<commit_message>
Revision to Dept Guide.
</commit_message>
<xml_diff>
--- a/DeptGuide.docx
+++ b/DeptGuide.docx
@@ -1,6 +1,6 @@
 
 <file path=word/document.xml><?xml version="1.0" encoding="utf-8"?>
-<w:document xmlns:wpc="http://schemas.microsoft.com/office/word/2010/wordprocessingCanvas" xmlns:mc="http://schemas.openxmlformats.org/markup-compatibility/2006" xmlns:o="urn:schemas-microsoft-com:office:office" xmlns:r="http://schemas.openxmlformats.org/officeDocument/2006/relationships" xmlns:m="http://schemas.openxmlformats.org/officeDocument/2006/math" xmlns:v="urn:schemas-microsoft-com:vml" xmlns:wp14="http://schemas.microsoft.com/office/word/2010/wordprocessingDrawing" xmlns:wp="http://schemas.openxmlformats.org/drawingml/2006/wordprocessingDrawing" xmlns:w10="urn:schemas-microsoft-com:office:word" xmlns:w="http://schemas.openxmlformats.org/wordprocessingml/2006/main" xmlns:w14="http://schemas.microsoft.com/office/word/2010/wordml" xmlns:wpg="http://schemas.microsoft.com/office/word/2010/wordprocessingGroup" xmlns:wpi="http://schemas.microsoft.com/office/word/2010/wordprocessingInk" xmlns:wne="http://schemas.microsoft.com/office/word/2006/wordml" xmlns:wps="http://schemas.microsoft.com/office/word/2010/wordprocessingShape" mc:Ignorable="w14 wp14">
+<w:document xmlns:wpc="http://schemas.microsoft.com/office/word/2010/wordprocessingCanvas" xmlns:mo="http://schemas.microsoft.com/office/mac/office/2008/main" xmlns:mc="http://schemas.openxmlformats.org/markup-compatibility/2006" xmlns:mv="urn:schemas-microsoft-com:mac:vml" xmlns:o="urn:schemas-microsoft-com:office:office" xmlns:r="http://schemas.openxmlformats.org/officeDocument/2006/relationships" xmlns:m="http://schemas.openxmlformats.org/officeDocument/2006/math" xmlns:v="urn:schemas-microsoft-com:vml" xmlns:wp14="http://schemas.microsoft.com/office/word/2010/wordprocessingDrawing" xmlns:wp="http://schemas.openxmlformats.org/drawingml/2006/wordprocessingDrawing" xmlns:w10="urn:schemas-microsoft-com:office:word" xmlns:w="http://schemas.openxmlformats.org/wordprocessingml/2006/main" xmlns:w14="http://schemas.microsoft.com/office/word/2010/wordml" xmlns:wpg="http://schemas.microsoft.com/office/word/2010/wordprocessingGroup" xmlns:wpi="http://schemas.microsoft.com/office/word/2010/wordprocessingInk" xmlns:wne="http://schemas.microsoft.com/office/word/2006/wordml" xmlns:wps="http://schemas.microsoft.com/office/word/2010/wordprocessingShape" mc:Ignorable="w14 wp14">
   <w:body>
     <w:sdt>
       <w:sdtPr>
@@ -160,9 +160,6 @@
               </w:rPr>
               <w:alias w:val="Author"/>
               <w:id w:val="30555239"/>
-              <w:placeholder>
-                <w:docPart w:val="D378931C04A7184580312732D48D69C1"/>
-              </w:placeholder>
               <w:dataBinding w:prefixMappings="xmlns:ns0='http://purl.org/dc/elements/1.1/' xmlns:ns1='http://schemas.openxmlformats.org/package/2006/metadata/core-properties' " w:xpath="/ns1:coreProperties[1]/ns0:creator[1]" w:storeItemID="{6C3C8BC8-F283-45AE-878A-BAB7291924A1}"/>
               <w:text/>
             </w:sdtPr>
@@ -176,7 +173,17 @@
                   <w:sz w:val="28"/>
                   <w:lang w:val="en-CA"/>
                 </w:rPr>
-                <w:t>November 15, 2016</w:t>
+                <w:t>November 16</w:t>
+              </w:r>
+              <w:r>
+                <w:rPr>
+                  <w:rFonts w:ascii="Arial" w:hAnsi="Arial" w:cs="Arial"/>
+                  <w:noProof/>
+                  <w:color w:val="000000" w:themeColor="text1"/>
+                  <w:sz w:val="28"/>
+                  <w:lang w:val="en-CA"/>
+                </w:rPr>
+                <w:t>, 2016</w:t>
               </w:r>
             </w:sdtContent>
           </w:sdt>
@@ -1261,7 +1268,7 @@
           <w:rFonts w:ascii="Arial" w:hAnsi="Arial" w:cs="Arial"/>
           <w:noProof/>
         </w:rPr>
-        <w:t>4</w:t>
+        <w:t>3</w:t>
       </w:r>
       <w:r>
         <w:rPr>
@@ -1345,7 +1352,7 @@
           <w:rFonts w:ascii="Arial" w:hAnsi="Arial" w:cs="Arial"/>
           <w:noProof/>
         </w:rPr>
-        <w:t>4</w:t>
+        <w:t>3</w:t>
       </w:r>
       <w:r>
         <w:rPr>
@@ -1429,7 +1436,7 @@
           <w:rFonts w:ascii="Arial" w:hAnsi="Arial" w:cs="Arial"/>
           <w:noProof/>
         </w:rPr>
-        <w:t>4</w:t>
+        <w:t>3</w:t>
       </w:r>
       <w:r>
         <w:rPr>
@@ -1513,7 +1520,7 @@
           <w:rFonts w:ascii="Arial" w:hAnsi="Arial" w:cs="Arial"/>
           <w:noProof/>
         </w:rPr>
-        <w:t>6</w:t>
+        <w:t>5</w:t>
       </w:r>
       <w:r>
         <w:rPr>
@@ -1597,7 +1604,7 @@
           <w:rFonts w:ascii="Arial" w:hAnsi="Arial" w:cs="Arial"/>
           <w:noProof/>
         </w:rPr>
-        <w:t>7</w:t>
+        <w:t>6</w:t>
       </w:r>
       <w:r>
         <w:rPr>
@@ -1681,7 +1688,7 @@
           <w:rFonts w:ascii="Arial" w:hAnsi="Arial" w:cs="Arial"/>
           <w:noProof/>
         </w:rPr>
-        <w:t>8</w:t>
+        <w:t>7</w:t>
       </w:r>
       <w:r>
         <w:rPr>
@@ -1765,7 +1772,7 @@
           <w:rFonts w:ascii="Arial" w:hAnsi="Arial" w:cs="Arial"/>
           <w:noProof/>
         </w:rPr>
-        <w:t>10</w:t>
+        <w:t>9</w:t>
       </w:r>
       <w:r>
         <w:rPr>
@@ -1849,7 +1856,7 @@
           <w:rFonts w:ascii="Arial" w:hAnsi="Arial" w:cs="Arial"/>
           <w:noProof/>
         </w:rPr>
-        <w:t>13</w:t>
+        <w:t>12</w:t>
       </w:r>
       <w:r>
         <w:rPr>
@@ -1933,7 +1940,7 @@
           <w:rFonts w:ascii="Arial" w:hAnsi="Arial" w:cs="Arial"/>
           <w:noProof/>
         </w:rPr>
-        <w:t>15</w:t>
+        <w:t>14</w:t>
       </w:r>
       <w:r>
         <w:rPr>
@@ -2101,7 +2108,7 @@
           <w:rFonts w:ascii="Arial" w:hAnsi="Arial" w:cs="Arial"/>
           <w:noProof/>
         </w:rPr>
-        <w:t>22</w:t>
+        <w:t>21</w:t>
       </w:r>
       <w:r>
         <w:rPr>
@@ -3417,13 +3424,31 @@
               <w:rPr>
                 <w:rFonts w:ascii="Arial" w:hAnsi="Arial" w:cs="Arial"/>
               </w:rPr>
-              <w:t>Assign instructors to courses</w:t>
-            </w:r>
-            <w:r>
-              <w:rPr>
-                <w:rFonts w:ascii="Arial" w:hAnsi="Arial" w:cs="Arial"/>
-              </w:rPr>
-              <w:t>, add terms/sections</w:t>
+              <w:t xml:space="preserve">Update validation data for </w:t>
+            </w:r>
+            <w:r>
+              <w:rPr>
+                <w:rFonts w:ascii="Arial" w:hAnsi="Arial" w:cs="Arial"/>
+              </w:rPr>
+              <w:t>courses</w:t>
+            </w:r>
+            <w:r>
+              <w:rPr>
+                <w:rFonts w:ascii="Arial" w:hAnsi="Arial" w:cs="Arial"/>
+              </w:rPr>
+              <w:t xml:space="preserve">, terms, </w:t>
+            </w:r>
+            <w:r>
+              <w:rPr>
+                <w:rFonts w:ascii="Arial" w:hAnsi="Arial" w:cs="Arial"/>
+              </w:rPr>
+              <w:t>sections</w:t>
+            </w:r>
+            <w:r>
+              <w:rPr>
+                <w:rFonts w:ascii="Arial" w:hAnsi="Arial" w:cs="Arial"/>
+              </w:rPr>
+              <w:t xml:space="preserve"> combinations</w:t>
             </w:r>
           </w:p>
         </w:tc>
@@ -3460,6 +3485,12 @@
                 <w:rFonts w:ascii="Arial" w:hAnsi="Arial" w:cs="Arial"/>
               </w:rPr>
               <w:t>To Add</w:t>
+            </w:r>
+            <w:r>
+              <w:rPr>
+                <w:rFonts w:ascii="Arial" w:hAnsi="Arial" w:cs="Arial"/>
+              </w:rPr>
+              <w:t xml:space="preserve"> (validation data already up to date for 2016-2015)</w:t>
             </w:r>
           </w:p>
         </w:tc>
@@ -4293,25 +4324,23 @@
           <w:szCs w:val="24"/>
         </w:rPr>
         <w:lastRenderedPageBreak/>
-        <w:t xml:space="preserve">Throughout the year the departmental </w:t>
-      </w:r>
-      <w:proofErr w:type="spellStart"/>
+        <w:t xml:space="preserve">Throughout the year the departmental representative’s can look at the reports generated by MEASURE.  </w:t>
+      </w:r>
       <w:r>
         <w:rPr>
           <w:b w:val="0"/>
           <w:sz w:val="24"/>
           <w:szCs w:val="24"/>
         </w:rPr>
-        <w:t>representative’s</w:t>
-      </w:r>
-      <w:proofErr w:type="spellEnd"/>
+        <w:t xml:space="preserve">These reports will also be useful for filling out the CEAB questionnaire in accreditation years.  </w:t>
+      </w:r>
       <w:r>
         <w:rPr>
           <w:b w:val="0"/>
           <w:sz w:val="24"/>
           <w:szCs w:val="24"/>
         </w:rPr>
-        <w:t xml:space="preserve"> can look at the reports generated by MEASURE.  </w:t>
+        <w:t xml:space="preserve">The reports include the following: </w:t>
       </w:r>
       <w:r>
         <w:rPr>
@@ -4319,7 +4348,7 @@
           <w:sz w:val="24"/>
           <w:szCs w:val="24"/>
         </w:rPr>
-        <w:t xml:space="preserve">These reports will also be useful for filling out the CEAB questionnaire in accreditation years.  </w:t>
+        <w:t xml:space="preserve">Curriculum Committee Recommendations Report, </w:t>
       </w:r>
       <w:r>
         <w:rPr>
@@ -4327,7 +4356,7 @@
           <w:sz w:val="24"/>
           <w:szCs w:val="24"/>
         </w:rPr>
-        <w:t xml:space="preserve">The reports include the following: </w:t>
+        <w:t>Attribute Map Report, Attribute Map Summary Report</w:t>
       </w:r>
       <w:r>
         <w:rPr>
@@ -4335,7 +4364,7 @@
           <w:sz w:val="24"/>
           <w:szCs w:val="24"/>
         </w:rPr>
-        <w:t xml:space="preserve">Curriculum Committee Recommendations Report, </w:t>
+        <w:t xml:space="preserve">, </w:t>
       </w:r>
       <w:r>
         <w:rPr>
@@ -4343,7 +4372,7 @@
           <w:sz w:val="24"/>
           <w:szCs w:val="24"/>
         </w:rPr>
-        <w:t>Attribute Map Report, Attribute Map Summary Report</w:t>
+        <w:t xml:space="preserve">Indicator Map Report and the </w:t>
       </w:r>
       <w:r>
         <w:rPr>
@@ -4351,7 +4380,7 @@
           <w:sz w:val="24"/>
           <w:szCs w:val="24"/>
         </w:rPr>
-        <w:t xml:space="preserve">, </w:t>
+        <w:t>Course Report</w:t>
       </w:r>
       <w:r>
         <w:rPr>
@@ -4359,7 +4388,7 @@
           <w:sz w:val="24"/>
           <w:szCs w:val="24"/>
         </w:rPr>
-        <w:t xml:space="preserve">Indicator Map Report and the </w:t>
+        <w:t xml:space="preserve"> (for any course).  Using MEASURE it is also possible </w:t>
       </w:r>
       <w:r>
         <w:rPr>
@@ -4367,7 +4396,7 @@
           <w:sz w:val="24"/>
           <w:szCs w:val="24"/>
         </w:rPr>
-        <w:t>Course Report</w:t>
+        <w:t xml:space="preserve">to view the historical data through the </w:t>
       </w:r>
       <w:r>
         <w:rPr>
@@ -4375,7 +4404,7 @@
           <w:sz w:val="24"/>
           <w:szCs w:val="24"/>
         </w:rPr>
-        <w:t xml:space="preserve"> (for any course).  Using MEASURE it is also possible </w:t>
+        <w:t xml:space="preserve">Historical Course Measurement Report and the </w:t>
       </w:r>
       <w:r>
         <w:rPr>
@@ -4383,7 +4412,7 @@
           <w:sz w:val="24"/>
           <w:szCs w:val="24"/>
         </w:rPr>
-        <w:t xml:space="preserve">to view the historical data through the </w:t>
+        <w:t>Historical Program Measurement Report.</w:t>
       </w:r>
       <w:r>
         <w:rPr>
@@ -4391,52 +4420,52 @@
           <w:sz w:val="24"/>
           <w:szCs w:val="24"/>
         </w:rPr>
-        <w:t xml:space="preserve">Historical Course Measurement Report and the </w:t>
-      </w:r>
-      <w:r>
+        <w:t xml:space="preserve">  The reports are summarized in Section 10.</w:t>
+      </w:r>
+      <w:bookmarkEnd w:id="6"/>
+    </w:p>
+    <w:p>
+      <w:pPr>
+        <w:rPr>
+          <w:rFonts w:ascii="Arial" w:hAnsi="Arial" w:cs="Arial"/>
+          <w:b/>
+        </w:rPr>
+      </w:pPr>
+    </w:p>
+    <w:p>
+      <w:pPr>
+        <w:pStyle w:val="Heading1"/>
+        <w:ind w:left="360"/>
         <w:rPr>
           <w:b w:val="0"/>
           <w:sz w:val="24"/>
           <w:szCs w:val="24"/>
         </w:rPr>
-        <w:t>Historical Program Measurement Report.</w:t>
-      </w:r>
+      </w:pPr>
+      <w:bookmarkStart w:id="7" w:name="_Toc340895643"/>
       <w:r>
         <w:rPr>
           <w:b w:val="0"/>
           <w:sz w:val="24"/>
           <w:szCs w:val="24"/>
         </w:rPr>
-        <w:t xml:space="preserve">  The reports are summarized in Section 10.</w:t>
-      </w:r>
-      <w:bookmarkEnd w:id="6"/>
-    </w:p>
-    <w:p>
-      <w:pPr>
-        <w:rPr>
-          <w:rFonts w:ascii="Arial" w:hAnsi="Arial" w:cs="Arial"/>
-          <w:b/>
-        </w:rPr>
-      </w:pPr>
-    </w:p>
-    <w:p>
-      <w:pPr>
-        <w:pStyle w:val="Heading1"/>
-        <w:ind w:left="360"/>
+        <w:t>The timeline table shows an entry for adding courses, but no time slot for deleting courses</w:t>
+      </w:r>
+      <w:r>
         <w:rPr>
           <w:b w:val="0"/>
           <w:sz w:val="24"/>
           <w:szCs w:val="24"/>
         </w:rPr>
-      </w:pPr>
-      <w:bookmarkStart w:id="7" w:name="_Toc340895643"/>
+        <w:t xml:space="preserve"> that are no longer offered</w:t>
+      </w:r>
       <w:r>
         <w:rPr>
           <w:b w:val="0"/>
           <w:sz w:val="24"/>
           <w:szCs w:val="24"/>
         </w:rPr>
-        <w:t>The timeline table shows an entry for adding courses, but no time slot for deleting courses</w:t>
+        <w:t>.  This is because</w:t>
       </w:r>
       <w:r>
         <w:rPr>
@@ -4444,7 +4473,7 @@
           <w:sz w:val="24"/>
           <w:szCs w:val="24"/>
         </w:rPr>
-        <w:t xml:space="preserve"> that are no longer offered</w:t>
+        <w:t xml:space="preserve"> </w:t>
       </w:r>
       <w:r>
         <w:rPr>
@@ -4452,7 +4481,7 @@
           <w:sz w:val="24"/>
           <w:szCs w:val="24"/>
         </w:rPr>
-        <w:t>.  This is because</w:t>
+        <w:t>courses are not deleted</w:t>
       </w:r>
       <w:r>
         <w:rPr>
@@ -4460,41 +4489,7 @@
           <w:sz w:val="24"/>
           <w:szCs w:val="24"/>
         </w:rPr>
-        <w:t xml:space="preserve"> </w:t>
-      </w:r>
-      <w:r>
-        <w:rPr>
-          <w:b w:val="0"/>
-          <w:sz w:val="24"/>
-          <w:szCs w:val="24"/>
-        </w:rPr>
-        <w:t>courses are not deleted</w:t>
-      </w:r>
-      <w:r>
-        <w:rPr>
-          <w:b w:val="0"/>
-          <w:sz w:val="24"/>
-          <w:szCs w:val="24"/>
-        </w:rPr>
-        <w:t xml:space="preserve">, since deleting </w:t>
-      </w:r>
-      <w:proofErr w:type="gramStart"/>
-      <w:r>
-        <w:rPr>
-          <w:b w:val="0"/>
-          <w:sz w:val="24"/>
-          <w:szCs w:val="24"/>
-        </w:rPr>
-        <w:t>them</w:t>
-      </w:r>
-      <w:proofErr w:type="gramEnd"/>
-      <w:r>
-        <w:rPr>
-          <w:b w:val="0"/>
-          <w:sz w:val="24"/>
-          <w:szCs w:val="24"/>
-        </w:rPr>
-        <w:t xml:space="preserve"> will remove all of the historical data </w:t>
+        <w:t xml:space="preserve">, since deleting them will remove all of the historical data </w:t>
       </w:r>
       <w:r>
         <w:rPr>
@@ -4649,13 +4644,19 @@
         <w:rPr>
           <w:rFonts w:ascii="Arial" w:hAnsi="Arial" w:cs="Arial"/>
         </w:rPr>
-        <w:t xml:space="preserve">ick on the Contributor Tab. [Michelle – can you please add a screen shot of the </w:t>
-      </w:r>
-      <w:r>
-        <w:rPr>
-          <w:rFonts w:ascii="Arial" w:hAnsi="Arial" w:cs="Arial"/>
-        </w:rPr>
-        <w:t>My Tasks section of the Contributor Tab]</w:t>
+        <w:t>ick on the Contributor Tab</w:t>
+      </w:r>
+      <w:r>
+        <w:rPr>
+          <w:rFonts w:ascii="Arial" w:hAnsi="Arial" w:cs="Arial"/>
+        </w:rPr>
+        <w:t xml:space="preserve"> and navigate to the My Tasks section of the screen</w:t>
+      </w:r>
+      <w:r>
+        <w:rPr>
+          <w:rFonts w:ascii="Arial" w:hAnsi="Arial" w:cs="Arial"/>
+        </w:rPr>
+        <w:t xml:space="preserve">. </w:t>
       </w:r>
     </w:p>
     <w:p>
@@ -4713,8 +4714,6 @@
           </wp:inline>
         </w:drawing>
       </w:r>
-      <w:bookmarkStart w:id="10" w:name="_GoBack"/>
-      <w:bookmarkEnd w:id="10"/>
     </w:p>
     <w:p>
       <w:pPr>
@@ -5131,7 +5130,7 @@
           <w:szCs w:val="24"/>
         </w:rPr>
       </w:pPr>
-      <w:bookmarkStart w:id="11" w:name="_Toc340895646"/>
+      <w:bookmarkStart w:id="10" w:name="_Toc340895646"/>
       <w:r>
         <w:rPr>
           <w:sz w:val="24"/>
@@ -5139,7 +5138,7 @@
         </w:rPr>
         <w:t>Add New Course</w:t>
       </w:r>
-      <w:bookmarkEnd w:id="11"/>
+      <w:bookmarkEnd w:id="10"/>
     </w:p>
     <w:p>
       <w:pPr>
@@ -5486,7 +5485,7 @@
           <w:szCs w:val="24"/>
         </w:rPr>
       </w:pPr>
-      <w:bookmarkStart w:id="12" w:name="_Toc340895647"/>
+      <w:bookmarkStart w:id="11" w:name="_Toc340895647"/>
       <w:r>
         <w:rPr>
           <w:sz w:val="24"/>
@@ -5494,7 +5493,7 @@
         </w:rPr>
         <w:t>Edit Courses and Programs Mapping</w:t>
       </w:r>
-      <w:bookmarkEnd w:id="12"/>
+      <w:bookmarkEnd w:id="11"/>
       <w:r>
         <w:rPr>
           <w:sz w:val="24"/>
@@ -5860,7 +5859,7 @@
               </wp:anchor>
             </w:drawing>
           </mc:Choice>
-          <mc:Fallback xmlns:mv="urn:schemas-microsoft-com:mac:vml" xmlns:mo="http://schemas.microsoft.com/office/mac/office/2008/main">
+          <mc:Fallback>
             <w:pict>
               <v:roundrect id="Rounded Rectangle 7" o:spid="_x0000_s1026" style="position:absolute;margin-left:41.45pt;margin-top:137.9pt;width:29.95pt;height:19pt;z-index:251659264;visibility:visible;mso-wrap-style:square;mso-width-percent:0;mso-height-percent:0;mso-wrap-distance-left:9pt;mso-wrap-distance-top:0;mso-wrap-distance-right:9pt;mso-wrap-distance-bottom:0;mso-position-horizontal:absolute;mso-position-horizontal-relative:text;mso-position-vertical:absolute;mso-position-vertical-relative:text;mso-width-percent:0;mso-height-percent:0;mso-width-relative:margin;mso-height-relative:margin;v-text-anchor:middle" arcsize="10923f" o:gfxdata="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" filled="f" strokecolor="red" strokeweight="2pt"/>
             </w:pict>
@@ -5941,7 +5940,7 @@
               </wp:anchor>
             </w:drawing>
           </mc:Choice>
-          <mc:Fallback xmlns:mv="urn:schemas-microsoft-com:mac:vml" xmlns:mo="http://schemas.microsoft.com/office/mac/office/2008/main">
+          <mc:Fallback>
             <w:pict>
               <v:roundrect id="Rounded Rectangle 8" o:spid="_x0000_s1026" style="position:absolute;margin-left:258pt;margin-top:275.6pt;width:47.8pt;height:14.4pt;z-index:251660288;visibility:visible;mso-wrap-style:square;mso-width-percent:0;mso-height-percent:0;mso-wrap-distance-left:9pt;mso-wrap-distance-top:0;mso-wrap-distance-right:9pt;mso-wrap-distance-bottom:0;mso-position-horizontal:absolute;mso-position-horizontal-relative:text;mso-position-vertical:absolute;mso-position-vertical-relative:text;mso-width-percent:0;mso-height-percent:0;mso-width-relative:margin;mso-height-relative:margin;v-text-anchor:middle" arcsize="10923f" o:gfxdata="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" filled="f" strokecolor="red" strokeweight="2pt"/>
             </w:pict>
@@ -6021,8 +6020,8 @@
           <w:szCs w:val="24"/>
         </w:rPr>
       </w:pPr>
-      <w:bookmarkStart w:id="13" w:name="_Toc465438032"/>
-      <w:bookmarkStart w:id="14" w:name="_Toc340895648"/>
+      <w:bookmarkStart w:id="12" w:name="_Toc465438032"/>
+      <w:bookmarkStart w:id="13" w:name="_Toc340895648"/>
       <w:r>
         <w:rPr>
           <w:sz w:val="24"/>
@@ -6030,8 +6029,8 @@
         </w:rPr>
         <w:t>Department Input</w:t>
       </w:r>
+      <w:bookmarkEnd w:id="12"/>
       <w:bookmarkEnd w:id="13"/>
-      <w:bookmarkEnd w:id="14"/>
     </w:p>
     <w:p>
       <w:pPr>
@@ -6043,7 +6042,7 @@
           <w:szCs w:val="24"/>
         </w:rPr>
       </w:pPr>
-      <w:bookmarkStart w:id="15" w:name="_Toc340895649"/>
+      <w:bookmarkStart w:id="14" w:name="_Toc340895649"/>
       <w:r>
         <w:rPr>
           <w:b w:val="0"/>
@@ -6052,7 +6051,7 @@
         </w:rPr>
         <w:t>Each department needs to enter their curriculum map (subsection 1 below) and a measurement map (subsection 2 below).  The curriculum map summarizes where the indicators are offered, and at what level, in each program.  The measurement map for each year identifies what needs to be measured for that year.  Although it might appear that information is duplicated between the two templates, this is not actually the case.  Not all indicators are measured, and not every measured indicator is part of the curriculum map.  This second case occurs when a course does not explicitly teach an indicator, but it is measured.  This might happen in a capstone course, for instance, where a presentation related indicator is measured, even though this indicator is not explicitly taught in the course.</w:t>
       </w:r>
-      <w:bookmarkEnd w:id="15"/>
+      <w:bookmarkEnd w:id="14"/>
       <w:r>
         <w:rPr>
           <w:b w:val="0"/>
@@ -6780,7 +6779,7 @@
           <w:szCs w:val="24"/>
         </w:rPr>
       </w:pPr>
-      <w:bookmarkStart w:id="16" w:name="_Toc340895650"/>
+      <w:bookmarkStart w:id="15" w:name="_Toc340895650"/>
       <w:r>
         <w:rPr>
           <w:sz w:val="24"/>
@@ -6788,7 +6787,7 @@
         </w:rPr>
         <w:t>Curriculum Committee Recommendations</w:t>
       </w:r>
-      <w:bookmarkEnd w:id="16"/>
+      <w:bookmarkEnd w:id="15"/>
     </w:p>
     <w:p>
       <w:pPr>
@@ -7314,9 +7313,9 @@
         </w:rPr>
         <w:t>Click “Save Data” under “Vena” Tab and “Check in” the file</w:t>
       </w:r>
-      <w:bookmarkStart w:id="17" w:name="_Toc460260904"/>
-    </w:p>
-    <w:bookmarkEnd w:id="17"/>
+      <w:bookmarkStart w:id="16" w:name="_Toc460260904"/>
+    </w:p>
+    <w:bookmarkEnd w:id="16"/>
     <w:p>
       <w:pPr>
         <w:pStyle w:val="Heading1"/>
@@ -7341,7 +7340,7 @@
           <w:szCs w:val="24"/>
         </w:rPr>
       </w:pPr>
-      <w:bookmarkStart w:id="18" w:name="_Toc340895651"/>
+      <w:bookmarkStart w:id="17" w:name="_Toc340895651"/>
       <w:r>
         <w:rPr>
           <w:sz w:val="24"/>
@@ -7356,7 +7355,7 @@
         </w:rPr>
         <w:t xml:space="preserve"> to a Process</w:t>
       </w:r>
-      <w:bookmarkEnd w:id="18"/>
+      <w:bookmarkEnd w:id="17"/>
     </w:p>
     <w:p>
       <w:pPr>
@@ -7754,22 +7753,16 @@
           <w:szCs w:val="24"/>
         </w:rPr>
       </w:pPr>
-      <w:bookmarkStart w:id="19" w:name="_Toc340895652"/>
+      <w:bookmarkStart w:id="18" w:name="_Toc340895652"/>
       <w:r>
         <w:rPr>
           <w:sz w:val="24"/>
           <w:szCs w:val="24"/>
         </w:rPr>
+        <w:lastRenderedPageBreak/>
         <w:t>Reports</w:t>
       </w:r>
-      <w:bookmarkEnd w:id="19"/>
-    </w:p>
-    <w:p>
-      <w:pPr>
-        <w:rPr>
-          <w:rFonts w:ascii="Arial" w:hAnsi="Arial" w:cs="Arial"/>
-        </w:rPr>
-      </w:pPr>
+      <w:bookmarkEnd w:id="18"/>
     </w:p>
     <w:p>
       <w:pPr>
@@ -7781,25 +7774,16 @@
           <w:szCs w:val="24"/>
         </w:rPr>
       </w:pPr>
-      <w:bookmarkStart w:id="20" w:name="_Toc340895653"/>
+      <w:bookmarkStart w:id="19" w:name="_Toc340895653"/>
       <w:r>
         <w:rPr>
           <w:b w:val="0"/>
           <w:sz w:val="24"/>
           <w:szCs w:val="24"/>
         </w:rPr>
-        <w:t xml:space="preserve">The data in the MEASURE database is viewed using spreadsheet reports.  The purpose of the reports is to transform the information into a form that is suitable for </w:t>
-      </w:r>
-      <w:r>
-        <w:rPr>
-          <w:b w:val="0"/>
-          <w:sz w:val="24"/>
-          <w:szCs w:val="24"/>
-        </w:rPr>
-        <w:lastRenderedPageBreak/>
-        <w:t>review, including by the CEAB when necessary.  Reports can be viewed for any year where the data has been entered.</w:t>
-      </w:r>
-      <w:bookmarkEnd w:id="20"/>
+        <w:t>The data in the MEASURE database is viewed using spreadsheet reports.  The purpose of the reports is to transform the information into a form that is suitable for review, including by the CEAB when necessary.  Reports can be viewed for any year where the data has been entered.</w:t>
+      </w:r>
+      <w:bookmarkEnd w:id="19"/>
     </w:p>
     <w:p>
       <w:pPr>
@@ -7920,6 +7904,7 @@
           <w:rFonts w:ascii="Arial" w:hAnsi="Arial" w:cs="Arial"/>
           <w:noProof/>
         </w:rPr>
+        <w:lastRenderedPageBreak/>
         <w:drawing>
           <wp:inline distT="0" distB="0" distL="0" distR="0" wp14:anchorId="3D1FF27F" wp14:editId="0DA6BA12">
             <wp:extent cx="5200650" cy="2708672"/>
@@ -8098,6 +8083,7 @@
           <w:rFonts w:ascii="Arial" w:hAnsi="Arial" w:cs="Arial"/>
           <w:noProof/>
         </w:rPr>
+        <w:lastRenderedPageBreak/>
         <w:drawing>
           <wp:inline distT="0" distB="0" distL="0" distR="0" wp14:anchorId="2C99A706" wp14:editId="1DA95A9D">
             <wp:extent cx="5943600" cy="2217420"/>
@@ -8260,7 +8246,6 @@
           <w:rFonts w:ascii="Arial" w:hAnsi="Arial" w:cs="Arial"/>
           <w:noProof/>
         </w:rPr>
-        <w:lastRenderedPageBreak/>
         <w:drawing>
           <wp:inline distT="0" distB="0" distL="0" distR="0" wp14:anchorId="64EE9E4A" wp14:editId="313B72F9">
             <wp:extent cx="5943600" cy="2691130"/>
@@ -8313,6 +8298,7 @@
         <w:rPr>
           <w:rFonts w:ascii="Arial" w:hAnsi="Arial" w:cs="Arial"/>
         </w:rPr>
+        <w:lastRenderedPageBreak/>
         <w:t>Historical Course Measurement Report</w:t>
       </w:r>
     </w:p>
@@ -8342,7 +8328,6 @@
           <w:rFonts w:ascii="Arial" w:hAnsi="Arial" w:cs="Arial"/>
           <w:noProof/>
         </w:rPr>
-        <w:lastRenderedPageBreak/>
         <w:drawing>
           <wp:inline distT="0" distB="0" distL="0" distR="0" wp14:anchorId="50B6781F" wp14:editId="032B29E9">
             <wp:extent cx="5415115" cy="4924425"/>
@@ -8573,6 +8558,8 @@
           </wp:inline>
         </w:drawing>
       </w:r>
+      <w:bookmarkStart w:id="20" w:name="_GoBack"/>
+      <w:bookmarkEnd w:id="20"/>
     </w:p>
     <w:p>
       <w:pPr>
@@ -8665,7 +8652,19 @@
         <w:rPr>
           <w:rFonts w:ascii="Arial" w:hAnsi="Arial" w:cs="Arial"/>
         </w:rPr>
-        <w:t xml:space="preserve">For Vena training or user manual, please refer to </w:t>
+        <w:t>For Vena training or user manual</w:t>
+      </w:r>
+      <w:r>
+        <w:rPr>
+          <w:rFonts w:ascii="Arial" w:hAnsi="Arial" w:cs="Arial"/>
+        </w:rPr>
+        <w:t>s</w:t>
+      </w:r>
+      <w:r>
+        <w:rPr>
+          <w:rFonts w:ascii="Arial" w:hAnsi="Arial" w:cs="Arial"/>
+        </w:rPr>
+        <w:t xml:space="preserve">, please refer to </w:t>
       </w:r>
       <w:hyperlink r:id="rId48" w:history="1">
         <w:r>
@@ -8673,7 +8672,21 @@
             <w:rStyle w:val="Hyperlink"/>
             <w:rFonts w:ascii="Arial" w:hAnsi="Arial" w:cs="Arial"/>
           </w:rPr>
-          <w:t>http://docs.vena.io/</w:t>
+          <w:t>http://docs</w:t>
+        </w:r>
+        <w:r>
+          <w:rPr>
+            <w:rStyle w:val="Hyperlink"/>
+            <w:rFonts w:ascii="Arial" w:hAnsi="Arial" w:cs="Arial"/>
+          </w:rPr>
+          <w:t>.</w:t>
+        </w:r>
+        <w:r>
+          <w:rPr>
+            <w:rStyle w:val="Hyperlink"/>
+            <w:rFonts w:ascii="Arial" w:hAnsi="Arial" w:cs="Arial"/>
+          </w:rPr>
+          <w:t>vena.io/</w:t>
         </w:r>
       </w:hyperlink>
     </w:p>
@@ -8704,19 +8717,7 @@
         <w:rPr>
           <w:rFonts w:ascii="Arial" w:hAnsi="Arial" w:cs="Arial"/>
         </w:rPr>
-        <w:t xml:space="preserve"> (remove?</w:t>
-      </w:r>
-      <w:r>
-        <w:rPr>
-          <w:rFonts w:ascii="Arial" w:hAnsi="Arial" w:cs="Arial"/>
-        </w:rPr>
-        <w:t>??</w:t>
-      </w:r>
-      <w:r>
-        <w:rPr>
-          <w:rFonts w:ascii="Arial" w:hAnsi="Arial" w:cs="Arial"/>
-        </w:rPr>
-        <w:t>)</w:t>
+        <w:t xml:space="preserve"> </w:t>
       </w:r>
     </w:p>
     <w:p>
@@ -8728,57 +8729,43 @@
         </w:numPr>
         <w:rPr>
           <w:rFonts w:ascii="Arial" w:hAnsi="Arial" w:cs="Arial"/>
-        </w:rPr>
-      </w:pPr>
-      <w:r>
-        <w:rPr>
-          <w:rFonts w:ascii="Arial" w:hAnsi="Arial" w:cs="Arial"/>
-        </w:rPr>
-        <w:t xml:space="preserve">Bogdan Hancas: </w:t>
-      </w:r>
-      <w:hyperlink r:id="rId49" w:tgtFrame="_blank" w:history="1">
+          <w:color w:val="000000"/>
+          <w:shd w:val="clear" w:color="auto" w:fill="FFFFFF"/>
+        </w:rPr>
+      </w:pPr>
+      <w:r>
+        <w:rPr>
+          <w:rFonts w:ascii="Arial" w:hAnsi="Arial" w:cs="Arial"/>
+        </w:rPr>
+        <w:t xml:space="preserve">Michelle </w:t>
+      </w:r>
+      <w:proofErr w:type="spellStart"/>
+      <w:r>
+        <w:rPr>
+          <w:rFonts w:ascii="Arial" w:hAnsi="Arial" w:cs="Arial"/>
+        </w:rPr>
+        <w:t>Zheng</w:t>
+      </w:r>
+      <w:proofErr w:type="spellEnd"/>
+      <w:r>
+        <w:rPr>
+          <w:rFonts w:ascii="Arial" w:hAnsi="Arial" w:cs="Arial"/>
+        </w:rPr>
+        <w:t xml:space="preserve">: </w:t>
+      </w:r>
+      <w:hyperlink r:id="rId49" w:history="1">
         <w:r>
           <w:rPr>
             <w:rStyle w:val="Hyperlink"/>
             <w:rFonts w:ascii="Arial" w:hAnsi="Arial" w:cs="Arial"/>
           </w:rPr>
-          <w:t>bhancas@venasolutions.com</w:t>
+          <w:t>mailto:zhengm2@mcmaster.ca</w:t>
         </w:r>
       </w:hyperlink>
     </w:p>
-    <w:p>
-      <w:pPr>
-        <w:pStyle w:val="ListParagraph"/>
-        <w:numPr>
-          <w:ilvl w:val="0"/>
-          <w:numId w:val="12"/>
-        </w:numPr>
-        <w:rPr>
-          <w:rFonts w:ascii="Arial" w:hAnsi="Arial" w:cs="Arial"/>
-          <w:color w:val="000000"/>
-          <w:shd w:val="clear" w:color="auto" w:fill="FFFFFF"/>
-        </w:rPr>
-      </w:pPr>
-      <w:r>
-        <w:rPr>
-          <w:rFonts w:ascii="Arial" w:hAnsi="Arial" w:cs="Arial"/>
-        </w:rPr>
-        <w:t xml:space="preserve">Evan Situ: </w:t>
-      </w:r>
-      <w:hyperlink r:id="rId50" w:history="1">
-        <w:r>
-          <w:rPr>
-            <w:rStyle w:val="Hyperlink"/>
-            <w:rFonts w:ascii="Arial" w:hAnsi="Arial" w:cs="Arial"/>
-            <w:shd w:val="clear" w:color="auto" w:fill="FFFFFF"/>
-          </w:rPr>
-          <w:t>esitu@venasolutions.com</w:t>
-        </w:r>
-      </w:hyperlink>
-    </w:p>
     <w:sectPr>
-      <w:headerReference w:type="default" r:id="rId51"/>
-      <w:footerReference w:type="default" r:id="rId52"/>
+      <w:headerReference w:type="default" r:id="rId50"/>
+      <w:footerReference w:type="default" r:id="rId51"/>
       <w:pgSz w:w="12240" w:h="15840"/>
       <w:pgMar w:top="1440" w:right="1440" w:bottom="1080" w:left="1440" w:header="720" w:footer="720" w:gutter="0"/>
       <w:cols w:space="720"/>
@@ -8790,7 +8777,7 @@
 </file>
 
 <file path=word/endnotes.xml><?xml version="1.0" encoding="utf-8"?>
-<w:endnotes xmlns:wpc="http://schemas.microsoft.com/office/word/2010/wordprocessingCanvas" xmlns:mc="http://schemas.openxmlformats.org/markup-compatibility/2006" xmlns:o="urn:schemas-microsoft-com:office:office" xmlns:r="http://schemas.openxmlformats.org/officeDocument/2006/relationships" xmlns:m="http://schemas.openxmlformats.org/officeDocument/2006/math" xmlns:v="urn:schemas-microsoft-com:vml" xmlns:wp14="http://schemas.microsoft.com/office/word/2010/wordprocessingDrawing" xmlns:wp="http://schemas.openxmlformats.org/drawingml/2006/wordprocessingDrawing" xmlns:w10="urn:schemas-microsoft-com:office:word" xmlns:w="http://schemas.openxmlformats.org/wordprocessingml/2006/main" xmlns:w14="http://schemas.microsoft.com/office/word/2010/wordml" xmlns:wpg="http://schemas.microsoft.com/office/word/2010/wordprocessingGroup" xmlns:wpi="http://schemas.microsoft.com/office/word/2010/wordprocessingInk" xmlns:wne="http://schemas.microsoft.com/office/word/2006/wordml" xmlns:wps="http://schemas.microsoft.com/office/word/2010/wordprocessingShape" mc:Ignorable="w14 wp14">
+<w:endnotes xmlns:wpc="http://schemas.microsoft.com/office/word/2010/wordprocessingCanvas" xmlns:mo="http://schemas.microsoft.com/office/mac/office/2008/main" xmlns:mc="http://schemas.openxmlformats.org/markup-compatibility/2006" xmlns:mv="urn:schemas-microsoft-com:mac:vml" xmlns:o="urn:schemas-microsoft-com:office:office" xmlns:r="http://schemas.openxmlformats.org/officeDocument/2006/relationships" xmlns:m="http://schemas.openxmlformats.org/officeDocument/2006/math" xmlns:v="urn:schemas-microsoft-com:vml" xmlns:wp14="http://schemas.microsoft.com/office/word/2010/wordprocessingDrawing" xmlns:wp="http://schemas.openxmlformats.org/drawingml/2006/wordprocessingDrawing" xmlns:w10="urn:schemas-microsoft-com:office:word" xmlns:w="http://schemas.openxmlformats.org/wordprocessingml/2006/main" xmlns:w14="http://schemas.microsoft.com/office/word/2010/wordml" xmlns:wpg="http://schemas.microsoft.com/office/word/2010/wordprocessingGroup" xmlns:wpi="http://schemas.microsoft.com/office/word/2010/wordprocessingInk" xmlns:wne="http://schemas.microsoft.com/office/word/2006/wordml" xmlns:wps="http://schemas.microsoft.com/office/word/2010/wordprocessingShape" mc:Ignorable="w14 wp14">
   <w:endnote w:type="separator" w:id="-1">
     <w:p>
       <w:r>
@@ -8809,7 +8796,7 @@
 </file>
 
 <file path=word/footer1.xml><?xml version="1.0" encoding="utf-8"?>
-<w:ftr xmlns:wpc="http://schemas.microsoft.com/office/word/2010/wordprocessingCanvas" xmlns:mc="http://schemas.openxmlformats.org/markup-compatibility/2006" xmlns:o="urn:schemas-microsoft-com:office:office" xmlns:r="http://schemas.openxmlformats.org/officeDocument/2006/relationships" xmlns:m="http://schemas.openxmlformats.org/officeDocument/2006/math" xmlns:v="urn:schemas-microsoft-com:vml" xmlns:wp14="http://schemas.microsoft.com/office/word/2010/wordprocessingDrawing" xmlns:wp="http://schemas.openxmlformats.org/drawingml/2006/wordprocessingDrawing" xmlns:w10="urn:schemas-microsoft-com:office:word" xmlns:w="http://schemas.openxmlformats.org/wordprocessingml/2006/main" xmlns:w14="http://schemas.microsoft.com/office/word/2010/wordml" xmlns:wpg="http://schemas.microsoft.com/office/word/2010/wordprocessingGroup" xmlns:wpi="http://schemas.microsoft.com/office/word/2010/wordprocessingInk" xmlns:wne="http://schemas.microsoft.com/office/word/2006/wordml" xmlns:wps="http://schemas.microsoft.com/office/word/2010/wordprocessingShape" mc:Ignorable="w14 wp14">
+<w:ftr xmlns:wpc="http://schemas.microsoft.com/office/word/2010/wordprocessingCanvas" xmlns:mo="http://schemas.microsoft.com/office/mac/office/2008/main" xmlns:mc="http://schemas.openxmlformats.org/markup-compatibility/2006" xmlns:mv="urn:schemas-microsoft-com:mac:vml" xmlns:o="urn:schemas-microsoft-com:office:office" xmlns:r="http://schemas.openxmlformats.org/officeDocument/2006/relationships" xmlns:m="http://schemas.openxmlformats.org/officeDocument/2006/math" xmlns:v="urn:schemas-microsoft-com:vml" xmlns:wp14="http://schemas.microsoft.com/office/word/2010/wordprocessingDrawing" xmlns:wp="http://schemas.openxmlformats.org/drawingml/2006/wordprocessingDrawing" xmlns:w10="urn:schemas-microsoft-com:office:word" xmlns:w="http://schemas.openxmlformats.org/wordprocessingml/2006/main" xmlns:w14="http://schemas.microsoft.com/office/word/2010/wordml" xmlns:wpg="http://schemas.microsoft.com/office/word/2010/wordprocessingGroup" xmlns:wpi="http://schemas.microsoft.com/office/word/2010/wordprocessingInk" xmlns:wne="http://schemas.microsoft.com/office/word/2006/wordml" xmlns:wps="http://schemas.microsoft.com/office/word/2010/wordprocessingShape" mc:Ignorable="w14 wp14">
   <w:p>
     <w:pPr>
       <w:pStyle w:val="Footer"/>
@@ -8855,7 +8842,7 @@
         <w:sz w:val="20"/>
         <w:szCs w:val="20"/>
       </w:rPr>
-      <w:t>6</w:t>
+      <w:t>21</w:t>
     </w:r>
     <w:r>
       <w:rPr>
@@ -8926,7 +8913,7 @@
 </file>
 
 <file path=word/footnotes.xml><?xml version="1.0" encoding="utf-8"?>
-<w:footnotes xmlns:wpc="http://schemas.microsoft.com/office/word/2010/wordprocessingCanvas" xmlns:mc="http://schemas.openxmlformats.org/markup-compatibility/2006" xmlns:o="urn:schemas-microsoft-com:office:office" xmlns:r="http://schemas.openxmlformats.org/officeDocument/2006/relationships" xmlns:m="http://schemas.openxmlformats.org/officeDocument/2006/math" xmlns:v="urn:schemas-microsoft-com:vml" xmlns:wp14="http://schemas.microsoft.com/office/word/2010/wordprocessingDrawing" xmlns:wp="http://schemas.openxmlformats.org/drawingml/2006/wordprocessingDrawing" xmlns:w10="urn:schemas-microsoft-com:office:word" xmlns:w="http://schemas.openxmlformats.org/wordprocessingml/2006/main" xmlns:w14="http://schemas.microsoft.com/office/word/2010/wordml" xmlns:wpg="http://schemas.microsoft.com/office/word/2010/wordprocessingGroup" xmlns:wpi="http://schemas.microsoft.com/office/word/2010/wordprocessingInk" xmlns:wne="http://schemas.microsoft.com/office/word/2006/wordml" xmlns:wps="http://schemas.microsoft.com/office/word/2010/wordprocessingShape" mc:Ignorable="w14 wp14">
+<w:footnotes xmlns:wpc="http://schemas.microsoft.com/office/word/2010/wordprocessingCanvas" xmlns:mo="http://schemas.microsoft.com/office/mac/office/2008/main" xmlns:mc="http://schemas.openxmlformats.org/markup-compatibility/2006" xmlns:mv="urn:schemas-microsoft-com:mac:vml" xmlns:o="urn:schemas-microsoft-com:office:office" xmlns:r="http://schemas.openxmlformats.org/officeDocument/2006/relationships" xmlns:m="http://schemas.openxmlformats.org/officeDocument/2006/math" xmlns:v="urn:schemas-microsoft-com:vml" xmlns:wp14="http://schemas.microsoft.com/office/word/2010/wordprocessingDrawing" xmlns:wp="http://schemas.openxmlformats.org/drawingml/2006/wordprocessingDrawing" xmlns:w10="urn:schemas-microsoft-com:office:word" xmlns:w="http://schemas.openxmlformats.org/wordprocessingml/2006/main" xmlns:w14="http://schemas.microsoft.com/office/word/2010/wordml" xmlns:wpg="http://schemas.microsoft.com/office/word/2010/wordprocessingGroup" xmlns:wpi="http://schemas.microsoft.com/office/word/2010/wordprocessingInk" xmlns:wne="http://schemas.microsoft.com/office/word/2006/wordml" xmlns:wps="http://schemas.microsoft.com/office/word/2010/wordprocessingShape" mc:Ignorable="w14 wp14">
   <w:footnote w:type="separator" w:id="-1">
     <w:p>
       <w:r>
@@ -8945,7 +8932,7 @@
 </file>
 
 <file path=word/header1.xml><?xml version="1.0" encoding="utf-8"?>
-<w:hdr xmlns:wpc="http://schemas.microsoft.com/office/word/2010/wordprocessingCanvas" xmlns:mc="http://schemas.openxmlformats.org/markup-compatibility/2006" xmlns:o="urn:schemas-microsoft-com:office:office" xmlns:r="http://schemas.openxmlformats.org/officeDocument/2006/relationships" xmlns:m="http://schemas.openxmlformats.org/officeDocument/2006/math" xmlns:v="urn:schemas-microsoft-com:vml" xmlns:wp14="http://schemas.microsoft.com/office/word/2010/wordprocessingDrawing" xmlns:wp="http://schemas.openxmlformats.org/drawingml/2006/wordprocessingDrawing" xmlns:w10="urn:schemas-microsoft-com:office:word" xmlns:w="http://schemas.openxmlformats.org/wordprocessingml/2006/main" xmlns:w14="http://schemas.microsoft.com/office/word/2010/wordml" xmlns:wpg="http://schemas.microsoft.com/office/word/2010/wordprocessingGroup" xmlns:wpi="http://schemas.microsoft.com/office/word/2010/wordprocessingInk" xmlns:wne="http://schemas.microsoft.com/office/word/2006/wordml" xmlns:wps="http://schemas.microsoft.com/office/word/2010/wordprocessingShape" mc:Ignorable="w14 wp14">
+<w:hdr xmlns:wpc="http://schemas.microsoft.com/office/word/2010/wordprocessingCanvas" xmlns:mo="http://schemas.microsoft.com/office/mac/office/2008/main" xmlns:mc="http://schemas.openxmlformats.org/markup-compatibility/2006" xmlns:mv="urn:schemas-microsoft-com:mac:vml" xmlns:o="urn:schemas-microsoft-com:office:office" xmlns:r="http://schemas.openxmlformats.org/officeDocument/2006/relationships" xmlns:m="http://schemas.openxmlformats.org/officeDocument/2006/math" xmlns:v="urn:schemas-microsoft-com:vml" xmlns:wp14="http://schemas.microsoft.com/office/word/2010/wordprocessingDrawing" xmlns:wp="http://schemas.openxmlformats.org/drawingml/2006/wordprocessingDrawing" xmlns:w10="urn:schemas-microsoft-com:office:word" xmlns:w="http://schemas.openxmlformats.org/wordprocessingml/2006/main" xmlns:w14="http://schemas.microsoft.com/office/word/2010/wordml" xmlns:wpg="http://schemas.microsoft.com/office/word/2010/wordprocessingGroup" xmlns:wpi="http://schemas.microsoft.com/office/word/2010/wordprocessingInk" xmlns:wne="http://schemas.microsoft.com/office/word/2006/wordml" xmlns:wps="http://schemas.microsoft.com/office/word/2010/wordprocessingShape" mc:Ignorable="w14 wp14">
   <w:p>
     <w:pPr>
       <w:pStyle w:val="Header"/>
@@ -9037,7 +9024,7 @@
                           <a:noFill/>
                         </a:ln>
                         <a:extLst>
-                          <a:ext uri="{53640926-AAD7-44D8-BBD7-CCE9431645EC}">
+                          <a:ext uri="{53640926-AAD7-44d8-BBD7-CCE9431645EC}">
                             <a14:shadowObscured xmlns:a14="http://schemas.microsoft.com/office/drawing/2010/main"/>
                           </a:ext>
                         </a:extLst>
@@ -9228,14 +9215,6 @@
               <w:szCs w:val="16"/>
             </w:rPr>
           </w:pPr>
-          <w:r>
-            <w:rPr>
-              <w:rFonts w:ascii="Arial" w:hAnsi="Arial" w:cs="Arial"/>
-              <w:sz w:val="16"/>
-              <w:szCs w:val="16"/>
-            </w:rPr>
-            <w:t>Internal-Version 1.0</w:t>
-          </w:r>
         </w:p>
       </w:tc>
     </w:tr>
@@ -9252,7 +9231,7 @@
 </file>
 
 <file path=word/numbering.xml><?xml version="1.0" encoding="utf-8"?>
-<w:numbering xmlns:wpc="http://schemas.microsoft.com/office/word/2010/wordprocessingCanvas" xmlns:mc="http://schemas.openxmlformats.org/markup-compatibility/2006" xmlns:o="urn:schemas-microsoft-com:office:office" xmlns:r="http://schemas.openxmlformats.org/officeDocument/2006/relationships" xmlns:m="http://schemas.openxmlformats.org/officeDocument/2006/math" xmlns:v="urn:schemas-microsoft-com:vml" xmlns:wp14="http://schemas.microsoft.com/office/word/2010/wordprocessingDrawing" xmlns:wp="http://schemas.openxmlformats.org/drawingml/2006/wordprocessingDrawing" xmlns:w10="urn:schemas-microsoft-com:office:word" xmlns:w="http://schemas.openxmlformats.org/wordprocessingml/2006/main" xmlns:w14="http://schemas.microsoft.com/office/word/2010/wordml" xmlns:wpg="http://schemas.microsoft.com/office/word/2010/wordprocessingGroup" xmlns:wpi="http://schemas.microsoft.com/office/word/2010/wordprocessingInk" xmlns:wne="http://schemas.microsoft.com/office/word/2006/wordml" xmlns:wps="http://schemas.microsoft.com/office/word/2010/wordprocessingShape" mc:Ignorable="w14 wp14">
+<w:numbering xmlns:wpc="http://schemas.microsoft.com/office/word/2010/wordprocessingCanvas" xmlns:mo="http://schemas.microsoft.com/office/mac/office/2008/main" xmlns:mc="http://schemas.openxmlformats.org/markup-compatibility/2006" xmlns:mv="urn:schemas-microsoft-com:mac:vml" xmlns:o="urn:schemas-microsoft-com:office:office" xmlns:r="http://schemas.openxmlformats.org/officeDocument/2006/relationships" xmlns:m="http://schemas.openxmlformats.org/officeDocument/2006/math" xmlns:v="urn:schemas-microsoft-com:vml" xmlns:wp14="http://schemas.microsoft.com/office/word/2010/wordprocessingDrawing" xmlns:wp="http://schemas.openxmlformats.org/drawingml/2006/wordprocessingDrawing" xmlns:w10="urn:schemas-microsoft-com:office:word" xmlns:w="http://schemas.openxmlformats.org/wordprocessingml/2006/main" xmlns:w14="http://schemas.microsoft.com/office/word/2010/wordml" xmlns:wpg="http://schemas.microsoft.com/office/word/2010/wordprocessingGroup" xmlns:wpi="http://schemas.microsoft.com/office/word/2010/wordprocessingInk" xmlns:wne="http://schemas.microsoft.com/office/word/2006/wordml" xmlns:wps="http://schemas.microsoft.com/office/word/2010/wordprocessingShape" mc:Ignorable="w14 wp14">
   <w:abstractNum w:abstractNumId="0">
     <w:nsid w:val="0BEB6BF0"/>
     <w:multiLevelType w:val="hybridMultilevel"/>
@@ -10793,7 +10772,7 @@
     </w:rPrDefault>
     <w:pPrDefault/>
   </w:docDefaults>
-  <w:latentStyles w:defLockedState="0" w:defUIPriority="99" w:defSemiHidden="1" w:defUnhideWhenUsed="1" w:defQFormat="0" w:count="267">
+  <w:latentStyles w:defLockedState="0" w:defUIPriority="99" w:defSemiHidden="1" w:defUnhideWhenUsed="1" w:defQFormat="0" w:count="276">
     <w:lsdException w:name="Normal" w:semiHidden="0" w:uiPriority="0" w:unhideWhenUsed="0" w:qFormat="1"/>
     <w:lsdException w:name="heading 1" w:semiHidden="0" w:uiPriority="0" w:unhideWhenUsed="0" w:qFormat="1"/>
     <w:lsdException w:name="heading 2" w:semiHidden="0" w:uiPriority="9" w:unhideWhenUsed="0" w:qFormat="1"/>
@@ -11058,6 +11037,7 @@
     <w:uiPriority w:val="59"/>
     <w:rsid w:val="00F506BB"/>
     <w:tblPr>
+      <w:tblInd w:w="0" w:type="dxa"/>
       <w:tblBorders>
         <w:top w:val="single" w:sz="4" w:space="0" w:color="auto"/>
         <w:left w:val="single" w:sz="4" w:space="0" w:color="auto"/>
@@ -11066,6 +11046,12 @@
         <w:insideH w:val="single" w:sz="4" w:space="0" w:color="auto"/>
         <w:insideV w:val="single" w:sz="4" w:space="0" w:color="auto"/>
       </w:tblBorders>
+      <w:tblCellMar>
+        <w:top w:w="0" w:type="dxa"/>
+        <w:left w:w="108" w:type="dxa"/>
+        <w:bottom w:w="0" w:type="dxa"/>
+        <w:right w:w="108" w:type="dxa"/>
+      </w:tblCellMar>
     </w:tblPr>
   </w:style>
   <w:style w:type="character" w:styleId="PageNumber">
@@ -11232,6 +11218,7 @@
     </w:pPr>
     <w:tblPr>
       <w:tblCellSpacing w:w="20" w:type="dxa"/>
+      <w:tblInd w:w="0" w:type="dxa"/>
       <w:tblBorders>
         <w:top w:val="inset" w:sz="6" w:space="0" w:color="auto"/>
         <w:left w:val="inset" w:sz="6" w:space="0" w:color="auto"/>
@@ -11240,6 +11227,12 @@
         <w:insideH w:val="inset" w:sz="6" w:space="0" w:color="auto"/>
         <w:insideV w:val="inset" w:sz="6" w:space="0" w:color="auto"/>
       </w:tblBorders>
+      <w:tblCellMar>
+        <w:top w:w="0" w:type="dxa"/>
+        <w:left w:w="108" w:type="dxa"/>
+        <w:bottom w:w="0" w:type="dxa"/>
+        <w:right w:w="108" w:type="dxa"/>
+      </w:tblCellMar>
     </w:tblPr>
     <w:trPr>
       <w:tblCellSpacing w:w="20" w:type="dxa"/>
@@ -11334,7 +11327,7 @@
 </file>
 
 <file path=word/stylesWithEffects.xml><?xml version="1.0" encoding="utf-8"?>
-<w:styles xmlns:wpc="http://schemas.microsoft.com/office/word/2010/wordprocessingCanvas" xmlns:mc="http://schemas.openxmlformats.org/markup-compatibility/2006" xmlns:o="urn:schemas-microsoft-com:office:office" xmlns:r="http://schemas.openxmlformats.org/officeDocument/2006/relationships" xmlns:m="http://schemas.openxmlformats.org/officeDocument/2006/math" xmlns:v="urn:schemas-microsoft-com:vml" xmlns:wp14="http://schemas.microsoft.com/office/word/2010/wordprocessingDrawing" xmlns:wp="http://schemas.openxmlformats.org/drawingml/2006/wordprocessingDrawing" xmlns:w10="urn:schemas-microsoft-com:office:word" xmlns:w="http://schemas.openxmlformats.org/wordprocessingml/2006/main" xmlns:w14="http://schemas.microsoft.com/office/word/2010/wordml" xmlns:wpg="http://schemas.microsoft.com/office/word/2010/wordprocessingGroup" xmlns:wpi="http://schemas.microsoft.com/office/word/2010/wordprocessingInk" xmlns:wne="http://schemas.microsoft.com/office/word/2006/wordml" xmlns:wps="http://schemas.microsoft.com/office/word/2010/wordprocessingShape" mc:Ignorable="w14 wp14">
+<w:styles xmlns:wpc="http://schemas.microsoft.com/office/word/2010/wordprocessingCanvas" xmlns:mo="http://schemas.microsoft.com/office/mac/office/2008/main" xmlns:mc="http://schemas.openxmlformats.org/markup-compatibility/2006" xmlns:mv="urn:schemas-microsoft-com:mac:vml" xmlns:o="urn:schemas-microsoft-com:office:office" xmlns:r="http://schemas.openxmlformats.org/officeDocument/2006/relationships" xmlns:m="http://schemas.openxmlformats.org/officeDocument/2006/math" xmlns:v="urn:schemas-microsoft-com:vml" xmlns:wp14="http://schemas.microsoft.com/office/word/2010/wordprocessingDrawing" xmlns:wp="http://schemas.openxmlformats.org/drawingml/2006/wordprocessingDrawing" xmlns:w10="urn:schemas-microsoft-com:office:word" xmlns:w="http://schemas.openxmlformats.org/wordprocessingml/2006/main" xmlns:w14="http://schemas.microsoft.com/office/word/2010/wordml" xmlns:wpg="http://schemas.microsoft.com/office/word/2010/wordprocessingGroup" xmlns:wpi="http://schemas.microsoft.com/office/word/2010/wordprocessingInk" xmlns:wne="http://schemas.microsoft.com/office/word/2006/wordml" xmlns:wps="http://schemas.microsoft.com/office/word/2010/wordprocessingShape" mc:Ignorable="w14 wp14">
   <w:docDefaults>
     <w:rPrDefault>
       <w:rPr>
@@ -11344,7 +11337,7 @@
     </w:rPrDefault>
     <w:pPrDefault/>
   </w:docDefaults>
-  <w:latentStyles w:defLockedState="0" w:defUIPriority="99" w:defSemiHidden="1" w:defUnhideWhenUsed="1" w:defQFormat="0" w:count="267">
+  <w:latentStyles w:defLockedState="0" w:defUIPriority="99" w:defSemiHidden="1" w:defUnhideWhenUsed="1" w:defQFormat="0" w:count="276">
     <w:lsdException w:name="Normal" w:semiHidden="0" w:uiPriority="0" w:unhideWhenUsed="0" w:qFormat="1"/>
     <w:lsdException w:name="heading 1" w:semiHidden="0" w:uiPriority="0" w:unhideWhenUsed="0" w:qFormat="1"/>
     <w:lsdException w:name="heading 2" w:semiHidden="0" w:uiPriority="9" w:unhideWhenUsed="0" w:qFormat="1"/>
@@ -11609,6 +11602,7 @@
     <w:uiPriority w:val="59"/>
     <w:rsid w:val="00F506BB"/>
     <w:tblPr>
+      <w:tblInd w:w="0" w:type="dxa"/>
       <w:tblBorders>
         <w:top w:val="single" w:sz="4" w:space="0" w:color="auto"/>
         <w:left w:val="single" w:sz="4" w:space="0" w:color="auto"/>
@@ -11617,6 +11611,12 @@
         <w:insideH w:val="single" w:sz="4" w:space="0" w:color="auto"/>
         <w:insideV w:val="single" w:sz="4" w:space="0" w:color="auto"/>
       </w:tblBorders>
+      <w:tblCellMar>
+        <w:top w:w="0" w:type="dxa"/>
+        <w:left w:w="108" w:type="dxa"/>
+        <w:bottom w:w="0" w:type="dxa"/>
+        <w:right w:w="108" w:type="dxa"/>
+      </w:tblCellMar>
     </w:tblPr>
   </w:style>
   <w:style w:type="character" w:styleId="PageNumber">
@@ -11783,6 +11783,7 @@
     </w:pPr>
     <w:tblPr>
       <w:tblCellSpacing w:w="20" w:type="dxa"/>
+      <w:tblInd w:w="0" w:type="dxa"/>
       <w:tblBorders>
         <w:top w:val="inset" w:sz="6" w:space="0" w:color="auto"/>
         <w:left w:val="inset" w:sz="6" w:space="0" w:color="auto"/>
@@ -11791,6 +11792,12 @@
         <w:insideH w:val="inset" w:sz="6" w:space="0" w:color="auto"/>
         <w:insideV w:val="inset" w:sz="6" w:space="0" w:color="auto"/>
       </w:tblBorders>
+      <w:tblCellMar>
+        <w:top w:w="0" w:type="dxa"/>
+        <w:left w:w="108" w:type="dxa"/>
+        <w:bottom w:w="0" w:type="dxa"/>
+        <w:right w:w="108" w:type="dxa"/>
+      </w:tblCellMar>
     </w:tblPr>
     <w:trPr>
       <w:tblCellSpacing w:w="20" w:type="dxa"/>
@@ -11885,7 +11892,7 @@
 </file>
 
 <file path=word/glossary/document.xml><?xml version="1.0" encoding="utf-8"?>
-<w:glossaryDocument xmlns:wpc="http://schemas.microsoft.com/office/word/2010/wordprocessingCanvas" xmlns:mc="http://schemas.openxmlformats.org/markup-compatibility/2006" xmlns:o="urn:schemas-microsoft-com:office:office" xmlns:r="http://schemas.openxmlformats.org/officeDocument/2006/relationships" xmlns:m="http://schemas.openxmlformats.org/officeDocument/2006/math" xmlns:v="urn:schemas-microsoft-com:vml" xmlns:wp14="http://schemas.microsoft.com/office/word/2010/wordprocessingDrawing" xmlns:wp="http://schemas.openxmlformats.org/drawingml/2006/wordprocessingDrawing" xmlns:w10="urn:schemas-microsoft-com:office:word" xmlns:w="http://schemas.openxmlformats.org/wordprocessingml/2006/main" xmlns:w14="http://schemas.microsoft.com/office/word/2010/wordml" xmlns:wpg="http://schemas.microsoft.com/office/word/2010/wordprocessingGroup" xmlns:wpi="http://schemas.microsoft.com/office/word/2010/wordprocessingInk" xmlns:wne="http://schemas.microsoft.com/office/word/2006/wordml" xmlns:wps="http://schemas.microsoft.com/office/word/2010/wordprocessingShape" mc:Ignorable="w14 wp14">
+<w:glossaryDocument xmlns:wpc="http://schemas.microsoft.com/office/word/2010/wordprocessingCanvas" xmlns:mo="http://schemas.microsoft.com/office/mac/office/2008/main" xmlns:mc="http://schemas.openxmlformats.org/markup-compatibility/2006" xmlns:mv="urn:schemas-microsoft-com:mac:vml" xmlns:o="urn:schemas-microsoft-com:office:office" xmlns:r="http://schemas.openxmlformats.org/officeDocument/2006/relationships" xmlns:m="http://schemas.openxmlformats.org/officeDocument/2006/math" xmlns:v="urn:schemas-microsoft-com:vml" xmlns:wp14="http://schemas.microsoft.com/office/word/2010/wordprocessingDrawing" xmlns:wp="http://schemas.openxmlformats.org/drawingml/2006/wordprocessingDrawing" xmlns:w10="urn:schemas-microsoft-com:office:word" xmlns:w="http://schemas.openxmlformats.org/wordprocessingml/2006/main" xmlns:w14="http://schemas.microsoft.com/office/word/2010/wordml" xmlns:wpg="http://schemas.microsoft.com/office/word/2010/wordprocessingGroup" xmlns:wpi="http://schemas.microsoft.com/office/word/2010/wordprocessingInk" xmlns:wne="http://schemas.microsoft.com/office/word/2006/wordml" xmlns:wps="http://schemas.microsoft.com/office/word/2010/wordprocessingShape" mc:Ignorable="w14 wp14">
   <w:docParts>
     <w:docPart>
       <w:docPartPr>
@@ -11920,39 +11927,6 @@
         </w:p>
       </w:docPartBody>
     </w:docPart>
-    <w:docPart>
-      <w:docPartPr>
-        <w:name w:val="9C135B7C58EF584384D4E92D8129CC1E"/>
-        <w:category>
-          <w:name w:val="General"/>
-          <w:gallery w:val="placeholder"/>
-        </w:category>
-        <w:types>
-          <w:type w:val="bbPlcHdr"/>
-        </w:types>
-        <w:behaviors>
-          <w:behavior w:val="content"/>
-        </w:behaviors>
-        <w:guid w:val="{BAC880DF-6B7F-8D4D-B912-42A713758D29}"/>
-      </w:docPartPr>
-      <w:docPartBody>
-        <w:p>
-          <w:pPr>
-            <w:pStyle w:val="9C135B7C58EF584384D4E92D8129CC1E"/>
-          </w:pPr>
-          <w:r>
-            <w:rPr>
-              <w:rFonts w:asciiTheme="majorHAnsi" w:hAnsiTheme="majorHAnsi"/>
-              <w:noProof/>
-              <w:color w:val="365F91" w:themeColor="accent1" w:themeShade="BF"/>
-              <w:sz w:val="36"/>
-              <w:szCs w:val="32"/>
-            </w:rPr>
-            <w:t>[Document Subtitle]</w:t>
-          </w:r>
-        </w:p>
-      </w:docPartBody>
-    </w:docPart>
   </w:docParts>
 </w:glossaryDocument>
 </file>
@@ -11962,16 +11936,16 @@
   <w:font w:name="Times New Roman">
     <w:panose1 w:val="02020603050405020304"/>
     <w:charset w:val="00"/>
-    <w:family w:val="roman"/>
+    <w:family w:val="auto"/>
     <w:pitch w:val="variable"/>
     <w:sig w:usb0="E0002AFF" w:usb1="C0007841" w:usb2="00000009" w:usb3="00000000" w:csb0="000001FF" w:csb1="00000000"/>
   </w:font>
   <w:font w:name="Courier New">
     <w:panose1 w:val="02070309020205020404"/>
     <w:charset w:val="00"/>
-    <w:family w:val="modern"/>
-    <w:pitch w:val="fixed"/>
-    <w:sig w:usb0="E0002AFF" w:usb1="C0007843" w:usb2="00000009" w:usb3="00000000" w:csb0="000001FF" w:csb1="00000000"/>
+    <w:family w:val="auto"/>
+    <w:pitch w:val="variable"/>
+    <w:sig w:usb0="00000003" w:usb1="00000000" w:usb2="00000000" w:usb3="00000000" w:csb0="00000001" w:csb1="00000000"/>
   </w:font>
   <w:font w:name="Wingdings">
     <w:panose1 w:val="05000000000000000000"/>
@@ -11981,36 +11955,35 @@
     <w:sig w:usb0="00000000" w:usb1="10000000" w:usb2="00000000" w:usb3="00000000" w:csb0="80000000" w:csb1="00000000"/>
   </w:font>
   <w:font w:name="Symbol">
-    <w:panose1 w:val="05050102010706020507"/>
+    <w:panose1 w:val="00000000000000000000"/>
     <w:charset w:val="02"/>
-    <w:family w:val="roman"/>
+    <w:family w:val="auto"/>
     <w:pitch w:val="variable"/>
     <w:sig w:usb0="00000000" w:usb1="10000000" w:usb2="00000000" w:usb3="00000000" w:csb0="80000000" w:csb1="00000000"/>
   </w:font>
   <w:font w:name="Arial">
     <w:panose1 w:val="020B0604020202020204"/>
     <w:charset w:val="00"/>
-    <w:family w:val="swiss"/>
+    <w:family w:val="auto"/>
     <w:pitch w:val="variable"/>
     <w:sig w:usb0="E0002AFF" w:usb1="C0007843" w:usb2="00000009" w:usb3="00000000" w:csb0="000001FF" w:csb1="00000000"/>
   </w:font>
   <w:font w:name="Tahoma">
     <w:panose1 w:val="020B0604030504040204"/>
     <w:charset w:val="00"/>
-    <w:family w:val="swiss"/>
+    <w:family w:val="auto"/>
     <w:pitch w:val="variable"/>
-    <w:sig w:usb0="E1002EFF" w:usb1="C000605B" w:usb2="00000029" w:usb3="00000000" w:csb0="000101FF" w:csb1="00000000"/>
+    <w:sig w:usb0="00000003" w:usb1="00000000" w:usb2="00000000" w:usb3="00000000" w:csb0="00000001" w:csb1="00000000"/>
   </w:font>
   <w:font w:name="Cambria">
     <w:panose1 w:val="02040503050406030204"/>
     <w:charset w:val="00"/>
-    <w:family w:val="roman"/>
+    <w:family w:val="auto"/>
     <w:pitch w:val="variable"/>
     <w:sig w:usb0="E00002FF" w:usb1="400004FF" w:usb2="00000000" w:usb3="00000000" w:csb0="0000019F" w:csb1="00000000"/>
   </w:font>
   <w:font w:name="MS Gothic">
     <w:altName w:val="ＭＳ ゴシック"/>
-    <w:panose1 w:val="020B0609070205080204"/>
     <w:charset w:val="80"/>
     <w:family w:val="modern"/>
     <w:pitch w:val="fixed"/>
@@ -12019,25 +11992,33 @@
   <w:font w:name="Calibri">
     <w:panose1 w:val="020F0502020204030204"/>
     <w:charset w:val="00"/>
-    <w:family w:val="swiss"/>
+    <w:family w:val="auto"/>
     <w:pitch w:val="variable"/>
-    <w:sig w:usb0="E00002FF" w:usb1="4000ACFF" w:usb2="00000001" w:usb3="00000000" w:csb0="0000019F" w:csb1="00000000"/>
+    <w:sig w:usb0="E10002FF" w:usb1="4000ACFF" w:usb2="00000009" w:usb3="00000000" w:csb0="0000019F" w:csb1="00000000"/>
   </w:font>
-  <w:font w:name="SimSun">
-    <w:altName w:val="宋体"/>
-    <w:panose1 w:val="02010600030101010101"/>
+  <w:font w:name="宋体">
+    <w:panose1 w:val="00000000000000000000"/>
     <w:charset w:val="86"/>
     <w:family w:val="auto"/>
+    <w:notTrueType/>
     <w:pitch w:val="variable"/>
-    <w:sig w:usb0="00000003" w:usb1="288F0000" w:usb2="00000016" w:usb3="00000000" w:csb0="00040001" w:csb1="00000000"/>
+    <w:sig w:usb0="00000001" w:usb1="080E0000" w:usb2="00000010" w:usb3="00000000" w:csb0="00040000" w:csb1="00000000"/>
   </w:font>
-  <w:font w:name="MS Mincho">
-    <w:altName w:val="ＭＳ 明朝"/>
-    <w:panose1 w:val="02020609040205080304"/>
+  <w:font w:name="ＭＳ 明朝">
+    <w:panose1 w:val="00000000000000000000"/>
+    <w:charset w:val="80"/>
+    <w:family w:val="roman"/>
+    <w:notTrueType/>
+    <w:pitch w:val="fixed"/>
+    <w:sig w:usb0="00000001" w:usb1="08070000" w:usb2="00000010" w:usb3="00000000" w:csb0="00020000" w:csb1="00000000"/>
+  </w:font>
+  <w:font w:name="ＭＳ ゴシック">
+    <w:panose1 w:val="00000000000000000000"/>
     <w:charset w:val="80"/>
     <w:family w:val="modern"/>
+    <w:notTrueType/>
     <w:pitch w:val="fixed"/>
-    <w:sig w:usb0="E00002FF" w:usb1="6AC7FDFB" w:usb2="00000012" w:usb3="00000000" w:csb0="0002009F" w:csb1="00000000"/>
+    <w:sig w:usb0="00000001" w:usb1="08070000" w:usb2="00000010" w:usb3="00000000" w:csb0="00020000" w:csb1="00000000"/>
   </w:font>
 </w:fonts>
 </file>
@@ -12094,7 +12075,7 @@
     </w:rPrDefault>
     <w:pPrDefault/>
   </w:docDefaults>
-  <w:latentStyles w:defLockedState="0" w:defUIPriority="99" w:defSemiHidden="1" w:defUnhideWhenUsed="1" w:defQFormat="0" w:count="267">
+  <w:latentStyles w:defLockedState="0" w:defUIPriority="99" w:defSemiHidden="1" w:defUnhideWhenUsed="1" w:defQFormat="0" w:count="276">
     <w:lsdException w:name="Normal" w:semiHidden="0" w:uiPriority="0" w:unhideWhenUsed="0" w:qFormat="1"/>
     <w:lsdException w:name="heading 1" w:semiHidden="0" w:uiPriority="9" w:unhideWhenUsed="0" w:qFormat="1"/>
     <w:lsdException w:name="heading 2" w:uiPriority="9" w:qFormat="1"/>
@@ -12332,7 +12313,7 @@
 </file>
 
 <file path=word/glossary/stylesWithEffects.xml><?xml version="1.0" encoding="utf-8"?>
-<w:styles xmlns:wpc="http://schemas.microsoft.com/office/word/2010/wordprocessingCanvas" xmlns:mc="http://schemas.openxmlformats.org/markup-compatibility/2006" xmlns:o="urn:schemas-microsoft-com:office:office" xmlns:r="http://schemas.openxmlformats.org/officeDocument/2006/relationships" xmlns:m="http://schemas.openxmlformats.org/officeDocument/2006/math" xmlns:v="urn:schemas-microsoft-com:vml" xmlns:wp14="http://schemas.microsoft.com/office/word/2010/wordprocessingDrawing" xmlns:wp="http://schemas.openxmlformats.org/drawingml/2006/wordprocessingDrawing" xmlns:w10="urn:schemas-microsoft-com:office:word" xmlns:w="http://schemas.openxmlformats.org/wordprocessingml/2006/main" xmlns:w14="http://schemas.microsoft.com/office/word/2010/wordml" xmlns:wpg="http://schemas.microsoft.com/office/word/2010/wordprocessingGroup" xmlns:wpi="http://schemas.microsoft.com/office/word/2010/wordprocessingInk" xmlns:wne="http://schemas.microsoft.com/office/word/2006/wordml" xmlns:wps="http://schemas.microsoft.com/office/word/2010/wordprocessingShape" mc:Ignorable="w14 wp14">
+<w:styles xmlns:wpc="http://schemas.microsoft.com/office/word/2010/wordprocessingCanvas" xmlns:mo="http://schemas.microsoft.com/office/mac/office/2008/main" xmlns:mc="http://schemas.openxmlformats.org/markup-compatibility/2006" xmlns:mv="urn:schemas-microsoft-com:mac:vml" xmlns:o="urn:schemas-microsoft-com:office:office" xmlns:r="http://schemas.openxmlformats.org/officeDocument/2006/relationships" xmlns:m="http://schemas.openxmlformats.org/officeDocument/2006/math" xmlns:v="urn:schemas-microsoft-com:vml" xmlns:wp14="http://schemas.microsoft.com/office/word/2010/wordprocessingDrawing" xmlns:wp="http://schemas.openxmlformats.org/drawingml/2006/wordprocessingDrawing" xmlns:w10="urn:schemas-microsoft-com:office:word" xmlns:w="http://schemas.openxmlformats.org/wordprocessingml/2006/main" xmlns:w14="http://schemas.microsoft.com/office/word/2010/wordml" xmlns:wpg="http://schemas.microsoft.com/office/word/2010/wordprocessingGroup" xmlns:wpi="http://schemas.microsoft.com/office/word/2010/wordprocessingInk" xmlns:wne="http://schemas.microsoft.com/office/word/2006/wordml" xmlns:wps="http://schemas.microsoft.com/office/word/2010/wordprocessingShape" mc:Ignorable="w14 wp14">
   <w:docDefaults>
     <w:rPrDefault>
       <w:rPr>
@@ -12344,7 +12325,7 @@
     </w:rPrDefault>
     <w:pPrDefault/>
   </w:docDefaults>
-  <w:latentStyles w:defLockedState="0" w:defUIPriority="99" w:defSemiHidden="1" w:defUnhideWhenUsed="1" w:defQFormat="0" w:count="267">
+  <w:latentStyles w:defLockedState="0" w:defUIPriority="99" w:defSemiHidden="1" w:defUnhideWhenUsed="1" w:defQFormat="0" w:count="276">
     <w:lsdException w:name="Normal" w:semiHidden="0" w:uiPriority="0" w:unhideWhenUsed="0" w:qFormat="1"/>
     <w:lsdException w:name="heading 1" w:semiHidden="0" w:uiPriority="9" w:unhideWhenUsed="0" w:qFormat="1"/>
     <w:lsdException w:name="heading 2" w:uiPriority="9" w:qFormat="1"/>
@@ -12584,6 +12565,7 @@
 <file path=word/glossary/webSettings.xml><?xml version="1.0" encoding="utf-8"?>
 <w:webSettings xmlns:mc="http://schemas.openxmlformats.org/markup-compatibility/2006" xmlns:r="http://schemas.openxmlformats.org/officeDocument/2006/relationships" xmlns:w="http://schemas.openxmlformats.org/wordprocessingml/2006/main" xmlns:w14="http://schemas.microsoft.com/office/word/2010/wordml" mc:Ignorable="w14">
   <w:allowPNG/>
+  <w:doNotSaveAsSingleFile/>
 </w:webSettings>
 </file>
 
@@ -13058,7 +13040,7 @@
 </file>
 
 <file path=customXml/itemProps5.xml><?xml version="1.0" encoding="utf-8"?>
-<ds:datastoreItem xmlns:ds="http://schemas.openxmlformats.org/officeDocument/2006/customXml" ds:itemID="{47860C58-2009-4E3B-A66F-48E32020A278}">
+<ds:datastoreItem xmlns:ds="http://schemas.openxmlformats.org/officeDocument/2006/customXml" ds:itemID="{2D554E76-43EA-4A4A-A9BD-CA35643AAC2A}">
   <ds:schemaRefs>
     <ds:schemaRef ds:uri="http://schemas.openxmlformats.org/officeDocument/2006/bibliography"/>
   </ds:schemaRefs>

</xml_diff>

<commit_message>
DeptGuide Update as of 20161121 2PM
</commit_message>
<xml_diff>
--- a/DeptGuide.docx
+++ b/DeptGuide.docx
@@ -1,6 +1,6 @@
 
 <file path=word/document.xml><?xml version="1.0" encoding="utf-8"?>
-<w:document xmlns:wpc="http://schemas.microsoft.com/office/word/2010/wordprocessingCanvas" xmlns:mo="http://schemas.microsoft.com/office/mac/office/2008/main" xmlns:mc="http://schemas.openxmlformats.org/markup-compatibility/2006" xmlns:mv="urn:schemas-microsoft-com:mac:vml" xmlns:o="urn:schemas-microsoft-com:office:office" xmlns:r="http://schemas.openxmlformats.org/officeDocument/2006/relationships" xmlns:m="http://schemas.openxmlformats.org/officeDocument/2006/math" xmlns:v="urn:schemas-microsoft-com:vml" xmlns:wp14="http://schemas.microsoft.com/office/word/2010/wordprocessingDrawing" xmlns:wp="http://schemas.openxmlformats.org/drawingml/2006/wordprocessingDrawing" xmlns:w10="urn:schemas-microsoft-com:office:word" xmlns:w="http://schemas.openxmlformats.org/wordprocessingml/2006/main" xmlns:w14="http://schemas.microsoft.com/office/word/2010/wordml" xmlns:wpg="http://schemas.microsoft.com/office/word/2010/wordprocessingGroup" xmlns:wpi="http://schemas.microsoft.com/office/word/2010/wordprocessingInk" xmlns:wne="http://schemas.microsoft.com/office/word/2006/wordml" xmlns:wps="http://schemas.microsoft.com/office/word/2010/wordprocessingShape" mc:Ignorable="w14 wp14">
+<w:document xmlns:wpc="http://schemas.microsoft.com/office/word/2010/wordprocessingCanvas" xmlns:cx="http://schemas.microsoft.com/office/drawing/2014/chartex" xmlns:cx1="http://schemas.microsoft.com/office/drawing/2015/9/8/chartex" xmlns:cx2="http://schemas.microsoft.com/office/drawing/2015/10/21/chartex" xmlns:cx3="http://schemas.microsoft.com/office/drawing/2016/5/9/chartex" xmlns:cx4="http://schemas.microsoft.com/office/drawing/2016/5/10/chartex" xmlns:cx5="http://schemas.microsoft.com/office/drawing/2016/5/11/chartex" xmlns:mc="http://schemas.openxmlformats.org/markup-compatibility/2006" xmlns:o="urn:schemas-microsoft-com:office:office" xmlns:r="http://schemas.openxmlformats.org/officeDocument/2006/relationships" xmlns:m="http://schemas.openxmlformats.org/officeDocument/2006/math" xmlns:v="urn:schemas-microsoft-com:vml" xmlns:wp14="http://schemas.microsoft.com/office/word/2010/wordprocessingDrawing" xmlns:wp="http://schemas.openxmlformats.org/drawingml/2006/wordprocessingDrawing" xmlns:w10="urn:schemas-microsoft-com:office:word" xmlns:w="http://schemas.openxmlformats.org/wordprocessingml/2006/main" xmlns:w14="http://schemas.microsoft.com/office/word/2010/wordml" xmlns:w15="http://schemas.microsoft.com/office/word/2012/wordml" xmlns:w16se="http://schemas.microsoft.com/office/word/2015/wordml/symex" xmlns:wpg="http://schemas.microsoft.com/office/word/2010/wordprocessingGroup" xmlns:wpi="http://schemas.microsoft.com/office/word/2010/wordprocessingInk" xmlns:wne="http://schemas.microsoft.com/office/word/2006/wordml" xmlns:wps="http://schemas.microsoft.com/office/word/2010/wordprocessingShape" mc:Ignorable="w14 w15 w16se wp14">
   <w:body>
     <w:sdt>
       <w:sdtPr>
@@ -102,9 +102,6 @@
             <w:alias w:val="Subtitle"/>
             <w:tag w:val="Subtitle"/>
             <w:id w:val="30555238"/>
-            <w:placeholder>
-              <w:docPart w:val="9C135B7C58EF584384D4E92D8129CC1E"/>
-            </w:placeholder>
             <w:text/>
           </w:sdtPr>
           <w:sdtEndPr/>
@@ -1083,6 +1080,117 @@
           </w:p>
         </w:tc>
       </w:tr>
+      <w:tr>
+        <w:trPr>
+          <w:jc w:val="center"/>
+        </w:trPr>
+        <w:tc>
+          <w:tcPr>
+            <w:tcW w:w="1696" w:type="dxa"/>
+            <w:shd w:val="clear" w:color="auto" w:fill="auto"/>
+          </w:tcPr>
+          <w:p>
+            <w:pPr>
+              <w:jc w:val="center"/>
+              <w:rPr>
+                <w:rFonts w:ascii="Arial" w:hAnsi="Arial" w:cs="Arial"/>
+              </w:rPr>
+            </w:pPr>
+            <w:r>
+              <w:rPr>
+                <w:rFonts w:ascii="Arial" w:hAnsi="Arial" w:cs="Arial"/>
+              </w:rPr>
+              <w:t>1.7</w:t>
+            </w:r>
+          </w:p>
+        </w:tc>
+        <w:tc>
+          <w:tcPr>
+            <w:tcW w:w="2127" w:type="dxa"/>
+            <w:shd w:val="clear" w:color="auto" w:fill="auto"/>
+          </w:tcPr>
+          <w:p>
+            <w:pPr>
+              <w:jc w:val="center"/>
+              <w:rPr>
+                <w:rFonts w:ascii="Arial" w:hAnsi="Arial" w:cs="Arial"/>
+              </w:rPr>
+            </w:pPr>
+            <w:r>
+              <w:rPr>
+                <w:rFonts w:ascii="Arial" w:hAnsi="Arial" w:cs="Arial"/>
+              </w:rPr>
+              <w:t>November 21, 2016</w:t>
+            </w:r>
+          </w:p>
+        </w:tc>
+        <w:tc>
+          <w:tcPr>
+            <w:tcW w:w="2126" w:type="dxa"/>
+            <w:shd w:val="clear" w:color="auto" w:fill="auto"/>
+          </w:tcPr>
+          <w:p>
+            <w:pPr>
+              <w:jc w:val="center"/>
+              <w:rPr>
+                <w:rFonts w:ascii="Arial" w:hAnsi="Arial" w:cs="Arial"/>
+              </w:rPr>
+            </w:pPr>
+            <w:r>
+              <w:rPr>
+                <w:rFonts w:ascii="Arial" w:hAnsi="Arial" w:cs="Arial"/>
+              </w:rPr>
+              <w:t>Evan Situ</w:t>
+            </w:r>
+          </w:p>
+        </w:tc>
+        <w:tc>
+          <w:tcPr>
+            <w:tcW w:w="3367" w:type="dxa"/>
+            <w:shd w:val="clear" w:color="auto" w:fill="auto"/>
+          </w:tcPr>
+          <w:p>
+            <w:pPr>
+              <w:jc w:val="center"/>
+              <w:rPr>
+                <w:rFonts w:ascii="Arial" w:hAnsi="Arial" w:cs="Arial"/>
+              </w:rPr>
+            </w:pPr>
+            <w:r>
+              <w:rPr>
+                <w:rFonts w:ascii="Arial" w:hAnsi="Arial" w:cs="Arial"/>
+              </w:rPr>
+              <w:t xml:space="preserve">Added section </w:t>
+            </w:r>
+            <w:proofErr w:type="gramStart"/>
+            <w:r>
+              <w:rPr>
+                <w:rFonts w:ascii="Arial" w:hAnsi="Arial" w:cs="Arial"/>
+              </w:rPr>
+              <w:t>11</w:t>
+            </w:r>
+            <w:r>
+              <w:rPr>
+                <w:rFonts w:ascii="Arial" w:hAnsi="Arial" w:cs="Arial"/>
+              </w:rPr>
+              <w:t>.</w:t>
+            </w:r>
+            <w:r>
+              <w:rPr>
+                <w:rFonts w:ascii="Arial" w:hAnsi="Arial" w:cs="Arial"/>
+              </w:rPr>
+              <w:t>Updating</w:t>
+            </w:r>
+            <w:proofErr w:type="gramEnd"/>
+            <w:r>
+              <w:rPr>
+                <w:rFonts w:ascii="Arial" w:hAnsi="Arial" w:cs="Arial"/>
+              </w:rPr>
+              <w:t xml:space="preserve"> Valid Course Information</w:t>
+            </w:r>
+          </w:p>
+        </w:tc>
+      </w:tr>
     </w:tbl>
     <w:p>
       <w:pPr>
@@ -1268,7 +1376,7 @@
           <w:rFonts w:ascii="Arial" w:hAnsi="Arial" w:cs="Arial"/>
           <w:noProof/>
         </w:rPr>
-        <w:t>3</w:t>
+        <w:t>4</w:t>
       </w:r>
       <w:r>
         <w:rPr>
@@ -1352,7 +1460,7 @@
           <w:rFonts w:ascii="Arial" w:hAnsi="Arial" w:cs="Arial"/>
           <w:noProof/>
         </w:rPr>
-        <w:t>3</w:t>
+        <w:t>4</w:t>
       </w:r>
       <w:r>
         <w:rPr>
@@ -1436,7 +1544,7 @@
           <w:rFonts w:ascii="Arial" w:hAnsi="Arial" w:cs="Arial"/>
           <w:noProof/>
         </w:rPr>
-        <w:t>3</w:t>
+        <w:t>4</w:t>
       </w:r>
       <w:r>
         <w:rPr>
@@ -1520,7 +1628,7 @@
           <w:rFonts w:ascii="Arial" w:hAnsi="Arial" w:cs="Arial"/>
           <w:noProof/>
         </w:rPr>
-        <w:t>5</w:t>
+        <w:t>6</w:t>
       </w:r>
       <w:r>
         <w:rPr>
@@ -1604,7 +1712,7 @@
           <w:rFonts w:ascii="Arial" w:hAnsi="Arial" w:cs="Arial"/>
           <w:noProof/>
         </w:rPr>
-        <w:t>6</w:t>
+        <w:t>7</w:t>
       </w:r>
       <w:r>
         <w:rPr>
@@ -1688,7 +1796,7 @@
           <w:rFonts w:ascii="Arial" w:hAnsi="Arial" w:cs="Arial"/>
           <w:noProof/>
         </w:rPr>
-        <w:t>7</w:t>
+        <w:t>8</w:t>
       </w:r>
       <w:r>
         <w:rPr>
@@ -1772,7 +1880,7 @@
           <w:rFonts w:ascii="Arial" w:hAnsi="Arial" w:cs="Arial"/>
           <w:noProof/>
         </w:rPr>
-        <w:t>9</w:t>
+        <w:t>10</w:t>
       </w:r>
       <w:r>
         <w:rPr>
@@ -1856,7 +1964,7 @@
           <w:rFonts w:ascii="Arial" w:hAnsi="Arial" w:cs="Arial"/>
           <w:noProof/>
         </w:rPr>
-        <w:t>12</w:t>
+        <w:t>13</w:t>
       </w:r>
       <w:r>
         <w:rPr>
@@ -1940,7 +2048,7 @@
           <w:rFonts w:ascii="Arial" w:hAnsi="Arial" w:cs="Arial"/>
           <w:noProof/>
         </w:rPr>
-        <w:t>14</w:t>
+        <w:t>15</w:t>
       </w:r>
       <w:r>
         <w:rPr>
@@ -1958,80 +2066,112 @@
           <w:tab w:val="right" w:leader="dot" w:pos="9350"/>
         </w:tabs>
         <w:rPr>
+          <w:rFonts w:ascii="Arial" w:hAnsi="Arial" w:cs="Arial"/>
+          <w:noProof/>
+        </w:rPr>
+      </w:pPr>
+      <w:r>
+        <w:rPr>
+          <w:rFonts w:ascii="Arial" w:hAnsi="Arial" w:cs="Arial"/>
+          <w:noProof/>
+        </w:rPr>
+        <w:t>10.</w:t>
+      </w:r>
+      <w:r>
+        <w:rPr>
           <w:rFonts w:ascii="Arial" w:eastAsiaTheme="minorEastAsia" w:hAnsi="Arial" w:cs="Arial"/>
           <w:noProof/>
           <w:lang w:val="en-CA" w:eastAsia="ja-JP"/>
         </w:rPr>
-      </w:pPr>
-      <w:r>
-        <w:rPr>
-          <w:rFonts w:ascii="Arial" w:hAnsi="Arial" w:cs="Arial"/>
-          <w:noProof/>
-        </w:rPr>
-        <w:t>10.</w:t>
-      </w:r>
-      <w:r>
+        <w:tab/>
+      </w:r>
+      <w:r>
+        <w:rPr>
+          <w:rFonts w:ascii="Arial" w:hAnsi="Arial" w:cs="Arial"/>
+          <w:noProof/>
+        </w:rPr>
+        <w:t>Reports</w:t>
+      </w:r>
+      <w:r>
+        <w:rPr>
+          <w:rFonts w:ascii="Arial" w:hAnsi="Arial" w:cs="Arial"/>
+          <w:noProof/>
+        </w:rPr>
+        <w:tab/>
+      </w:r>
+      <w:r>
+        <w:rPr>
+          <w:rFonts w:ascii="Arial" w:hAnsi="Arial" w:cs="Arial"/>
+          <w:noProof/>
+        </w:rPr>
+        <w:fldChar w:fldCharType="begin"/>
+      </w:r>
+      <w:r>
+        <w:rPr>
+          <w:rFonts w:ascii="Arial" w:hAnsi="Arial" w:cs="Arial"/>
+          <w:noProof/>
+        </w:rPr>
+        <w:instrText xml:space="preserve"> PAGEREF _Toc340895652 \h </w:instrText>
+      </w:r>
+      <w:r>
+        <w:rPr>
+          <w:rFonts w:ascii="Arial" w:hAnsi="Arial" w:cs="Arial"/>
+          <w:noProof/>
+        </w:rPr>
+      </w:r>
+      <w:r>
+        <w:rPr>
+          <w:rFonts w:ascii="Arial" w:hAnsi="Arial" w:cs="Arial"/>
+          <w:noProof/>
+        </w:rPr>
+        <w:fldChar w:fldCharType="separate"/>
+      </w:r>
+      <w:r>
+        <w:rPr>
+          <w:rFonts w:ascii="Arial" w:hAnsi="Arial" w:cs="Arial"/>
+          <w:noProof/>
+        </w:rPr>
+        <w:t>17</w:t>
+      </w:r>
+      <w:r>
+        <w:rPr>
+          <w:rFonts w:ascii="Arial" w:hAnsi="Arial" w:cs="Arial"/>
+          <w:noProof/>
+        </w:rPr>
+        <w:fldChar w:fldCharType="end"/>
+      </w:r>
+    </w:p>
+    <w:p>
+      <w:pPr>
         <w:rPr>
           <w:rFonts w:ascii="Arial" w:eastAsiaTheme="minorEastAsia" w:hAnsi="Arial" w:cs="Arial"/>
-          <w:noProof/>
-          <w:lang w:val="en-CA" w:eastAsia="ja-JP"/>
-        </w:rPr>
-        <w:tab/>
-      </w:r>
-      <w:r>
-        <w:rPr>
-          <w:rFonts w:ascii="Arial" w:hAnsi="Arial" w:cs="Arial"/>
-          <w:noProof/>
-        </w:rPr>
-        <w:t>Reports</w:t>
-      </w:r>
-      <w:r>
-        <w:rPr>
-          <w:rFonts w:ascii="Arial" w:hAnsi="Arial" w:cs="Arial"/>
-          <w:noProof/>
-        </w:rPr>
-        <w:tab/>
-      </w:r>
-      <w:r>
-        <w:rPr>
-          <w:rFonts w:ascii="Arial" w:hAnsi="Arial" w:cs="Arial"/>
-          <w:noProof/>
-        </w:rPr>
-        <w:fldChar w:fldCharType="begin"/>
-      </w:r>
-      <w:r>
-        <w:rPr>
-          <w:rFonts w:ascii="Arial" w:hAnsi="Arial" w:cs="Arial"/>
-          <w:noProof/>
-        </w:rPr>
-        <w:instrText xml:space="preserve"> PAGEREF _Toc340895652 \h </w:instrText>
-      </w:r>
-      <w:r>
-        <w:rPr>
-          <w:rFonts w:ascii="Arial" w:hAnsi="Arial" w:cs="Arial"/>
-          <w:noProof/>
-        </w:rPr>
-      </w:r>
-      <w:r>
-        <w:rPr>
-          <w:rFonts w:ascii="Arial" w:hAnsi="Arial" w:cs="Arial"/>
-          <w:noProof/>
-        </w:rPr>
-        <w:fldChar w:fldCharType="separate"/>
-      </w:r>
-      <w:r>
-        <w:rPr>
-          <w:rFonts w:ascii="Arial" w:hAnsi="Arial" w:cs="Arial"/>
-          <w:noProof/>
-        </w:rPr>
-        <w:t>16</w:t>
-      </w:r>
-      <w:r>
-        <w:rPr>
-          <w:rFonts w:ascii="Arial" w:hAnsi="Arial" w:cs="Arial"/>
-          <w:noProof/>
-        </w:rPr>
-        <w:fldChar w:fldCharType="end"/>
+        </w:rPr>
+      </w:pPr>
+      <w:r>
+        <w:rPr>
+          <w:rFonts w:ascii="Arial" w:eastAsiaTheme="minorEastAsia" w:hAnsi="Arial" w:cs="Arial"/>
+        </w:rPr>
+        <w:t xml:space="preserve">11.  </w:t>
+      </w:r>
+      <w:r>
+        <w:rPr>
+          <w:rFonts w:ascii="Arial" w:eastAsiaTheme="minorEastAsia" w:hAnsi="Arial" w:cs="Arial"/>
+        </w:rPr>
+        <w:t>Updating Valid Course Information……</w:t>
+      </w:r>
+      <w:r>
+        <w:rPr>
+          <w:rFonts w:ascii="Arial" w:eastAsiaTheme="minorEastAsia" w:hAnsi="Arial" w:cs="Arial"/>
+        </w:rPr>
+        <w:t>…...</w:t>
+      </w:r>
+      <w:bookmarkStart w:id="0" w:name="_GoBack"/>
+      <w:bookmarkEnd w:id="0"/>
+      <w:r>
+        <w:rPr>
+          <w:rFonts w:ascii="Arial" w:eastAsiaTheme="minorEastAsia" w:hAnsi="Arial" w:cs="Arial"/>
+        </w:rPr>
+        <w:t>……………………………………...…...22</w:t>
       </w:r>
     </w:p>
     <w:p>
@@ -2052,7 +2192,14 @@
           <w:rFonts w:ascii="Arial" w:hAnsi="Arial" w:cs="Arial"/>
           <w:noProof/>
         </w:rPr>
-        <w:t>11.</w:t>
+        <w:t>12</w:t>
+      </w:r>
+      <w:r>
+        <w:rPr>
+          <w:rFonts w:ascii="Arial" w:hAnsi="Arial" w:cs="Arial"/>
+          <w:noProof/>
+        </w:rPr>
+        <w:t>.</w:t>
       </w:r>
       <w:r>
         <w:rPr>
@@ -2108,7 +2255,7 @@
           <w:rFonts w:ascii="Arial" w:hAnsi="Arial" w:cs="Arial"/>
           <w:noProof/>
         </w:rPr>
-        <w:t>21</w:t>
+        <w:t>22</w:t>
       </w:r>
       <w:r>
         <w:rPr>
@@ -2131,6 +2278,7 @@
           <w:bCs/>
           <w:noProof/>
         </w:rPr>
+        <w:lastRenderedPageBreak/>
         <w:fldChar w:fldCharType="end"/>
       </w:r>
     </w:p>
@@ -2162,8 +2310,8 @@
         </w:rPr>
         <w:br w:type="page"/>
       </w:r>
-      <w:bookmarkStart w:id="0" w:name="_Pre-requisites"/>
-      <w:bookmarkEnd w:id="0"/>
+      <w:bookmarkStart w:id="1" w:name="_Pre-requisites"/>
+      <w:bookmarkEnd w:id="1"/>
     </w:p>
     <w:p>
       <w:pPr>
@@ -2178,8 +2326,8 @@
           <w:szCs w:val="24"/>
         </w:rPr>
       </w:pPr>
-      <w:bookmarkStart w:id="1" w:name="_Toc340895639"/>
-      <w:bookmarkStart w:id="2" w:name="_Toc347489010"/>
+      <w:bookmarkStart w:id="2" w:name="_Toc340895639"/>
+      <w:bookmarkStart w:id="3" w:name="_Toc347489010"/>
       <w:r>
         <w:rPr>
           <w:sz w:val="24"/>
@@ -2188,7 +2336,7 @@
         <w:lastRenderedPageBreak/>
         <w:t>Introduction</w:t>
       </w:r>
-      <w:bookmarkEnd w:id="1"/>
+      <w:bookmarkEnd w:id="2"/>
     </w:p>
     <w:p>
       <w:pPr>
@@ -2439,7 +2587,7 @@
         </w:rPr>
         <w:t xml:space="preserve">documents, along with other resources, are available at: </w:t>
       </w:r>
-      <w:hyperlink r:id="rId13" w:history="1">
+      <w:hyperlink r:id="rId12" w:history="1">
         <w:r>
           <w:rPr>
             <w:rStyle w:val="Hyperlink"/>
@@ -2470,7 +2618,7 @@
           <w:szCs w:val="24"/>
         </w:rPr>
       </w:pPr>
-      <w:bookmarkStart w:id="3" w:name="_Toc340895640"/>
+      <w:bookmarkStart w:id="4" w:name="_Toc340895640"/>
       <w:r>
         <w:rPr>
           <w:sz w:val="24"/>
@@ -2478,8 +2626,8 @@
         </w:rPr>
         <w:t>Pre-requisites</w:t>
       </w:r>
-      <w:bookmarkEnd w:id="2"/>
       <w:bookmarkEnd w:id="3"/>
+      <w:bookmarkEnd w:id="4"/>
     </w:p>
     <w:p>
       <w:pPr>
@@ -2499,8 +2647,8 @@
           <w:rFonts w:ascii="Arial" w:hAnsi="Arial" w:cs="Arial"/>
         </w:rPr>
       </w:pPr>
-      <w:bookmarkStart w:id="4" w:name="_Location_of_Relevant"/>
-      <w:bookmarkEnd w:id="4"/>
+      <w:bookmarkStart w:id="5" w:name="_Location_of_Relevant"/>
+      <w:bookmarkEnd w:id="5"/>
       <w:r>
         <w:rPr>
           <w:rFonts w:ascii="Arial" w:hAnsi="Arial" w:cs="Arial"/>
@@ -2537,7 +2685,7 @@
         </w:rPr>
         <w:t xml:space="preserve"> </w:t>
       </w:r>
-      <w:hyperlink r:id="rId14" w:history="1">
+      <w:hyperlink r:id="rId13" w:history="1">
         <w:r>
           <w:rPr>
             <w:rStyle w:val="Hyperlink"/>
@@ -2637,7 +2785,7 @@
         </w:rPr>
         <w:t xml:space="preserve">Installed Vena Excel add-in </w:t>
       </w:r>
-      <w:hyperlink r:id="rId15" w:history="1">
+      <w:hyperlink r:id="rId14" w:history="1">
         <w:r>
           <w:rPr>
             <w:rStyle w:val="Hyperlink"/>
@@ -2706,7 +2854,7 @@
         </w:rPr>
         <w:t xml:space="preserve"> at: </w:t>
       </w:r>
-      <w:hyperlink r:id="rId16" w:history="1">
+      <w:hyperlink r:id="rId15" w:history="1">
         <w:r>
           <w:rPr>
             <w:rStyle w:val="Hyperlink"/>
@@ -2749,7 +2897,7 @@
           <w:szCs w:val="24"/>
         </w:rPr>
       </w:pPr>
-      <w:bookmarkStart w:id="5" w:name="_Toc340895641"/>
+      <w:bookmarkStart w:id="6" w:name="_Toc340895641"/>
       <w:r>
         <w:rPr>
           <w:sz w:val="24"/>
@@ -2757,7 +2905,7 @@
         </w:rPr>
         <w:t>Annual Timeline</w:t>
       </w:r>
-      <w:bookmarkEnd w:id="5"/>
+      <w:bookmarkEnd w:id="6"/>
     </w:p>
     <w:p>
       <w:pPr>
@@ -4316,7 +4464,7 @@
           <w:szCs w:val="24"/>
         </w:rPr>
       </w:pPr>
-      <w:bookmarkStart w:id="6" w:name="_Toc340895642"/>
+      <w:bookmarkStart w:id="7" w:name="_Toc340895642"/>
       <w:r>
         <w:rPr>
           <w:b w:val="0"/>
@@ -4422,7 +4570,7 @@
         </w:rPr>
         <w:t xml:space="preserve">  The reports are summarized in Section 10.</w:t>
       </w:r>
-      <w:bookmarkEnd w:id="6"/>
+      <w:bookmarkEnd w:id="7"/>
     </w:p>
     <w:p>
       <w:pPr>
@@ -4442,7 +4590,7 @@
           <w:szCs w:val="24"/>
         </w:rPr>
       </w:pPr>
-      <w:bookmarkStart w:id="7" w:name="_Toc340895643"/>
+      <w:bookmarkStart w:id="8" w:name="_Toc340895643"/>
       <w:r>
         <w:rPr>
           <w:b w:val="0"/>
@@ -4531,7 +4679,7 @@
         </w:rPr>
         <w:t>program, but should not be removed from the Vena database.</w:t>
       </w:r>
-      <w:bookmarkEnd w:id="7"/>
+      <w:bookmarkEnd w:id="8"/>
     </w:p>
     <w:p>
       <w:pPr>
@@ -4553,7 +4701,7 @@
           <w:szCs w:val="24"/>
         </w:rPr>
       </w:pPr>
-      <w:bookmarkStart w:id="8" w:name="_Toc340895644"/>
+      <w:bookmarkStart w:id="9" w:name="_Toc340895644"/>
       <w:r>
         <w:rPr>
           <w:sz w:val="24"/>
@@ -4561,7 +4709,7 @@
         </w:rPr>
         <w:t>Check Out and Check In Files</w:t>
       </w:r>
-      <w:bookmarkEnd w:id="8"/>
+      <w:bookmarkEnd w:id="9"/>
     </w:p>
     <w:p>
       <w:pPr>
@@ -4573,7 +4721,7 @@
           <w:szCs w:val="24"/>
         </w:rPr>
       </w:pPr>
-      <w:bookmarkStart w:id="9" w:name="_Toc340895645"/>
+      <w:bookmarkStart w:id="10" w:name="_Toc340895645"/>
       <w:r>
         <w:rPr>
           <w:b w:val="0"/>
@@ -4614,7 +4762,7 @@
         </w:rPr>
         <w:t xml:space="preserve"> back in.  This section describes how to do this in general.</w:t>
       </w:r>
-      <w:bookmarkEnd w:id="9"/>
+      <w:bookmarkEnd w:id="10"/>
     </w:p>
     <w:p>
       <w:pPr>
@@ -4671,6 +4819,7 @@
         <w:rPr>
           <w:rFonts w:ascii="Arial" w:hAnsi="Arial" w:cs="Arial"/>
           <w:noProof/>
+          <w:lang w:val="en-CA" w:eastAsia="zh-CN"/>
         </w:rPr>
         <w:drawing>
           <wp:inline distT="0" distB="0" distL="0" distR="0" wp14:anchorId="15319CCF" wp14:editId="14BE85FB">
@@ -4688,7 +4837,7 @@
                     <pic:cNvPicPr/>
                   </pic:nvPicPr>
                   <pic:blipFill>
-                    <a:blip r:embed="rId17">
+                    <a:blip r:embed="rId16">
                       <a:extLst>
                         <a:ext uri="{28A0092B-C50C-407E-A947-70E740481C1C}">
                           <a14:useLocalDpi xmlns:a14="http://schemas.microsoft.com/office/drawing/2010/main" val="0"/>
@@ -4797,6 +4946,7 @@
         <w:rPr>
           <w:rFonts w:ascii="Arial" w:hAnsi="Arial" w:cs="Arial"/>
           <w:noProof/>
+          <w:lang w:val="en-CA" w:eastAsia="zh-CN"/>
         </w:rPr>
         <w:drawing>
           <wp:inline distT="0" distB="0" distL="0" distR="0" wp14:anchorId="5FA61F21" wp14:editId="14AAD554">
@@ -4814,7 +4964,7 @@
                     <pic:cNvPicPr/>
                   </pic:nvPicPr>
                   <pic:blipFill>
-                    <a:blip r:embed="rId18">
+                    <a:blip r:embed="rId17">
                       <a:extLst>
                         <a:ext uri="{28A0092B-C50C-407E-A947-70E740481C1C}">
                           <a14:useLocalDpi xmlns:a14="http://schemas.microsoft.com/office/drawing/2010/main" val="0"/>
@@ -4868,6 +5018,7 @@
         <w:rPr>
           <w:rFonts w:ascii="Arial" w:hAnsi="Arial" w:cs="Arial"/>
           <w:noProof/>
+          <w:lang w:val="en-CA" w:eastAsia="zh-CN"/>
         </w:rPr>
         <w:drawing>
           <wp:inline distT="0" distB="0" distL="0" distR="0" wp14:anchorId="1E081C18" wp14:editId="1F22FDFD">
@@ -4885,7 +5036,7 @@
                     <pic:cNvPicPr/>
                   </pic:nvPicPr>
                   <pic:blipFill>
-                    <a:blip r:embed="rId19">
+                    <a:blip r:embed="rId18">
                       <a:extLst>
                         <a:ext uri="{28A0092B-C50C-407E-A947-70E740481C1C}">
                           <a14:useLocalDpi xmlns:a14="http://schemas.microsoft.com/office/drawing/2010/main" val="0"/>
@@ -4939,6 +5090,7 @@
         <w:rPr>
           <w:rFonts w:ascii="Arial" w:hAnsi="Arial" w:cs="Arial"/>
           <w:noProof/>
+          <w:lang w:val="en-CA" w:eastAsia="zh-CN"/>
         </w:rPr>
         <w:drawing>
           <wp:inline distT="0" distB="0" distL="0" distR="0" wp14:anchorId="3FE8DD86" wp14:editId="2E475CE3">
@@ -4956,7 +5108,7 @@
                     <pic:cNvPicPr/>
                   </pic:nvPicPr>
                   <pic:blipFill>
-                    <a:blip r:embed="rId20">
+                    <a:blip r:embed="rId19">
                       <a:extLst>
                         <a:ext uri="{28A0092B-C50C-407E-A947-70E740481C1C}">
                           <a14:useLocalDpi xmlns:a14="http://schemas.microsoft.com/office/drawing/2010/main" val="0"/>
@@ -5010,6 +5162,7 @@
         <w:rPr>
           <w:rFonts w:ascii="Arial" w:hAnsi="Arial" w:cs="Arial"/>
           <w:noProof/>
+          <w:lang w:val="en-CA" w:eastAsia="zh-CN"/>
         </w:rPr>
         <w:drawing>
           <wp:inline distT="0" distB="0" distL="0" distR="0" wp14:anchorId="487A5BC9" wp14:editId="42401B5B">
@@ -5027,7 +5180,7 @@
                     <pic:cNvPicPr/>
                   </pic:nvPicPr>
                   <pic:blipFill>
-                    <a:blip r:embed="rId21">
+                    <a:blip r:embed="rId20">
                       <a:extLst>
                         <a:ext uri="{28A0092B-C50C-407E-A947-70E740481C1C}">
                           <a14:useLocalDpi xmlns:a14="http://schemas.microsoft.com/office/drawing/2010/main" val="0"/>
@@ -5130,7 +5283,7 @@
           <w:szCs w:val="24"/>
         </w:rPr>
       </w:pPr>
-      <w:bookmarkStart w:id="10" w:name="_Toc340895646"/>
+      <w:bookmarkStart w:id="11" w:name="_Toc340895646"/>
       <w:r>
         <w:rPr>
           <w:sz w:val="24"/>
@@ -5138,7 +5291,7 @@
         </w:rPr>
         <w:t>Add New Course</w:t>
       </w:r>
-      <w:bookmarkEnd w:id="10"/>
+      <w:bookmarkEnd w:id="11"/>
     </w:p>
     <w:p>
       <w:pPr>
@@ -5246,6 +5399,7 @@
         <w:rPr>
           <w:rFonts w:ascii="Arial" w:hAnsi="Arial" w:cs="Arial"/>
           <w:noProof/>
+          <w:lang w:val="en-CA" w:eastAsia="zh-CN"/>
         </w:rPr>
         <w:lastRenderedPageBreak/>
         <w:drawing>
@@ -5266,7 +5420,7 @@
                     </pic:cNvPicPr>
                   </pic:nvPicPr>
                   <pic:blipFill>
-                    <a:blip r:embed="rId22">
+                    <a:blip r:embed="rId21">
                       <a:extLst>
                         <a:ext uri="{28A0092B-C50C-407E-A947-70E740481C1C}">
                           <a14:useLocalDpi xmlns:a14="http://schemas.microsoft.com/office/drawing/2010/main" val="0"/>
@@ -5376,6 +5530,7 @@
         <w:rPr>
           <w:rFonts w:ascii="Arial" w:hAnsi="Arial" w:cs="Arial"/>
           <w:noProof/>
+          <w:lang w:val="en-CA" w:eastAsia="zh-CN"/>
         </w:rPr>
         <w:drawing>
           <wp:inline distT="0" distB="0" distL="0" distR="0" wp14:anchorId="2E837D8A" wp14:editId="0573D33B">
@@ -5395,7 +5550,7 @@
                     </pic:cNvPicPr>
                   </pic:nvPicPr>
                   <pic:blipFill>
-                    <a:blip r:embed="rId23">
+                    <a:blip r:embed="rId22">
                       <a:extLst>
                         <a:ext uri="{28A0092B-C50C-407E-A947-70E740481C1C}">
                           <a14:useLocalDpi xmlns:a14="http://schemas.microsoft.com/office/drawing/2010/main" val="0"/>
@@ -5485,7 +5640,7 @@
           <w:szCs w:val="24"/>
         </w:rPr>
       </w:pPr>
-      <w:bookmarkStart w:id="11" w:name="_Toc340895647"/>
+      <w:bookmarkStart w:id="12" w:name="_Toc340895647"/>
       <w:r>
         <w:rPr>
           <w:sz w:val="24"/>
@@ -5493,7 +5648,7 @@
         </w:rPr>
         <w:t>Edit Courses and Programs Mapping</w:t>
       </w:r>
-      <w:bookmarkEnd w:id="11"/>
+      <w:bookmarkEnd w:id="12"/>
       <w:r>
         <w:rPr>
           <w:sz w:val="24"/>
@@ -5627,6 +5782,7 @@
         <w:rPr>
           <w:rFonts w:ascii="Arial" w:hAnsi="Arial" w:cs="Arial"/>
           <w:noProof/>
+          <w:lang w:val="en-CA" w:eastAsia="zh-CN"/>
         </w:rPr>
         <w:drawing>
           <wp:inline distT="0" distB="0" distL="0" distR="0" wp14:anchorId="37C2F075" wp14:editId="4C8F78CB">
@@ -5646,7 +5802,7 @@
                     </pic:cNvPicPr>
                   </pic:nvPicPr>
                   <pic:blipFill>
-                    <a:blip r:embed="rId24">
+                    <a:blip r:embed="rId23">
                       <a:extLst>
                         <a:ext uri="{28A0092B-C50C-407E-A947-70E740481C1C}">
                           <a14:useLocalDpi xmlns:a14="http://schemas.microsoft.com/office/drawing/2010/main" val="0"/>
@@ -5788,6 +5944,7 @@
         <w:rPr>
           <w:rFonts w:ascii="Arial" w:hAnsi="Arial" w:cs="Arial"/>
           <w:noProof/>
+          <w:lang w:val="en-CA" w:eastAsia="zh-CN"/>
         </w:rPr>
         <w:lastRenderedPageBreak/>
         <mc:AlternateContent>
@@ -5861,7 +6018,7 @@
           </mc:Choice>
           <mc:Fallback>
             <w:pict>
-              <v:roundrect id="Rounded Rectangle 7" o:spid="_x0000_s1026" style="position:absolute;margin-left:41.45pt;margin-top:137.9pt;width:29.95pt;height:19pt;z-index:251659264;visibility:visible;mso-wrap-style:square;mso-width-percent:0;mso-height-percent:0;mso-wrap-distance-left:9pt;mso-wrap-distance-top:0;mso-wrap-distance-right:9pt;mso-wrap-distance-bottom:0;mso-position-horizontal:absolute;mso-position-horizontal-relative:text;mso-position-vertical:absolute;mso-position-vertical-relative:text;mso-width-percent:0;mso-height-percent:0;mso-width-relative:margin;mso-height-relative:margin;v-text-anchor:middle" arcsize="10923f" o:gfxdata="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" filled="f" strokecolor="red" strokeweight="2pt"/>
+              <v:roundrect w14:anchorId="12ABF316" id="Rounded Rectangle 7" o:spid="_x0000_s1026" style="position:absolute;margin-left:41.45pt;margin-top:137.9pt;width:29.95pt;height:19pt;z-index:251659264;visibility:visible;mso-wrap-style:square;mso-width-percent:0;mso-height-percent:0;mso-wrap-distance-left:9pt;mso-wrap-distance-top:0;mso-wrap-distance-right:9pt;mso-wrap-distance-bottom:0;mso-position-horizontal:absolute;mso-position-horizontal-relative:text;mso-position-vertical:absolute;mso-position-vertical-relative:text;mso-width-percent:0;mso-height-percent:0;mso-width-relative:margin;mso-height-relative:margin;v-text-anchor:middle" arcsize="10923f" o:gfxdata="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" filled="f" strokecolor="red" strokeweight="2pt"/>
             </w:pict>
           </mc:Fallback>
         </mc:AlternateContent>
@@ -5870,6 +6027,7 @@
         <w:rPr>
           <w:rFonts w:ascii="Arial" w:hAnsi="Arial" w:cs="Arial"/>
           <w:noProof/>
+          <w:lang w:val="en-CA" w:eastAsia="zh-CN"/>
         </w:rPr>
         <mc:AlternateContent>
           <mc:Choice Requires="wps">
@@ -5942,7 +6100,7 @@
           </mc:Choice>
           <mc:Fallback>
             <w:pict>
-              <v:roundrect id="Rounded Rectangle 8" o:spid="_x0000_s1026" style="position:absolute;margin-left:258pt;margin-top:275.6pt;width:47.8pt;height:14.4pt;z-index:251660288;visibility:visible;mso-wrap-style:square;mso-width-percent:0;mso-height-percent:0;mso-wrap-distance-left:9pt;mso-wrap-distance-top:0;mso-wrap-distance-right:9pt;mso-wrap-distance-bottom:0;mso-position-horizontal:absolute;mso-position-horizontal-relative:text;mso-position-vertical:absolute;mso-position-vertical-relative:text;mso-width-percent:0;mso-height-percent:0;mso-width-relative:margin;mso-height-relative:margin;v-text-anchor:middle" arcsize="10923f" o:gfxdata="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" filled="f" strokecolor="red" strokeweight="2pt"/>
+              <v:roundrect w14:anchorId="61315A8A" id="Rounded Rectangle 8" o:spid="_x0000_s1026" style="position:absolute;margin-left:258pt;margin-top:275.6pt;width:47.8pt;height:14.4pt;z-index:251660288;visibility:visible;mso-wrap-style:square;mso-width-percent:0;mso-height-percent:0;mso-wrap-distance-left:9pt;mso-wrap-distance-top:0;mso-wrap-distance-right:9pt;mso-wrap-distance-bottom:0;mso-position-horizontal:absolute;mso-position-horizontal-relative:text;mso-position-vertical:absolute;mso-position-vertical-relative:text;mso-width-percent:0;mso-height-percent:0;mso-width-relative:margin;mso-height-relative:margin;v-text-anchor:middle" arcsize="10923f" o:gfxdata="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" filled="f" strokecolor="red" strokeweight="2pt"/>
             </w:pict>
           </mc:Fallback>
         </mc:AlternateContent>
@@ -5951,6 +6109,7 @@
         <w:rPr>
           <w:rFonts w:ascii="Arial" w:hAnsi="Arial" w:cs="Arial"/>
           <w:noProof/>
+          <w:lang w:val="en-CA" w:eastAsia="zh-CN"/>
         </w:rPr>
         <w:drawing>
           <wp:inline distT="0" distB="0" distL="0" distR="0" wp14:anchorId="0D5AD140" wp14:editId="701A480F">
@@ -5968,7 +6127,7 @@
                     <pic:cNvPicPr/>
                   </pic:nvPicPr>
                   <pic:blipFill>
-                    <a:blip r:embed="rId25"/>
+                    <a:blip r:embed="rId24"/>
                     <a:stretch>
                       <a:fillRect/>
                     </a:stretch>
@@ -6020,8 +6179,8 @@
           <w:szCs w:val="24"/>
         </w:rPr>
       </w:pPr>
-      <w:bookmarkStart w:id="12" w:name="_Toc465438032"/>
-      <w:bookmarkStart w:id="13" w:name="_Toc340895648"/>
+      <w:bookmarkStart w:id="13" w:name="_Toc465438032"/>
+      <w:bookmarkStart w:id="14" w:name="_Toc340895648"/>
       <w:r>
         <w:rPr>
           <w:sz w:val="24"/>
@@ -6029,8 +6188,8 @@
         </w:rPr>
         <w:t>Department Input</w:t>
       </w:r>
-      <w:bookmarkEnd w:id="12"/>
       <w:bookmarkEnd w:id="13"/>
+      <w:bookmarkEnd w:id="14"/>
     </w:p>
     <w:p>
       <w:pPr>
@@ -6042,7 +6201,7 @@
           <w:szCs w:val="24"/>
         </w:rPr>
       </w:pPr>
-      <w:bookmarkStart w:id="14" w:name="_Toc340895649"/>
+      <w:bookmarkStart w:id="15" w:name="_Toc340895649"/>
       <w:r>
         <w:rPr>
           <w:b w:val="0"/>
@@ -6051,7 +6210,7 @@
         </w:rPr>
         <w:t>Each department needs to enter their curriculum map (subsection 1 below) and a measurement map (subsection 2 below).  The curriculum map summarizes where the indicators are offered, and at what level, in each program.  The measurement map for each year identifies what needs to be measured for that year.  Although it might appear that information is duplicated between the two templates, this is not actually the case.  Not all indicators are measured, and not every measured indicator is part of the curriculum map.  This second case occurs when a course does not explicitly teach an indicator, but it is measured.  This might happen in a capstone course, for instance, where a presentation related indicator is measured, even though this indicator is not explicitly taught in the course.</w:t>
       </w:r>
-      <w:bookmarkEnd w:id="14"/>
+      <w:bookmarkEnd w:id="15"/>
       <w:r>
         <w:rPr>
           <w:b w:val="0"/>
@@ -6251,6 +6410,7 @@
         <w:rPr>
           <w:rFonts w:ascii="Arial" w:hAnsi="Arial" w:cs="Arial"/>
           <w:noProof/>
+          <w:lang w:val="en-CA" w:eastAsia="zh-CN"/>
         </w:rPr>
         <w:drawing>
           <wp:inline distT="0" distB="0" distL="0" distR="0" wp14:anchorId="7885ED78" wp14:editId="43D0BAE7">
@@ -6270,7 +6430,7 @@
                     </pic:cNvPicPr>
                   </pic:nvPicPr>
                   <pic:blipFill>
-                    <a:blip r:embed="rId26">
+                    <a:blip r:embed="rId25">
                       <a:extLst>
                         <a:ext uri="{28A0092B-C50C-407E-A947-70E740481C1C}">
                           <a14:useLocalDpi xmlns:a14="http://schemas.microsoft.com/office/drawing/2010/main" val="0"/>
@@ -6359,6 +6519,7 @@
         <w:rPr>
           <w:rFonts w:ascii="Arial" w:hAnsi="Arial" w:cs="Arial"/>
           <w:noProof/>
+          <w:lang w:val="en-CA" w:eastAsia="zh-CN"/>
         </w:rPr>
         <w:drawing>
           <wp:inline distT="0" distB="0" distL="0" distR="0" wp14:anchorId="44F3FA92" wp14:editId="1CD7A4E0">
@@ -6378,7 +6539,7 @@
                     </pic:cNvPicPr>
                   </pic:nvPicPr>
                   <pic:blipFill>
-                    <a:blip r:embed="rId27">
+                    <a:blip r:embed="rId26">
                       <a:extLst>
                         <a:ext uri="{28A0092B-C50C-407E-A947-70E740481C1C}">
                           <a14:useLocalDpi xmlns:a14="http://schemas.microsoft.com/office/drawing/2010/main" val="0"/>
@@ -6459,6 +6620,7 @@
         <w:rPr>
           <w:rFonts w:ascii="Arial" w:hAnsi="Arial" w:cs="Arial"/>
           <w:noProof/>
+          <w:lang w:val="en-CA" w:eastAsia="zh-CN"/>
         </w:rPr>
         <w:drawing>
           <wp:inline distT="0" distB="0" distL="0" distR="0" wp14:anchorId="5EE0951E" wp14:editId="42F6F49E">
@@ -6478,7 +6640,7 @@
                     </pic:cNvPicPr>
                   </pic:nvPicPr>
                   <pic:blipFill>
-                    <a:blip r:embed="rId28">
+                    <a:blip r:embed="rId27">
                       <a:extLst>
                         <a:ext uri="{28A0092B-C50C-407E-A947-70E740481C1C}">
                           <a14:useLocalDpi xmlns:a14="http://schemas.microsoft.com/office/drawing/2010/main" val="0"/>
@@ -6522,6 +6684,7 @@
         <w:rPr>
           <w:rFonts w:ascii="Arial" w:hAnsi="Arial" w:cs="Arial"/>
           <w:noProof/>
+          <w:lang w:val="en-CA" w:eastAsia="zh-CN"/>
         </w:rPr>
         <w:drawing>
           <wp:inline distT="0" distB="0" distL="0" distR="0" wp14:anchorId="68C5972F" wp14:editId="63A325F4">
@@ -6541,7 +6704,7 @@
                     </pic:cNvPicPr>
                   </pic:nvPicPr>
                   <pic:blipFill>
-                    <a:blip r:embed="rId29">
+                    <a:blip r:embed="rId28">
                       <a:extLst>
                         <a:ext uri="{28A0092B-C50C-407E-A947-70E740481C1C}">
                           <a14:useLocalDpi xmlns:a14="http://schemas.microsoft.com/office/drawing/2010/main" val="0"/>
@@ -6642,6 +6805,7 @@
         <w:rPr>
           <w:rFonts w:ascii="Arial" w:hAnsi="Arial" w:cs="Arial"/>
           <w:noProof/>
+          <w:lang w:val="en-CA" w:eastAsia="zh-CN"/>
         </w:rPr>
         <w:drawing>
           <wp:inline distT="0" distB="0" distL="0" distR="0" wp14:anchorId="7F45C681" wp14:editId="1F9D146F">
@@ -6661,7 +6825,7 @@
                     </pic:cNvPicPr>
                   </pic:nvPicPr>
                   <pic:blipFill>
-                    <a:blip r:embed="rId30">
+                    <a:blip r:embed="rId29">
                       <a:extLst>
                         <a:ext uri="{28A0092B-C50C-407E-A947-70E740481C1C}">
                           <a14:useLocalDpi xmlns:a14="http://schemas.microsoft.com/office/drawing/2010/main" val="0"/>
@@ -6705,6 +6869,7 @@
         <w:rPr>
           <w:rFonts w:ascii="Arial" w:hAnsi="Arial" w:cs="Arial"/>
           <w:noProof/>
+          <w:lang w:val="en-CA" w:eastAsia="zh-CN"/>
         </w:rPr>
         <w:lastRenderedPageBreak/>
         <w:drawing>
@@ -6725,7 +6890,7 @@
                     </pic:cNvPicPr>
                   </pic:nvPicPr>
                   <pic:blipFill>
-                    <a:blip r:embed="rId31">
+                    <a:blip r:embed="rId30">
                       <a:extLst>
                         <a:ext uri="{28A0092B-C50C-407E-A947-70E740481C1C}">
                           <a14:useLocalDpi xmlns:a14="http://schemas.microsoft.com/office/drawing/2010/main" val="0"/>
@@ -6779,7 +6944,7 @@
           <w:szCs w:val="24"/>
         </w:rPr>
       </w:pPr>
-      <w:bookmarkStart w:id="15" w:name="_Toc340895650"/>
+      <w:bookmarkStart w:id="16" w:name="_Toc340895650"/>
       <w:r>
         <w:rPr>
           <w:sz w:val="24"/>
@@ -6787,7 +6952,7 @@
         </w:rPr>
         <w:t>Curriculum Committee Recommendations</w:t>
       </w:r>
-      <w:bookmarkEnd w:id="15"/>
+      <w:bookmarkEnd w:id="16"/>
     </w:p>
     <w:p>
       <w:pPr>
@@ -6826,6 +6991,7 @@
         <w:rPr>
           <w:rFonts w:ascii="Arial" w:hAnsi="Arial" w:cs="Arial"/>
           <w:noProof/>
+          <w:lang w:val="en-CA" w:eastAsia="zh-CN"/>
         </w:rPr>
         <w:drawing>
           <wp:inline distT="0" distB="0" distL="0" distR="0" wp14:anchorId="1F02C37B" wp14:editId="78E5E5C1">
@@ -6845,7 +7011,7 @@
                     </pic:cNvPicPr>
                   </pic:nvPicPr>
                   <pic:blipFill>
-                    <a:blip r:embed="rId32">
+                    <a:blip r:embed="rId31">
                       <a:extLst>
                         <a:ext uri="{28A0092B-C50C-407E-A947-70E740481C1C}">
                           <a14:useLocalDpi xmlns:a14="http://schemas.microsoft.com/office/drawing/2010/main" val="0"/>
@@ -6931,6 +7097,7 @@
         <w:rPr>
           <w:rFonts w:ascii="Arial" w:hAnsi="Arial" w:cs="Arial"/>
           <w:noProof/>
+          <w:lang w:val="en-CA" w:eastAsia="zh-CN"/>
         </w:rPr>
         <w:lastRenderedPageBreak/>
         <w:drawing>
@@ -6949,7 +7116,7 @@
                     <pic:cNvPicPr/>
                   </pic:nvPicPr>
                   <pic:blipFill>
-                    <a:blip r:embed="rId33"/>
+                    <a:blip r:embed="rId32"/>
                     <a:stretch>
                       <a:fillRect/>
                     </a:stretch>
@@ -7012,6 +7179,7 @@
         <w:rPr>
           <w:rFonts w:ascii="Arial" w:hAnsi="Arial" w:cs="Arial"/>
           <w:noProof/>
+          <w:lang w:val="en-CA" w:eastAsia="zh-CN"/>
         </w:rPr>
         <w:drawing>
           <wp:inline distT="0" distB="0" distL="0" distR="0" wp14:anchorId="3BE7A24B" wp14:editId="6F2C5A01">
@@ -7031,7 +7199,7 @@
                     </pic:cNvPicPr>
                   </pic:nvPicPr>
                   <pic:blipFill>
-                    <a:blip r:embed="rId34">
+                    <a:blip r:embed="rId33">
                       <a:extLst>
                         <a:ext uri="{28A0092B-C50C-407E-A947-70E740481C1C}">
                           <a14:useLocalDpi xmlns:a14="http://schemas.microsoft.com/office/drawing/2010/main" val="0"/>
@@ -7249,6 +7417,7 @@
         <w:rPr>
           <w:rFonts w:ascii="Arial" w:hAnsi="Arial" w:cs="Arial"/>
           <w:noProof/>
+          <w:lang w:val="en-CA" w:eastAsia="zh-CN"/>
         </w:rPr>
         <w:drawing>
           <wp:inline distT="0" distB="0" distL="0" distR="0" wp14:anchorId="341B6545" wp14:editId="1A08D89E">
@@ -7266,7 +7435,7 @@
                     <pic:cNvPicPr/>
                   </pic:nvPicPr>
                   <pic:blipFill>
-                    <a:blip r:embed="rId35"/>
+                    <a:blip r:embed="rId34"/>
                     <a:stretch>
                       <a:fillRect/>
                     </a:stretch>
@@ -7313,9 +7482,9 @@
         </w:rPr>
         <w:t>Click “Save Data” under “Vena” Tab and “Check in” the file</w:t>
       </w:r>
-      <w:bookmarkStart w:id="16" w:name="_Toc460260904"/>
-    </w:p>
-    <w:bookmarkEnd w:id="16"/>
+      <w:bookmarkStart w:id="17" w:name="_Toc460260904"/>
+    </w:p>
+    <w:bookmarkEnd w:id="17"/>
     <w:p>
       <w:pPr>
         <w:pStyle w:val="Heading1"/>
@@ -7340,7 +7509,7 @@
           <w:szCs w:val="24"/>
         </w:rPr>
       </w:pPr>
-      <w:bookmarkStart w:id="17" w:name="_Toc340895651"/>
+      <w:bookmarkStart w:id="18" w:name="_Toc340895651"/>
       <w:r>
         <w:rPr>
           <w:sz w:val="24"/>
@@ -7355,7 +7524,7 @@
         </w:rPr>
         <w:t xml:space="preserve"> to a Process</w:t>
       </w:r>
-      <w:bookmarkEnd w:id="17"/>
+      <w:bookmarkEnd w:id="18"/>
     </w:p>
     <w:p>
       <w:pPr>
@@ -7418,6 +7587,7 @@
         <w:rPr>
           <w:rFonts w:ascii="Arial" w:hAnsi="Arial" w:cs="Arial"/>
           <w:noProof/>
+          <w:lang w:val="en-CA" w:eastAsia="zh-CN"/>
         </w:rPr>
         <w:drawing>
           <wp:inline distT="0" distB="0" distL="0" distR="0" wp14:anchorId="1C84D095" wp14:editId="62552B95">
@@ -7437,7 +7607,7 @@
                     </pic:cNvPicPr>
                   </pic:nvPicPr>
                   <pic:blipFill>
-                    <a:blip r:embed="rId36">
+                    <a:blip r:embed="rId35">
                       <a:extLst>
                         <a:ext uri="{28A0092B-C50C-407E-A947-70E740481C1C}">
                           <a14:useLocalDpi xmlns:a14="http://schemas.microsoft.com/office/drawing/2010/main" val="0"/>
@@ -7562,19 +7732,11 @@
         </w:rPr>
         <w:sym w:font="Wingdings" w:char="F0E0"/>
       </w:r>
-      <w:proofErr w:type="gramStart"/>
-      <w:r>
-        <w:rPr>
-          <w:rFonts w:ascii="Arial" w:hAnsi="Arial" w:cs="Arial"/>
-        </w:rPr>
-        <w:t>Under</w:t>
-      </w:r>
-      <w:proofErr w:type="gramEnd"/>
-      <w:r>
-        <w:rPr>
-          <w:rFonts w:ascii="Arial" w:hAnsi="Arial" w:cs="Arial"/>
-        </w:rPr>
-        <w:t xml:space="preserve"> task forms, attach the “Rubric input template”</w:t>
+      <w:r>
+        <w:rPr>
+          <w:rFonts w:ascii="Arial" w:hAnsi="Arial" w:cs="Arial"/>
+        </w:rPr>
+        <w:t>Under task forms, attach the “Rubric input template”</w:t>
       </w:r>
       <w:r>
         <w:rPr>
@@ -7601,6 +7763,7 @@
         <w:rPr>
           <w:rFonts w:ascii="Arial" w:hAnsi="Arial" w:cs="Arial"/>
           <w:noProof/>
+          <w:lang w:val="en-CA" w:eastAsia="zh-CN"/>
         </w:rPr>
         <w:drawing>
           <wp:inline distT="0" distB="0" distL="0" distR="0" wp14:anchorId="4D2356F2" wp14:editId="7B521700">
@@ -7620,7 +7783,7 @@
                     </pic:cNvPicPr>
                   </pic:nvPicPr>
                   <pic:blipFill>
-                    <a:blip r:embed="rId37">
+                    <a:blip r:embed="rId36">
                       <a:extLst>
                         <a:ext uri="{28A0092B-C50C-407E-A947-70E740481C1C}">
                           <a14:useLocalDpi xmlns:a14="http://schemas.microsoft.com/office/drawing/2010/main" val="0"/>
@@ -7682,6 +7845,7 @@
         <w:rPr>
           <w:rFonts w:ascii="Arial" w:hAnsi="Arial" w:cs="Arial"/>
           <w:noProof/>
+          <w:lang w:val="en-CA" w:eastAsia="zh-CN"/>
         </w:rPr>
         <w:drawing>
           <wp:inline distT="0" distB="0" distL="0" distR="0" wp14:anchorId="5FCB4F03" wp14:editId="6D577FFD">
@@ -7701,7 +7865,7 @@
                     </pic:cNvPicPr>
                   </pic:nvPicPr>
                   <pic:blipFill>
-                    <a:blip r:embed="rId38">
+                    <a:blip r:embed="rId37">
                       <a:extLst>
                         <a:ext uri="{28A0092B-C50C-407E-A947-70E740481C1C}">
                           <a14:useLocalDpi xmlns:a14="http://schemas.microsoft.com/office/drawing/2010/main" val="0"/>
@@ -7753,7 +7917,7 @@
           <w:szCs w:val="24"/>
         </w:rPr>
       </w:pPr>
-      <w:bookmarkStart w:id="18" w:name="_Toc340895652"/>
+      <w:bookmarkStart w:id="19" w:name="_Toc340895652"/>
       <w:r>
         <w:rPr>
           <w:sz w:val="24"/>
@@ -7762,7 +7926,7 @@
         <w:lastRenderedPageBreak/>
         <w:t>Reports</w:t>
       </w:r>
-      <w:bookmarkEnd w:id="18"/>
+      <w:bookmarkEnd w:id="19"/>
     </w:p>
     <w:p>
       <w:pPr>
@@ -7774,7 +7938,7 @@
           <w:szCs w:val="24"/>
         </w:rPr>
       </w:pPr>
-      <w:bookmarkStart w:id="19" w:name="_Toc340895653"/>
+      <w:bookmarkStart w:id="20" w:name="_Toc340895653"/>
       <w:r>
         <w:rPr>
           <w:b w:val="0"/>
@@ -7783,7 +7947,7 @@
         </w:rPr>
         <w:t>The data in the MEASURE database is viewed using spreadsheet reports.  The purpose of the reports is to transform the information into a form that is suitable for review, including by the CEAB when necessary.  Reports can be viewed for any year where the data has been entered.</w:t>
       </w:r>
-      <w:bookmarkEnd w:id="19"/>
+      <w:bookmarkEnd w:id="20"/>
     </w:p>
     <w:p>
       <w:pPr>
@@ -7903,6 +8067,7 @@
         <w:rPr>
           <w:rFonts w:ascii="Arial" w:hAnsi="Arial" w:cs="Arial"/>
           <w:noProof/>
+          <w:lang w:val="en-CA" w:eastAsia="zh-CN"/>
         </w:rPr>
         <w:lastRenderedPageBreak/>
         <w:drawing>
@@ -7923,7 +8088,7 @@
                     </pic:cNvPicPr>
                   </pic:nvPicPr>
                   <pic:blipFill>
-                    <a:blip r:embed="rId39">
+                    <a:blip r:embed="rId38">
                       <a:extLst>
                         <a:ext uri="{28A0092B-C50C-407E-A947-70E740481C1C}">
                           <a14:useLocalDpi xmlns:a14="http://schemas.microsoft.com/office/drawing/2010/main" val="0"/>
@@ -7958,12 +8123,139 @@
         <w:rPr>
           <w:rFonts w:ascii="Arial" w:hAnsi="Arial" w:cs="Arial"/>
           <w:noProof/>
+          <w:lang w:val="en-CA" w:eastAsia="zh-CN"/>
         </w:rPr>
         <w:drawing>
           <wp:inline distT="0" distB="0" distL="0" distR="0" wp14:anchorId="503D0666" wp14:editId="502B6A4B">
             <wp:extent cx="5476875" cy="3376821"/>
             <wp:effectExtent l="0" t="0" r="0" b="0"/>
             <wp:docPr id="5" name="Picture 5"/>
+            <wp:cNvGraphicFramePr>
+              <a:graphicFrameLocks xmlns:a="http://schemas.openxmlformats.org/drawingml/2006/main" noChangeAspect="1"/>
+            </wp:cNvGraphicFramePr>
+            <a:graphic xmlns:a="http://schemas.openxmlformats.org/drawingml/2006/main">
+              <a:graphicData uri="http://schemas.openxmlformats.org/drawingml/2006/picture">
+                <pic:pic xmlns:pic="http://schemas.openxmlformats.org/drawingml/2006/picture">
+                  <pic:nvPicPr>
+                    <pic:cNvPr id="1" name=""/>
+                    <pic:cNvPicPr/>
+                  </pic:nvPicPr>
+                  <pic:blipFill>
+                    <a:blip r:embed="rId39"/>
+                    <a:stretch>
+                      <a:fillRect/>
+                    </a:stretch>
+                  </pic:blipFill>
+                  <pic:spPr>
+                    <a:xfrm>
+                      <a:off x="0" y="0"/>
+                      <a:ext cx="5479128" cy="3378210"/>
+                    </a:xfrm>
+                    <a:prstGeom prst="rect">
+                      <a:avLst/>
+                    </a:prstGeom>
+                  </pic:spPr>
+                </pic:pic>
+              </a:graphicData>
+            </a:graphic>
+          </wp:inline>
+        </w:drawing>
+      </w:r>
+    </w:p>
+    <w:p>
+      <w:pPr>
+        <w:rPr>
+          <w:rFonts w:ascii="Arial" w:hAnsi="Arial" w:cs="Arial"/>
+        </w:rPr>
+      </w:pPr>
+    </w:p>
+    <w:p>
+      <w:pPr>
+        <w:pStyle w:val="ListParagraph"/>
+        <w:numPr>
+          <w:ilvl w:val="1"/>
+          <w:numId w:val="1"/>
+        </w:numPr>
+        <w:rPr>
+          <w:rFonts w:ascii="Arial" w:hAnsi="Arial" w:cs="Arial"/>
+        </w:rPr>
+      </w:pPr>
+      <w:r>
+        <w:rPr>
+          <w:rFonts w:ascii="Arial" w:hAnsi="Arial" w:cs="Arial"/>
+        </w:rPr>
+        <w:t xml:space="preserve">Attribute Map Report </w:t>
+      </w:r>
+    </w:p>
+    <w:p>
+      <w:pPr>
+        <w:pStyle w:val="ListParagraph"/>
+        <w:ind w:left="792"/>
+        <w:rPr>
+          <w:rFonts w:ascii="Arial" w:hAnsi="Arial" w:cs="Arial"/>
+        </w:rPr>
+      </w:pPr>
+      <w:r>
+        <w:rPr>
+          <w:rFonts w:ascii="Arial" w:hAnsi="Arial" w:cs="Arial"/>
+        </w:rPr>
+        <w:t>Indicated the measure level at the attribute level, if different indicator level appears, the highest level will show up A &gt;</w:t>
+      </w:r>
+      <w:r>
+        <w:rPr>
+          <w:rFonts w:ascii="Arial" w:hAnsi="Arial" w:cs="Arial"/>
+        </w:rPr>
+        <w:t xml:space="preserve"> </w:t>
+      </w:r>
+      <w:r>
+        <w:rPr>
+          <w:rFonts w:ascii="Arial" w:hAnsi="Arial" w:cs="Arial"/>
+        </w:rPr>
+        <w:t>D</w:t>
+      </w:r>
+      <w:r>
+        <w:rPr>
+          <w:rFonts w:ascii="Arial" w:hAnsi="Arial" w:cs="Arial"/>
+        </w:rPr>
+        <w:t xml:space="preserve"> </w:t>
+      </w:r>
+      <w:r>
+        <w:rPr>
+          <w:rFonts w:ascii="Arial" w:hAnsi="Arial" w:cs="Arial"/>
+        </w:rPr>
+        <w:t>&gt;</w:t>
+      </w:r>
+      <w:r>
+        <w:rPr>
+          <w:rFonts w:ascii="Arial" w:hAnsi="Arial" w:cs="Arial"/>
+        </w:rPr>
+        <w:t xml:space="preserve"> </w:t>
+      </w:r>
+      <w:r>
+        <w:rPr>
+          <w:rFonts w:ascii="Arial" w:hAnsi="Arial" w:cs="Arial"/>
+        </w:rPr>
+        <w:t>I.</w:t>
+      </w:r>
+    </w:p>
+    <w:p>
+      <w:pPr>
+        <w:rPr>
+          <w:rFonts w:ascii="Arial" w:hAnsi="Arial" w:cs="Arial"/>
+        </w:rPr>
+      </w:pPr>
+      <w:r>
+        <w:rPr>
+          <w:rFonts w:ascii="Arial" w:hAnsi="Arial" w:cs="Arial"/>
+          <w:noProof/>
+          <w:lang w:val="en-CA" w:eastAsia="zh-CN"/>
+        </w:rPr>
+        <w:lastRenderedPageBreak/>
+        <w:drawing>
+          <wp:inline distT="0" distB="0" distL="0" distR="0" wp14:anchorId="2C99A706" wp14:editId="1DA95A9D">
+            <wp:extent cx="5943600" cy="2217420"/>
+            <wp:effectExtent l="0" t="0" r="0" b="0"/>
+            <wp:docPr id="46" name="Picture 46"/>
             <wp:cNvGraphicFramePr>
               <a:graphicFrameLocks xmlns:a="http://schemas.openxmlformats.org/drawingml/2006/main" noChangeAspect="1"/>
             </wp:cNvGraphicFramePr>
@@ -7983,7 +8275,7 @@
                   <pic:spPr>
                     <a:xfrm>
                       <a:off x="0" y="0"/>
-                      <a:ext cx="5479128" cy="3378210"/>
+                      <a:ext cx="5943600" cy="2217420"/>
                     </a:xfrm>
                     <a:prstGeom prst="rect">
                       <a:avLst/>
@@ -7998,13 +8290,6 @@
     </w:p>
     <w:p>
       <w:pPr>
-        <w:rPr>
-          <w:rFonts w:ascii="Arial" w:hAnsi="Arial" w:cs="Arial"/>
-        </w:rPr>
-      </w:pPr>
-    </w:p>
-    <w:p>
-      <w:pPr>
         <w:pStyle w:val="ListParagraph"/>
         <w:numPr>
           <w:ilvl w:val="1"/>
@@ -8018,7 +8303,7 @@
         <w:rPr>
           <w:rFonts w:ascii="Arial" w:hAnsi="Arial" w:cs="Arial"/>
         </w:rPr>
-        <w:t xml:space="preserve">Attribute Map Report </w:t>
+        <w:t>Attribute Map Summary Report</w:t>
       </w:r>
     </w:p>
     <w:p>
@@ -8033,62 +8318,26 @@
         <w:rPr>
           <w:rFonts w:ascii="Arial" w:hAnsi="Arial" w:cs="Arial"/>
         </w:rPr>
-        <w:t>Indicated the measure level at the attribute level, if different indicator level appears, the highest level will show up A &gt;</w:t>
-      </w:r>
-      <w:r>
-        <w:rPr>
-          <w:rFonts w:ascii="Arial" w:hAnsi="Arial" w:cs="Arial"/>
-        </w:rPr>
-        <w:t xml:space="preserve"> </w:t>
-      </w:r>
-      <w:r>
-        <w:rPr>
-          <w:rFonts w:ascii="Arial" w:hAnsi="Arial" w:cs="Arial"/>
-        </w:rPr>
-        <w:t>D</w:t>
-      </w:r>
-      <w:r>
-        <w:rPr>
-          <w:rFonts w:ascii="Arial" w:hAnsi="Arial" w:cs="Arial"/>
-        </w:rPr>
-        <w:t xml:space="preserve"> </w:t>
-      </w:r>
-      <w:r>
-        <w:rPr>
-          <w:rFonts w:ascii="Arial" w:hAnsi="Arial" w:cs="Arial"/>
-        </w:rPr>
-        <w:t>&gt;</w:t>
-      </w:r>
-      <w:r>
-        <w:rPr>
-          <w:rFonts w:ascii="Arial" w:hAnsi="Arial" w:cs="Arial"/>
-        </w:rPr>
-        <w:t xml:space="preserve"> </w:t>
-      </w:r>
-      <w:r>
-        <w:rPr>
-          <w:rFonts w:ascii="Arial" w:hAnsi="Arial" w:cs="Arial"/>
-        </w:rPr>
-        <w:t>I.</w:t>
-      </w:r>
-    </w:p>
-    <w:p>
-      <w:pPr>
-        <w:rPr>
-          <w:rFonts w:ascii="Arial" w:hAnsi="Arial" w:cs="Arial"/>
-        </w:rPr>
-      </w:pPr>
-      <w:r>
-        <w:rPr>
-          <w:rFonts w:ascii="Arial" w:hAnsi="Arial" w:cs="Arial"/>
-          <w:noProof/>
-        </w:rPr>
-        <w:lastRenderedPageBreak/>
+        <w:t>Similar to the Attribute report, instead showing the actual level (A, D, I), the summary report will only show the “X” to indicate that the specific course is measured at the specific attribute.</w:t>
+      </w:r>
+    </w:p>
+    <w:p>
+      <w:pPr>
+        <w:rPr>
+          <w:rFonts w:ascii="Arial" w:hAnsi="Arial" w:cs="Arial"/>
+        </w:rPr>
+      </w:pPr>
+      <w:r>
+        <w:rPr>
+          <w:rFonts w:ascii="Arial" w:hAnsi="Arial" w:cs="Arial"/>
+          <w:noProof/>
+          <w:lang w:val="en-CA" w:eastAsia="zh-CN"/>
+        </w:rPr>
         <w:drawing>
-          <wp:inline distT="0" distB="0" distL="0" distR="0" wp14:anchorId="2C99A706" wp14:editId="1DA95A9D">
-            <wp:extent cx="5943600" cy="2217420"/>
-            <wp:effectExtent l="0" t="0" r="0" b="0"/>
-            <wp:docPr id="46" name="Picture 46"/>
+          <wp:inline distT="0" distB="0" distL="0" distR="0" wp14:anchorId="0505ECD1" wp14:editId="4F5AAEBE">
+            <wp:extent cx="5943600" cy="2018665"/>
+            <wp:effectExtent l="0" t="0" r="0" b="635"/>
+            <wp:docPr id="47" name="Picture 47"/>
             <wp:cNvGraphicFramePr>
               <a:graphicFrameLocks xmlns:a="http://schemas.openxmlformats.org/drawingml/2006/main" noChangeAspect="1"/>
             </wp:cNvGraphicFramePr>
@@ -8108,7 +8357,7 @@
                   <pic:spPr>
                     <a:xfrm>
                       <a:off x="0" y="0"/>
-                      <a:ext cx="5943600" cy="2217420"/>
+                      <a:ext cx="5943600" cy="2018665"/>
                     </a:xfrm>
                     <a:prstGeom prst="rect">
                       <a:avLst/>
@@ -8136,7 +8385,7 @@
         <w:rPr>
           <w:rFonts w:ascii="Arial" w:hAnsi="Arial" w:cs="Arial"/>
         </w:rPr>
-        <w:t>Attribute Map Summary Report</w:t>
+        <w:t>Indicator Map Report</w:t>
       </w:r>
     </w:p>
     <w:p>
@@ -8151,25 +8400,26 @@
         <w:rPr>
           <w:rFonts w:ascii="Arial" w:hAnsi="Arial" w:cs="Arial"/>
         </w:rPr>
-        <w:t>Similar to the Attribute report, instead showing the actual level (A, D, I), the summary report will only show the “X” to indicate that the specific course is measured at the specific attribute.</w:t>
-      </w:r>
-    </w:p>
-    <w:p>
-      <w:pPr>
-        <w:rPr>
-          <w:rFonts w:ascii="Arial" w:hAnsi="Arial" w:cs="Arial"/>
-        </w:rPr>
-      </w:pPr>
-      <w:r>
-        <w:rPr>
-          <w:rFonts w:ascii="Arial" w:hAnsi="Arial" w:cs="Arial"/>
-          <w:noProof/>
+        <w:t>Indicates the measure level at the indicator level (Lowest level in the hierarchy)</w:t>
+      </w:r>
+    </w:p>
+    <w:p>
+      <w:pPr>
+        <w:rPr>
+          <w:rFonts w:ascii="Arial" w:hAnsi="Arial" w:cs="Arial"/>
+        </w:rPr>
+      </w:pPr>
+      <w:r>
+        <w:rPr>
+          <w:rFonts w:ascii="Arial" w:hAnsi="Arial" w:cs="Arial"/>
+          <w:noProof/>
+          <w:lang w:val="en-CA" w:eastAsia="zh-CN"/>
         </w:rPr>
         <w:drawing>
-          <wp:inline distT="0" distB="0" distL="0" distR="0" wp14:anchorId="0505ECD1" wp14:editId="4F5AAEBE">
-            <wp:extent cx="5943600" cy="2018665"/>
-            <wp:effectExtent l="0" t="0" r="0" b="635"/>
-            <wp:docPr id="47" name="Picture 47"/>
+          <wp:inline distT="0" distB="0" distL="0" distR="0" wp14:anchorId="64EE9E4A" wp14:editId="313B72F9">
+            <wp:extent cx="5943600" cy="2691130"/>
+            <wp:effectExtent l="0" t="0" r="0" b="0"/>
+            <wp:docPr id="48" name="Picture 48"/>
             <wp:cNvGraphicFramePr>
               <a:graphicFrameLocks xmlns:a="http://schemas.openxmlformats.org/drawingml/2006/main" noChangeAspect="1"/>
             </wp:cNvGraphicFramePr>
@@ -8189,7 +8439,7 @@
                   <pic:spPr>
                     <a:xfrm>
                       <a:off x="0" y="0"/>
-                      <a:ext cx="5943600" cy="2018665"/>
+                      <a:ext cx="5943600" cy="2691130"/>
                     </a:xfrm>
                     <a:prstGeom prst="rect">
                       <a:avLst/>
@@ -8217,7 +8467,8 @@
         <w:rPr>
           <w:rFonts w:ascii="Arial" w:hAnsi="Arial" w:cs="Arial"/>
         </w:rPr>
-        <w:t>Indicator Map Report</w:t>
+        <w:lastRenderedPageBreak/>
+        <w:t>Historical Course Measurement Report</w:t>
       </w:r>
     </w:p>
     <w:p>
@@ -8232,25 +8483,26 @@
         <w:rPr>
           <w:rFonts w:ascii="Arial" w:hAnsi="Arial" w:cs="Arial"/>
         </w:rPr>
-        <w:t>Indicates the measure level at the indicator level (Lowest level in the hierarchy)</w:t>
-      </w:r>
-    </w:p>
-    <w:p>
-      <w:pPr>
-        <w:rPr>
-          <w:rFonts w:ascii="Arial" w:hAnsi="Arial" w:cs="Arial"/>
-        </w:rPr>
-      </w:pPr>
-      <w:r>
-        <w:rPr>
-          <w:rFonts w:ascii="Arial" w:hAnsi="Arial" w:cs="Arial"/>
-          <w:noProof/>
+        <w:t>Shows the historical trend for each course at different levels (indicator, attribute and all)</w:t>
+      </w:r>
+    </w:p>
+    <w:p>
+      <w:pPr>
+        <w:rPr>
+          <w:rFonts w:ascii="Arial" w:hAnsi="Arial" w:cs="Arial"/>
+        </w:rPr>
+      </w:pPr>
+      <w:r>
+        <w:rPr>
+          <w:rFonts w:ascii="Arial" w:hAnsi="Arial" w:cs="Arial"/>
+          <w:noProof/>
+          <w:lang w:val="en-CA" w:eastAsia="zh-CN"/>
         </w:rPr>
         <w:drawing>
-          <wp:inline distT="0" distB="0" distL="0" distR="0" wp14:anchorId="64EE9E4A" wp14:editId="313B72F9">
-            <wp:extent cx="5943600" cy="2691130"/>
+          <wp:inline distT="0" distB="0" distL="0" distR="0" wp14:anchorId="50B6781F" wp14:editId="032B29E9">
+            <wp:extent cx="5415115" cy="4924425"/>
             <wp:effectExtent l="0" t="0" r="0" b="0"/>
-            <wp:docPr id="48" name="Picture 48"/>
+            <wp:docPr id="49" name="Picture 49"/>
             <wp:cNvGraphicFramePr>
               <a:graphicFrameLocks xmlns:a="http://schemas.openxmlformats.org/drawingml/2006/main" noChangeAspect="1"/>
             </wp:cNvGraphicFramePr>
@@ -8270,7 +8522,7 @@
                   <pic:spPr>
                     <a:xfrm>
                       <a:off x="0" y="0"/>
-                      <a:ext cx="5943600" cy="2691130"/>
+                      <a:ext cx="5417357" cy="4926464"/>
                     </a:xfrm>
                     <a:prstGeom prst="rect">
                       <a:avLst/>
@@ -8298,8 +8550,7 @@
         <w:rPr>
           <w:rFonts w:ascii="Arial" w:hAnsi="Arial" w:cs="Arial"/>
         </w:rPr>
-        <w:lastRenderedPageBreak/>
-        <w:t>Historical Course Measurement Report</w:t>
+        <w:t>Historical Program Measurement Report</w:t>
       </w:r>
     </w:p>
     <w:p>
@@ -8327,12 +8578,14 @@
         <w:rPr>
           <w:rFonts w:ascii="Arial" w:hAnsi="Arial" w:cs="Arial"/>
           <w:noProof/>
-        </w:rPr>
+          <w:lang w:val="en-CA" w:eastAsia="zh-CN"/>
+        </w:rPr>
+        <w:lastRenderedPageBreak/>
         <w:drawing>
-          <wp:inline distT="0" distB="0" distL="0" distR="0" wp14:anchorId="50B6781F" wp14:editId="032B29E9">
-            <wp:extent cx="5415115" cy="4924425"/>
-            <wp:effectExtent l="0" t="0" r="0" b="0"/>
-            <wp:docPr id="49" name="Picture 49"/>
+          <wp:inline distT="0" distB="0" distL="0" distR="0" wp14:anchorId="29F391A8" wp14:editId="0027B4DA">
+            <wp:extent cx="5867400" cy="5095875"/>
+            <wp:effectExtent l="0" t="0" r="0" b="9525"/>
+            <wp:docPr id="50" name="Picture 50"/>
             <wp:cNvGraphicFramePr>
               <a:graphicFrameLocks xmlns:a="http://schemas.openxmlformats.org/drawingml/2006/main" noChangeAspect="1"/>
             </wp:cNvGraphicFramePr>
@@ -8352,7 +8605,7 @@
                   <pic:spPr>
                     <a:xfrm>
                       <a:off x="0" y="0"/>
-                      <a:ext cx="5417357" cy="4926464"/>
+                      <a:ext cx="5867400" cy="5095875"/>
                     </a:xfrm>
                     <a:prstGeom prst="rect">
                       <a:avLst/>
@@ -8380,7 +8633,7 @@
         <w:rPr>
           <w:rFonts w:ascii="Arial" w:hAnsi="Arial" w:cs="Arial"/>
         </w:rPr>
-        <w:t>Historical Program Measurement Report</w:t>
+        <w:t>Course Report</w:t>
       </w:r>
     </w:p>
     <w:p>
@@ -8395,26 +8648,57 @@
         <w:rPr>
           <w:rFonts w:ascii="Arial" w:hAnsi="Arial" w:cs="Arial"/>
         </w:rPr>
-        <w:t>Shows the historical trend for each course at different levels (indicator, attribute and all)</w:t>
-      </w:r>
-    </w:p>
-    <w:p>
-      <w:pPr>
-        <w:rPr>
-          <w:rFonts w:ascii="Arial" w:hAnsi="Arial" w:cs="Arial"/>
-        </w:rPr>
-      </w:pPr>
-      <w:r>
-        <w:rPr>
-          <w:rFonts w:ascii="Arial" w:hAnsi="Arial" w:cs="Arial"/>
-          <w:noProof/>
+        <w:t xml:space="preserve">Shows the course outcome and recommendations from curriculum committee, instructors also enter </w:t>
+      </w:r>
+      <w:r>
+        <w:rPr>
+          <w:rFonts w:ascii="Arial" w:hAnsi="Arial" w:cs="Arial"/>
+        </w:rPr>
+        <w:t xml:space="preserve">their </w:t>
+      </w:r>
+      <w:r>
+        <w:rPr>
+          <w:rFonts w:ascii="Arial" w:hAnsi="Arial" w:cs="Arial"/>
+        </w:rPr>
+        <w:t xml:space="preserve">continuous improvement plan </w:t>
+      </w:r>
+      <w:r>
+        <w:rPr>
+          <w:rFonts w:ascii="Arial" w:hAnsi="Arial" w:cs="Arial"/>
+        </w:rPr>
+        <w:t>information through the</w:t>
+      </w:r>
+      <w:r>
+        <w:rPr>
+          <w:rFonts w:ascii="Arial" w:hAnsi="Arial" w:cs="Arial"/>
+        </w:rPr>
+        <w:t xml:space="preserve"> course report</w:t>
+      </w:r>
+      <w:r>
+        <w:rPr>
+          <w:rFonts w:ascii="Arial" w:hAnsi="Arial" w:cs="Arial"/>
+        </w:rPr>
+        <w:t>.  Every course for which rubric data is entered will have a corresponding Course Report.</w:t>
+      </w:r>
+    </w:p>
+    <w:p>
+      <w:pPr>
+        <w:rPr>
+          <w:rFonts w:ascii="Arial" w:hAnsi="Arial" w:cs="Arial"/>
+        </w:rPr>
+      </w:pPr>
+      <w:r>
+        <w:rPr>
+          <w:rFonts w:ascii="Arial" w:hAnsi="Arial" w:cs="Arial"/>
+          <w:noProof/>
+          <w:lang w:val="en-CA" w:eastAsia="zh-CN"/>
         </w:rPr>
         <w:lastRenderedPageBreak/>
         <w:drawing>
-          <wp:inline distT="0" distB="0" distL="0" distR="0" wp14:anchorId="29F391A8" wp14:editId="0027B4DA">
-            <wp:extent cx="5867400" cy="5095875"/>
-            <wp:effectExtent l="0" t="0" r="0" b="9525"/>
-            <wp:docPr id="50" name="Picture 50"/>
+          <wp:inline distT="0" distB="0" distL="0" distR="0" wp14:anchorId="0E51B902" wp14:editId="703342D7">
+            <wp:extent cx="5943600" cy="2969895"/>
+            <wp:effectExtent l="0" t="0" r="0" b="1905"/>
+            <wp:docPr id="51" name="Picture 51"/>
             <wp:cNvGraphicFramePr>
               <a:graphicFrameLocks xmlns:a="http://schemas.openxmlformats.org/drawingml/2006/main" noChangeAspect="1"/>
             </wp:cNvGraphicFramePr>
@@ -8434,7 +8718,7 @@
                   <pic:spPr>
                     <a:xfrm>
                       <a:off x="0" y="0"/>
-                      <a:ext cx="5867400" cy="5095875"/>
+                      <a:ext cx="5943600" cy="2969895"/>
                     </a:xfrm>
                     <a:prstGeom prst="rect">
                       <a:avLst/>
@@ -8449,10 +8733,39 @@
     </w:p>
     <w:p>
       <w:pPr>
+        <w:rPr>
+          <w:rFonts w:ascii="Arial" w:hAnsi="Arial" w:cs="Arial"/>
+        </w:rPr>
+      </w:pPr>
+    </w:p>
+    <w:p>
+      <w:pPr>
+        <w:pStyle w:val="Heading1"/>
+        <w:numPr>
+          <w:ilvl w:val="0"/>
+          <w:numId w:val="1"/>
+        </w:numPr>
+        <w:spacing w:before="0" w:after="0"/>
+        <w:rPr>
+          <w:sz w:val="24"/>
+          <w:szCs w:val="24"/>
+        </w:rPr>
+      </w:pPr>
+      <w:bookmarkStart w:id="21" w:name="_Toc340895654"/>
+      <w:r>
+        <w:rPr>
+          <w:sz w:val="24"/>
+          <w:szCs w:val="24"/>
+        </w:rPr>
+        <w:t>Updating Valid Course Information</w:t>
+      </w:r>
+    </w:p>
+    <w:p>
+      <w:pPr>
         <w:pStyle w:val="ListParagraph"/>
         <w:numPr>
-          <w:ilvl w:val="1"/>
-          <w:numId w:val="1"/>
+          <w:ilvl w:val="0"/>
+          <w:numId w:val="22"/>
         </w:numPr>
         <w:rPr>
           <w:rFonts w:ascii="Arial" w:hAnsi="Arial" w:cs="Arial"/>
@@ -8462,71 +8775,126 @@
         <w:rPr>
           <w:rFonts w:ascii="Arial" w:hAnsi="Arial" w:cs="Arial"/>
         </w:rPr>
-        <w:t>Course Report</w:t>
+        <w:t xml:space="preserve">Download </w:t>
+      </w:r>
+      <w:r>
+        <w:rPr>
+          <w:rFonts w:ascii="Arial" w:hAnsi="Arial" w:cs="Arial"/>
+        </w:rPr>
+        <w:t>“Rubric Input Template”</w:t>
+      </w:r>
+      <w:r>
+        <w:rPr>
+          <w:rFonts w:ascii="Arial" w:hAnsi="Arial" w:cs="Arial"/>
+        </w:rPr>
+        <w:t>, under Vena Tab select “Edit Template”</w:t>
       </w:r>
     </w:p>
     <w:p>
       <w:pPr>
         <w:pStyle w:val="ListParagraph"/>
-        <w:ind w:left="792"/>
-        <w:rPr>
-          <w:rFonts w:ascii="Arial" w:hAnsi="Arial" w:cs="Arial"/>
-        </w:rPr>
-      </w:pPr>
-      <w:r>
-        <w:rPr>
-          <w:rFonts w:ascii="Arial" w:hAnsi="Arial" w:cs="Arial"/>
-        </w:rPr>
-        <w:t xml:space="preserve">Shows the course outcome and recommendations from curriculum committee, instructors also enter </w:t>
-      </w:r>
-      <w:r>
-        <w:rPr>
-          <w:rFonts w:ascii="Arial" w:hAnsi="Arial" w:cs="Arial"/>
-        </w:rPr>
-        <w:t xml:space="preserve">their </w:t>
-      </w:r>
-      <w:r>
-        <w:rPr>
-          <w:rFonts w:ascii="Arial" w:hAnsi="Arial" w:cs="Arial"/>
-        </w:rPr>
-        <w:t xml:space="preserve">continuous improvement plan </w:t>
-      </w:r>
-      <w:r>
-        <w:rPr>
-          <w:rFonts w:ascii="Arial" w:hAnsi="Arial" w:cs="Arial"/>
-        </w:rPr>
-        <w:t>information through the</w:t>
-      </w:r>
-      <w:r>
-        <w:rPr>
-          <w:rFonts w:ascii="Arial" w:hAnsi="Arial" w:cs="Arial"/>
-        </w:rPr>
-        <w:t xml:space="preserve"> course report</w:t>
-      </w:r>
-      <w:r>
-        <w:rPr>
-          <w:rFonts w:ascii="Arial" w:hAnsi="Arial" w:cs="Arial"/>
-        </w:rPr>
-        <w:t>.  Every course for which rubric data is entered will have a corresponding Course Report.</w:t>
-      </w:r>
-    </w:p>
-    <w:p>
-      <w:pPr>
-        <w:rPr>
-          <w:rFonts w:ascii="Arial" w:hAnsi="Arial" w:cs="Arial"/>
-        </w:rPr>
-      </w:pPr>
-      <w:r>
-        <w:rPr>
-          <w:rFonts w:ascii="Arial" w:hAnsi="Arial" w:cs="Arial"/>
-          <w:noProof/>
-        </w:rPr>
-        <w:lastRenderedPageBreak/>
+      </w:pPr>
+      <w:r>
+        <w:rPr>
+          <w:noProof/>
+          <w:lang w:val="en-CA" w:eastAsia="zh-CN"/>
+        </w:rPr>
         <w:drawing>
-          <wp:inline distT="0" distB="0" distL="0" distR="0" wp14:anchorId="0E51B902" wp14:editId="703342D7">
-            <wp:extent cx="5943600" cy="2969895"/>
-            <wp:effectExtent l="0" t="0" r="0" b="1905"/>
-            <wp:docPr id="51" name="Picture 51"/>
+          <wp:inline distT="0" distB="0" distL="0" distR="0" wp14:anchorId="6EA987D9" wp14:editId="44AF0F90">
+            <wp:extent cx="5943600" cy="1466850"/>
+            <wp:effectExtent l="0" t="0" r="0" b="0"/>
+            <wp:docPr id="17" name="Picture 17"/>
+            <wp:cNvGraphicFramePr>
+              <a:graphicFrameLocks xmlns:a="http://schemas.openxmlformats.org/drawingml/2006/main" noChangeAspect="1"/>
+            </wp:cNvGraphicFramePr>
+            <a:graphic xmlns:a="http://schemas.openxmlformats.org/drawingml/2006/main">
+              <a:graphicData uri="http://schemas.openxmlformats.org/drawingml/2006/picture">
+                <pic:pic xmlns:pic="http://schemas.openxmlformats.org/drawingml/2006/picture">
+                  <pic:nvPicPr>
+                    <pic:cNvPr id="0" name="Picture 1"/>
+                    <pic:cNvPicPr>
+                      <a:picLocks noChangeAspect="1" noChangeArrowheads="1"/>
+                    </pic:cNvPicPr>
+                  </pic:nvPicPr>
+                  <pic:blipFill>
+                    <a:blip r:embed="rId46">
+                      <a:extLst>
+                        <a:ext uri="{28A0092B-C50C-407E-A947-70E740481C1C}">
+                          <a14:useLocalDpi xmlns:a14="http://schemas.microsoft.com/office/drawing/2010/main" val="0"/>
+                        </a:ext>
+                      </a:extLst>
+                    </a:blip>
+                    <a:srcRect/>
+                    <a:stretch>
+                      <a:fillRect/>
+                    </a:stretch>
+                  </pic:blipFill>
+                  <pic:spPr bwMode="auto">
+                    <a:xfrm>
+                      <a:off x="0" y="0"/>
+                      <a:ext cx="5943600" cy="1466850"/>
+                    </a:xfrm>
+                    <a:prstGeom prst="rect">
+                      <a:avLst/>
+                    </a:prstGeom>
+                    <a:noFill/>
+                    <a:ln>
+                      <a:noFill/>
+                    </a:ln>
+                  </pic:spPr>
+                </pic:pic>
+              </a:graphicData>
+            </a:graphic>
+          </wp:inline>
+        </w:drawing>
+      </w:r>
+    </w:p>
+    <w:p>
+      <w:pPr>
+        <w:pStyle w:val="ListParagraph"/>
+        <w:numPr>
+          <w:ilvl w:val="0"/>
+          <w:numId w:val="22"/>
+        </w:numPr>
+        <w:rPr>
+          <w:rFonts w:ascii="Arial" w:hAnsi="Arial" w:cs="Arial"/>
+        </w:rPr>
+      </w:pPr>
+      <w:r>
+        <w:rPr>
+          <w:rFonts w:ascii="Arial" w:hAnsi="Arial" w:cs="Arial"/>
+        </w:rPr>
+        <w:t>Right click on the sheet navigation area then unhide the “</w:t>
+      </w:r>
+      <w:proofErr w:type="spellStart"/>
+      <w:r>
+        <w:rPr>
+          <w:rFonts w:ascii="Arial" w:hAnsi="Arial" w:cs="Arial"/>
+        </w:rPr>
+        <w:t>CoueseList</w:t>
+      </w:r>
+      <w:proofErr w:type="spellEnd"/>
+      <w:r>
+        <w:rPr>
+          <w:rFonts w:ascii="Arial" w:hAnsi="Arial" w:cs="Arial"/>
+        </w:rPr>
+        <w:t>” sheet in the “Rubric Input Template”</w:t>
+      </w:r>
+    </w:p>
+    <w:p>
+      <w:pPr>
+        <w:pStyle w:val="ListParagraph"/>
+      </w:pPr>
+      <w:r>
+        <w:rPr>
+          <w:noProof/>
+          <w:lang w:val="en-CA" w:eastAsia="zh-CN"/>
+        </w:rPr>
+        <w:drawing>
+          <wp:inline distT="0" distB="0" distL="0" distR="0" wp14:anchorId="6712A95A" wp14:editId="51F7DDB3">
+            <wp:extent cx="5867400" cy="2638425"/>
+            <wp:effectExtent l="0" t="0" r="0" b="9525"/>
+            <wp:docPr id="18" name="Picture 18"/>
             <wp:cNvGraphicFramePr>
               <a:graphicFrameLocks xmlns:a="http://schemas.openxmlformats.org/drawingml/2006/main" noChangeAspect="1"/>
             </wp:cNvGraphicFramePr>
@@ -8538,7 +8906,7 @@
                     <pic:cNvPicPr/>
                   </pic:nvPicPr>
                   <pic:blipFill>
-                    <a:blip r:embed="rId46"/>
+                    <a:blip r:embed="rId47"/>
                     <a:stretch>
                       <a:fillRect/>
                     </a:stretch>
@@ -8546,7 +8914,7 @@
                   <pic:spPr>
                     <a:xfrm>
                       <a:off x="0" y="0"/>
-                      <a:ext cx="5943600" cy="2969895"/>
+                      <a:ext cx="5867400" cy="2638425"/>
                     </a:xfrm>
                     <a:prstGeom prst="rect">
                       <a:avLst/>
@@ -8558,15 +8926,210 @@
           </wp:inline>
         </w:drawing>
       </w:r>
-      <w:bookmarkStart w:id="20" w:name="_GoBack"/>
-      <w:bookmarkEnd w:id="20"/>
-    </w:p>
-    <w:p>
-      <w:pPr>
-        <w:rPr>
-          <w:rFonts w:ascii="Arial" w:hAnsi="Arial" w:cs="Arial"/>
-        </w:rPr>
-      </w:pPr>
+    </w:p>
+    <w:p>
+      <w:pPr>
+        <w:pStyle w:val="ListParagraph"/>
+        <w:numPr>
+          <w:ilvl w:val="0"/>
+          <w:numId w:val="22"/>
+        </w:numPr>
+        <w:rPr>
+          <w:rFonts w:ascii="Arial" w:hAnsi="Arial" w:cs="Arial"/>
+        </w:rPr>
+      </w:pPr>
+      <w:r>
+        <w:rPr>
+          <w:rFonts w:ascii="Arial" w:hAnsi="Arial" w:cs="Arial"/>
+        </w:rPr>
+        <w:lastRenderedPageBreak/>
+        <w:t>Update the Course; Term; Section in the table (Column A-C)</w:t>
+      </w:r>
+    </w:p>
+    <w:p>
+      <w:pPr>
+        <w:pStyle w:val="ListParagraph"/>
+      </w:pPr>
+      <w:r>
+        <w:rPr>
+          <w:noProof/>
+          <w:lang w:val="en-CA" w:eastAsia="zh-CN"/>
+        </w:rPr>
+        <w:drawing>
+          <wp:inline distT="0" distB="0" distL="0" distR="0" wp14:anchorId="716E6EE9" wp14:editId="34A1DA54">
+            <wp:extent cx="4295775" cy="1257300"/>
+            <wp:effectExtent l="0" t="0" r="9525" b="0"/>
+            <wp:docPr id="19" name="Picture 19"/>
+            <wp:cNvGraphicFramePr>
+              <a:graphicFrameLocks xmlns:a="http://schemas.openxmlformats.org/drawingml/2006/main" noChangeAspect="1"/>
+            </wp:cNvGraphicFramePr>
+            <a:graphic xmlns:a="http://schemas.openxmlformats.org/drawingml/2006/main">
+              <a:graphicData uri="http://schemas.openxmlformats.org/drawingml/2006/picture">
+                <pic:pic xmlns:pic="http://schemas.openxmlformats.org/drawingml/2006/picture">
+                  <pic:nvPicPr>
+                    <pic:cNvPr id="1" name=""/>
+                    <pic:cNvPicPr/>
+                  </pic:nvPicPr>
+                  <pic:blipFill>
+                    <a:blip r:embed="rId48"/>
+                    <a:stretch>
+                      <a:fillRect/>
+                    </a:stretch>
+                  </pic:blipFill>
+                  <pic:spPr>
+                    <a:xfrm>
+                      <a:off x="0" y="0"/>
+                      <a:ext cx="4295775" cy="1257300"/>
+                    </a:xfrm>
+                    <a:prstGeom prst="rect">
+                      <a:avLst/>
+                    </a:prstGeom>
+                  </pic:spPr>
+                </pic:pic>
+              </a:graphicData>
+            </a:graphic>
+          </wp:inline>
+        </w:drawing>
+      </w:r>
+    </w:p>
+    <w:p>
+      <w:pPr>
+        <w:pStyle w:val="ListParagraph"/>
+        <w:numPr>
+          <w:ilvl w:val="0"/>
+          <w:numId w:val="22"/>
+        </w:numPr>
+        <w:rPr>
+          <w:rFonts w:ascii="Arial" w:hAnsi="Arial" w:cs="Arial"/>
+        </w:rPr>
+      </w:pPr>
+      <w:r>
+        <w:rPr>
+          <w:rFonts w:ascii="Arial" w:hAnsi="Arial" w:cs="Arial"/>
+        </w:rPr>
+        <w:t xml:space="preserve">Copy the Excel formula in “Column D” down </w:t>
+      </w:r>
+    </w:p>
+    <w:p>
+      <w:pPr>
+        <w:pStyle w:val="ListParagraph"/>
+        <w:numPr>
+          <w:ilvl w:val="0"/>
+          <w:numId w:val="22"/>
+        </w:numPr>
+        <w:rPr>
+          <w:rFonts w:ascii="Arial" w:hAnsi="Arial" w:cs="Arial"/>
+        </w:rPr>
+      </w:pPr>
+      <w:r>
+        <w:rPr>
+          <w:rFonts w:ascii="Arial" w:hAnsi="Arial" w:cs="Arial"/>
+        </w:rPr>
+        <w:t>Hide the “</w:t>
+      </w:r>
+      <w:r>
+        <w:rPr>
+          <w:rFonts w:ascii="Arial" w:hAnsi="Arial" w:cs="Arial"/>
+        </w:rPr>
+        <w:t>“</w:t>
+      </w:r>
+      <w:proofErr w:type="spellStart"/>
+      <w:r>
+        <w:rPr>
+          <w:rFonts w:ascii="Arial" w:hAnsi="Arial" w:cs="Arial"/>
+        </w:rPr>
+        <w:t>CoueseList</w:t>
+      </w:r>
+      <w:proofErr w:type="spellEnd"/>
+      <w:r>
+        <w:rPr>
+          <w:rFonts w:ascii="Arial" w:hAnsi="Arial" w:cs="Arial"/>
+        </w:rPr>
+        <w:t>” sheet</w:t>
+      </w:r>
+      <w:r>
+        <w:rPr>
+          <w:rFonts w:ascii="Arial" w:hAnsi="Arial" w:cs="Arial"/>
+        </w:rPr>
+        <w:t>”</w:t>
+      </w:r>
+    </w:p>
+    <w:p>
+      <w:pPr>
+        <w:pStyle w:val="ListParagraph"/>
+        <w:numPr>
+          <w:ilvl w:val="0"/>
+          <w:numId w:val="22"/>
+        </w:numPr>
+        <w:rPr>
+          <w:rFonts w:ascii="Arial" w:hAnsi="Arial" w:cs="Arial"/>
+        </w:rPr>
+      </w:pPr>
+      <w:r>
+        <w:rPr>
+          <w:rFonts w:ascii="Arial" w:hAnsi="Arial" w:cs="Arial"/>
+        </w:rPr>
+        <w:t>Under the Vena tab, click “Save Template”</w:t>
+      </w:r>
+    </w:p>
+    <w:p>
+      <w:pPr>
+        <w:pStyle w:val="ListParagraph"/>
+      </w:pPr>
+      <w:r>
+        <w:rPr>
+          <w:noProof/>
+          <w:lang w:val="en-CA" w:eastAsia="zh-CN"/>
+        </w:rPr>
+        <w:drawing>
+          <wp:inline distT="0" distB="0" distL="0" distR="0" wp14:anchorId="4CDA09BD" wp14:editId="4F94E229">
+            <wp:extent cx="5429250" cy="1571625"/>
+            <wp:effectExtent l="0" t="0" r="0" b="9525"/>
+            <wp:docPr id="20" name="Picture 20"/>
+            <wp:cNvGraphicFramePr>
+              <a:graphicFrameLocks xmlns:a="http://schemas.openxmlformats.org/drawingml/2006/main" noChangeAspect="1"/>
+            </wp:cNvGraphicFramePr>
+            <a:graphic xmlns:a="http://schemas.openxmlformats.org/drawingml/2006/main">
+              <a:graphicData uri="http://schemas.openxmlformats.org/drawingml/2006/picture">
+                <pic:pic xmlns:pic="http://schemas.openxmlformats.org/drawingml/2006/picture">
+                  <pic:nvPicPr>
+                    <pic:cNvPr id="0" name="Picture 2"/>
+                    <pic:cNvPicPr>
+                      <a:picLocks noChangeAspect="1" noChangeArrowheads="1"/>
+                    </pic:cNvPicPr>
+                  </pic:nvPicPr>
+                  <pic:blipFill>
+                    <a:blip r:embed="rId49">
+                      <a:extLst>
+                        <a:ext uri="{28A0092B-C50C-407E-A947-70E740481C1C}">
+                          <a14:useLocalDpi xmlns:a14="http://schemas.microsoft.com/office/drawing/2010/main" val="0"/>
+                        </a:ext>
+                      </a:extLst>
+                    </a:blip>
+                    <a:srcRect/>
+                    <a:stretch>
+                      <a:fillRect/>
+                    </a:stretch>
+                  </pic:blipFill>
+                  <pic:spPr bwMode="auto">
+                    <a:xfrm>
+                      <a:off x="0" y="0"/>
+                      <a:ext cx="5429250" cy="1571625"/>
+                    </a:xfrm>
+                    <a:prstGeom prst="rect">
+                      <a:avLst/>
+                    </a:prstGeom>
+                    <a:noFill/>
+                    <a:ln>
+                      <a:noFill/>
+                    </a:ln>
+                  </pic:spPr>
+                </pic:pic>
+              </a:graphicData>
+            </a:graphic>
+          </wp:inline>
+        </w:drawing>
+      </w:r>
     </w:p>
     <w:p>
       <w:pPr>
@@ -8581,7 +9144,6 @@
           <w:szCs w:val="24"/>
         </w:rPr>
       </w:pPr>
-      <w:bookmarkStart w:id="21" w:name="_Toc340895654"/>
       <w:r>
         <w:rPr>
           <w:sz w:val="24"/>
@@ -8621,7 +9183,7 @@
         </w:rPr>
         <w:t xml:space="preserve"> issue, please fill out </w:t>
       </w:r>
-      <w:hyperlink r:id="rId47" w:history="1">
+      <w:hyperlink r:id="rId50" w:history="1">
         <w:r>
           <w:rPr>
             <w:rStyle w:val="Hyperlink"/>
@@ -8666,27 +9228,13 @@
         </w:rPr>
         <w:t xml:space="preserve">, please refer to </w:t>
       </w:r>
-      <w:hyperlink r:id="rId48" w:history="1">
+      <w:hyperlink r:id="rId51" w:history="1">
         <w:r>
           <w:rPr>
             <w:rStyle w:val="Hyperlink"/>
             <w:rFonts w:ascii="Arial" w:hAnsi="Arial" w:cs="Arial"/>
           </w:rPr>
-          <w:t>http://docs</w:t>
-        </w:r>
-        <w:r>
-          <w:rPr>
-            <w:rStyle w:val="Hyperlink"/>
-            <w:rFonts w:ascii="Arial" w:hAnsi="Arial" w:cs="Arial"/>
-          </w:rPr>
-          <w:t>.</w:t>
-        </w:r>
-        <w:r>
-          <w:rPr>
-            <w:rStyle w:val="Hyperlink"/>
-            <w:rFonts w:ascii="Arial" w:hAnsi="Arial" w:cs="Arial"/>
-          </w:rPr>
-          <w:t>vena.io/</w:t>
+          <w:t>http://docs.vena.io/</w:t>
         </w:r>
       </w:hyperlink>
     </w:p>
@@ -8737,23 +9285,9 @@
         <w:rPr>
           <w:rFonts w:ascii="Arial" w:hAnsi="Arial" w:cs="Arial"/>
         </w:rPr>
-        <w:t xml:space="preserve">Michelle </w:t>
-      </w:r>
-      <w:proofErr w:type="spellStart"/>
-      <w:r>
-        <w:rPr>
-          <w:rFonts w:ascii="Arial" w:hAnsi="Arial" w:cs="Arial"/>
-        </w:rPr>
-        <w:t>Zheng</w:t>
-      </w:r>
-      <w:proofErr w:type="spellEnd"/>
-      <w:r>
-        <w:rPr>
-          <w:rFonts w:ascii="Arial" w:hAnsi="Arial" w:cs="Arial"/>
-        </w:rPr>
-        <w:t xml:space="preserve">: </w:t>
-      </w:r>
-      <w:hyperlink r:id="rId49" w:history="1">
+        <w:t xml:space="preserve">Michelle Zheng: </w:t>
+      </w:r>
+      <w:hyperlink r:id="rId52" w:history="1">
         <w:r>
           <w:rPr>
             <w:rStyle w:val="Hyperlink"/>
@@ -8764,8 +9298,8 @@
       </w:hyperlink>
     </w:p>
     <w:sectPr>
-      <w:headerReference w:type="default" r:id="rId50"/>
-      <w:footerReference w:type="default" r:id="rId51"/>
+      <w:headerReference w:type="default" r:id="rId53"/>
+      <w:footerReference w:type="default" r:id="rId54"/>
       <w:pgSz w:w="12240" w:h="15840"/>
       <w:pgMar w:top="1440" w:right="1440" w:bottom="1080" w:left="1440" w:header="720" w:footer="720" w:gutter="0"/>
       <w:cols w:space="720"/>
@@ -8777,7 +9311,7 @@
 </file>
 
 <file path=word/endnotes.xml><?xml version="1.0" encoding="utf-8"?>
-<w:endnotes xmlns:wpc="http://schemas.microsoft.com/office/word/2010/wordprocessingCanvas" xmlns:mo="http://schemas.microsoft.com/office/mac/office/2008/main" xmlns:mc="http://schemas.openxmlformats.org/markup-compatibility/2006" xmlns:mv="urn:schemas-microsoft-com:mac:vml" xmlns:o="urn:schemas-microsoft-com:office:office" xmlns:r="http://schemas.openxmlformats.org/officeDocument/2006/relationships" xmlns:m="http://schemas.openxmlformats.org/officeDocument/2006/math" xmlns:v="urn:schemas-microsoft-com:vml" xmlns:wp14="http://schemas.microsoft.com/office/word/2010/wordprocessingDrawing" xmlns:wp="http://schemas.openxmlformats.org/drawingml/2006/wordprocessingDrawing" xmlns:w10="urn:schemas-microsoft-com:office:word" xmlns:w="http://schemas.openxmlformats.org/wordprocessingml/2006/main" xmlns:w14="http://schemas.microsoft.com/office/word/2010/wordml" xmlns:wpg="http://schemas.microsoft.com/office/word/2010/wordprocessingGroup" xmlns:wpi="http://schemas.microsoft.com/office/word/2010/wordprocessingInk" xmlns:wne="http://schemas.microsoft.com/office/word/2006/wordml" xmlns:wps="http://schemas.microsoft.com/office/word/2010/wordprocessingShape" mc:Ignorable="w14 wp14">
+<w:endnotes xmlns:wpc="http://schemas.microsoft.com/office/word/2010/wordprocessingCanvas" xmlns:cx="http://schemas.microsoft.com/office/drawing/2014/chartex" xmlns:cx1="http://schemas.microsoft.com/office/drawing/2015/9/8/chartex" xmlns:cx2="http://schemas.microsoft.com/office/drawing/2015/10/21/chartex" xmlns:cx3="http://schemas.microsoft.com/office/drawing/2016/5/9/chartex" xmlns:cx4="http://schemas.microsoft.com/office/drawing/2016/5/10/chartex" xmlns:cx5="http://schemas.microsoft.com/office/drawing/2016/5/11/chartex" xmlns:mc="http://schemas.openxmlformats.org/markup-compatibility/2006" xmlns:o="urn:schemas-microsoft-com:office:office" xmlns:r="http://schemas.openxmlformats.org/officeDocument/2006/relationships" xmlns:m="http://schemas.openxmlformats.org/officeDocument/2006/math" xmlns:v="urn:schemas-microsoft-com:vml" xmlns:wp14="http://schemas.microsoft.com/office/word/2010/wordprocessingDrawing" xmlns:wp="http://schemas.openxmlformats.org/drawingml/2006/wordprocessingDrawing" xmlns:w10="urn:schemas-microsoft-com:office:word" xmlns:w="http://schemas.openxmlformats.org/wordprocessingml/2006/main" xmlns:w14="http://schemas.microsoft.com/office/word/2010/wordml" xmlns:w15="http://schemas.microsoft.com/office/word/2012/wordml" xmlns:w16se="http://schemas.microsoft.com/office/word/2015/wordml/symex" xmlns:wpg="http://schemas.microsoft.com/office/word/2010/wordprocessingGroup" xmlns:wpi="http://schemas.microsoft.com/office/word/2010/wordprocessingInk" xmlns:wne="http://schemas.microsoft.com/office/word/2006/wordml" xmlns:wps="http://schemas.microsoft.com/office/word/2010/wordprocessingShape" mc:Ignorable="w14 w15 w16se wp14">
   <w:endnote w:type="separator" w:id="-1">
     <w:p>
       <w:r>
@@ -8796,7 +9330,7 @@
 </file>
 
 <file path=word/footer1.xml><?xml version="1.0" encoding="utf-8"?>
-<w:ftr xmlns:wpc="http://schemas.microsoft.com/office/word/2010/wordprocessingCanvas" xmlns:mo="http://schemas.microsoft.com/office/mac/office/2008/main" xmlns:mc="http://schemas.openxmlformats.org/markup-compatibility/2006" xmlns:mv="urn:schemas-microsoft-com:mac:vml" xmlns:o="urn:schemas-microsoft-com:office:office" xmlns:r="http://schemas.openxmlformats.org/officeDocument/2006/relationships" xmlns:m="http://schemas.openxmlformats.org/officeDocument/2006/math" xmlns:v="urn:schemas-microsoft-com:vml" xmlns:wp14="http://schemas.microsoft.com/office/word/2010/wordprocessingDrawing" xmlns:wp="http://schemas.openxmlformats.org/drawingml/2006/wordprocessingDrawing" xmlns:w10="urn:schemas-microsoft-com:office:word" xmlns:w="http://schemas.openxmlformats.org/wordprocessingml/2006/main" xmlns:w14="http://schemas.microsoft.com/office/word/2010/wordml" xmlns:wpg="http://schemas.microsoft.com/office/word/2010/wordprocessingGroup" xmlns:wpi="http://schemas.microsoft.com/office/word/2010/wordprocessingInk" xmlns:wne="http://schemas.microsoft.com/office/word/2006/wordml" xmlns:wps="http://schemas.microsoft.com/office/word/2010/wordprocessingShape" mc:Ignorable="w14 wp14">
+<w:ftr xmlns:wpc="http://schemas.microsoft.com/office/word/2010/wordprocessingCanvas" xmlns:cx="http://schemas.microsoft.com/office/drawing/2014/chartex" xmlns:cx1="http://schemas.microsoft.com/office/drawing/2015/9/8/chartex" xmlns:cx2="http://schemas.microsoft.com/office/drawing/2015/10/21/chartex" xmlns:cx3="http://schemas.microsoft.com/office/drawing/2016/5/9/chartex" xmlns:cx4="http://schemas.microsoft.com/office/drawing/2016/5/10/chartex" xmlns:cx5="http://schemas.microsoft.com/office/drawing/2016/5/11/chartex" xmlns:mc="http://schemas.openxmlformats.org/markup-compatibility/2006" xmlns:o="urn:schemas-microsoft-com:office:office" xmlns:r="http://schemas.openxmlformats.org/officeDocument/2006/relationships" xmlns:m="http://schemas.openxmlformats.org/officeDocument/2006/math" xmlns:v="urn:schemas-microsoft-com:vml" xmlns:wp14="http://schemas.microsoft.com/office/word/2010/wordprocessingDrawing" xmlns:wp="http://schemas.openxmlformats.org/drawingml/2006/wordprocessingDrawing" xmlns:w10="urn:schemas-microsoft-com:office:word" xmlns:w="http://schemas.openxmlformats.org/wordprocessingml/2006/main" xmlns:w14="http://schemas.microsoft.com/office/word/2010/wordml" xmlns:w15="http://schemas.microsoft.com/office/word/2012/wordml" xmlns:w16se="http://schemas.microsoft.com/office/word/2015/wordml/symex" xmlns:wpg="http://schemas.microsoft.com/office/word/2010/wordprocessingGroup" xmlns:wpi="http://schemas.microsoft.com/office/word/2010/wordprocessingInk" xmlns:wne="http://schemas.microsoft.com/office/word/2006/wordml" xmlns:wps="http://schemas.microsoft.com/office/word/2010/wordprocessingShape" mc:Ignorable="w14 w15 w16se wp14">
   <w:p>
     <w:pPr>
       <w:pStyle w:val="Footer"/>
@@ -8842,7 +9376,7 @@
         <w:sz w:val="20"/>
         <w:szCs w:val="20"/>
       </w:rPr>
-      <w:t>21</w:t>
+      <w:t>22</w:t>
     </w:r>
     <w:r>
       <w:rPr>
@@ -8897,7 +9431,7 @@
         <w:sz w:val="20"/>
         <w:szCs w:val="20"/>
       </w:rPr>
-      <w:t>21</w:t>
+      <w:t>23</w:t>
     </w:r>
     <w:r>
       <w:rPr>
@@ -8913,7 +9447,7 @@
 </file>
 
 <file path=word/footnotes.xml><?xml version="1.0" encoding="utf-8"?>
-<w:footnotes xmlns:wpc="http://schemas.microsoft.com/office/word/2010/wordprocessingCanvas" xmlns:mo="http://schemas.microsoft.com/office/mac/office/2008/main" xmlns:mc="http://schemas.openxmlformats.org/markup-compatibility/2006" xmlns:mv="urn:schemas-microsoft-com:mac:vml" xmlns:o="urn:schemas-microsoft-com:office:office" xmlns:r="http://schemas.openxmlformats.org/officeDocument/2006/relationships" xmlns:m="http://schemas.openxmlformats.org/officeDocument/2006/math" xmlns:v="urn:schemas-microsoft-com:vml" xmlns:wp14="http://schemas.microsoft.com/office/word/2010/wordprocessingDrawing" xmlns:wp="http://schemas.openxmlformats.org/drawingml/2006/wordprocessingDrawing" xmlns:w10="urn:schemas-microsoft-com:office:word" xmlns:w="http://schemas.openxmlformats.org/wordprocessingml/2006/main" xmlns:w14="http://schemas.microsoft.com/office/word/2010/wordml" xmlns:wpg="http://schemas.microsoft.com/office/word/2010/wordprocessingGroup" xmlns:wpi="http://schemas.microsoft.com/office/word/2010/wordprocessingInk" xmlns:wne="http://schemas.microsoft.com/office/word/2006/wordml" xmlns:wps="http://schemas.microsoft.com/office/word/2010/wordprocessingShape" mc:Ignorable="w14 wp14">
+<w:footnotes xmlns:wpc="http://schemas.microsoft.com/office/word/2010/wordprocessingCanvas" xmlns:cx="http://schemas.microsoft.com/office/drawing/2014/chartex" xmlns:cx1="http://schemas.microsoft.com/office/drawing/2015/9/8/chartex" xmlns:cx2="http://schemas.microsoft.com/office/drawing/2015/10/21/chartex" xmlns:cx3="http://schemas.microsoft.com/office/drawing/2016/5/9/chartex" xmlns:cx4="http://schemas.microsoft.com/office/drawing/2016/5/10/chartex" xmlns:cx5="http://schemas.microsoft.com/office/drawing/2016/5/11/chartex" xmlns:mc="http://schemas.openxmlformats.org/markup-compatibility/2006" xmlns:o="urn:schemas-microsoft-com:office:office" xmlns:r="http://schemas.openxmlformats.org/officeDocument/2006/relationships" xmlns:m="http://schemas.openxmlformats.org/officeDocument/2006/math" xmlns:v="urn:schemas-microsoft-com:vml" xmlns:wp14="http://schemas.microsoft.com/office/word/2010/wordprocessingDrawing" xmlns:wp="http://schemas.openxmlformats.org/drawingml/2006/wordprocessingDrawing" xmlns:w10="urn:schemas-microsoft-com:office:word" xmlns:w="http://schemas.openxmlformats.org/wordprocessingml/2006/main" xmlns:w14="http://schemas.microsoft.com/office/word/2010/wordml" xmlns:w15="http://schemas.microsoft.com/office/word/2012/wordml" xmlns:w16se="http://schemas.microsoft.com/office/word/2015/wordml/symex" xmlns:wpg="http://schemas.microsoft.com/office/word/2010/wordprocessingGroup" xmlns:wpi="http://schemas.microsoft.com/office/word/2010/wordprocessingInk" xmlns:wne="http://schemas.microsoft.com/office/word/2006/wordml" xmlns:wps="http://schemas.microsoft.com/office/word/2010/wordprocessingShape" mc:Ignorable="w14 w15 w16se wp14">
   <w:footnote w:type="separator" w:id="-1">
     <w:p>
       <w:r>
@@ -8932,7 +9466,7 @@
 </file>
 
 <file path=word/header1.xml><?xml version="1.0" encoding="utf-8"?>
-<w:hdr xmlns:wpc="http://schemas.microsoft.com/office/word/2010/wordprocessingCanvas" xmlns:mo="http://schemas.microsoft.com/office/mac/office/2008/main" xmlns:mc="http://schemas.openxmlformats.org/markup-compatibility/2006" xmlns:mv="urn:schemas-microsoft-com:mac:vml" xmlns:o="urn:schemas-microsoft-com:office:office" xmlns:r="http://schemas.openxmlformats.org/officeDocument/2006/relationships" xmlns:m="http://schemas.openxmlformats.org/officeDocument/2006/math" xmlns:v="urn:schemas-microsoft-com:vml" xmlns:wp14="http://schemas.microsoft.com/office/word/2010/wordprocessingDrawing" xmlns:wp="http://schemas.openxmlformats.org/drawingml/2006/wordprocessingDrawing" xmlns:w10="urn:schemas-microsoft-com:office:word" xmlns:w="http://schemas.openxmlformats.org/wordprocessingml/2006/main" xmlns:w14="http://schemas.microsoft.com/office/word/2010/wordml" xmlns:wpg="http://schemas.microsoft.com/office/word/2010/wordprocessingGroup" xmlns:wpi="http://schemas.microsoft.com/office/word/2010/wordprocessingInk" xmlns:wne="http://schemas.microsoft.com/office/word/2006/wordml" xmlns:wps="http://schemas.microsoft.com/office/word/2010/wordprocessingShape" mc:Ignorable="w14 wp14">
+<w:hdr xmlns:wpc="http://schemas.microsoft.com/office/word/2010/wordprocessingCanvas" xmlns:cx="http://schemas.microsoft.com/office/drawing/2014/chartex" xmlns:cx1="http://schemas.microsoft.com/office/drawing/2015/9/8/chartex" xmlns:cx2="http://schemas.microsoft.com/office/drawing/2015/10/21/chartex" xmlns:cx3="http://schemas.microsoft.com/office/drawing/2016/5/9/chartex" xmlns:cx4="http://schemas.microsoft.com/office/drawing/2016/5/10/chartex" xmlns:cx5="http://schemas.microsoft.com/office/drawing/2016/5/11/chartex" xmlns:mc="http://schemas.openxmlformats.org/markup-compatibility/2006" xmlns:o="urn:schemas-microsoft-com:office:office" xmlns:r="http://schemas.openxmlformats.org/officeDocument/2006/relationships" xmlns:m="http://schemas.openxmlformats.org/officeDocument/2006/math" xmlns:v="urn:schemas-microsoft-com:vml" xmlns:wp14="http://schemas.microsoft.com/office/word/2010/wordprocessingDrawing" xmlns:wp="http://schemas.openxmlformats.org/drawingml/2006/wordprocessingDrawing" xmlns:w10="urn:schemas-microsoft-com:office:word" xmlns:w="http://schemas.openxmlformats.org/wordprocessingml/2006/main" xmlns:w14="http://schemas.microsoft.com/office/word/2010/wordml" xmlns:w15="http://schemas.microsoft.com/office/word/2012/wordml" xmlns:w16se="http://schemas.microsoft.com/office/word/2015/wordml/symex" xmlns:wpg="http://schemas.microsoft.com/office/word/2010/wordprocessingGroup" xmlns:wpi="http://schemas.microsoft.com/office/word/2010/wordprocessingInk" xmlns:wne="http://schemas.microsoft.com/office/word/2006/wordml" xmlns:wps="http://schemas.microsoft.com/office/word/2010/wordprocessingShape" mc:Ignorable="w14 w15 w16se wp14">
   <w:p>
     <w:pPr>
       <w:pStyle w:val="Header"/>
@@ -8977,6 +9511,7 @@
               <w:noProof/>
               <w:sz w:val="16"/>
               <w:szCs w:val="16"/>
+              <w:lang w:val="en-CA" w:eastAsia="zh-CN"/>
             </w:rPr>
             <w:drawing>
               <wp:anchor distT="0" distB="0" distL="114300" distR="114300" simplePos="0" relativeHeight="251675136" behindDoc="0" locked="0" layoutInCell="1" allowOverlap="1" wp14:anchorId="53138C0E" wp14:editId="2FF0E1BC">
@@ -9025,7 +9560,7 @@
                         </a:ln>
                         <a:extLst>
                           <a:ext uri="{53640926-AAD7-44d8-BBD7-CCE9431645EC}">
-                            <a14:shadowObscured xmlns:a14="http://schemas.microsoft.com/office/drawing/2010/main"/>
+                            <a14:shadowObscured xmlns:a14="http://schemas.microsoft.com/office/drawing/2010/main" xmlns:w="http://schemas.openxmlformats.org/wordprocessingml/2006/main" xmlns:w10="urn:schemas-microsoft-com:office:word" xmlns:v="urn:schemas-microsoft-com:vml" xmlns:o="urn:schemas-microsoft-com:office:office" xmlns:mv="urn:schemas-microsoft-com:mac:vml" xmlns:mo="http://schemas.microsoft.com/office/mac/office/2008/main" xmlns=""/>
                           </a:ext>
                         </a:extLst>
                       </pic:spPr>
@@ -9231,8 +9766,8 @@
 </file>
 
 <file path=word/numbering.xml><?xml version="1.0" encoding="utf-8"?>
-<w:numbering xmlns:wpc="http://schemas.microsoft.com/office/word/2010/wordprocessingCanvas" xmlns:mo="http://schemas.microsoft.com/office/mac/office/2008/main" xmlns:mc="http://schemas.openxmlformats.org/markup-compatibility/2006" xmlns:mv="urn:schemas-microsoft-com:mac:vml" xmlns:o="urn:schemas-microsoft-com:office:office" xmlns:r="http://schemas.openxmlformats.org/officeDocument/2006/relationships" xmlns:m="http://schemas.openxmlformats.org/officeDocument/2006/math" xmlns:v="urn:schemas-microsoft-com:vml" xmlns:wp14="http://schemas.microsoft.com/office/word/2010/wordprocessingDrawing" xmlns:wp="http://schemas.openxmlformats.org/drawingml/2006/wordprocessingDrawing" xmlns:w10="urn:schemas-microsoft-com:office:word" xmlns:w="http://schemas.openxmlformats.org/wordprocessingml/2006/main" xmlns:w14="http://schemas.microsoft.com/office/word/2010/wordml" xmlns:wpg="http://schemas.microsoft.com/office/word/2010/wordprocessingGroup" xmlns:wpi="http://schemas.microsoft.com/office/word/2010/wordprocessingInk" xmlns:wne="http://schemas.microsoft.com/office/word/2006/wordml" xmlns:wps="http://schemas.microsoft.com/office/word/2010/wordprocessingShape" mc:Ignorable="w14 wp14">
-  <w:abstractNum w:abstractNumId="0">
+<w:numbering xmlns:wpc="http://schemas.microsoft.com/office/word/2010/wordprocessingCanvas" xmlns:cx="http://schemas.microsoft.com/office/drawing/2014/chartex" xmlns:cx1="http://schemas.microsoft.com/office/drawing/2015/9/8/chartex" xmlns:cx2="http://schemas.microsoft.com/office/drawing/2015/10/21/chartex" xmlns:cx3="http://schemas.microsoft.com/office/drawing/2016/5/9/chartex" xmlns:cx4="http://schemas.microsoft.com/office/drawing/2016/5/10/chartex" xmlns:cx5="http://schemas.microsoft.com/office/drawing/2016/5/11/chartex" xmlns:mc="http://schemas.openxmlformats.org/markup-compatibility/2006" xmlns:o="urn:schemas-microsoft-com:office:office" xmlns:r="http://schemas.openxmlformats.org/officeDocument/2006/relationships" xmlns:m="http://schemas.openxmlformats.org/officeDocument/2006/math" xmlns:v="urn:schemas-microsoft-com:vml" xmlns:wp14="http://schemas.microsoft.com/office/word/2010/wordprocessingDrawing" xmlns:wp="http://schemas.openxmlformats.org/drawingml/2006/wordprocessingDrawing" xmlns:w10="urn:schemas-microsoft-com:office:word" xmlns:w="http://schemas.openxmlformats.org/wordprocessingml/2006/main" xmlns:w14="http://schemas.microsoft.com/office/word/2010/wordml" xmlns:w15="http://schemas.microsoft.com/office/word/2012/wordml" xmlns:w16se="http://schemas.microsoft.com/office/word/2015/wordml/symex" xmlns:wpg="http://schemas.microsoft.com/office/word/2010/wordprocessingGroup" xmlns:wpi="http://schemas.microsoft.com/office/word/2010/wordprocessingInk" xmlns:wne="http://schemas.microsoft.com/office/word/2006/wordml" xmlns:wps="http://schemas.microsoft.com/office/word/2010/wordprocessingShape" mc:Ignorable="w14 w15 w16se wp14">
+  <w:abstractNum w:abstractNumId="0" w15:restartNumberingAfterBreak="0">
     <w:nsid w:val="0BEB6BF0"/>
     <w:multiLevelType w:val="hybridMultilevel"/>
     <w:tmpl w:val="6F4EA3F6"/>
@@ -9345,7 +9880,7 @@
       </w:rPr>
     </w:lvl>
   </w:abstractNum>
-  <w:abstractNum w:abstractNumId="1">
+  <w:abstractNum w:abstractNumId="1" w15:restartNumberingAfterBreak="0">
     <w:nsid w:val="0C0129C5"/>
     <w:multiLevelType w:val="multilevel"/>
     <w:tmpl w:val="712E783E"/>
@@ -9438,7 +9973,7 @@
       </w:pPr>
     </w:lvl>
   </w:abstractNum>
-  <w:abstractNum w:abstractNumId="2">
+  <w:abstractNum w:abstractNumId="2" w15:restartNumberingAfterBreak="0">
     <w:nsid w:val="11244CEE"/>
     <w:multiLevelType w:val="multilevel"/>
     <w:tmpl w:val="061A6D0A"/>
@@ -9524,7 +10059,7 @@
       </w:pPr>
     </w:lvl>
   </w:abstractNum>
-  <w:abstractNum w:abstractNumId="3">
+  <w:abstractNum w:abstractNumId="3" w15:restartNumberingAfterBreak="0">
     <w:nsid w:val="1ED34087"/>
     <w:multiLevelType w:val="multilevel"/>
     <w:tmpl w:val="712E783E"/>
@@ -9617,7 +10152,7 @@
       </w:pPr>
     </w:lvl>
   </w:abstractNum>
-  <w:abstractNum w:abstractNumId="4">
+  <w:abstractNum w:abstractNumId="4" w15:restartNumberingAfterBreak="0">
     <w:nsid w:val="2CF2735F"/>
     <w:multiLevelType w:val="multilevel"/>
     <w:tmpl w:val="712E783E"/>
@@ -9710,7 +10245,7 @@
       </w:pPr>
     </w:lvl>
   </w:abstractNum>
-  <w:abstractNum w:abstractNumId="5">
+  <w:abstractNum w:abstractNumId="5" w15:restartNumberingAfterBreak="0">
     <w:nsid w:val="2D0E22CA"/>
     <w:multiLevelType w:val="hybridMultilevel"/>
     <w:tmpl w:val="9BCC70F8"/>
@@ -9823,7 +10358,7 @@
       </w:rPr>
     </w:lvl>
   </w:abstractNum>
-  <w:abstractNum w:abstractNumId="6">
+  <w:abstractNum w:abstractNumId="6" w15:restartNumberingAfterBreak="0">
     <w:nsid w:val="320519BE"/>
     <w:multiLevelType w:val="multilevel"/>
     <w:tmpl w:val="A85690F6"/>
@@ -9940,7 +10475,7 @@
       </w:pPr>
     </w:lvl>
   </w:abstractNum>
-  <w:abstractNum w:abstractNumId="7">
+  <w:abstractNum w:abstractNumId="7" w15:restartNumberingAfterBreak="0">
     <w:nsid w:val="4304239B"/>
     <w:multiLevelType w:val="multilevel"/>
     <w:tmpl w:val="5276EC2A"/>
@@ -10053,7 +10588,7 @@
       </w:pPr>
     </w:lvl>
   </w:abstractNum>
-  <w:abstractNum w:abstractNumId="8">
+  <w:abstractNum w:abstractNumId="8" w15:restartNumberingAfterBreak="0">
     <w:nsid w:val="4E060C3C"/>
     <w:multiLevelType w:val="hybridMultilevel"/>
     <w:tmpl w:val="03D8D17A"/>
@@ -10139,7 +10674,7 @@
       </w:pPr>
     </w:lvl>
   </w:abstractNum>
-  <w:abstractNum w:abstractNumId="9">
+  <w:abstractNum w:abstractNumId="9" w15:restartNumberingAfterBreak="0">
     <w:nsid w:val="5CEF7BEC"/>
     <w:multiLevelType w:val="hybridMultilevel"/>
     <w:tmpl w:val="CE0897DC"/>
@@ -10252,7 +10787,7 @@
       </w:rPr>
     </w:lvl>
   </w:abstractNum>
-  <w:abstractNum w:abstractNumId="10">
+  <w:abstractNum w:abstractNumId="10" w15:restartNumberingAfterBreak="0">
     <w:nsid w:val="5E745444"/>
     <w:multiLevelType w:val="multilevel"/>
     <w:tmpl w:val="4F6420B2"/>
@@ -10367,7 +10902,96 @@
       </w:rPr>
     </w:lvl>
   </w:abstractNum>
-  <w:abstractNum w:abstractNumId="11">
+  <w:abstractNum w:abstractNumId="11" w15:restartNumberingAfterBreak="0">
+    <w:nsid w:val="6C2A4585"/>
+    <w:multiLevelType w:val="hybridMultilevel"/>
+    <w:tmpl w:val="8F9484C4"/>
+    <w:lvl w:ilvl="0" w:tplc="1009000F">
+      <w:start w:val="1"/>
+      <w:numFmt w:val="decimal"/>
+      <w:lvlText w:val="%1."/>
+      <w:lvlJc w:val="left"/>
+      <w:pPr>
+        <w:ind w:left="720" w:hanging="360"/>
+      </w:pPr>
+      <w:rPr>
+        <w:rFonts w:hint="default"/>
+      </w:rPr>
+    </w:lvl>
+    <w:lvl w:ilvl="1" w:tplc="10090019" w:tentative="1">
+      <w:start w:val="1"/>
+      <w:numFmt w:val="lowerLetter"/>
+      <w:lvlText w:val="%2."/>
+      <w:lvlJc w:val="left"/>
+      <w:pPr>
+        <w:ind w:left="1440" w:hanging="360"/>
+      </w:pPr>
+    </w:lvl>
+    <w:lvl w:ilvl="2" w:tplc="1009001B" w:tentative="1">
+      <w:start w:val="1"/>
+      <w:numFmt w:val="lowerRoman"/>
+      <w:lvlText w:val="%3."/>
+      <w:lvlJc w:val="right"/>
+      <w:pPr>
+        <w:ind w:left="2160" w:hanging="180"/>
+      </w:pPr>
+    </w:lvl>
+    <w:lvl w:ilvl="3" w:tplc="1009000F" w:tentative="1">
+      <w:start w:val="1"/>
+      <w:numFmt w:val="decimal"/>
+      <w:lvlText w:val="%4."/>
+      <w:lvlJc w:val="left"/>
+      <w:pPr>
+        <w:ind w:left="2880" w:hanging="360"/>
+      </w:pPr>
+    </w:lvl>
+    <w:lvl w:ilvl="4" w:tplc="10090019" w:tentative="1">
+      <w:start w:val="1"/>
+      <w:numFmt w:val="lowerLetter"/>
+      <w:lvlText w:val="%5."/>
+      <w:lvlJc w:val="left"/>
+      <w:pPr>
+        <w:ind w:left="3600" w:hanging="360"/>
+      </w:pPr>
+    </w:lvl>
+    <w:lvl w:ilvl="5" w:tplc="1009001B" w:tentative="1">
+      <w:start w:val="1"/>
+      <w:numFmt w:val="lowerRoman"/>
+      <w:lvlText w:val="%6."/>
+      <w:lvlJc w:val="right"/>
+      <w:pPr>
+        <w:ind w:left="4320" w:hanging="180"/>
+      </w:pPr>
+    </w:lvl>
+    <w:lvl w:ilvl="6" w:tplc="1009000F" w:tentative="1">
+      <w:start w:val="1"/>
+      <w:numFmt w:val="decimal"/>
+      <w:lvlText w:val="%7."/>
+      <w:lvlJc w:val="left"/>
+      <w:pPr>
+        <w:ind w:left="5040" w:hanging="360"/>
+      </w:pPr>
+    </w:lvl>
+    <w:lvl w:ilvl="7" w:tplc="10090019" w:tentative="1">
+      <w:start w:val="1"/>
+      <w:numFmt w:val="lowerLetter"/>
+      <w:lvlText w:val="%8."/>
+      <w:lvlJc w:val="left"/>
+      <w:pPr>
+        <w:ind w:left="5760" w:hanging="360"/>
+      </w:pPr>
+    </w:lvl>
+    <w:lvl w:ilvl="8" w:tplc="1009001B" w:tentative="1">
+      <w:start w:val="1"/>
+      <w:numFmt w:val="lowerRoman"/>
+      <w:lvlText w:val="%9."/>
+      <w:lvlJc w:val="right"/>
+      <w:pPr>
+        <w:ind w:left="6480" w:hanging="180"/>
+      </w:pPr>
+    </w:lvl>
+  </w:abstractNum>
+  <w:abstractNum w:abstractNumId="12" w15:restartNumberingAfterBreak="0">
     <w:nsid w:val="72F43DEF"/>
     <w:multiLevelType w:val="multilevel"/>
     <w:tmpl w:val="9662D422"/>
@@ -10459,7 +11083,7 @@
       </w:pPr>
     </w:lvl>
   </w:abstractNum>
-  <w:abstractNum w:abstractNumId="12">
+  <w:abstractNum w:abstractNumId="13" w15:restartNumberingAfterBreak="0">
     <w:nsid w:val="7F257F4A"/>
     <w:multiLevelType w:val="hybridMultilevel"/>
     <w:tmpl w:val="08224698"/>
@@ -10576,7 +11200,7 @@
     <w:abstractNumId w:val="3"/>
   </w:num>
   <w:num w:numId="2">
-    <w:abstractNumId w:val="12"/>
+    <w:abstractNumId w:val="13"/>
   </w:num>
   <w:num w:numId="3">
     <w:abstractNumId w:val="5"/>
@@ -10624,7 +11248,7 @@
     <w:abstractNumId w:val="2"/>
   </w:num>
   <w:num w:numId="12">
-    <w:abstractNumId w:val="11"/>
+    <w:abstractNumId w:val="12"/>
   </w:num>
   <w:num w:numId="13">
     <w:abstractNumId w:val="8"/>
@@ -10757,12 +11381,15 @@
       <w:startOverride w:val="1"/>
     </w:lvlOverride>
   </w:num>
+  <w:num w:numId="22">
+    <w:abstractNumId w:val="11"/>
+  </w:num>
   <w:numIdMacAtCleanup w:val="8"/>
 </w:numbering>
 </file>
 
 <file path=word/styles.xml><?xml version="1.0" encoding="utf-8"?>
-<w:styles xmlns:mc="http://schemas.openxmlformats.org/markup-compatibility/2006" xmlns:r="http://schemas.openxmlformats.org/officeDocument/2006/relationships" xmlns:w="http://schemas.openxmlformats.org/wordprocessingml/2006/main" xmlns:w14="http://schemas.microsoft.com/office/word/2010/wordml" mc:Ignorable="w14">
+<w:styles xmlns:mc="http://schemas.openxmlformats.org/markup-compatibility/2006" xmlns:r="http://schemas.openxmlformats.org/officeDocument/2006/relationships" xmlns:w="http://schemas.openxmlformats.org/wordprocessingml/2006/main" xmlns:w14="http://schemas.microsoft.com/office/word/2010/wordml" xmlns:w15="http://schemas.microsoft.com/office/word/2012/wordml" xmlns:w16se="http://schemas.microsoft.com/office/word/2015/wordml/symex" mc:Ignorable="w14 w15 w16se">
   <w:docDefaults>
     <w:rPrDefault>
       <w:rPr>
@@ -10772,144 +11399,375 @@
     </w:rPrDefault>
     <w:pPrDefault/>
   </w:docDefaults>
-  <w:latentStyles w:defLockedState="0" w:defUIPriority="99" w:defSemiHidden="1" w:defUnhideWhenUsed="1" w:defQFormat="0" w:count="276">
-    <w:lsdException w:name="Normal" w:semiHidden="0" w:uiPriority="0" w:unhideWhenUsed="0" w:qFormat="1"/>
-    <w:lsdException w:name="heading 1" w:semiHidden="0" w:uiPriority="0" w:unhideWhenUsed="0" w:qFormat="1"/>
-    <w:lsdException w:name="heading 2" w:semiHidden="0" w:uiPriority="9" w:unhideWhenUsed="0" w:qFormat="1"/>
-    <w:lsdException w:name="heading 3" w:semiHidden="0" w:uiPriority="0" w:unhideWhenUsed="0" w:qFormat="1"/>
-    <w:lsdException w:name="heading 4" w:uiPriority="9" w:qFormat="1"/>
-    <w:lsdException w:name="heading 5" w:uiPriority="9" w:qFormat="1"/>
-    <w:lsdException w:name="heading 6" w:uiPriority="9" w:qFormat="1"/>
-    <w:lsdException w:name="heading 7" w:uiPriority="9" w:qFormat="1"/>
-    <w:lsdException w:name="heading 8" w:uiPriority="9" w:qFormat="1"/>
-    <w:lsdException w:name="heading 9" w:uiPriority="9" w:qFormat="1"/>
-    <w:lsdException w:name="toc 1" w:uiPriority="39" w:qFormat="1"/>
-    <w:lsdException w:name="toc 2" w:uiPriority="39" w:qFormat="1"/>
-    <w:lsdException w:name="toc 3" w:uiPriority="39" w:qFormat="1"/>
-    <w:lsdException w:name="toc 4" w:uiPriority="39"/>
-    <w:lsdException w:name="toc 5" w:uiPriority="39"/>
-    <w:lsdException w:name="toc 6" w:uiPriority="39"/>
-    <w:lsdException w:name="toc 7" w:uiPriority="39"/>
-    <w:lsdException w:name="toc 8" w:uiPriority="39"/>
-    <w:lsdException w:name="toc 9" w:uiPriority="39"/>
-    <w:lsdException w:name="caption" w:uiPriority="35" w:qFormat="1"/>
-    <w:lsdException w:name="Title" w:semiHidden="0" w:uiPriority="10" w:unhideWhenUsed="0" w:qFormat="1"/>
-    <w:lsdException w:name="Default Paragraph Font" w:uiPriority="1"/>
-    <w:lsdException w:name="Subtitle" w:semiHidden="0" w:uiPriority="11" w:unhideWhenUsed="0" w:qFormat="1"/>
-    <w:lsdException w:name="Strong" w:semiHidden="0" w:uiPriority="22" w:unhideWhenUsed="0" w:qFormat="1"/>
-    <w:lsdException w:name="Emphasis" w:semiHidden="0" w:uiPriority="20" w:unhideWhenUsed="0" w:qFormat="1"/>
-    <w:lsdException w:name="Table Grid" w:semiHidden="0" w:uiPriority="59" w:unhideWhenUsed="0"/>
-    <w:lsdException w:name="Placeholder Text" w:unhideWhenUsed="0"/>
-    <w:lsdException w:name="No Spacing" w:semiHidden="0" w:uiPriority="1" w:unhideWhenUsed="0" w:qFormat="1"/>
-    <w:lsdException w:name="Light Shading" w:semiHidden="0" w:uiPriority="60" w:unhideWhenUsed="0"/>
-    <w:lsdException w:name="Light List" w:semiHidden="0" w:uiPriority="61" w:unhideWhenUsed="0"/>
-    <w:lsdException w:name="Light Grid" w:semiHidden="0" w:uiPriority="62" w:unhideWhenUsed="0"/>
-    <w:lsdException w:name="Medium Shading 1" w:semiHidden="0" w:uiPriority="63" w:unhideWhenUsed="0"/>
-    <w:lsdException w:name="Medium Shading 2" w:semiHidden="0" w:uiPriority="64" w:unhideWhenUsed="0"/>
-    <w:lsdException w:name="Medium List 1" w:semiHidden="0" w:uiPriority="65" w:unhideWhenUsed="0"/>
-    <w:lsdException w:name="Medium List 2" w:semiHidden="0" w:uiPriority="66" w:unhideWhenUsed="0"/>
-    <w:lsdException w:name="Medium Grid 1" w:semiHidden="0" w:uiPriority="67" w:unhideWhenUsed="0"/>
-    <w:lsdException w:name="Medium Grid 2" w:semiHidden="0" w:uiPriority="68" w:unhideWhenUsed="0"/>
-    <w:lsdException w:name="Medium Grid 3" w:semiHidden="0" w:uiPriority="69" w:unhideWhenUsed="0"/>
-    <w:lsdException w:name="Dark List" w:semiHidden="0" w:uiPriority="70" w:unhideWhenUsed="0"/>
-    <w:lsdException w:name="Colorful Shading" w:semiHidden="0" w:uiPriority="71" w:unhideWhenUsed="0"/>
-    <w:lsdException w:name="Colorful List" w:semiHidden="0" w:uiPriority="72" w:unhideWhenUsed="0"/>
-    <w:lsdException w:name="Colorful Grid" w:semiHidden="0" w:uiPriority="73" w:unhideWhenUsed="0"/>
-    <w:lsdException w:name="Light Shading Accent 1" w:semiHidden="0" w:uiPriority="60" w:unhideWhenUsed="0"/>
-    <w:lsdException w:name="Light List Accent 1" w:semiHidden="0" w:uiPriority="61" w:unhideWhenUsed="0"/>
-    <w:lsdException w:name="Light Grid Accent 1" w:semiHidden="0" w:uiPriority="62" w:unhideWhenUsed="0"/>
-    <w:lsdException w:name="Medium Shading 1 Accent 1" w:semiHidden="0" w:uiPriority="63" w:unhideWhenUsed="0"/>
-    <w:lsdException w:name="Medium Shading 2 Accent 1" w:semiHidden="0" w:uiPriority="64" w:unhideWhenUsed="0"/>
-    <w:lsdException w:name="Medium List 1 Accent 1" w:semiHidden="0" w:uiPriority="65" w:unhideWhenUsed="0"/>
-    <w:lsdException w:name="Revision" w:unhideWhenUsed="0"/>
-    <w:lsdException w:name="List Paragraph" w:semiHidden="0" w:uiPriority="34" w:unhideWhenUsed="0" w:qFormat="1"/>
-    <w:lsdException w:name="Quote" w:semiHidden="0" w:uiPriority="29" w:unhideWhenUsed="0" w:qFormat="1"/>
-    <w:lsdException w:name="Intense Quote" w:semiHidden="0" w:uiPriority="30" w:unhideWhenUsed="0" w:qFormat="1"/>
-    <w:lsdException w:name="Medium List 2 Accent 1" w:semiHidden="0" w:uiPriority="66" w:unhideWhenUsed="0"/>
-    <w:lsdException w:name="Medium Grid 1 Accent 1" w:semiHidden="0" w:uiPriority="67" w:unhideWhenUsed="0"/>
-    <w:lsdException w:name="Medium Grid 2 Accent 1" w:semiHidden="0" w:uiPriority="68" w:unhideWhenUsed="0"/>
-    <w:lsdException w:name="Medium Grid 3 Accent 1" w:semiHidden="0" w:uiPriority="69" w:unhideWhenUsed="0"/>
-    <w:lsdException w:name="Dark List Accent 1" w:semiHidden="0" w:uiPriority="70" w:unhideWhenUsed="0"/>
-    <w:lsdException w:name="Colorful Shading Accent 1" w:semiHidden="0" w:uiPriority="71" w:unhideWhenUsed="0"/>
-    <w:lsdException w:name="Colorful List Accent 1" w:semiHidden="0" w:uiPriority="72" w:unhideWhenUsed="0"/>
-    <w:lsdException w:name="Colorful Grid Accent 1" w:semiHidden="0" w:uiPriority="73" w:unhideWhenUsed="0"/>
-    <w:lsdException w:name="Light Shading Accent 2" w:semiHidden="0" w:uiPriority="60" w:unhideWhenUsed="0"/>
-    <w:lsdException w:name="Light List Accent 2" w:semiHidden="0" w:uiPriority="61" w:unhideWhenUsed="0"/>
-    <w:lsdException w:name="Light Grid Accent 2" w:semiHidden="0" w:uiPriority="62" w:unhideWhenUsed="0"/>
-    <w:lsdException w:name="Medium Shading 1 Accent 2" w:semiHidden="0" w:uiPriority="63" w:unhideWhenUsed="0"/>
-    <w:lsdException w:name="Medium Shading 2 Accent 2" w:semiHidden="0" w:uiPriority="64" w:unhideWhenUsed="0"/>
-    <w:lsdException w:name="Medium List 1 Accent 2" w:semiHidden="0" w:uiPriority="65" w:unhideWhenUsed="0"/>
-    <w:lsdException w:name="Medium List 2 Accent 2" w:semiHidden="0" w:uiPriority="66" w:unhideWhenUsed="0"/>
-    <w:lsdException w:name="Medium Grid 1 Accent 2" w:semiHidden="0" w:uiPriority="67" w:unhideWhenUsed="0"/>
-    <w:lsdException w:name="Medium Grid 2 Accent 2" w:semiHidden="0" w:uiPriority="68" w:unhideWhenUsed="0"/>
-    <w:lsdException w:name="Medium Grid 3 Accent 2" w:semiHidden="0" w:uiPriority="69" w:unhideWhenUsed="0"/>
-    <w:lsdException w:name="Dark List Accent 2" w:semiHidden="0" w:uiPriority="70" w:unhideWhenUsed="0"/>
-    <w:lsdException w:name="Colorful Shading Accent 2" w:semiHidden="0" w:uiPriority="71" w:unhideWhenUsed="0"/>
-    <w:lsdException w:name="Colorful List Accent 2" w:semiHidden="0" w:uiPriority="72" w:unhideWhenUsed="0"/>
-    <w:lsdException w:name="Colorful Grid Accent 2" w:semiHidden="0" w:uiPriority="73" w:unhideWhenUsed="0"/>
-    <w:lsdException w:name="Light Shading Accent 3" w:semiHidden="0" w:uiPriority="60" w:unhideWhenUsed="0"/>
-    <w:lsdException w:name="Light List Accent 3" w:semiHidden="0" w:uiPriority="61" w:unhideWhenUsed="0"/>
-    <w:lsdException w:name="Light Grid Accent 3" w:semiHidden="0" w:uiPriority="62" w:unhideWhenUsed="0"/>
-    <w:lsdException w:name="Medium Shading 1 Accent 3" w:semiHidden="0" w:uiPriority="63" w:unhideWhenUsed="0"/>
-    <w:lsdException w:name="Medium Shading 2 Accent 3" w:semiHidden="0" w:uiPriority="64" w:unhideWhenUsed="0"/>
-    <w:lsdException w:name="Medium List 1 Accent 3" w:semiHidden="0" w:uiPriority="65" w:unhideWhenUsed="0"/>
-    <w:lsdException w:name="Medium List 2 Accent 3" w:semiHidden="0" w:uiPriority="66" w:unhideWhenUsed="0"/>
-    <w:lsdException w:name="Medium Grid 1 Accent 3" w:semiHidden="0" w:uiPriority="67" w:unhideWhenUsed="0"/>
-    <w:lsdException w:name="Medium Grid 2 Accent 3" w:semiHidden="0" w:uiPriority="68" w:unhideWhenUsed="0"/>
-    <w:lsdException w:name="Medium Grid 3 Accent 3" w:semiHidden="0" w:uiPriority="69" w:unhideWhenUsed="0"/>
-    <w:lsdException w:name="Dark List Accent 3" w:semiHidden="0" w:uiPriority="70" w:unhideWhenUsed="0"/>
-    <w:lsdException w:name="Colorful Shading Accent 3" w:semiHidden="0" w:uiPriority="71" w:unhideWhenUsed="0"/>
-    <w:lsdException w:name="Colorful List Accent 3" w:semiHidden="0" w:uiPriority="72" w:unhideWhenUsed="0"/>
-    <w:lsdException w:name="Colorful Grid Accent 3" w:semiHidden="0" w:uiPriority="73" w:unhideWhenUsed="0"/>
-    <w:lsdException w:name="Light Shading Accent 4" w:semiHidden="0" w:uiPriority="60" w:unhideWhenUsed="0"/>
-    <w:lsdException w:name="Light List Accent 4" w:semiHidden="0" w:uiPriority="61" w:unhideWhenUsed="0"/>
-    <w:lsdException w:name="Light Grid Accent 4" w:semiHidden="0" w:uiPriority="62" w:unhideWhenUsed="0"/>
-    <w:lsdException w:name="Medium Shading 1 Accent 4" w:semiHidden="0" w:uiPriority="63" w:unhideWhenUsed="0"/>
-    <w:lsdException w:name="Medium Shading 2 Accent 4" w:semiHidden="0" w:uiPriority="64" w:unhideWhenUsed="0"/>
-    <w:lsdException w:name="Medium List 1 Accent 4" w:semiHidden="0" w:uiPriority="65" w:unhideWhenUsed="0"/>
-    <w:lsdException w:name="Medium List 2 Accent 4" w:semiHidden="0" w:uiPriority="66" w:unhideWhenUsed="0"/>
-    <w:lsdException w:name="Medium Grid 1 Accent 4" w:semiHidden="0" w:uiPriority="67" w:unhideWhenUsed="0"/>
-    <w:lsdException w:name="Medium Grid 2 Accent 4" w:semiHidden="0" w:uiPriority="68" w:unhideWhenUsed="0"/>
-    <w:lsdException w:name="Medium Grid 3 Accent 4" w:semiHidden="0" w:uiPriority="69" w:unhideWhenUsed="0"/>
-    <w:lsdException w:name="Dark List Accent 4" w:semiHidden="0" w:uiPriority="70" w:unhideWhenUsed="0"/>
-    <w:lsdException w:name="Colorful Shading Accent 4" w:semiHidden="0" w:uiPriority="71" w:unhideWhenUsed="0"/>
-    <w:lsdException w:name="Colorful List Accent 4" w:semiHidden="0" w:uiPriority="72" w:unhideWhenUsed="0"/>
-    <w:lsdException w:name="Colorful Grid Accent 4" w:semiHidden="0" w:uiPriority="73" w:unhideWhenUsed="0"/>
-    <w:lsdException w:name="Light Shading Accent 5" w:semiHidden="0" w:uiPriority="60" w:unhideWhenUsed="0"/>
-    <w:lsdException w:name="Light List Accent 5" w:semiHidden="0" w:uiPriority="61" w:unhideWhenUsed="0"/>
-    <w:lsdException w:name="Light Grid Accent 5" w:semiHidden="0" w:uiPriority="62" w:unhideWhenUsed="0"/>
-    <w:lsdException w:name="Medium Shading 1 Accent 5" w:semiHidden="0" w:uiPriority="63" w:unhideWhenUsed="0"/>
-    <w:lsdException w:name="Medium Shading 2 Accent 5" w:semiHidden="0" w:uiPriority="64" w:unhideWhenUsed="0"/>
-    <w:lsdException w:name="Medium List 1 Accent 5" w:semiHidden="0" w:uiPriority="65" w:unhideWhenUsed="0"/>
-    <w:lsdException w:name="Medium List 2 Accent 5" w:semiHidden="0" w:uiPriority="66" w:unhideWhenUsed="0"/>
-    <w:lsdException w:name="Medium Grid 1 Accent 5" w:semiHidden="0" w:uiPriority="67" w:unhideWhenUsed="0"/>
-    <w:lsdException w:name="Medium Grid 2 Accent 5" w:semiHidden="0" w:uiPriority="68" w:unhideWhenUsed="0"/>
-    <w:lsdException w:name="Medium Grid 3 Accent 5" w:semiHidden="0" w:uiPriority="69" w:unhideWhenUsed="0"/>
-    <w:lsdException w:name="Dark List Accent 5" w:semiHidden="0" w:uiPriority="70" w:unhideWhenUsed="0"/>
-    <w:lsdException w:name="Colorful Shading Accent 5" w:semiHidden="0" w:uiPriority="71" w:unhideWhenUsed="0"/>
-    <w:lsdException w:name="Colorful List Accent 5" w:semiHidden="0" w:uiPriority="72" w:unhideWhenUsed="0"/>
-    <w:lsdException w:name="Colorful Grid Accent 5" w:semiHidden="0" w:uiPriority="73" w:unhideWhenUsed="0"/>
-    <w:lsdException w:name="Light Shading Accent 6" w:semiHidden="0" w:uiPriority="60" w:unhideWhenUsed="0"/>
-    <w:lsdException w:name="Light List Accent 6" w:semiHidden="0" w:uiPriority="61" w:unhideWhenUsed="0"/>
-    <w:lsdException w:name="Light Grid Accent 6" w:semiHidden="0" w:uiPriority="62" w:unhideWhenUsed="0"/>
-    <w:lsdException w:name="Medium Shading 1 Accent 6" w:semiHidden="0" w:uiPriority="63" w:unhideWhenUsed="0"/>
-    <w:lsdException w:name="Medium Shading 2 Accent 6" w:semiHidden="0" w:uiPriority="64" w:unhideWhenUsed="0"/>
-    <w:lsdException w:name="Medium List 1 Accent 6" w:semiHidden="0" w:uiPriority="65" w:unhideWhenUsed="0"/>
-    <w:lsdException w:name="Medium List 2 Accent 6" w:semiHidden="0" w:uiPriority="66" w:unhideWhenUsed="0"/>
-    <w:lsdException w:name="Medium Grid 1 Accent 6" w:semiHidden="0" w:uiPriority="67" w:unhideWhenUsed="0"/>
-    <w:lsdException w:name="Medium Grid 2 Accent 6" w:semiHidden="0" w:uiPriority="68" w:unhideWhenUsed="0"/>
-    <w:lsdException w:name="Medium Grid 3 Accent 6" w:semiHidden="0" w:uiPriority="69" w:unhideWhenUsed="0"/>
-    <w:lsdException w:name="Dark List Accent 6" w:semiHidden="0" w:uiPriority="70" w:unhideWhenUsed="0"/>
-    <w:lsdException w:name="Colorful Shading Accent 6" w:semiHidden="0" w:uiPriority="71" w:unhideWhenUsed="0"/>
-    <w:lsdException w:name="Colorful List Accent 6" w:semiHidden="0" w:uiPriority="72" w:unhideWhenUsed="0"/>
-    <w:lsdException w:name="Colorful Grid Accent 6" w:semiHidden="0" w:uiPriority="73" w:unhideWhenUsed="0"/>
-    <w:lsdException w:name="Subtle Emphasis" w:semiHidden="0" w:uiPriority="19" w:unhideWhenUsed="0" w:qFormat="1"/>
-    <w:lsdException w:name="Intense Emphasis" w:semiHidden="0" w:uiPriority="21" w:unhideWhenUsed="0" w:qFormat="1"/>
-    <w:lsdException w:name="Subtle Reference" w:semiHidden="0" w:uiPriority="31" w:unhideWhenUsed="0" w:qFormat="1"/>
-    <w:lsdException w:name="Intense Reference" w:semiHidden="0" w:uiPriority="32" w:unhideWhenUsed="0" w:qFormat="1"/>
-    <w:lsdException w:name="Book Title" w:semiHidden="0" w:uiPriority="33" w:unhideWhenUsed="0" w:qFormat="1"/>
-    <w:lsdException w:name="Bibliography" w:uiPriority="37"/>
-    <w:lsdException w:name="TOC Heading" w:uiPriority="39" w:qFormat="1"/>
+  <w:latentStyles w:defLockedState="0" w:defUIPriority="99" w:defSemiHidden="0" w:defUnhideWhenUsed="0" w:defQFormat="0" w:count="374">
+    <w:lsdException w:name="Normal" w:uiPriority="0" w:qFormat="1"/>
+    <w:lsdException w:name="heading 1" w:uiPriority="0" w:qFormat="1"/>
+    <w:lsdException w:name="heading 2" w:uiPriority="9" w:qFormat="1"/>
+    <w:lsdException w:name="heading 3" w:uiPriority="0" w:qFormat="1"/>
+    <w:lsdException w:name="heading 4" w:semiHidden="1" w:uiPriority="9" w:unhideWhenUsed="1" w:qFormat="1"/>
+    <w:lsdException w:name="heading 5" w:semiHidden="1" w:uiPriority="9" w:unhideWhenUsed="1" w:qFormat="1"/>
+    <w:lsdException w:name="heading 6" w:semiHidden="1" w:uiPriority="9" w:unhideWhenUsed="1" w:qFormat="1"/>
+    <w:lsdException w:name="heading 7" w:semiHidden="1" w:uiPriority="9" w:unhideWhenUsed="1" w:qFormat="1"/>
+    <w:lsdException w:name="heading 8" w:semiHidden="1" w:uiPriority="9" w:unhideWhenUsed="1" w:qFormat="1"/>
+    <w:lsdException w:name="heading 9" w:semiHidden="1" w:uiPriority="9" w:unhideWhenUsed="1" w:qFormat="1"/>
+    <w:lsdException w:name="index 1" w:semiHidden="1" w:unhideWhenUsed="1"/>
+    <w:lsdException w:name="index 2" w:semiHidden="1" w:unhideWhenUsed="1"/>
+    <w:lsdException w:name="index 3" w:semiHidden="1" w:unhideWhenUsed="1"/>
+    <w:lsdException w:name="index 4" w:semiHidden="1" w:unhideWhenUsed="1"/>
+    <w:lsdException w:name="index 5" w:semiHidden="1" w:unhideWhenUsed="1"/>
+    <w:lsdException w:name="index 6" w:semiHidden="1" w:unhideWhenUsed="1"/>
+    <w:lsdException w:name="index 7" w:semiHidden="1" w:unhideWhenUsed="1"/>
+    <w:lsdException w:name="index 8" w:semiHidden="1" w:unhideWhenUsed="1"/>
+    <w:lsdException w:name="index 9" w:semiHidden="1" w:unhideWhenUsed="1"/>
+    <w:lsdException w:name="toc 1" w:semiHidden="1" w:uiPriority="39" w:unhideWhenUsed="1" w:qFormat="1"/>
+    <w:lsdException w:name="toc 2" w:semiHidden="1" w:uiPriority="39" w:unhideWhenUsed="1" w:qFormat="1"/>
+    <w:lsdException w:name="toc 3" w:semiHidden="1" w:uiPriority="39" w:unhideWhenUsed="1" w:qFormat="1"/>
+    <w:lsdException w:name="toc 4" w:semiHidden="1" w:uiPriority="39" w:unhideWhenUsed="1"/>
+    <w:lsdException w:name="toc 5" w:semiHidden="1" w:uiPriority="39" w:unhideWhenUsed="1"/>
+    <w:lsdException w:name="toc 6" w:semiHidden="1" w:uiPriority="39" w:unhideWhenUsed="1"/>
+    <w:lsdException w:name="toc 7" w:semiHidden="1" w:uiPriority="39" w:unhideWhenUsed="1"/>
+    <w:lsdException w:name="toc 8" w:semiHidden="1" w:uiPriority="39" w:unhideWhenUsed="1"/>
+    <w:lsdException w:name="toc 9" w:semiHidden="1" w:uiPriority="39" w:unhideWhenUsed="1"/>
+    <w:lsdException w:name="Normal Indent" w:semiHidden="1" w:unhideWhenUsed="1"/>
+    <w:lsdException w:name="footnote text" w:semiHidden="1" w:unhideWhenUsed="1"/>
+    <w:lsdException w:name="annotation text" w:semiHidden="1" w:unhideWhenUsed="1"/>
+    <w:lsdException w:name="header" w:semiHidden="1" w:unhideWhenUsed="1"/>
+    <w:lsdException w:name="footer" w:semiHidden="1" w:unhideWhenUsed="1"/>
+    <w:lsdException w:name="index heading" w:semiHidden="1" w:unhideWhenUsed="1"/>
+    <w:lsdException w:name="caption" w:semiHidden="1" w:uiPriority="35" w:unhideWhenUsed="1" w:qFormat="1"/>
+    <w:lsdException w:name="table of figures" w:semiHidden="1" w:unhideWhenUsed="1"/>
+    <w:lsdException w:name="envelope address" w:semiHidden="1" w:unhideWhenUsed="1"/>
+    <w:lsdException w:name="envelope return" w:semiHidden="1" w:unhideWhenUsed="1"/>
+    <w:lsdException w:name="footnote reference" w:semiHidden="1" w:unhideWhenUsed="1"/>
+    <w:lsdException w:name="annotation reference" w:semiHidden="1" w:unhideWhenUsed="1"/>
+    <w:lsdException w:name="line number" w:semiHidden="1" w:unhideWhenUsed="1"/>
+    <w:lsdException w:name="page number" w:semiHidden="1" w:unhideWhenUsed="1"/>
+    <w:lsdException w:name="endnote reference" w:semiHidden="1" w:unhideWhenUsed="1"/>
+    <w:lsdException w:name="endnote text" w:semiHidden="1" w:unhideWhenUsed="1"/>
+    <w:lsdException w:name="table of authorities" w:semiHidden="1" w:unhideWhenUsed="1"/>
+    <w:lsdException w:name="macro" w:semiHidden="1" w:unhideWhenUsed="1"/>
+    <w:lsdException w:name="toa heading" w:semiHidden="1" w:unhideWhenUsed="1"/>
+    <w:lsdException w:name="List" w:semiHidden="1" w:unhideWhenUsed="1"/>
+    <w:lsdException w:name="List Bullet" w:semiHidden="1" w:unhideWhenUsed="1"/>
+    <w:lsdException w:name="List Number" w:semiHidden="1" w:unhideWhenUsed="1"/>
+    <w:lsdException w:name="List 2" w:semiHidden="1" w:unhideWhenUsed="1"/>
+    <w:lsdException w:name="List 3" w:semiHidden="1" w:unhideWhenUsed="1"/>
+    <w:lsdException w:name="List 4" w:semiHidden="1" w:unhideWhenUsed="1"/>
+    <w:lsdException w:name="List 5" w:semiHidden="1" w:unhideWhenUsed="1"/>
+    <w:lsdException w:name="List Bullet 2" w:semiHidden="1" w:unhideWhenUsed="1"/>
+    <w:lsdException w:name="List Bullet 3" w:semiHidden="1" w:unhideWhenUsed="1"/>
+    <w:lsdException w:name="List Bullet 4" w:semiHidden="1" w:unhideWhenUsed="1"/>
+    <w:lsdException w:name="List Bullet 5" w:semiHidden="1" w:unhideWhenUsed="1"/>
+    <w:lsdException w:name="List Number 2" w:semiHidden="1" w:unhideWhenUsed="1"/>
+    <w:lsdException w:name="List Number 3" w:semiHidden="1" w:unhideWhenUsed="1"/>
+    <w:lsdException w:name="List Number 4" w:semiHidden="1" w:unhideWhenUsed="1"/>
+    <w:lsdException w:name="List Number 5" w:semiHidden="1" w:unhideWhenUsed="1"/>
+    <w:lsdException w:name="Title" w:uiPriority="10" w:qFormat="1"/>
+    <w:lsdException w:name="Closing" w:semiHidden="1" w:unhideWhenUsed="1"/>
+    <w:lsdException w:name="Signature" w:semiHidden="1" w:unhideWhenUsed="1"/>
+    <w:lsdException w:name="Default Paragraph Font" w:semiHidden="1" w:uiPriority="1" w:unhideWhenUsed="1"/>
+    <w:lsdException w:name="Body Text" w:semiHidden="1" w:unhideWhenUsed="1"/>
+    <w:lsdException w:name="Body Text Indent" w:semiHidden="1" w:unhideWhenUsed="1"/>
+    <w:lsdException w:name="List Continue" w:semiHidden="1" w:unhideWhenUsed="1"/>
+    <w:lsdException w:name="List Continue 2" w:semiHidden="1" w:unhideWhenUsed="1"/>
+    <w:lsdException w:name="List Continue 3" w:semiHidden="1" w:unhideWhenUsed="1"/>
+    <w:lsdException w:name="List Continue 4" w:semiHidden="1" w:unhideWhenUsed="1"/>
+    <w:lsdException w:name="List Continue 5" w:semiHidden="1" w:unhideWhenUsed="1"/>
+    <w:lsdException w:name="Message Header" w:semiHidden="1" w:unhideWhenUsed="1"/>
+    <w:lsdException w:name="Subtitle" w:uiPriority="11" w:qFormat="1"/>
+    <w:lsdException w:name="Salutation" w:semiHidden="1" w:unhideWhenUsed="1"/>
+    <w:lsdException w:name="Date" w:semiHidden="1" w:unhideWhenUsed="1"/>
+    <w:lsdException w:name="Body Text First Indent" w:semiHidden="1" w:unhideWhenUsed="1"/>
+    <w:lsdException w:name="Body Text First Indent 2" w:semiHidden="1" w:unhideWhenUsed="1"/>
+    <w:lsdException w:name="Note Heading" w:semiHidden="1" w:unhideWhenUsed="1"/>
+    <w:lsdException w:name="Body Text 2" w:semiHidden="1" w:unhideWhenUsed="1"/>
+    <w:lsdException w:name="Body Text 3" w:semiHidden="1" w:unhideWhenUsed="1"/>
+    <w:lsdException w:name="Body Text Indent 2" w:semiHidden="1" w:unhideWhenUsed="1"/>
+    <w:lsdException w:name="Body Text Indent 3" w:semiHidden="1" w:unhideWhenUsed="1"/>
+    <w:lsdException w:name="Block Text" w:semiHidden="1" w:unhideWhenUsed="1"/>
+    <w:lsdException w:name="Hyperlink" w:semiHidden="1" w:unhideWhenUsed="1"/>
+    <w:lsdException w:name="FollowedHyperlink" w:semiHidden="1" w:unhideWhenUsed="1"/>
+    <w:lsdException w:name="Strong" w:uiPriority="22" w:qFormat="1"/>
+    <w:lsdException w:name="Emphasis" w:uiPriority="20" w:qFormat="1"/>
+    <w:lsdException w:name="Document Map" w:semiHidden="1" w:unhideWhenUsed="1"/>
+    <w:lsdException w:name="Plain Text" w:semiHidden="1" w:unhideWhenUsed="1"/>
+    <w:lsdException w:name="E-mail Signature" w:semiHidden="1" w:unhideWhenUsed="1"/>
+    <w:lsdException w:name="HTML Top of Form" w:semiHidden="1" w:unhideWhenUsed="1"/>
+    <w:lsdException w:name="HTML Bottom of Form" w:semiHidden="1" w:unhideWhenUsed="1"/>
+    <w:lsdException w:name="Normal (Web)" w:semiHidden="1" w:unhideWhenUsed="1"/>
+    <w:lsdException w:name="HTML Acronym" w:semiHidden="1" w:unhideWhenUsed="1"/>
+    <w:lsdException w:name="HTML Address" w:semiHidden="1" w:unhideWhenUsed="1"/>
+    <w:lsdException w:name="HTML Cite" w:semiHidden="1" w:unhideWhenUsed="1"/>
+    <w:lsdException w:name="HTML Code" w:semiHidden="1" w:unhideWhenUsed="1"/>
+    <w:lsdException w:name="HTML Definition" w:semiHidden="1" w:unhideWhenUsed="1"/>
+    <w:lsdException w:name="HTML Keyboard" w:semiHidden="1" w:unhideWhenUsed="1"/>
+    <w:lsdException w:name="HTML Preformatted" w:semiHidden="1" w:unhideWhenUsed="1"/>
+    <w:lsdException w:name="HTML Sample" w:semiHidden="1" w:unhideWhenUsed="1"/>
+    <w:lsdException w:name="HTML Typewriter" w:semiHidden="1" w:unhideWhenUsed="1"/>
+    <w:lsdException w:name="HTML Variable" w:semiHidden="1" w:unhideWhenUsed="1"/>
+    <w:lsdException w:name="Normal Table" w:semiHidden="1" w:unhideWhenUsed="1"/>
+    <w:lsdException w:name="annotation subject" w:semiHidden="1" w:unhideWhenUsed="1"/>
+    <w:lsdException w:name="No List" w:semiHidden="1" w:unhideWhenUsed="1"/>
+    <w:lsdException w:name="Outline List 1" w:semiHidden="1" w:unhideWhenUsed="1"/>
+    <w:lsdException w:name="Outline List 2" w:semiHidden="1" w:unhideWhenUsed="1"/>
+    <w:lsdException w:name="Outline List 3" w:semiHidden="1" w:unhideWhenUsed="1"/>
+    <w:lsdException w:name="Table Simple 1" w:semiHidden="1" w:unhideWhenUsed="1"/>
+    <w:lsdException w:name="Table Simple 2" w:semiHidden="1" w:unhideWhenUsed="1"/>
+    <w:lsdException w:name="Table Simple 3" w:semiHidden="1" w:unhideWhenUsed="1"/>
+    <w:lsdException w:name="Table Classic 1" w:semiHidden="1" w:unhideWhenUsed="1"/>
+    <w:lsdException w:name="Table Classic 2" w:semiHidden="1" w:unhideWhenUsed="1"/>
+    <w:lsdException w:name="Table Classic 3" w:semiHidden="1" w:unhideWhenUsed="1"/>
+    <w:lsdException w:name="Table Classic 4" w:semiHidden="1" w:unhideWhenUsed="1"/>
+    <w:lsdException w:name="Table Colorful 1" w:semiHidden="1" w:unhideWhenUsed="1"/>
+    <w:lsdException w:name="Table Colorful 2" w:semiHidden="1" w:unhideWhenUsed="1"/>
+    <w:lsdException w:name="Table Colorful 3" w:semiHidden="1" w:unhideWhenUsed="1"/>
+    <w:lsdException w:name="Table Columns 1" w:semiHidden="1" w:unhideWhenUsed="1"/>
+    <w:lsdException w:name="Table Columns 2" w:semiHidden="1" w:unhideWhenUsed="1"/>
+    <w:lsdException w:name="Table Columns 3" w:semiHidden="1" w:unhideWhenUsed="1"/>
+    <w:lsdException w:name="Table Columns 4" w:semiHidden="1" w:unhideWhenUsed="1"/>
+    <w:lsdException w:name="Table Columns 5" w:semiHidden="1" w:unhideWhenUsed="1"/>
+    <w:lsdException w:name="Table Grid 1" w:semiHidden="1" w:unhideWhenUsed="1"/>
+    <w:lsdException w:name="Table Grid 2" w:semiHidden="1" w:unhideWhenUsed="1"/>
+    <w:lsdException w:name="Table Grid 3" w:semiHidden="1" w:unhideWhenUsed="1"/>
+    <w:lsdException w:name="Table Grid 4" w:semiHidden="1" w:unhideWhenUsed="1"/>
+    <w:lsdException w:name="Table Grid 5" w:semiHidden="1" w:unhideWhenUsed="1"/>
+    <w:lsdException w:name="Table Grid 6" w:semiHidden="1" w:unhideWhenUsed="1"/>
+    <w:lsdException w:name="Table Grid 7" w:semiHidden="1" w:unhideWhenUsed="1"/>
+    <w:lsdException w:name="Table Grid 8" w:semiHidden="1" w:unhideWhenUsed="1"/>
+    <w:lsdException w:name="Table List 1" w:semiHidden="1" w:unhideWhenUsed="1"/>
+    <w:lsdException w:name="Table List 2" w:semiHidden="1" w:unhideWhenUsed="1"/>
+    <w:lsdException w:name="Table List 3" w:semiHidden="1" w:unhideWhenUsed="1"/>
+    <w:lsdException w:name="Table List 4" w:semiHidden="1" w:unhideWhenUsed="1"/>
+    <w:lsdException w:name="Table List 5" w:semiHidden="1" w:unhideWhenUsed="1"/>
+    <w:lsdException w:name="Table List 6" w:semiHidden="1" w:unhideWhenUsed="1"/>
+    <w:lsdException w:name="Table List 7" w:semiHidden="1" w:unhideWhenUsed="1"/>
+    <w:lsdException w:name="Table List 8" w:semiHidden="1" w:unhideWhenUsed="1"/>
+    <w:lsdException w:name="Table 3D effects 1" w:semiHidden="1" w:unhideWhenUsed="1"/>
+    <w:lsdException w:name="Table 3D effects 2" w:semiHidden="1" w:unhideWhenUsed="1"/>
+    <w:lsdException w:name="Table 3D effects 3" w:semiHidden="1" w:unhideWhenUsed="1"/>
+    <w:lsdException w:name="Table Contemporary" w:semiHidden="1" w:unhideWhenUsed="1"/>
+    <w:lsdException w:name="Table Elegant" w:semiHidden="1" w:unhideWhenUsed="1"/>
+    <w:lsdException w:name="Table Professional" w:semiHidden="1" w:unhideWhenUsed="1"/>
+    <w:lsdException w:name="Table Subtle 1" w:semiHidden="1" w:unhideWhenUsed="1"/>
+    <w:lsdException w:name="Table Subtle 2" w:semiHidden="1" w:unhideWhenUsed="1"/>
+    <w:lsdException w:name="Table Web 1" w:semiHidden="1" w:unhideWhenUsed="1"/>
+    <w:lsdException w:name="Table Web 2" w:semiHidden="1" w:unhideWhenUsed="1"/>
+    <w:lsdException w:name="Table Web 3" w:semiHidden="1" w:unhideWhenUsed="1"/>
+    <w:lsdException w:name="Balloon Text" w:semiHidden="1" w:unhideWhenUsed="1"/>
+    <w:lsdException w:name="Table Grid" w:uiPriority="59"/>
+    <w:lsdException w:name="Table Theme" w:semiHidden="1" w:unhideWhenUsed="1"/>
+    <w:lsdException w:name="Placeholder Text" w:semiHidden="1"/>
+    <w:lsdException w:name="No Spacing" w:uiPriority="1" w:qFormat="1"/>
+    <w:lsdException w:name="Light Shading" w:uiPriority="60"/>
+    <w:lsdException w:name="Light List" w:uiPriority="61"/>
+    <w:lsdException w:name="Light Grid" w:uiPriority="62"/>
+    <w:lsdException w:name="Medium Shading 1" w:uiPriority="63"/>
+    <w:lsdException w:name="Medium Shading 2" w:uiPriority="64"/>
+    <w:lsdException w:name="Medium List 1" w:uiPriority="65"/>
+    <w:lsdException w:name="Medium List 2" w:uiPriority="66"/>
+    <w:lsdException w:name="Medium Grid 1" w:uiPriority="67"/>
+    <w:lsdException w:name="Medium Grid 2" w:uiPriority="68"/>
+    <w:lsdException w:name="Medium Grid 3" w:uiPriority="69"/>
+    <w:lsdException w:name="Dark List" w:uiPriority="70"/>
+    <w:lsdException w:name="Colorful Shading" w:uiPriority="71"/>
+    <w:lsdException w:name="Colorful List" w:uiPriority="72"/>
+    <w:lsdException w:name="Colorful Grid" w:uiPriority="73"/>
+    <w:lsdException w:name="Light Shading Accent 1" w:uiPriority="60"/>
+    <w:lsdException w:name="Light List Accent 1" w:uiPriority="61"/>
+    <w:lsdException w:name="Light Grid Accent 1" w:uiPriority="62"/>
+    <w:lsdException w:name="Medium Shading 1 Accent 1" w:uiPriority="63"/>
+    <w:lsdException w:name="Medium Shading 2 Accent 1" w:uiPriority="64"/>
+    <w:lsdException w:name="Medium List 1 Accent 1" w:uiPriority="65"/>
+    <w:lsdException w:name="Revision" w:semiHidden="1"/>
+    <w:lsdException w:name="List Paragraph" w:uiPriority="34" w:qFormat="1"/>
+    <w:lsdException w:name="Quote" w:uiPriority="29" w:qFormat="1"/>
+    <w:lsdException w:name="Intense Quote" w:uiPriority="30" w:qFormat="1"/>
+    <w:lsdException w:name="Medium List 2 Accent 1" w:uiPriority="66"/>
+    <w:lsdException w:name="Medium Grid 1 Accent 1" w:uiPriority="67"/>
+    <w:lsdException w:name="Medium Grid 2 Accent 1" w:uiPriority="68"/>
+    <w:lsdException w:name="Medium Grid 3 Accent 1" w:uiPriority="69"/>
+    <w:lsdException w:name="Dark List Accent 1" w:uiPriority="70"/>
+    <w:lsdException w:name="Colorful Shading Accent 1" w:uiPriority="71"/>
+    <w:lsdException w:name="Colorful List Accent 1" w:uiPriority="72"/>
+    <w:lsdException w:name="Colorful Grid Accent 1" w:uiPriority="73"/>
+    <w:lsdException w:name="Light Shading Accent 2" w:uiPriority="60"/>
+    <w:lsdException w:name="Light List Accent 2" w:uiPriority="61"/>
+    <w:lsdException w:name="Light Grid Accent 2" w:uiPriority="62"/>
+    <w:lsdException w:name="Medium Shading 1 Accent 2" w:uiPriority="63"/>
+    <w:lsdException w:name="Medium Shading 2 Accent 2" w:uiPriority="64"/>
+    <w:lsdException w:name="Medium List 1 Accent 2" w:uiPriority="65"/>
+    <w:lsdException w:name="Medium List 2 Accent 2" w:uiPriority="66"/>
+    <w:lsdException w:name="Medium Grid 1 Accent 2" w:uiPriority="67"/>
+    <w:lsdException w:name="Medium Grid 2 Accent 2" w:uiPriority="68"/>
+    <w:lsdException w:name="Medium Grid 3 Accent 2" w:uiPriority="69"/>
+    <w:lsdException w:name="Dark List Accent 2" w:uiPriority="70"/>
+    <w:lsdException w:name="Colorful Shading Accent 2" w:uiPriority="71"/>
+    <w:lsdException w:name="Colorful List Accent 2" w:uiPriority="72"/>
+    <w:lsdException w:name="Colorful Grid Accent 2" w:uiPriority="73"/>
+    <w:lsdException w:name="Light Shading Accent 3" w:uiPriority="60"/>
+    <w:lsdException w:name="Light List Accent 3" w:uiPriority="61"/>
+    <w:lsdException w:name="Light Grid Accent 3" w:uiPriority="62"/>
+    <w:lsdException w:name="Medium Shading 1 Accent 3" w:uiPriority="63"/>
+    <w:lsdException w:name="Medium Shading 2 Accent 3" w:uiPriority="64"/>
+    <w:lsdException w:name="Medium List 1 Accent 3" w:uiPriority="65"/>
+    <w:lsdException w:name="Medium List 2 Accent 3" w:uiPriority="66"/>
+    <w:lsdException w:name="Medium Grid 1 Accent 3" w:uiPriority="67"/>
+    <w:lsdException w:name="Medium Grid 2 Accent 3" w:uiPriority="68"/>
+    <w:lsdException w:name="Medium Grid 3 Accent 3" w:uiPriority="69"/>
+    <w:lsdException w:name="Dark List Accent 3" w:uiPriority="70"/>
+    <w:lsdException w:name="Colorful Shading Accent 3" w:uiPriority="71"/>
+    <w:lsdException w:name="Colorful List Accent 3" w:uiPriority="72"/>
+    <w:lsdException w:name="Colorful Grid Accent 3" w:uiPriority="73"/>
+    <w:lsdException w:name="Light Shading Accent 4" w:uiPriority="60"/>
+    <w:lsdException w:name="Light List Accent 4" w:uiPriority="61"/>
+    <w:lsdException w:name="Light Grid Accent 4" w:uiPriority="62"/>
+    <w:lsdException w:name="Medium Shading 1 Accent 4" w:uiPriority="63"/>
+    <w:lsdException w:name="Medium Shading 2 Accent 4" w:uiPriority="64"/>
+    <w:lsdException w:name="Medium List 1 Accent 4" w:uiPriority="65"/>
+    <w:lsdException w:name="Medium List 2 Accent 4" w:uiPriority="66"/>
+    <w:lsdException w:name="Medium Grid 1 Accent 4" w:uiPriority="67"/>
+    <w:lsdException w:name="Medium Grid 2 Accent 4" w:uiPriority="68"/>
+    <w:lsdException w:name="Medium Grid 3 Accent 4" w:uiPriority="69"/>
+    <w:lsdException w:name="Dark List Accent 4" w:uiPriority="70"/>
+    <w:lsdException w:name="Colorful Shading Accent 4" w:uiPriority="71"/>
+    <w:lsdException w:name="Colorful List Accent 4" w:uiPriority="72"/>
+    <w:lsdException w:name="Colorful Grid Accent 4" w:uiPriority="73"/>
+    <w:lsdException w:name="Light Shading Accent 5" w:uiPriority="60"/>
+    <w:lsdException w:name="Light List Accent 5" w:uiPriority="61"/>
+    <w:lsdException w:name="Light Grid Accent 5" w:uiPriority="62"/>
+    <w:lsdException w:name="Medium Shading 1 Accent 5" w:uiPriority="63"/>
+    <w:lsdException w:name="Medium Shading 2 Accent 5" w:uiPriority="64"/>
+    <w:lsdException w:name="Medium List 1 Accent 5" w:uiPriority="65"/>
+    <w:lsdException w:name="Medium List 2 Accent 5" w:uiPriority="66"/>
+    <w:lsdException w:name="Medium Grid 1 Accent 5" w:uiPriority="67"/>
+    <w:lsdException w:name="Medium Grid 2 Accent 5" w:uiPriority="68"/>
+    <w:lsdException w:name="Medium Grid 3 Accent 5" w:uiPriority="69"/>
+    <w:lsdException w:name="Dark List Accent 5" w:uiPriority="70"/>
+    <w:lsdException w:name="Colorful Shading Accent 5" w:uiPriority="71"/>
+    <w:lsdException w:name="Colorful List Accent 5" w:uiPriority="72"/>
+    <w:lsdException w:name="Colorful Grid Accent 5" w:uiPriority="73"/>
+    <w:lsdException w:name="Light Shading Accent 6" w:uiPriority="60"/>
+    <w:lsdException w:name="Light List Accent 6" w:uiPriority="61"/>
+    <w:lsdException w:name="Light Grid Accent 6" w:uiPriority="62"/>
+    <w:lsdException w:name="Medium Shading 1 Accent 6" w:uiPriority="63"/>
+    <w:lsdException w:name="Medium Shading 2 Accent 6" w:uiPriority="64"/>
+    <w:lsdException w:name="Medium List 1 Accent 6" w:uiPriority="65"/>
+    <w:lsdException w:name="Medium List 2 Accent 6" w:uiPriority="66"/>
+    <w:lsdException w:name="Medium Grid 1 Accent 6" w:uiPriority="67"/>
+    <w:lsdException w:name="Medium Grid 2 Accent 6" w:uiPriority="68"/>
+    <w:lsdException w:name="Medium Grid 3 Accent 6" w:uiPriority="69"/>
+    <w:lsdException w:name="Dark List Accent 6" w:uiPriority="70"/>
+    <w:lsdException w:name="Colorful Shading Accent 6" w:uiPriority="71"/>
+    <w:lsdException w:name="Colorful List Accent 6" w:uiPriority="72"/>
+    <w:lsdException w:name="Colorful Grid Accent 6" w:uiPriority="73"/>
+    <w:lsdException w:name="Subtle Emphasis" w:uiPriority="19" w:qFormat="1"/>
+    <w:lsdException w:name="Intense Emphasis" w:uiPriority="21" w:qFormat="1"/>
+    <w:lsdException w:name="Subtle Reference" w:uiPriority="31" w:qFormat="1"/>
+    <w:lsdException w:name="Intense Reference" w:uiPriority="32" w:qFormat="1"/>
+    <w:lsdException w:name="Book Title" w:uiPriority="33" w:qFormat="1"/>
+    <w:lsdException w:name="Bibliography" w:semiHidden="1" w:uiPriority="37" w:unhideWhenUsed="1"/>
+    <w:lsdException w:name="TOC Heading" w:semiHidden="1" w:uiPriority="39" w:unhideWhenUsed="1" w:qFormat="1"/>
+    <w:lsdException w:name="Grid Table 1 Light" w:semiHidden="1" w:unhideWhenUsed="1"/>
+    <w:lsdException w:name="Grid Table 2" w:semiHidden="1" w:unhideWhenUsed="1"/>
+    <w:lsdException w:name="Grid Table 3" w:semiHidden="1" w:unhideWhenUsed="1"/>
+    <w:lsdException w:name="Grid Table 4" w:uiPriority="49"/>
+    <w:lsdException w:name="Grid Table 5 Dark" w:uiPriority="50"/>
+    <w:lsdException w:name="Grid Table 6 Colorful" w:uiPriority="51"/>
+    <w:lsdException w:name="Grid Table 7 Colorful" w:uiPriority="52"/>
+    <w:lsdException w:name="Grid Table 1 Light Accent 1" w:uiPriority="46"/>
+    <w:lsdException w:name="Grid Table 2 Accent 1" w:uiPriority="47"/>
+    <w:lsdException w:name="Grid Table 3 Accent 1" w:uiPriority="48"/>
+    <w:lsdException w:name="Grid Table 4 Accent 1" w:uiPriority="49"/>
+    <w:lsdException w:name="Grid Table 5 Dark Accent 1" w:uiPriority="50"/>
+    <w:lsdException w:name="Grid Table 6 Colorful Accent 1" w:uiPriority="51"/>
+    <w:lsdException w:name="Grid Table 7 Colorful Accent 1" w:uiPriority="52"/>
+    <w:lsdException w:name="Grid Table 1 Light Accent 2" w:uiPriority="46"/>
+    <w:lsdException w:name="Grid Table 2 Accent 2" w:uiPriority="47"/>
+    <w:lsdException w:name="Grid Table 3 Accent 2" w:uiPriority="48"/>
+    <w:lsdException w:name="Grid Table 4 Accent 2" w:uiPriority="49"/>
+    <w:lsdException w:name="Grid Table 5 Dark Accent 2" w:uiPriority="50"/>
+    <w:lsdException w:name="Grid Table 6 Colorful Accent 2" w:uiPriority="51"/>
+    <w:lsdException w:name="Grid Table 7 Colorful Accent 2" w:uiPriority="52"/>
+    <w:lsdException w:name="Grid Table 1 Light Accent 3" w:uiPriority="46"/>
+    <w:lsdException w:name="Grid Table 2 Accent 3" w:uiPriority="47"/>
+    <w:lsdException w:name="Grid Table 3 Accent 3" w:uiPriority="48"/>
+    <w:lsdException w:name="Grid Table 4 Accent 3" w:uiPriority="49"/>
+    <w:lsdException w:name="Grid Table 5 Dark Accent 3" w:uiPriority="50"/>
+    <w:lsdException w:name="Grid Table 6 Colorful Accent 3" w:uiPriority="51"/>
+    <w:lsdException w:name="Grid Table 7 Colorful Accent 3" w:uiPriority="52"/>
+    <w:lsdException w:name="Grid Table 1 Light Accent 4" w:uiPriority="46"/>
+    <w:lsdException w:name="Grid Table 2 Accent 4" w:uiPriority="47"/>
+    <w:lsdException w:name="Grid Table 3 Accent 4" w:uiPriority="48"/>
+    <w:lsdException w:name="Grid Table 4 Accent 4" w:uiPriority="49"/>
+    <w:lsdException w:name="Grid Table 5 Dark Accent 4" w:uiPriority="50"/>
+    <w:lsdException w:name="Grid Table 6 Colorful Accent 4" w:uiPriority="51"/>
+    <w:lsdException w:name="Grid Table 7 Colorful Accent 4" w:uiPriority="52"/>
+    <w:lsdException w:name="Grid Table 1 Light Accent 5" w:uiPriority="46"/>
+    <w:lsdException w:name="Grid Table 2 Accent 5" w:uiPriority="47"/>
+    <w:lsdException w:name="Grid Table 3 Accent 5" w:uiPriority="48"/>
+    <w:lsdException w:name="Grid Table 4 Accent 5" w:uiPriority="49"/>
+    <w:lsdException w:name="Grid Table 5 Dark Accent 5" w:uiPriority="50"/>
+    <w:lsdException w:name="Grid Table 6 Colorful Accent 5" w:uiPriority="51"/>
+    <w:lsdException w:name="Grid Table 7 Colorful Accent 5" w:uiPriority="52"/>
+    <w:lsdException w:name="Grid Table 1 Light Accent 6" w:uiPriority="46"/>
+    <w:lsdException w:name="Grid Table 2 Accent 6" w:uiPriority="47"/>
+    <w:lsdException w:name="Grid Table 3 Accent 6" w:uiPriority="48"/>
+    <w:lsdException w:name="Grid Table 4 Accent 6" w:uiPriority="49"/>
+    <w:lsdException w:name="Grid Table 5 Dark Accent 6" w:uiPriority="50"/>
+    <w:lsdException w:name="Grid Table 6 Colorful Accent 6" w:uiPriority="51"/>
+    <w:lsdException w:name="Grid Table 7 Colorful Accent 6" w:uiPriority="52"/>
+    <w:lsdException w:name="List Table 1 Light" w:uiPriority="46"/>
+    <w:lsdException w:name="List Table 2" w:uiPriority="47"/>
+    <w:lsdException w:name="List Table 3" w:uiPriority="48"/>
+    <w:lsdException w:name="List Table 4" w:uiPriority="49"/>
+    <w:lsdException w:name="List Table 5 Dark" w:uiPriority="50"/>
+    <w:lsdException w:name="List Table 6 Colorful" w:uiPriority="51"/>
+    <w:lsdException w:name="List Table 7 Colorful" w:uiPriority="52"/>
+    <w:lsdException w:name="List Table 1 Light Accent 1" w:uiPriority="46"/>
+    <w:lsdException w:name="List Table 2 Accent 1" w:uiPriority="47"/>
+    <w:lsdException w:name="List Table 3 Accent 1" w:uiPriority="48"/>
+    <w:lsdException w:name="List Table 4 Accent 1" w:uiPriority="49"/>
+    <w:lsdException w:name="List Table 5 Dark Accent 1" w:uiPriority="50"/>
+    <w:lsdException w:name="List Table 6 Colorful Accent 1" w:uiPriority="51"/>
+    <w:lsdException w:name="List Table 7 Colorful Accent 1" w:uiPriority="52"/>
+    <w:lsdException w:name="List Table 1 Light Accent 2" w:uiPriority="46"/>
+    <w:lsdException w:name="List Table 2 Accent 2" w:uiPriority="47"/>
+    <w:lsdException w:name="List Table 3 Accent 2" w:uiPriority="48"/>
+    <w:lsdException w:name="List Table 4 Accent 2" w:uiPriority="49"/>
+    <w:lsdException w:name="List Table 5 Dark Accent 2" w:uiPriority="50"/>
+    <w:lsdException w:name="List Table 6 Colorful Accent 2" w:uiPriority="51"/>
+    <w:lsdException w:name="List Table 7 Colorful Accent 2" w:uiPriority="52"/>
+    <w:lsdException w:name="List Table 1 Light Accent 3" w:uiPriority="46"/>
+    <w:lsdException w:name="List Table 2 Accent 3" w:uiPriority="47"/>
+    <w:lsdException w:name="List Table 3 Accent 3" w:uiPriority="48"/>
+    <w:lsdException w:name="List Table 4 Accent 3" w:uiPriority="49"/>
+    <w:lsdException w:name="List Table 5 Dark Accent 3" w:uiPriority="50"/>
+    <w:lsdException w:name="List Table 6 Colorful Accent 3" w:uiPriority="51"/>
+    <w:lsdException w:name="List Table 7 Colorful Accent 3" w:uiPriority="52"/>
+    <w:lsdException w:name="List Table 1 Light Accent 4" w:uiPriority="46"/>
+    <w:lsdException w:name="List Table 2 Accent 4" w:uiPriority="47"/>
+    <w:lsdException w:name="List Table 3 Accent 4" w:uiPriority="48"/>
+    <w:lsdException w:name="List Table 4 Accent 4" w:uiPriority="49"/>
+    <w:lsdException w:name="List Table 5 Dark Accent 4" w:uiPriority="50"/>
+    <w:lsdException w:name="List Table 6 Colorful Accent 4" w:uiPriority="51"/>
+    <w:lsdException w:name="List Table 7 Colorful Accent 4" w:uiPriority="52"/>
+    <w:lsdException w:name="List Table 1 Light Accent 5" w:uiPriority="46"/>
+    <w:lsdException w:name="List Table 2 Accent 5" w:uiPriority="47"/>
+    <w:lsdException w:name="List Table 3 Accent 5" w:uiPriority="48"/>
+    <w:lsdException w:name="List Table 4 Accent 5" w:uiPriority="49"/>
+    <w:lsdException w:name="List Table 5 Dark Accent 5" w:uiPriority="50"/>
+    <w:lsdException w:name="List Table 6 Colorful Accent 5" w:uiPriority="51"/>
+    <w:lsdException w:name="List Table 7 Colorful Accent 5" w:uiPriority="52"/>
+    <w:lsdException w:name="List Table 1 Light Accent 6" w:uiPriority="46"/>
+    <w:lsdException w:name="List Table 2 Accent 6" w:uiPriority="47"/>
+    <w:lsdException w:name="List Table 3 Accent 6" w:uiPriority="48"/>
+    <w:lsdException w:name="List Table 4 Accent 6" w:uiPriority="49"/>
+    <w:lsdException w:name="List Table 5 Dark Accent 6" w:uiPriority="50"/>
+    <w:lsdException w:name="List Table 6 Colorful Accent 6" w:uiPriority="51"/>
+    <w:lsdException w:name="List Table 7 Colorful Accent 6" w:uiPriority="52"/>
+    <w:lsdException w:name="Mention" w:semiHidden="1" w:unhideWhenUsed="1"/>
+    <w:lsdException w:name="Smart Hyperlink" w:semiHidden="1" w:unhideWhenUsed="1"/>
+    <w:lsdException w:name="Hashtag" w:semiHidden="1" w:unhideWhenUsed="1"/>
   </w:latentStyles>
   <w:style w:type="paragraph" w:default="1" w:styleId="Normal">
     <w:name w:val="Normal"/>
@@ -11037,7 +11895,6 @@
     <w:uiPriority w:val="59"/>
     <w:rsid w:val="00F506BB"/>
     <w:tblPr>
-      <w:tblInd w:w="0" w:type="dxa"/>
       <w:tblBorders>
         <w:top w:val="single" w:sz="4" w:space="0" w:color="auto"/>
         <w:left w:val="single" w:sz="4" w:space="0" w:color="auto"/>
@@ -11046,12 +11903,6 @@
         <w:insideH w:val="single" w:sz="4" w:space="0" w:color="auto"/>
         <w:insideV w:val="single" w:sz="4" w:space="0" w:color="auto"/>
       </w:tblBorders>
-      <w:tblCellMar>
-        <w:top w:w="0" w:type="dxa"/>
-        <w:left w:w="108" w:type="dxa"/>
-        <w:bottom w:w="0" w:type="dxa"/>
-        <w:right w:w="108" w:type="dxa"/>
-      </w:tblCellMar>
     </w:tblPr>
   </w:style>
   <w:style w:type="character" w:styleId="PageNumber">
@@ -11218,7 +12069,6 @@
     </w:pPr>
     <w:tblPr>
       <w:tblCellSpacing w:w="20" w:type="dxa"/>
-      <w:tblInd w:w="0" w:type="dxa"/>
       <w:tblBorders>
         <w:top w:val="inset" w:sz="6" w:space="0" w:color="auto"/>
         <w:left w:val="inset" w:sz="6" w:space="0" w:color="auto"/>
@@ -11227,577 +12077,6 @@
         <w:insideH w:val="inset" w:sz="6" w:space="0" w:color="auto"/>
         <w:insideV w:val="inset" w:sz="6" w:space="0" w:color="auto"/>
       </w:tblBorders>
-      <w:tblCellMar>
-        <w:top w:w="0" w:type="dxa"/>
-        <w:left w:w="108" w:type="dxa"/>
-        <w:bottom w:w="0" w:type="dxa"/>
-        <w:right w:w="108" w:type="dxa"/>
-      </w:tblCellMar>
-    </w:tblPr>
-    <w:trPr>
-      <w:tblCellSpacing w:w="20" w:type="dxa"/>
-    </w:trPr>
-    <w:tcPr>
-      <w:shd w:val="clear" w:color="auto" w:fill="auto"/>
-    </w:tcPr>
-    <w:tblStylePr w:type="firstRow">
-      <w:rPr>
-        <w:color w:val="auto"/>
-      </w:rPr>
-      <w:tblPr/>
-      <w:tcPr>
-        <w:tcBorders>
-          <w:tl2br w:val="none" w:sz="0" w:space="0" w:color="auto"/>
-          <w:tr2bl w:val="none" w:sz="0" w:space="0" w:color="auto"/>
-        </w:tcBorders>
-      </w:tcPr>
-    </w:tblStylePr>
-  </w:style>
-  <w:style w:type="paragraph" w:customStyle="1" w:styleId="msolistparagraph0">
-    <w:name w:val="msolistparagraph"/>
-    <w:basedOn w:val="Normal"/>
-    <w:semiHidden/>
-    <w:rsid w:val="00B10ADA"/>
-    <w:pPr>
-      <w:ind w:left="720"/>
-    </w:pPr>
-    <w:rPr>
-      <w:rFonts w:eastAsia="Calibri"/>
-      <w:lang w:val="en-CA" w:eastAsia="en-CA"/>
-    </w:rPr>
-  </w:style>
-  <w:style w:type="character" w:customStyle="1" w:styleId="apple-converted-space">
-    <w:name w:val="apple-converted-space"/>
-    <w:basedOn w:val="DefaultParagraphFont"/>
-    <w:rsid w:val="00384A2A"/>
-  </w:style>
-  <w:style w:type="character" w:customStyle="1" w:styleId="variablesproductname">
-    <w:name w:val="variablesproductname"/>
-    <w:basedOn w:val="DefaultParagraphFont"/>
-    <w:rsid w:val="00384A2A"/>
-  </w:style>
-  <w:style w:type="paragraph" w:styleId="NormalWeb">
-    <w:name w:val="Normal (Web)"/>
-    <w:basedOn w:val="Normal"/>
-    <w:uiPriority w:val="99"/>
-    <w:semiHidden/>
-    <w:unhideWhenUsed/>
-    <w:rsid w:val="00384A2A"/>
-    <w:pPr>
-      <w:spacing w:before="100" w:beforeAutospacing="1" w:after="100" w:afterAutospacing="1"/>
-    </w:pPr>
-    <w:rPr>
-      <w:lang w:val="en-CA" w:eastAsia="en-CA"/>
-    </w:rPr>
-  </w:style>
-  <w:style w:type="character" w:styleId="HTMLCode">
-    <w:name w:val="HTML Code"/>
-    <w:basedOn w:val="DefaultParagraphFont"/>
-    <w:uiPriority w:val="99"/>
-    <w:semiHidden/>
-    <w:unhideWhenUsed/>
-    <w:rsid w:val="00F85D11"/>
-    <w:rPr>
-      <w:rFonts w:ascii="Courier New" w:eastAsia="Times New Roman" w:hAnsi="Courier New" w:cs="Courier New"/>
-      <w:sz w:val="20"/>
-      <w:szCs w:val="20"/>
-    </w:rPr>
-  </w:style>
-  <w:style w:type="character" w:customStyle="1" w:styleId="uicontrol">
-    <w:name w:val="uicontrol"/>
-    <w:basedOn w:val="DefaultParagraphFont"/>
-    <w:rsid w:val="00F85D11"/>
-  </w:style>
-  <w:style w:type="character" w:customStyle="1" w:styleId="Heading1Char">
-    <w:name w:val="Heading 1 Char"/>
-    <w:basedOn w:val="DefaultParagraphFont"/>
-    <w:link w:val="Heading1"/>
-    <w:rsid w:val="00647E44"/>
-    <w:rPr>
-      <w:rFonts w:ascii="Arial" w:hAnsi="Arial" w:cs="Arial"/>
-      <w:b/>
-      <w:bCs/>
-      <w:kern w:val="32"/>
-      <w:sz w:val="32"/>
-      <w:szCs w:val="32"/>
-      <w:lang w:val="en-US" w:eastAsia="en-US"/>
-    </w:rPr>
-  </w:style>
-</w:styles>
-</file>
-
-<file path=word/stylesWithEffects.xml><?xml version="1.0" encoding="utf-8"?>
-<w:styles xmlns:wpc="http://schemas.microsoft.com/office/word/2010/wordprocessingCanvas" xmlns:mo="http://schemas.microsoft.com/office/mac/office/2008/main" xmlns:mc="http://schemas.openxmlformats.org/markup-compatibility/2006" xmlns:mv="urn:schemas-microsoft-com:mac:vml" xmlns:o="urn:schemas-microsoft-com:office:office" xmlns:r="http://schemas.openxmlformats.org/officeDocument/2006/relationships" xmlns:m="http://schemas.openxmlformats.org/officeDocument/2006/math" xmlns:v="urn:schemas-microsoft-com:vml" xmlns:wp14="http://schemas.microsoft.com/office/word/2010/wordprocessingDrawing" xmlns:wp="http://schemas.openxmlformats.org/drawingml/2006/wordprocessingDrawing" xmlns:w10="urn:schemas-microsoft-com:office:word" xmlns:w="http://schemas.openxmlformats.org/wordprocessingml/2006/main" xmlns:w14="http://schemas.microsoft.com/office/word/2010/wordml" xmlns:wpg="http://schemas.microsoft.com/office/word/2010/wordprocessingGroup" xmlns:wpi="http://schemas.microsoft.com/office/word/2010/wordprocessingInk" xmlns:wne="http://schemas.microsoft.com/office/word/2006/wordml" xmlns:wps="http://schemas.microsoft.com/office/word/2010/wordprocessingShape" mc:Ignorable="w14 wp14">
-  <w:docDefaults>
-    <w:rPrDefault>
-      <w:rPr>
-        <w:rFonts w:ascii="Times New Roman" w:eastAsia="Times New Roman" w:hAnsi="Times New Roman" w:cs="Times New Roman"/>
-        <w:lang w:val="en-CA" w:eastAsia="en-CA" w:bidi="ar-SA"/>
-      </w:rPr>
-    </w:rPrDefault>
-    <w:pPrDefault/>
-  </w:docDefaults>
-  <w:latentStyles w:defLockedState="0" w:defUIPriority="99" w:defSemiHidden="1" w:defUnhideWhenUsed="1" w:defQFormat="0" w:count="276">
-    <w:lsdException w:name="Normal" w:semiHidden="0" w:uiPriority="0" w:unhideWhenUsed="0" w:qFormat="1"/>
-    <w:lsdException w:name="heading 1" w:semiHidden="0" w:uiPriority="0" w:unhideWhenUsed="0" w:qFormat="1"/>
-    <w:lsdException w:name="heading 2" w:semiHidden="0" w:uiPriority="9" w:unhideWhenUsed="0" w:qFormat="1"/>
-    <w:lsdException w:name="heading 3" w:semiHidden="0" w:uiPriority="0" w:unhideWhenUsed="0" w:qFormat="1"/>
-    <w:lsdException w:name="heading 4" w:uiPriority="9" w:qFormat="1"/>
-    <w:lsdException w:name="heading 5" w:uiPriority="9" w:qFormat="1"/>
-    <w:lsdException w:name="heading 6" w:uiPriority="9" w:qFormat="1"/>
-    <w:lsdException w:name="heading 7" w:uiPriority="9" w:qFormat="1"/>
-    <w:lsdException w:name="heading 8" w:uiPriority="9" w:qFormat="1"/>
-    <w:lsdException w:name="heading 9" w:uiPriority="9" w:qFormat="1"/>
-    <w:lsdException w:name="toc 1" w:uiPriority="39" w:qFormat="1"/>
-    <w:lsdException w:name="toc 2" w:uiPriority="39" w:qFormat="1"/>
-    <w:lsdException w:name="toc 3" w:uiPriority="39" w:qFormat="1"/>
-    <w:lsdException w:name="toc 4" w:uiPriority="39"/>
-    <w:lsdException w:name="toc 5" w:uiPriority="39"/>
-    <w:lsdException w:name="toc 6" w:uiPriority="39"/>
-    <w:lsdException w:name="toc 7" w:uiPriority="39"/>
-    <w:lsdException w:name="toc 8" w:uiPriority="39"/>
-    <w:lsdException w:name="toc 9" w:uiPriority="39"/>
-    <w:lsdException w:name="caption" w:uiPriority="35" w:qFormat="1"/>
-    <w:lsdException w:name="Title" w:semiHidden="0" w:uiPriority="10" w:unhideWhenUsed="0" w:qFormat="1"/>
-    <w:lsdException w:name="Default Paragraph Font" w:uiPriority="1"/>
-    <w:lsdException w:name="Subtitle" w:semiHidden="0" w:uiPriority="11" w:unhideWhenUsed="0" w:qFormat="1"/>
-    <w:lsdException w:name="Strong" w:semiHidden="0" w:uiPriority="22" w:unhideWhenUsed="0" w:qFormat="1"/>
-    <w:lsdException w:name="Emphasis" w:semiHidden="0" w:uiPriority="20" w:unhideWhenUsed="0" w:qFormat="1"/>
-    <w:lsdException w:name="Table Grid" w:semiHidden="0" w:uiPriority="59" w:unhideWhenUsed="0"/>
-    <w:lsdException w:name="Placeholder Text" w:unhideWhenUsed="0"/>
-    <w:lsdException w:name="No Spacing" w:semiHidden="0" w:uiPriority="1" w:unhideWhenUsed="0" w:qFormat="1"/>
-    <w:lsdException w:name="Light Shading" w:semiHidden="0" w:uiPriority="60" w:unhideWhenUsed="0"/>
-    <w:lsdException w:name="Light List" w:semiHidden="0" w:uiPriority="61" w:unhideWhenUsed="0"/>
-    <w:lsdException w:name="Light Grid" w:semiHidden="0" w:uiPriority="62" w:unhideWhenUsed="0"/>
-    <w:lsdException w:name="Medium Shading 1" w:semiHidden="0" w:uiPriority="63" w:unhideWhenUsed="0"/>
-    <w:lsdException w:name="Medium Shading 2" w:semiHidden="0" w:uiPriority="64" w:unhideWhenUsed="0"/>
-    <w:lsdException w:name="Medium List 1" w:semiHidden="0" w:uiPriority="65" w:unhideWhenUsed="0"/>
-    <w:lsdException w:name="Medium List 2" w:semiHidden="0" w:uiPriority="66" w:unhideWhenUsed="0"/>
-    <w:lsdException w:name="Medium Grid 1" w:semiHidden="0" w:uiPriority="67" w:unhideWhenUsed="0"/>
-    <w:lsdException w:name="Medium Grid 2" w:semiHidden="0" w:uiPriority="68" w:unhideWhenUsed="0"/>
-    <w:lsdException w:name="Medium Grid 3" w:semiHidden="0" w:uiPriority="69" w:unhideWhenUsed="0"/>
-    <w:lsdException w:name="Dark List" w:semiHidden="0" w:uiPriority="70" w:unhideWhenUsed="0"/>
-    <w:lsdException w:name="Colorful Shading" w:semiHidden="0" w:uiPriority="71" w:unhideWhenUsed="0"/>
-    <w:lsdException w:name="Colorful List" w:semiHidden="0" w:uiPriority="72" w:unhideWhenUsed="0"/>
-    <w:lsdException w:name="Colorful Grid" w:semiHidden="0" w:uiPriority="73" w:unhideWhenUsed="0"/>
-    <w:lsdException w:name="Light Shading Accent 1" w:semiHidden="0" w:uiPriority="60" w:unhideWhenUsed="0"/>
-    <w:lsdException w:name="Light List Accent 1" w:semiHidden="0" w:uiPriority="61" w:unhideWhenUsed="0"/>
-    <w:lsdException w:name="Light Grid Accent 1" w:semiHidden="0" w:uiPriority="62" w:unhideWhenUsed="0"/>
-    <w:lsdException w:name="Medium Shading 1 Accent 1" w:semiHidden="0" w:uiPriority="63" w:unhideWhenUsed="0"/>
-    <w:lsdException w:name="Medium Shading 2 Accent 1" w:semiHidden="0" w:uiPriority="64" w:unhideWhenUsed="0"/>
-    <w:lsdException w:name="Medium List 1 Accent 1" w:semiHidden="0" w:uiPriority="65" w:unhideWhenUsed="0"/>
-    <w:lsdException w:name="Revision" w:unhideWhenUsed="0"/>
-    <w:lsdException w:name="List Paragraph" w:semiHidden="0" w:uiPriority="34" w:unhideWhenUsed="0" w:qFormat="1"/>
-    <w:lsdException w:name="Quote" w:semiHidden="0" w:uiPriority="29" w:unhideWhenUsed="0" w:qFormat="1"/>
-    <w:lsdException w:name="Intense Quote" w:semiHidden="0" w:uiPriority="30" w:unhideWhenUsed="0" w:qFormat="1"/>
-    <w:lsdException w:name="Medium List 2 Accent 1" w:semiHidden="0" w:uiPriority="66" w:unhideWhenUsed="0"/>
-    <w:lsdException w:name="Medium Grid 1 Accent 1" w:semiHidden="0" w:uiPriority="67" w:unhideWhenUsed="0"/>
-    <w:lsdException w:name="Medium Grid 2 Accent 1" w:semiHidden="0" w:uiPriority="68" w:unhideWhenUsed="0"/>
-    <w:lsdException w:name="Medium Grid 3 Accent 1" w:semiHidden="0" w:uiPriority="69" w:unhideWhenUsed="0"/>
-    <w:lsdException w:name="Dark List Accent 1" w:semiHidden="0" w:uiPriority="70" w:unhideWhenUsed="0"/>
-    <w:lsdException w:name="Colorful Shading Accent 1" w:semiHidden="0" w:uiPriority="71" w:unhideWhenUsed="0"/>
-    <w:lsdException w:name="Colorful List Accent 1" w:semiHidden="0" w:uiPriority="72" w:unhideWhenUsed="0"/>
-    <w:lsdException w:name="Colorful Grid Accent 1" w:semiHidden="0" w:uiPriority="73" w:unhideWhenUsed="0"/>
-    <w:lsdException w:name="Light Shading Accent 2" w:semiHidden="0" w:uiPriority="60" w:unhideWhenUsed="0"/>
-    <w:lsdException w:name="Light List Accent 2" w:semiHidden="0" w:uiPriority="61" w:unhideWhenUsed="0"/>
-    <w:lsdException w:name="Light Grid Accent 2" w:semiHidden="0" w:uiPriority="62" w:unhideWhenUsed="0"/>
-    <w:lsdException w:name="Medium Shading 1 Accent 2" w:semiHidden="0" w:uiPriority="63" w:unhideWhenUsed="0"/>
-    <w:lsdException w:name="Medium Shading 2 Accent 2" w:semiHidden="0" w:uiPriority="64" w:unhideWhenUsed="0"/>
-    <w:lsdException w:name="Medium List 1 Accent 2" w:semiHidden="0" w:uiPriority="65" w:unhideWhenUsed="0"/>
-    <w:lsdException w:name="Medium List 2 Accent 2" w:semiHidden="0" w:uiPriority="66" w:unhideWhenUsed="0"/>
-    <w:lsdException w:name="Medium Grid 1 Accent 2" w:semiHidden="0" w:uiPriority="67" w:unhideWhenUsed="0"/>
-    <w:lsdException w:name="Medium Grid 2 Accent 2" w:semiHidden="0" w:uiPriority="68" w:unhideWhenUsed="0"/>
-    <w:lsdException w:name="Medium Grid 3 Accent 2" w:semiHidden="0" w:uiPriority="69" w:unhideWhenUsed="0"/>
-    <w:lsdException w:name="Dark List Accent 2" w:semiHidden="0" w:uiPriority="70" w:unhideWhenUsed="0"/>
-    <w:lsdException w:name="Colorful Shading Accent 2" w:semiHidden="0" w:uiPriority="71" w:unhideWhenUsed="0"/>
-    <w:lsdException w:name="Colorful List Accent 2" w:semiHidden="0" w:uiPriority="72" w:unhideWhenUsed="0"/>
-    <w:lsdException w:name="Colorful Grid Accent 2" w:semiHidden="0" w:uiPriority="73" w:unhideWhenUsed="0"/>
-    <w:lsdException w:name="Light Shading Accent 3" w:semiHidden="0" w:uiPriority="60" w:unhideWhenUsed="0"/>
-    <w:lsdException w:name="Light List Accent 3" w:semiHidden="0" w:uiPriority="61" w:unhideWhenUsed="0"/>
-    <w:lsdException w:name="Light Grid Accent 3" w:semiHidden="0" w:uiPriority="62" w:unhideWhenUsed="0"/>
-    <w:lsdException w:name="Medium Shading 1 Accent 3" w:semiHidden="0" w:uiPriority="63" w:unhideWhenUsed="0"/>
-    <w:lsdException w:name="Medium Shading 2 Accent 3" w:semiHidden="0" w:uiPriority="64" w:unhideWhenUsed="0"/>
-    <w:lsdException w:name="Medium List 1 Accent 3" w:semiHidden="0" w:uiPriority="65" w:unhideWhenUsed="0"/>
-    <w:lsdException w:name="Medium List 2 Accent 3" w:semiHidden="0" w:uiPriority="66" w:unhideWhenUsed="0"/>
-    <w:lsdException w:name="Medium Grid 1 Accent 3" w:semiHidden="0" w:uiPriority="67" w:unhideWhenUsed="0"/>
-    <w:lsdException w:name="Medium Grid 2 Accent 3" w:semiHidden="0" w:uiPriority="68" w:unhideWhenUsed="0"/>
-    <w:lsdException w:name="Medium Grid 3 Accent 3" w:semiHidden="0" w:uiPriority="69" w:unhideWhenUsed="0"/>
-    <w:lsdException w:name="Dark List Accent 3" w:semiHidden="0" w:uiPriority="70" w:unhideWhenUsed="0"/>
-    <w:lsdException w:name="Colorful Shading Accent 3" w:semiHidden="0" w:uiPriority="71" w:unhideWhenUsed="0"/>
-    <w:lsdException w:name="Colorful List Accent 3" w:semiHidden="0" w:uiPriority="72" w:unhideWhenUsed="0"/>
-    <w:lsdException w:name="Colorful Grid Accent 3" w:semiHidden="0" w:uiPriority="73" w:unhideWhenUsed="0"/>
-    <w:lsdException w:name="Light Shading Accent 4" w:semiHidden="0" w:uiPriority="60" w:unhideWhenUsed="0"/>
-    <w:lsdException w:name="Light List Accent 4" w:semiHidden="0" w:uiPriority="61" w:unhideWhenUsed="0"/>
-    <w:lsdException w:name="Light Grid Accent 4" w:semiHidden="0" w:uiPriority="62" w:unhideWhenUsed="0"/>
-    <w:lsdException w:name="Medium Shading 1 Accent 4" w:semiHidden="0" w:uiPriority="63" w:unhideWhenUsed="0"/>
-    <w:lsdException w:name="Medium Shading 2 Accent 4" w:semiHidden="0" w:uiPriority="64" w:unhideWhenUsed="0"/>
-    <w:lsdException w:name="Medium List 1 Accent 4" w:semiHidden="0" w:uiPriority="65" w:unhideWhenUsed="0"/>
-    <w:lsdException w:name="Medium List 2 Accent 4" w:semiHidden="0" w:uiPriority="66" w:unhideWhenUsed="0"/>
-    <w:lsdException w:name="Medium Grid 1 Accent 4" w:semiHidden="0" w:uiPriority="67" w:unhideWhenUsed="0"/>
-    <w:lsdException w:name="Medium Grid 2 Accent 4" w:semiHidden="0" w:uiPriority="68" w:unhideWhenUsed="0"/>
-    <w:lsdException w:name="Medium Grid 3 Accent 4" w:semiHidden="0" w:uiPriority="69" w:unhideWhenUsed="0"/>
-    <w:lsdException w:name="Dark List Accent 4" w:semiHidden="0" w:uiPriority="70" w:unhideWhenUsed="0"/>
-    <w:lsdException w:name="Colorful Shading Accent 4" w:semiHidden="0" w:uiPriority="71" w:unhideWhenUsed="0"/>
-    <w:lsdException w:name="Colorful List Accent 4" w:semiHidden="0" w:uiPriority="72" w:unhideWhenUsed="0"/>
-    <w:lsdException w:name="Colorful Grid Accent 4" w:semiHidden="0" w:uiPriority="73" w:unhideWhenUsed="0"/>
-    <w:lsdException w:name="Light Shading Accent 5" w:semiHidden="0" w:uiPriority="60" w:unhideWhenUsed="0"/>
-    <w:lsdException w:name="Light List Accent 5" w:semiHidden="0" w:uiPriority="61" w:unhideWhenUsed="0"/>
-    <w:lsdException w:name="Light Grid Accent 5" w:semiHidden="0" w:uiPriority="62" w:unhideWhenUsed="0"/>
-    <w:lsdException w:name="Medium Shading 1 Accent 5" w:semiHidden="0" w:uiPriority="63" w:unhideWhenUsed="0"/>
-    <w:lsdException w:name="Medium Shading 2 Accent 5" w:semiHidden="0" w:uiPriority="64" w:unhideWhenUsed="0"/>
-    <w:lsdException w:name="Medium List 1 Accent 5" w:semiHidden="0" w:uiPriority="65" w:unhideWhenUsed="0"/>
-    <w:lsdException w:name="Medium List 2 Accent 5" w:semiHidden="0" w:uiPriority="66" w:unhideWhenUsed="0"/>
-    <w:lsdException w:name="Medium Grid 1 Accent 5" w:semiHidden="0" w:uiPriority="67" w:unhideWhenUsed="0"/>
-    <w:lsdException w:name="Medium Grid 2 Accent 5" w:semiHidden="0" w:uiPriority="68" w:unhideWhenUsed="0"/>
-    <w:lsdException w:name="Medium Grid 3 Accent 5" w:semiHidden="0" w:uiPriority="69" w:unhideWhenUsed="0"/>
-    <w:lsdException w:name="Dark List Accent 5" w:semiHidden="0" w:uiPriority="70" w:unhideWhenUsed="0"/>
-    <w:lsdException w:name="Colorful Shading Accent 5" w:semiHidden="0" w:uiPriority="71" w:unhideWhenUsed="0"/>
-    <w:lsdException w:name="Colorful List Accent 5" w:semiHidden="0" w:uiPriority="72" w:unhideWhenUsed="0"/>
-    <w:lsdException w:name="Colorful Grid Accent 5" w:semiHidden="0" w:uiPriority="73" w:unhideWhenUsed="0"/>
-    <w:lsdException w:name="Light Shading Accent 6" w:semiHidden="0" w:uiPriority="60" w:unhideWhenUsed="0"/>
-    <w:lsdException w:name="Light List Accent 6" w:semiHidden="0" w:uiPriority="61" w:unhideWhenUsed="0"/>
-    <w:lsdException w:name="Light Grid Accent 6" w:semiHidden="0" w:uiPriority="62" w:unhideWhenUsed="0"/>
-    <w:lsdException w:name="Medium Shading 1 Accent 6" w:semiHidden="0" w:uiPriority="63" w:unhideWhenUsed="0"/>
-    <w:lsdException w:name="Medium Shading 2 Accent 6" w:semiHidden="0" w:uiPriority="64" w:unhideWhenUsed="0"/>
-    <w:lsdException w:name="Medium List 1 Accent 6" w:semiHidden="0" w:uiPriority="65" w:unhideWhenUsed="0"/>
-    <w:lsdException w:name="Medium List 2 Accent 6" w:semiHidden="0" w:uiPriority="66" w:unhideWhenUsed="0"/>
-    <w:lsdException w:name="Medium Grid 1 Accent 6" w:semiHidden="0" w:uiPriority="67" w:unhideWhenUsed="0"/>
-    <w:lsdException w:name="Medium Grid 2 Accent 6" w:semiHidden="0" w:uiPriority="68" w:unhideWhenUsed="0"/>
-    <w:lsdException w:name="Medium Grid 3 Accent 6" w:semiHidden="0" w:uiPriority="69" w:unhideWhenUsed="0"/>
-    <w:lsdException w:name="Dark List Accent 6" w:semiHidden="0" w:uiPriority="70" w:unhideWhenUsed="0"/>
-    <w:lsdException w:name="Colorful Shading Accent 6" w:semiHidden="0" w:uiPriority="71" w:unhideWhenUsed="0"/>
-    <w:lsdException w:name="Colorful List Accent 6" w:semiHidden="0" w:uiPriority="72" w:unhideWhenUsed="0"/>
-    <w:lsdException w:name="Colorful Grid Accent 6" w:semiHidden="0" w:uiPriority="73" w:unhideWhenUsed="0"/>
-    <w:lsdException w:name="Subtle Emphasis" w:semiHidden="0" w:uiPriority="19" w:unhideWhenUsed="0" w:qFormat="1"/>
-    <w:lsdException w:name="Intense Emphasis" w:semiHidden="0" w:uiPriority="21" w:unhideWhenUsed="0" w:qFormat="1"/>
-    <w:lsdException w:name="Subtle Reference" w:semiHidden="0" w:uiPriority="31" w:unhideWhenUsed="0" w:qFormat="1"/>
-    <w:lsdException w:name="Intense Reference" w:semiHidden="0" w:uiPriority="32" w:unhideWhenUsed="0" w:qFormat="1"/>
-    <w:lsdException w:name="Book Title" w:semiHidden="0" w:uiPriority="33" w:unhideWhenUsed="0" w:qFormat="1"/>
-    <w:lsdException w:name="Bibliography" w:uiPriority="37"/>
-    <w:lsdException w:name="TOC Heading" w:uiPriority="39" w:qFormat="1"/>
-  </w:latentStyles>
-  <w:style w:type="paragraph" w:default="1" w:styleId="Normal">
-    <w:name w:val="Normal"/>
-    <w:qFormat/>
-    <w:rsid w:val="00B2366C"/>
-    <w:rPr>
-      <w:sz w:val="24"/>
-      <w:szCs w:val="24"/>
-      <w:lang w:val="en-US" w:eastAsia="en-US"/>
-    </w:rPr>
-  </w:style>
-  <w:style w:type="paragraph" w:styleId="Heading1">
-    <w:name w:val="heading 1"/>
-    <w:basedOn w:val="Normal"/>
-    <w:next w:val="Normal"/>
-    <w:link w:val="Heading1Char"/>
-    <w:qFormat/>
-    <w:rsid w:val="004175D9"/>
-    <w:pPr>
-      <w:keepNext/>
-      <w:spacing w:before="240" w:after="60"/>
-      <w:outlineLvl w:val="0"/>
-    </w:pPr>
-    <w:rPr>
-      <w:rFonts w:ascii="Arial" w:hAnsi="Arial" w:cs="Arial"/>
-      <w:b/>
-      <w:bCs/>
-      <w:kern w:val="32"/>
-      <w:sz w:val="32"/>
-      <w:szCs w:val="32"/>
-    </w:rPr>
-  </w:style>
-  <w:style w:type="paragraph" w:styleId="Heading2">
-    <w:name w:val="heading 2"/>
-    <w:basedOn w:val="Normal"/>
-    <w:next w:val="Normal"/>
-    <w:qFormat/>
-    <w:rsid w:val="004175D9"/>
-    <w:pPr>
-      <w:keepNext/>
-      <w:spacing w:before="240" w:after="60"/>
-      <w:outlineLvl w:val="1"/>
-    </w:pPr>
-    <w:rPr>
-      <w:rFonts w:ascii="Arial" w:hAnsi="Arial" w:cs="Arial"/>
-      <w:b/>
-      <w:bCs/>
-      <w:i/>
-      <w:iCs/>
-      <w:sz w:val="28"/>
-      <w:szCs w:val="28"/>
-    </w:rPr>
-  </w:style>
-  <w:style w:type="paragraph" w:styleId="Heading3">
-    <w:name w:val="heading 3"/>
-    <w:basedOn w:val="Normal"/>
-    <w:next w:val="Normal"/>
-    <w:qFormat/>
-    <w:rsid w:val="004175D9"/>
-    <w:pPr>
-      <w:keepNext/>
-      <w:spacing w:before="240" w:after="60"/>
-      <w:outlineLvl w:val="2"/>
-    </w:pPr>
-    <w:rPr>
-      <w:rFonts w:ascii="Arial" w:hAnsi="Arial" w:cs="Arial"/>
-      <w:b/>
-      <w:bCs/>
-      <w:sz w:val="26"/>
-      <w:szCs w:val="26"/>
-    </w:rPr>
-  </w:style>
-  <w:style w:type="character" w:default="1" w:styleId="DefaultParagraphFont">
-    <w:name w:val="Default Paragraph Font"/>
-    <w:uiPriority w:val="1"/>
-    <w:semiHidden/>
-    <w:unhideWhenUsed/>
-  </w:style>
-  <w:style w:type="table" w:default="1" w:styleId="TableNormal">
-    <w:name w:val="Normal Table"/>
-    <w:uiPriority w:val="99"/>
-    <w:semiHidden/>
-    <w:unhideWhenUsed/>
-    <w:tblPr>
-      <w:tblInd w:w="0" w:type="dxa"/>
-      <w:tblCellMar>
-        <w:top w:w="0" w:type="dxa"/>
-        <w:left w:w="108" w:type="dxa"/>
-        <w:bottom w:w="0" w:type="dxa"/>
-        <w:right w:w="108" w:type="dxa"/>
-      </w:tblCellMar>
-    </w:tblPr>
-  </w:style>
-  <w:style w:type="numbering" w:default="1" w:styleId="NoList">
-    <w:name w:val="No List"/>
-    <w:uiPriority w:val="99"/>
-    <w:semiHidden/>
-    <w:unhideWhenUsed/>
-  </w:style>
-  <w:style w:type="paragraph" w:styleId="Header">
-    <w:name w:val="header"/>
-    <w:basedOn w:val="Normal"/>
-    <w:rsid w:val="00F506BB"/>
-    <w:pPr>
-      <w:tabs>
-        <w:tab w:val="center" w:pos="4320"/>
-        <w:tab w:val="right" w:pos="8640"/>
-      </w:tabs>
-    </w:pPr>
-  </w:style>
-  <w:style w:type="paragraph" w:styleId="Footer">
-    <w:name w:val="footer"/>
-    <w:basedOn w:val="Normal"/>
-    <w:rsid w:val="00F506BB"/>
-    <w:pPr>
-      <w:tabs>
-        <w:tab w:val="center" w:pos="4320"/>
-        <w:tab w:val="right" w:pos="8640"/>
-      </w:tabs>
-    </w:pPr>
-  </w:style>
-  <w:style w:type="table" w:styleId="TableGrid">
-    <w:name w:val="Table Grid"/>
-    <w:basedOn w:val="TableNormal"/>
-    <w:uiPriority w:val="59"/>
-    <w:rsid w:val="00F506BB"/>
-    <w:tblPr>
-      <w:tblInd w:w="0" w:type="dxa"/>
-      <w:tblBorders>
-        <w:top w:val="single" w:sz="4" w:space="0" w:color="auto"/>
-        <w:left w:val="single" w:sz="4" w:space="0" w:color="auto"/>
-        <w:bottom w:val="single" w:sz="4" w:space="0" w:color="auto"/>
-        <w:right w:val="single" w:sz="4" w:space="0" w:color="auto"/>
-        <w:insideH w:val="single" w:sz="4" w:space="0" w:color="auto"/>
-        <w:insideV w:val="single" w:sz="4" w:space="0" w:color="auto"/>
-      </w:tblBorders>
-      <w:tblCellMar>
-        <w:top w:w="0" w:type="dxa"/>
-        <w:left w:w="108" w:type="dxa"/>
-        <w:bottom w:w="0" w:type="dxa"/>
-        <w:right w:w="108" w:type="dxa"/>
-      </w:tblCellMar>
-    </w:tblPr>
-  </w:style>
-  <w:style w:type="character" w:styleId="PageNumber">
-    <w:name w:val="page number"/>
-    <w:basedOn w:val="DefaultParagraphFont"/>
-    <w:rsid w:val="00F506BB"/>
-  </w:style>
-  <w:style w:type="paragraph" w:styleId="BalloonText">
-    <w:name w:val="Balloon Text"/>
-    <w:basedOn w:val="Normal"/>
-    <w:link w:val="BalloonTextChar"/>
-    <w:uiPriority w:val="99"/>
-    <w:semiHidden/>
-    <w:unhideWhenUsed/>
-    <w:rsid w:val="00924D7D"/>
-    <w:rPr>
-      <w:rFonts w:ascii="Tahoma" w:hAnsi="Tahoma" w:cs="Tahoma"/>
-      <w:sz w:val="16"/>
-      <w:szCs w:val="16"/>
-    </w:rPr>
-  </w:style>
-  <w:style w:type="character" w:customStyle="1" w:styleId="BalloonTextChar">
-    <w:name w:val="Balloon Text Char"/>
-    <w:link w:val="BalloonText"/>
-    <w:uiPriority w:val="99"/>
-    <w:semiHidden/>
-    <w:rsid w:val="00924D7D"/>
-    <w:rPr>
-      <w:rFonts w:ascii="Tahoma" w:hAnsi="Tahoma" w:cs="Tahoma"/>
-      <w:sz w:val="16"/>
-      <w:szCs w:val="16"/>
-    </w:rPr>
-  </w:style>
-  <w:style w:type="character" w:styleId="Hyperlink">
-    <w:name w:val="Hyperlink"/>
-    <w:uiPriority w:val="99"/>
-    <w:rsid w:val="00333532"/>
-    <w:rPr>
-      <w:color w:val="0000FF"/>
-      <w:u w:val="single"/>
-    </w:rPr>
-  </w:style>
-  <w:style w:type="paragraph" w:styleId="TOC1">
-    <w:name w:val="toc 1"/>
-    <w:basedOn w:val="Normal"/>
-    <w:next w:val="Normal"/>
-    <w:autoRedefine/>
-    <w:uiPriority w:val="39"/>
-    <w:qFormat/>
-    <w:rsid w:val="004175D9"/>
-  </w:style>
-  <w:style w:type="character" w:styleId="FollowedHyperlink">
-    <w:name w:val="FollowedHyperlink"/>
-    <w:rsid w:val="00784CB7"/>
-    <w:rPr>
-      <w:color w:val="800080"/>
-      <w:u w:val="single"/>
-    </w:rPr>
-  </w:style>
-  <w:style w:type="paragraph" w:styleId="TOC3">
-    <w:name w:val="toc 3"/>
-    <w:basedOn w:val="Normal"/>
-    <w:next w:val="Normal"/>
-    <w:autoRedefine/>
-    <w:uiPriority w:val="39"/>
-    <w:qFormat/>
-    <w:rsid w:val="0093617F"/>
-    <w:pPr>
-      <w:ind w:left="480"/>
-    </w:pPr>
-  </w:style>
-  <w:style w:type="paragraph" w:styleId="TOC2">
-    <w:name w:val="toc 2"/>
-    <w:basedOn w:val="Normal"/>
-    <w:next w:val="Normal"/>
-    <w:autoRedefine/>
-    <w:uiPriority w:val="39"/>
-    <w:qFormat/>
-    <w:rsid w:val="00F01CE5"/>
-    <w:pPr>
-      <w:ind w:left="240"/>
-    </w:pPr>
-  </w:style>
-  <w:style w:type="paragraph" w:styleId="ListParagraph">
-    <w:name w:val="List Paragraph"/>
-    <w:basedOn w:val="Normal"/>
-    <w:uiPriority w:val="34"/>
-    <w:qFormat/>
-    <w:rsid w:val="009B5259"/>
-    <w:pPr>
-      <w:ind w:left="720"/>
-    </w:pPr>
-  </w:style>
-  <w:style w:type="paragraph" w:styleId="TOCHeading">
-    <w:name w:val="TOC Heading"/>
-    <w:basedOn w:val="Heading1"/>
-    <w:next w:val="Normal"/>
-    <w:uiPriority w:val="39"/>
-    <w:qFormat/>
-    <w:rsid w:val="00870FC0"/>
-    <w:pPr>
-      <w:keepLines/>
-      <w:spacing w:before="480" w:after="0" w:line="276" w:lineRule="auto"/>
-      <w:outlineLvl w:val="9"/>
-    </w:pPr>
-    <w:rPr>
-      <w:rFonts w:ascii="Cambria" w:eastAsia="MS Gothic" w:hAnsi="Cambria" w:cs="Times New Roman"/>
-      <w:color w:val="365F91"/>
-      <w:kern w:val="0"/>
-      <w:sz w:val="28"/>
-      <w:szCs w:val="28"/>
-      <w:lang w:eastAsia="ja-JP"/>
-    </w:rPr>
-  </w:style>
-  <w:style w:type="paragraph" w:customStyle="1" w:styleId="FieldLabel">
-    <w:name w:val="FieldLabel"/>
-    <w:basedOn w:val="Normal"/>
-    <w:rsid w:val="006914E9"/>
-    <w:pPr>
-      <w:widowControl w:val="0"/>
-      <w:spacing w:before="20" w:after="60"/>
-    </w:pPr>
-    <w:rPr>
-      <w:rFonts w:ascii="Arial" w:hAnsi="Arial"/>
-      <w:sz w:val="20"/>
-      <w:szCs w:val="20"/>
-    </w:rPr>
-  </w:style>
-  <w:style w:type="paragraph" w:styleId="BodyText">
-    <w:name w:val="Body Text"/>
-    <w:basedOn w:val="Normal"/>
-    <w:rsid w:val="00B10ADA"/>
-    <w:pPr>
-      <w:spacing w:after="120" w:line="0" w:lineRule="atLeast"/>
-      <w:ind w:left="360"/>
-    </w:pPr>
-    <w:rPr>
-      <w:rFonts w:ascii="Arial" w:hAnsi="Arial"/>
-      <w:spacing w:val="-5"/>
-      <w:sz w:val="20"/>
-      <w:szCs w:val="20"/>
-    </w:rPr>
-  </w:style>
-  <w:style w:type="paragraph" w:customStyle="1" w:styleId="TableText">
-    <w:name w:val="Table Text"/>
-    <w:basedOn w:val="Normal"/>
-    <w:rsid w:val="00B10ADA"/>
-    <w:pPr>
-      <w:ind w:left="14"/>
-    </w:pPr>
-    <w:rPr>
-      <w:rFonts w:ascii="Arial" w:hAnsi="Arial"/>
-      <w:spacing w:val="-5"/>
-      <w:sz w:val="16"/>
-      <w:szCs w:val="20"/>
-    </w:rPr>
-  </w:style>
-  <w:style w:type="table" w:styleId="TableWeb2">
-    <w:name w:val="Table Web 2"/>
-    <w:basedOn w:val="TableNormal"/>
-    <w:rsid w:val="00B10ADA"/>
-    <w:pPr>
-      <w:widowControl w:val="0"/>
-    </w:pPr>
-    <w:tblPr>
-      <w:tblCellSpacing w:w="20" w:type="dxa"/>
-      <w:tblInd w:w="0" w:type="dxa"/>
-      <w:tblBorders>
-        <w:top w:val="inset" w:sz="6" w:space="0" w:color="auto"/>
-        <w:left w:val="inset" w:sz="6" w:space="0" w:color="auto"/>
-        <w:bottom w:val="inset" w:sz="6" w:space="0" w:color="auto"/>
-        <w:right w:val="inset" w:sz="6" w:space="0" w:color="auto"/>
-        <w:insideH w:val="inset" w:sz="6" w:space="0" w:color="auto"/>
-        <w:insideV w:val="inset" w:sz="6" w:space="0" w:color="auto"/>
-      </w:tblBorders>
-      <w:tblCellMar>
-        <w:top w:w="0" w:type="dxa"/>
-        <w:left w:w="108" w:type="dxa"/>
-        <w:bottom w:w="0" w:type="dxa"/>
-        <w:right w:w="108" w:type="dxa"/>
-      </w:tblCellMar>
     </w:tblPr>
     <w:trPr>
       <w:tblCellSpacing w:w="20" w:type="dxa"/>
@@ -11892,7 +12171,7 @@
 </file>
 
 <file path=word/glossary/document.xml><?xml version="1.0" encoding="utf-8"?>
-<w:glossaryDocument xmlns:wpc="http://schemas.microsoft.com/office/word/2010/wordprocessingCanvas" xmlns:mo="http://schemas.microsoft.com/office/mac/office/2008/main" xmlns:mc="http://schemas.openxmlformats.org/markup-compatibility/2006" xmlns:mv="urn:schemas-microsoft-com:mac:vml" xmlns:o="urn:schemas-microsoft-com:office:office" xmlns:r="http://schemas.openxmlformats.org/officeDocument/2006/relationships" xmlns:m="http://schemas.openxmlformats.org/officeDocument/2006/math" xmlns:v="urn:schemas-microsoft-com:vml" xmlns:wp14="http://schemas.microsoft.com/office/word/2010/wordprocessingDrawing" xmlns:wp="http://schemas.openxmlformats.org/drawingml/2006/wordprocessingDrawing" xmlns:w10="urn:schemas-microsoft-com:office:word" xmlns:w="http://schemas.openxmlformats.org/wordprocessingml/2006/main" xmlns:w14="http://schemas.microsoft.com/office/word/2010/wordml" xmlns:wpg="http://schemas.microsoft.com/office/word/2010/wordprocessingGroup" xmlns:wpi="http://schemas.microsoft.com/office/word/2010/wordprocessingInk" xmlns:wne="http://schemas.microsoft.com/office/word/2006/wordml" xmlns:wps="http://schemas.microsoft.com/office/word/2010/wordprocessingShape" mc:Ignorable="w14 wp14">
+<w:glossaryDocument xmlns:wpc="http://schemas.microsoft.com/office/word/2010/wordprocessingCanvas" xmlns:cx="http://schemas.microsoft.com/office/drawing/2014/chartex" xmlns:cx1="http://schemas.microsoft.com/office/drawing/2015/9/8/chartex" xmlns:cx2="http://schemas.microsoft.com/office/drawing/2015/10/21/chartex" xmlns:cx3="http://schemas.microsoft.com/office/drawing/2016/5/9/chartex" xmlns:cx4="http://schemas.microsoft.com/office/drawing/2016/5/10/chartex" xmlns:cx5="http://schemas.microsoft.com/office/drawing/2016/5/11/chartex" xmlns:mc="http://schemas.openxmlformats.org/markup-compatibility/2006" xmlns:o="urn:schemas-microsoft-com:office:office" xmlns:r="http://schemas.openxmlformats.org/officeDocument/2006/relationships" xmlns:m="http://schemas.openxmlformats.org/officeDocument/2006/math" xmlns:v="urn:schemas-microsoft-com:vml" xmlns:wp14="http://schemas.microsoft.com/office/word/2010/wordprocessingDrawing" xmlns:wp="http://schemas.openxmlformats.org/drawingml/2006/wordprocessingDrawing" xmlns:w10="urn:schemas-microsoft-com:office:word" xmlns:w="http://schemas.openxmlformats.org/wordprocessingml/2006/main" xmlns:w14="http://schemas.microsoft.com/office/word/2010/wordml" xmlns:w15="http://schemas.microsoft.com/office/word/2012/wordml" xmlns:w16se="http://schemas.microsoft.com/office/word/2015/wordml/symex" xmlns:wpg="http://schemas.microsoft.com/office/word/2010/wordprocessingGroup" xmlns:wpi="http://schemas.microsoft.com/office/word/2010/wordprocessingInk" xmlns:wne="http://schemas.microsoft.com/office/word/2006/wordml" xmlns:wps="http://schemas.microsoft.com/office/word/2010/wordprocessingShape" mc:Ignorable="w14 w15 w16se wp14">
   <w:docParts>
     <w:docPart>
       <w:docPartPr>
@@ -11918,7 +12197,7 @@
             <w:rPr>
               <w:rFonts w:asciiTheme="majorHAnsi" w:eastAsiaTheme="majorEastAsia" w:hAnsiTheme="majorHAnsi" w:cstheme="majorBidi"/>
               <w:b/>
-              <w:color w:val="365F91" w:themeColor="accent1" w:themeShade="BF"/>
+              <w:color w:val="2E74B5" w:themeColor="accent1" w:themeShade="BF"/>
               <w:sz w:val="48"/>
               <w:szCs w:val="48"/>
             </w:rPr>
@@ -11932,20 +12211,20 @@
 </file>
 
 <file path=word/glossary/fontTable.xml><?xml version="1.0" encoding="utf-8"?>
-<w:fonts xmlns:mc="http://schemas.openxmlformats.org/markup-compatibility/2006" xmlns:r="http://schemas.openxmlformats.org/officeDocument/2006/relationships" xmlns:w="http://schemas.openxmlformats.org/wordprocessingml/2006/main" xmlns:w14="http://schemas.microsoft.com/office/word/2010/wordml" mc:Ignorable="w14">
+<w:fonts xmlns:mc="http://schemas.openxmlformats.org/markup-compatibility/2006" xmlns:r="http://schemas.openxmlformats.org/officeDocument/2006/relationships" xmlns:w="http://schemas.openxmlformats.org/wordprocessingml/2006/main" xmlns:w14="http://schemas.microsoft.com/office/word/2010/wordml" xmlns:w15="http://schemas.microsoft.com/office/word/2012/wordml" xmlns:w16se="http://schemas.microsoft.com/office/word/2015/wordml/symex" mc:Ignorable="w14 w15 w16se">
   <w:font w:name="Times New Roman">
     <w:panose1 w:val="02020603050405020304"/>
     <w:charset w:val="00"/>
-    <w:family w:val="auto"/>
+    <w:family w:val="roman"/>
     <w:pitch w:val="variable"/>
-    <w:sig w:usb0="E0002AFF" w:usb1="C0007841" w:usb2="00000009" w:usb3="00000000" w:csb0="000001FF" w:csb1="00000000"/>
+    <w:sig w:usb0="E0002AFF" w:usb1="C0007843" w:usb2="00000009" w:usb3="00000000" w:csb0="000001FF" w:csb1="00000000"/>
   </w:font>
   <w:font w:name="Courier New">
     <w:panose1 w:val="02070309020205020404"/>
     <w:charset w:val="00"/>
-    <w:family w:val="auto"/>
-    <w:pitch w:val="variable"/>
-    <w:sig w:usb0="00000003" w:usb1="00000000" w:usb2="00000000" w:usb3="00000000" w:csb0="00000001" w:csb1="00000000"/>
+    <w:family w:val="modern"/>
+    <w:pitch w:val="fixed"/>
+    <w:sig w:usb0="E0002AFF" w:usb1="C0007843" w:usb2="00000009" w:usb3="00000000" w:csb0="000001FF" w:csb1="00000000"/>
   </w:font>
   <w:font w:name="Wingdings">
     <w:panose1 w:val="05000000000000000000"/>
@@ -11955,35 +12234,36 @@
     <w:sig w:usb0="00000000" w:usb1="10000000" w:usb2="00000000" w:usb3="00000000" w:csb0="80000000" w:csb1="00000000"/>
   </w:font>
   <w:font w:name="Symbol">
-    <w:panose1 w:val="00000000000000000000"/>
+    <w:panose1 w:val="05050102010706020507"/>
     <w:charset w:val="02"/>
-    <w:family w:val="auto"/>
+    <w:family w:val="roman"/>
     <w:pitch w:val="variable"/>
     <w:sig w:usb0="00000000" w:usb1="10000000" w:usb2="00000000" w:usb3="00000000" w:csb0="80000000" w:csb1="00000000"/>
   </w:font>
   <w:font w:name="Arial">
     <w:panose1 w:val="020B0604020202020204"/>
     <w:charset w:val="00"/>
-    <w:family w:val="auto"/>
+    <w:family w:val="swiss"/>
     <w:pitch w:val="variable"/>
     <w:sig w:usb0="E0002AFF" w:usb1="C0007843" w:usb2="00000009" w:usb3="00000000" w:csb0="000001FF" w:csb1="00000000"/>
   </w:font>
   <w:font w:name="Tahoma">
     <w:panose1 w:val="020B0604030504040204"/>
     <w:charset w:val="00"/>
-    <w:family w:val="auto"/>
+    <w:family w:val="swiss"/>
     <w:pitch w:val="variable"/>
-    <w:sig w:usb0="00000003" w:usb1="00000000" w:usb2="00000000" w:usb3="00000000" w:csb0="00000001" w:csb1="00000000"/>
+    <w:sig w:usb0="E1002EFF" w:usb1="C000605B" w:usb2="00000029" w:usb3="00000000" w:csb0="000101FF" w:csb1="00000000"/>
   </w:font>
   <w:font w:name="Cambria">
     <w:panose1 w:val="02040503050406030204"/>
     <w:charset w:val="00"/>
-    <w:family w:val="auto"/>
+    <w:family w:val="roman"/>
     <w:pitch w:val="variable"/>
     <w:sig w:usb0="E00002FF" w:usb1="400004FF" w:usb2="00000000" w:usb3="00000000" w:csb0="0000019F" w:csb1="00000000"/>
   </w:font>
   <w:font w:name="MS Gothic">
     <w:altName w:val="ＭＳ ゴシック"/>
+    <w:panose1 w:val="020B0609070205080204"/>
     <w:charset w:val="80"/>
     <w:family w:val="modern"/>
     <w:pitch w:val="fixed"/>
@@ -11992,39 +12272,46 @@
   <w:font w:name="Calibri">
     <w:panose1 w:val="020F0502020204030204"/>
     <w:charset w:val="00"/>
+    <w:family w:val="swiss"/>
+    <w:pitch w:val="variable"/>
+    <w:sig w:usb0="E00002FF" w:usb1="4000ACFF" w:usb2="00000001" w:usb3="00000000" w:csb0="0000019F" w:csb1="00000000"/>
+  </w:font>
+  <w:font w:name="SimSun">
+    <w:altName w:val="宋体"/>
+    <w:panose1 w:val="02010600030101010101"/>
+    <w:charset w:val="86"/>
     <w:family w:val="auto"/>
     <w:pitch w:val="variable"/>
-    <w:sig w:usb0="E10002FF" w:usb1="4000ACFF" w:usb2="00000009" w:usb3="00000000" w:csb0="0000019F" w:csb1="00000000"/>
+    <w:sig w:usb0="00000003" w:usb1="288F0000" w:usb2="00000016" w:usb3="00000000" w:csb0="00040001" w:csb1="00000000"/>
   </w:font>
-  <w:font w:name="宋体">
-    <w:panose1 w:val="00000000000000000000"/>
-    <w:charset w:val="86"/>
-    <w:family w:val="auto"/>
-    <w:notTrueType/>
-    <w:pitch w:val="variable"/>
-    <w:sig w:usb0="00000001" w:usb1="080E0000" w:usb2="00000010" w:usb3="00000000" w:csb0="00040000" w:csb1="00000000"/>
-  </w:font>
-  <w:font w:name="ＭＳ 明朝">
+  <w:font w:name="Yu Mincho">
+    <w:altName w:val="游明朝"/>
     <w:panose1 w:val="00000000000000000000"/>
     <w:charset w:val="80"/>
     <w:family w:val="roman"/>
     <w:notTrueType/>
-    <w:pitch w:val="fixed"/>
-    <w:sig w:usb0="00000001" w:usb1="08070000" w:usb2="00000010" w:usb3="00000000" w:csb0="00020000" w:csb1="00000000"/>
+    <w:pitch w:val="default"/>
   </w:font>
-  <w:font w:name="ＭＳ ゴシック">
+  <w:font w:name="Calibri Light">
+    <w:panose1 w:val="020F0302020204030204"/>
+    <w:charset w:val="00"/>
+    <w:family w:val="swiss"/>
+    <w:pitch w:val="variable"/>
+    <w:sig w:usb0="A00002EF" w:usb1="4000207B" w:usb2="00000000" w:usb3="00000000" w:csb0="0000019F" w:csb1="00000000"/>
+  </w:font>
+  <w:font w:name="Yu Gothic Light">
+    <w:altName w:val="游ゴシック Light"/>
     <w:panose1 w:val="00000000000000000000"/>
     <w:charset w:val="80"/>
-    <w:family w:val="modern"/>
+    <w:family w:val="roman"/>
     <w:notTrueType/>
-    <w:pitch w:val="fixed"/>
-    <w:sig w:usb0="00000001" w:usb1="08070000" w:usb2="00000010" w:usb3="00000000" w:csb0="00020000" w:csb1="00000000"/>
+    <w:pitch w:val="default"/>
   </w:font>
 </w:fonts>
 </file>
 
 <file path=word/glossary/settings.xml><?xml version="1.0" encoding="utf-8"?>
-<w:settings xmlns:mc="http://schemas.openxmlformats.org/markup-compatibility/2006" xmlns:o="urn:schemas-microsoft-com:office:office" xmlns:r="http://schemas.openxmlformats.org/officeDocument/2006/relationships" xmlns:m="http://schemas.openxmlformats.org/officeDocument/2006/math" xmlns:v="urn:schemas-microsoft-com:vml" xmlns:w10="urn:schemas-microsoft-com:office:word" xmlns:w="http://schemas.openxmlformats.org/wordprocessingml/2006/main" xmlns:w14="http://schemas.microsoft.com/office/word/2010/wordml" xmlns:sl="http://schemas.openxmlformats.org/schemaLibrary/2006/main" mc:Ignorable="w14">
+<w:settings xmlns:mc="http://schemas.openxmlformats.org/markup-compatibility/2006" xmlns:o="urn:schemas-microsoft-com:office:office" xmlns:r="http://schemas.openxmlformats.org/officeDocument/2006/relationships" xmlns:m="http://schemas.openxmlformats.org/officeDocument/2006/math" xmlns:v="urn:schemas-microsoft-com:vml" xmlns:w10="urn:schemas-microsoft-com:office:word" xmlns:w="http://schemas.openxmlformats.org/wordprocessingml/2006/main" xmlns:w14="http://schemas.microsoft.com/office/word/2010/wordml" xmlns:w15="http://schemas.microsoft.com/office/word/2012/wordml" xmlns:w16se="http://schemas.microsoft.com/office/word/2015/wordml/symex" xmlns:sl="http://schemas.openxmlformats.org/schemaLibrary/2006/main" mc:Ignorable="w14 w15 w16se">
   <w:view w:val="normal"/>
   <w:defaultTabStop w:val="720"/>
   <w:characterSpacingControl w:val="doNotCompress"/>
@@ -12037,6 +12324,7 @@
   </w:compat>
   <w:rsids>
     <w:rsidRoot w:val="008E4867"/>
+    <w:rsid w:val="00781EA1"/>
     <w:rsid w:val="007E0567"/>
     <w:rsid w:val="008E4867"/>
   </w:rsids>
@@ -12063,7 +12351,7 @@
 </file>
 
 <file path=word/glossary/styles.xml><?xml version="1.0" encoding="utf-8"?>
-<w:styles xmlns:mc="http://schemas.openxmlformats.org/markup-compatibility/2006" xmlns:r="http://schemas.openxmlformats.org/officeDocument/2006/relationships" xmlns:w="http://schemas.openxmlformats.org/wordprocessingml/2006/main" xmlns:w14="http://schemas.microsoft.com/office/word/2010/wordml" mc:Ignorable="w14">
+<w:styles xmlns:mc="http://schemas.openxmlformats.org/markup-compatibility/2006" xmlns:r="http://schemas.openxmlformats.org/officeDocument/2006/relationships" xmlns:w="http://schemas.openxmlformats.org/wordprocessingml/2006/main" xmlns:w14="http://schemas.microsoft.com/office/word/2010/wordml" xmlns:w15="http://schemas.microsoft.com/office/word/2012/wordml" xmlns:w16se="http://schemas.microsoft.com/office/word/2015/wordml/symex" mc:Ignorable="w14 w15 w16se">
   <w:docDefaults>
     <w:rPrDefault>
       <w:rPr>
@@ -12075,394 +12363,375 @@
     </w:rPrDefault>
     <w:pPrDefault/>
   </w:docDefaults>
-  <w:latentStyles w:defLockedState="0" w:defUIPriority="99" w:defSemiHidden="1" w:defUnhideWhenUsed="1" w:defQFormat="0" w:count="276">
-    <w:lsdException w:name="Normal" w:semiHidden="0" w:uiPriority="0" w:unhideWhenUsed="0" w:qFormat="1"/>
-    <w:lsdException w:name="heading 1" w:semiHidden="0" w:uiPriority="9" w:unhideWhenUsed="0" w:qFormat="1"/>
-    <w:lsdException w:name="heading 2" w:uiPriority="9" w:qFormat="1"/>
-    <w:lsdException w:name="heading 3" w:uiPriority="9" w:qFormat="1"/>
-    <w:lsdException w:name="heading 4" w:uiPriority="9" w:qFormat="1"/>
-    <w:lsdException w:name="heading 5" w:uiPriority="9" w:qFormat="1"/>
-    <w:lsdException w:name="heading 6" w:uiPriority="9" w:qFormat="1"/>
-    <w:lsdException w:name="heading 7" w:uiPriority="9" w:qFormat="1"/>
-    <w:lsdException w:name="heading 8" w:uiPriority="9" w:qFormat="1"/>
-    <w:lsdException w:name="heading 9" w:uiPriority="9" w:qFormat="1"/>
-    <w:lsdException w:name="toc 1" w:uiPriority="39"/>
-    <w:lsdException w:name="toc 2" w:uiPriority="39"/>
-    <w:lsdException w:name="toc 3" w:uiPriority="39"/>
-    <w:lsdException w:name="toc 4" w:uiPriority="39"/>
-    <w:lsdException w:name="toc 5" w:uiPriority="39"/>
-    <w:lsdException w:name="toc 6" w:uiPriority="39"/>
-    <w:lsdException w:name="toc 7" w:uiPriority="39"/>
-    <w:lsdException w:name="toc 8" w:uiPriority="39"/>
-    <w:lsdException w:name="toc 9" w:uiPriority="39"/>
-    <w:lsdException w:name="caption" w:uiPriority="35" w:qFormat="1"/>
-    <w:lsdException w:name="Title" w:semiHidden="0" w:uiPriority="10" w:unhideWhenUsed="0" w:qFormat="1"/>
-    <w:lsdException w:name="Default Paragraph Font" w:uiPriority="1"/>
-    <w:lsdException w:name="Subtitle" w:semiHidden="0" w:uiPriority="11" w:unhideWhenUsed="0" w:qFormat="1"/>
-    <w:lsdException w:name="Strong" w:semiHidden="0" w:uiPriority="22" w:unhideWhenUsed="0" w:qFormat="1"/>
-    <w:lsdException w:name="Emphasis" w:semiHidden="0" w:uiPriority="20" w:unhideWhenUsed="0" w:qFormat="1"/>
-    <w:lsdException w:name="Table Grid" w:semiHidden="0" w:uiPriority="59" w:unhideWhenUsed="0"/>
-    <w:lsdException w:name="Placeholder Text" w:unhideWhenUsed="0"/>
-    <w:lsdException w:name="No Spacing" w:semiHidden="0" w:uiPriority="1" w:unhideWhenUsed="0" w:qFormat="1"/>
-    <w:lsdException w:name="Light Shading" w:semiHidden="0" w:uiPriority="60" w:unhideWhenUsed="0"/>
-    <w:lsdException w:name="Light List" w:semiHidden="0" w:uiPriority="61" w:unhideWhenUsed="0"/>
-    <w:lsdException w:name="Light Grid" w:semiHidden="0" w:uiPriority="62" w:unhideWhenUsed="0"/>
-    <w:lsdException w:name="Medium Shading 1" w:semiHidden="0" w:uiPriority="63" w:unhideWhenUsed="0"/>
-    <w:lsdException w:name="Medium Shading 2" w:semiHidden="0" w:uiPriority="64" w:unhideWhenUsed="0"/>
-    <w:lsdException w:name="Medium List 1" w:semiHidden="0" w:uiPriority="65" w:unhideWhenUsed="0"/>
-    <w:lsdException w:name="Medium List 2" w:semiHidden="0" w:uiPriority="66" w:unhideWhenUsed="0"/>
-    <w:lsdException w:name="Medium Grid 1" w:semiHidden="0" w:uiPriority="67" w:unhideWhenUsed="0"/>
-    <w:lsdException w:name="Medium Grid 2" w:semiHidden="0" w:uiPriority="68" w:unhideWhenUsed="0"/>
-    <w:lsdException w:name="Medium Grid 3" w:semiHidden="0" w:uiPriority="69" w:unhideWhenUsed="0"/>
-    <w:lsdException w:name="Dark List" w:semiHidden="0" w:uiPriority="70" w:unhideWhenUsed="0"/>
-    <w:lsdException w:name="Colorful Shading" w:semiHidden="0" w:uiPriority="71" w:unhideWhenUsed="0"/>
-    <w:lsdException w:name="Colorful List" w:semiHidden="0" w:uiPriority="72" w:unhideWhenUsed="0"/>
-    <w:lsdException w:name="Colorful Grid" w:semiHidden="0" w:uiPriority="73" w:unhideWhenUsed="0"/>
-    <w:lsdException w:name="Light Shading Accent 1" w:semiHidden="0" w:uiPriority="60" w:unhideWhenUsed="0"/>
-    <w:lsdException w:name="Light List Accent 1" w:semiHidden="0" w:uiPriority="61" w:unhideWhenUsed="0"/>
-    <w:lsdException w:name="Light Grid Accent 1" w:semiHidden="0" w:uiPriority="62" w:unhideWhenUsed="0"/>
-    <w:lsdException w:name="Medium Shading 1 Accent 1" w:semiHidden="0" w:uiPriority="63" w:unhideWhenUsed="0"/>
-    <w:lsdException w:name="Medium Shading 2 Accent 1" w:semiHidden="0" w:uiPriority="64" w:unhideWhenUsed="0"/>
-    <w:lsdException w:name="Medium List 1 Accent 1" w:semiHidden="0" w:uiPriority="65" w:unhideWhenUsed="0"/>
-    <w:lsdException w:name="Revision" w:unhideWhenUsed="0"/>
-    <w:lsdException w:name="List Paragraph" w:semiHidden="0" w:uiPriority="34" w:unhideWhenUsed="0" w:qFormat="1"/>
-    <w:lsdException w:name="Quote" w:semiHidden="0" w:uiPriority="29" w:unhideWhenUsed="0" w:qFormat="1"/>
-    <w:lsdException w:name="Intense Quote" w:semiHidden="0" w:uiPriority="30" w:unhideWhenUsed="0" w:qFormat="1"/>
-    <w:lsdException w:name="Medium List 2 Accent 1" w:semiHidden="0" w:uiPriority="66" w:unhideWhenUsed="0"/>
-    <w:lsdException w:name="Medium Grid 1 Accent 1" w:semiHidden="0" w:uiPriority="67" w:unhideWhenUsed="0"/>
-    <w:lsdException w:name="Medium Grid 2 Accent 1" w:semiHidden="0" w:uiPriority="68" w:unhideWhenUsed="0"/>
-    <w:lsdException w:name="Medium Grid 3 Accent 1" w:semiHidden="0" w:uiPriority="69" w:unhideWhenUsed="0"/>
-    <w:lsdException w:name="Dark List Accent 1" w:semiHidden="0" w:uiPriority="70" w:unhideWhenUsed="0"/>
-    <w:lsdException w:name="Colorful Shading Accent 1" w:semiHidden="0" w:uiPriority="71" w:unhideWhenUsed="0"/>
-    <w:lsdException w:name="Colorful List Accent 1" w:semiHidden="0" w:uiPriority="72" w:unhideWhenUsed="0"/>
-    <w:lsdException w:name="Colorful Grid Accent 1" w:semiHidden="0" w:uiPriority="73" w:unhideWhenUsed="0"/>
-    <w:lsdException w:name="Light Shading Accent 2" w:semiHidden="0" w:uiPriority="60" w:unhideWhenUsed="0"/>
-    <w:lsdException w:name="Light List Accent 2" w:semiHidden="0" w:uiPriority="61" w:unhideWhenUsed="0"/>
-    <w:lsdException w:name="Light Grid Accent 2" w:semiHidden="0" w:uiPriority="62" w:unhideWhenUsed="0"/>
-    <w:lsdException w:name="Medium Shading 1 Accent 2" w:semiHidden="0" w:uiPriority="63" w:unhideWhenUsed="0"/>
-    <w:lsdException w:name="Medium Shading 2 Accent 2" w:semiHidden="0" w:uiPriority="64" w:unhideWhenUsed="0"/>
-    <w:lsdException w:name="Medium List 1 Accent 2" w:semiHidden="0" w:uiPriority="65" w:unhideWhenUsed="0"/>
-    <w:lsdException w:name="Medium List 2 Accent 2" w:semiHidden="0" w:uiPriority="66" w:unhideWhenUsed="0"/>
-    <w:lsdException w:name="Medium Grid 1 Accent 2" w:semiHidden="0" w:uiPriority="67" w:unhideWhenUsed="0"/>
-    <w:lsdException w:name="Medium Grid 2 Accent 2" w:semiHidden="0" w:uiPriority="68" w:unhideWhenUsed="0"/>
-    <w:lsdException w:name="Medium Grid 3 Accent 2" w:semiHidden="0" w:uiPriority="69" w:unhideWhenUsed="0"/>
-    <w:lsdException w:name="Dark List Accent 2" w:semiHidden="0" w:uiPriority="70" w:unhideWhenUsed="0"/>
-    <w:lsdException w:name="Colorful Shading Accent 2" w:semiHidden="0" w:uiPriority="71" w:unhideWhenUsed="0"/>
-    <w:lsdException w:name="Colorful List Accent 2" w:semiHidden="0" w:uiPriority="72" w:unhideWhenUsed="0"/>
-    <w:lsdException w:name="Colorful Grid Accent 2" w:semiHidden="0" w:uiPriority="73" w:unhideWhenUsed="0"/>
-    <w:lsdException w:name="Light Shading Accent 3" w:semiHidden="0" w:uiPriority="60" w:unhideWhenUsed="0"/>
-    <w:lsdException w:name="Light List Accent 3" w:semiHidden="0" w:uiPriority="61" w:unhideWhenUsed="0"/>
-    <w:lsdException w:name="Light Grid Accent 3" w:semiHidden="0" w:uiPriority="62" w:unhideWhenUsed="0"/>
-    <w:lsdException w:name="Medium Shading 1 Accent 3" w:semiHidden="0" w:uiPriority="63" w:unhideWhenUsed="0"/>
-    <w:lsdException w:name="Medium Shading 2 Accent 3" w:semiHidden="0" w:uiPriority="64" w:unhideWhenUsed="0"/>
-    <w:lsdException w:name="Medium List 1 Accent 3" w:semiHidden="0" w:uiPriority="65" w:unhideWhenUsed="0"/>
-    <w:lsdException w:name="Medium List 2 Accent 3" w:semiHidden="0" w:uiPriority="66" w:unhideWhenUsed="0"/>
-    <w:lsdException w:name="Medium Grid 1 Accent 3" w:semiHidden="0" w:uiPriority="67" w:unhideWhenUsed="0"/>
-    <w:lsdException w:name="Medium Grid 2 Accent 3" w:semiHidden="0" w:uiPriority="68" w:unhideWhenUsed="0"/>
-    <w:lsdException w:name="Medium Grid 3 Accent 3" w:semiHidden="0" w:uiPriority="69" w:unhideWhenUsed="0"/>
-    <w:lsdException w:name="Dark List Accent 3" w:semiHidden="0" w:uiPriority="70" w:unhideWhenUsed="0"/>
-    <w:lsdException w:name="Colorful Shading Accent 3" w:semiHidden="0" w:uiPriority="71" w:unhideWhenUsed="0"/>
-    <w:lsdException w:name="Colorful List Accent 3" w:semiHidden="0" w:uiPriority="72" w:unhideWhenUsed="0"/>
-    <w:lsdException w:name="Colorful Grid Accent 3" w:semiHidden="0" w:uiPriority="73" w:unhideWhenUsed="0"/>
-    <w:lsdException w:name="Light Shading Accent 4" w:semiHidden="0" w:uiPriority="60" w:unhideWhenUsed="0"/>
-    <w:lsdException w:name="Light List Accent 4" w:semiHidden="0" w:uiPriority="61" w:unhideWhenUsed="0"/>
-    <w:lsdException w:name="Light Grid Accent 4" w:semiHidden="0" w:uiPriority="62" w:unhideWhenUsed="0"/>
-    <w:lsdException w:name="Medium Shading 1 Accent 4" w:semiHidden="0" w:uiPriority="63" w:unhideWhenUsed="0"/>
-    <w:lsdException w:name="Medium Shading 2 Accent 4" w:semiHidden="0" w:uiPriority="64" w:unhideWhenUsed="0"/>
-    <w:lsdException w:name="Medium List 1 Accent 4" w:semiHidden="0" w:uiPriority="65" w:unhideWhenUsed="0"/>
-    <w:lsdException w:name="Medium List 2 Accent 4" w:semiHidden="0" w:uiPriority="66" w:unhideWhenUsed="0"/>
-    <w:lsdException w:name="Medium Grid 1 Accent 4" w:semiHidden="0" w:uiPriority="67" w:unhideWhenUsed="0"/>
-    <w:lsdException w:name="Medium Grid 2 Accent 4" w:semiHidden="0" w:uiPriority="68" w:unhideWhenUsed="0"/>
-    <w:lsdException w:name="Medium Grid 3 Accent 4" w:semiHidden="0" w:uiPriority="69" w:unhideWhenUsed="0"/>
-    <w:lsdException w:name="Dark List Accent 4" w:semiHidden="0" w:uiPriority="70" w:unhideWhenUsed="0"/>
-    <w:lsdException w:name="Colorful Shading Accent 4" w:semiHidden="0" w:uiPriority="71" w:unhideWhenUsed="0"/>
-    <w:lsdException w:name="Colorful List Accent 4" w:semiHidden="0" w:uiPriority="72" w:unhideWhenUsed="0"/>
-    <w:lsdException w:name="Colorful Grid Accent 4" w:semiHidden="0" w:uiPriority="73" w:unhideWhenUsed="0"/>
-    <w:lsdException w:name="Light Shading Accent 5" w:semiHidden="0" w:uiPriority="60" w:unhideWhenUsed="0"/>
-    <w:lsdException w:name="Light List Accent 5" w:semiHidden="0" w:uiPriority="61" w:unhideWhenUsed="0"/>
-    <w:lsdException w:name="Light Grid Accent 5" w:semiHidden="0" w:uiPriority="62" w:unhideWhenUsed="0"/>
-    <w:lsdException w:name="Medium Shading 1 Accent 5" w:semiHidden="0" w:uiPriority="63" w:unhideWhenUsed="0"/>
-    <w:lsdException w:name="Medium Shading 2 Accent 5" w:semiHidden="0" w:uiPriority="64" w:unhideWhenUsed="0"/>
-    <w:lsdException w:name="Medium List 1 Accent 5" w:semiHidden="0" w:uiPriority="65" w:unhideWhenUsed="0"/>
-    <w:lsdException w:name="Medium List 2 Accent 5" w:semiHidden="0" w:uiPriority="66" w:unhideWhenUsed="0"/>
-    <w:lsdException w:name="Medium Grid 1 Accent 5" w:semiHidden="0" w:uiPriority="67" w:unhideWhenUsed="0"/>
-    <w:lsdException w:name="Medium Grid 2 Accent 5" w:semiHidden="0" w:uiPriority="68" w:unhideWhenUsed="0"/>
-    <w:lsdException w:name="Medium Grid 3 Accent 5" w:semiHidden="0" w:uiPriority="69" w:unhideWhenUsed="0"/>
-    <w:lsdException w:name="Dark List Accent 5" w:semiHidden="0" w:uiPriority="70" w:unhideWhenUsed="0"/>
-    <w:lsdException w:name="Colorful Shading Accent 5" w:semiHidden="0" w:uiPriority="71" w:unhideWhenUsed="0"/>
-    <w:lsdException w:name="Colorful List Accent 5" w:semiHidden="0" w:uiPriority="72" w:unhideWhenUsed="0"/>
-    <w:lsdException w:name="Colorful Grid Accent 5" w:semiHidden="0" w:uiPriority="73" w:unhideWhenUsed="0"/>
-    <w:lsdException w:name="Light Shading Accent 6" w:semiHidden="0" w:uiPriority="60" w:unhideWhenUsed="0"/>
-    <w:lsdException w:name="Light List Accent 6" w:semiHidden="0" w:uiPriority="61" w:unhideWhenUsed="0"/>
-    <w:lsdException w:name="Light Grid Accent 6" w:semiHidden="0" w:uiPriority="62" w:unhideWhenUsed="0"/>
-    <w:lsdException w:name="Medium Shading 1 Accent 6" w:semiHidden="0" w:uiPriority="63" w:unhideWhenUsed="0"/>
-    <w:lsdException w:name="Medium Shading 2 Accent 6" w:semiHidden="0" w:uiPriority="64" w:unhideWhenUsed="0"/>
-    <w:lsdException w:name="Medium List 1 Accent 6" w:semiHidden="0" w:uiPriority="65" w:unhideWhenUsed="0"/>
-    <w:lsdException w:name="Medium List 2 Accent 6" w:semiHidden="0" w:uiPriority="66" w:unhideWhenUsed="0"/>
-    <w:lsdException w:name="Medium Grid 1 Accent 6" w:semiHidden="0" w:uiPriority="67" w:unhideWhenUsed="0"/>
-    <w:lsdException w:name="Medium Grid 2 Accent 6" w:semiHidden="0" w:uiPriority="68" w:unhideWhenUsed="0"/>
-    <w:lsdException w:name="Medium Grid 3 Accent 6" w:semiHidden="0" w:uiPriority="69" w:unhideWhenUsed="0"/>
-    <w:lsdException w:name="Dark List Accent 6" w:semiHidden="0" w:uiPriority="70" w:unhideWhenUsed="0"/>
-    <w:lsdException w:name="Colorful Shading Accent 6" w:semiHidden="0" w:uiPriority="71" w:unhideWhenUsed="0"/>
-    <w:lsdException w:name="Colorful List Accent 6" w:semiHidden="0" w:uiPriority="72" w:unhideWhenUsed="0"/>
-    <w:lsdException w:name="Colorful Grid Accent 6" w:semiHidden="0" w:uiPriority="73" w:unhideWhenUsed="0"/>
-    <w:lsdException w:name="Subtle Emphasis" w:semiHidden="0" w:uiPriority="19" w:unhideWhenUsed="0" w:qFormat="1"/>
-    <w:lsdException w:name="Intense Emphasis" w:semiHidden="0" w:uiPriority="21" w:unhideWhenUsed="0" w:qFormat="1"/>
-    <w:lsdException w:name="Subtle Reference" w:semiHidden="0" w:uiPriority="31" w:unhideWhenUsed="0" w:qFormat="1"/>
-    <w:lsdException w:name="Intense Reference" w:semiHidden="0" w:uiPriority="32" w:unhideWhenUsed="0" w:qFormat="1"/>
-    <w:lsdException w:name="Book Title" w:semiHidden="0" w:uiPriority="33" w:unhideWhenUsed="0" w:qFormat="1"/>
-    <w:lsdException w:name="Bibliography" w:uiPriority="37"/>
-    <w:lsdException w:name="TOC Heading" w:uiPriority="39" w:qFormat="1"/>
-  </w:latentStyles>
-  <w:style w:type="paragraph" w:default="1" w:styleId="Normal">
-    <w:name w:val="Normal"/>
-    <w:qFormat/>
-  </w:style>
-  <w:style w:type="character" w:default="1" w:styleId="DefaultParagraphFont">
-    <w:name w:val="Default Paragraph Font"/>
-    <w:uiPriority w:val="1"/>
-    <w:semiHidden/>
-    <w:unhideWhenUsed/>
-  </w:style>
-  <w:style w:type="table" w:default="1" w:styleId="TableNormal">
-    <w:name w:val="Normal Table"/>
-    <w:uiPriority w:val="99"/>
-    <w:semiHidden/>
-    <w:unhideWhenUsed/>
-    <w:tblPr>
-      <w:tblInd w:w="0" w:type="dxa"/>
-      <w:tblCellMar>
-        <w:top w:w="0" w:type="dxa"/>
-        <w:left w:w="108" w:type="dxa"/>
-        <w:bottom w:w="0" w:type="dxa"/>
-        <w:right w:w="108" w:type="dxa"/>
-      </w:tblCellMar>
-    </w:tblPr>
-  </w:style>
-  <w:style w:type="numbering" w:default="1" w:styleId="NoList">
-    <w:name w:val="No List"/>
-    <w:uiPriority w:val="99"/>
-    <w:semiHidden/>
-    <w:unhideWhenUsed/>
-  </w:style>
-  <w:style w:type="paragraph" w:customStyle="1" w:styleId="A6D7B2531D2FDC45B1951EA997C7D51B">
-    <w:name w:val="A6D7B2531D2FDC45B1951EA997C7D51B"/>
-    <w:rsid w:val="008E4867"/>
-  </w:style>
-  <w:style w:type="paragraph" w:customStyle="1" w:styleId="5EA014250BFA374D90DDBA336405A88A">
-    <w:name w:val="5EA014250BFA374D90DDBA336405A88A"/>
-    <w:rsid w:val="008E4867"/>
-  </w:style>
-  <w:style w:type="paragraph" w:customStyle="1" w:styleId="AB5ACA66A3DFFD428AD91930D863DE0D">
-    <w:name w:val="AB5ACA66A3DFFD428AD91930D863DE0D"/>
-    <w:rsid w:val="008E4867"/>
-  </w:style>
-  <w:style w:type="paragraph" w:customStyle="1" w:styleId="E35136E6A1191042BEEDC0C1AC1FCC35">
-    <w:name w:val="E35136E6A1191042BEEDC0C1AC1FCC35"/>
-    <w:rsid w:val="008E4867"/>
-  </w:style>
-  <w:style w:type="paragraph" w:customStyle="1" w:styleId="60D360AF11DB634E9012B14071AE7113">
-    <w:name w:val="60D360AF11DB634E9012B14071AE7113"/>
-    <w:rsid w:val="008E4867"/>
-  </w:style>
-  <w:style w:type="paragraph" w:customStyle="1" w:styleId="C6C570B6847A6B46879C7E967D685EC3">
-    <w:name w:val="C6C570B6847A6B46879C7E967D685EC3"/>
-    <w:rsid w:val="008E4867"/>
-  </w:style>
-  <w:style w:type="paragraph" w:customStyle="1" w:styleId="F7D5567FDA10CF4DB2E79BCADCD3C2F6">
-    <w:name w:val="F7D5567FDA10CF4DB2E79BCADCD3C2F6"/>
-    <w:rsid w:val="008E4867"/>
-  </w:style>
-  <w:style w:type="paragraph" w:customStyle="1" w:styleId="46573E96B5B5F44DB7B2588F954FB700">
-    <w:name w:val="46573E96B5B5F44DB7B2588F954FB700"/>
-    <w:rsid w:val="008E4867"/>
-  </w:style>
-  <w:style w:type="paragraph" w:customStyle="1" w:styleId="DB752C9216B819479DC9916D6956D191">
-    <w:name w:val="DB752C9216B819479DC9916D6956D191"/>
-    <w:rsid w:val="008E4867"/>
-  </w:style>
-  <w:style w:type="paragraph" w:customStyle="1" w:styleId="394F583D98EA7642A04D6F539BC52F44">
-    <w:name w:val="394F583D98EA7642A04D6F539BC52F44"/>
-    <w:rsid w:val="008E4867"/>
-  </w:style>
-  <w:style w:type="paragraph" w:customStyle="1" w:styleId="6FD72631B0F7DB4C93F516BAD73C80B5">
-    <w:name w:val="6FD72631B0F7DB4C93F516BAD73C80B5"/>
-    <w:rsid w:val="008E4867"/>
-  </w:style>
-  <w:style w:type="paragraph" w:customStyle="1" w:styleId="316C982BDEACDC47BA4BDFD60C800D42">
-    <w:name w:val="316C982BDEACDC47BA4BDFD60C800D42"/>
-    <w:rsid w:val="008E4867"/>
-  </w:style>
-  <w:style w:type="paragraph" w:customStyle="1" w:styleId="9C135B7C58EF584384D4E92D8129CC1E">
-    <w:name w:val="9C135B7C58EF584384D4E92D8129CC1E"/>
-    <w:rsid w:val="008E4867"/>
-  </w:style>
-  <w:style w:type="paragraph" w:customStyle="1" w:styleId="D378931C04A7184580312732D48D69C1">
-    <w:name w:val="D378931C04A7184580312732D48D69C1"/>
-    <w:rsid w:val="008E4867"/>
-  </w:style>
-  <w:style w:type="paragraph" w:customStyle="1" w:styleId="E54B94C1F0845F428DA2605340D04F2C">
-    <w:name w:val="E54B94C1F0845F428DA2605340D04F2C"/>
-    <w:rsid w:val="008E4867"/>
-  </w:style>
-  <w:style w:type="paragraph" w:customStyle="1" w:styleId="A444D5677737024B8AB251B89A4036E2">
-    <w:name w:val="A444D5677737024B8AB251B89A4036E2"/>
-    <w:rsid w:val="008E4867"/>
-  </w:style>
-</w:styles>
-</file>
-
-<file path=word/glossary/stylesWithEffects.xml><?xml version="1.0" encoding="utf-8"?>
-<w:styles xmlns:wpc="http://schemas.microsoft.com/office/word/2010/wordprocessingCanvas" xmlns:mo="http://schemas.microsoft.com/office/mac/office/2008/main" xmlns:mc="http://schemas.openxmlformats.org/markup-compatibility/2006" xmlns:mv="urn:schemas-microsoft-com:mac:vml" xmlns:o="urn:schemas-microsoft-com:office:office" xmlns:r="http://schemas.openxmlformats.org/officeDocument/2006/relationships" xmlns:m="http://schemas.openxmlformats.org/officeDocument/2006/math" xmlns:v="urn:schemas-microsoft-com:vml" xmlns:wp14="http://schemas.microsoft.com/office/word/2010/wordprocessingDrawing" xmlns:wp="http://schemas.openxmlformats.org/drawingml/2006/wordprocessingDrawing" xmlns:w10="urn:schemas-microsoft-com:office:word" xmlns:w="http://schemas.openxmlformats.org/wordprocessingml/2006/main" xmlns:w14="http://schemas.microsoft.com/office/word/2010/wordml" xmlns:wpg="http://schemas.microsoft.com/office/word/2010/wordprocessingGroup" xmlns:wpi="http://schemas.microsoft.com/office/word/2010/wordprocessingInk" xmlns:wne="http://schemas.microsoft.com/office/word/2006/wordml" xmlns:wps="http://schemas.microsoft.com/office/word/2010/wordprocessingShape" mc:Ignorable="w14 wp14">
-  <w:docDefaults>
-    <w:rPrDefault>
-      <w:rPr>
-        <w:rFonts w:asciiTheme="minorHAnsi" w:eastAsiaTheme="minorEastAsia" w:hAnsiTheme="minorHAnsi" w:cstheme="minorBidi"/>
-        <w:sz w:val="24"/>
-        <w:szCs w:val="24"/>
-        <w:lang w:val="en-CA" w:eastAsia="ja-JP" w:bidi="ar-SA"/>
-      </w:rPr>
-    </w:rPrDefault>
-    <w:pPrDefault/>
-  </w:docDefaults>
-  <w:latentStyles w:defLockedState="0" w:defUIPriority="99" w:defSemiHidden="1" w:defUnhideWhenUsed="1" w:defQFormat="0" w:count="276">
-    <w:lsdException w:name="Normal" w:semiHidden="0" w:uiPriority="0" w:unhideWhenUsed="0" w:qFormat="1"/>
-    <w:lsdException w:name="heading 1" w:semiHidden="0" w:uiPriority="9" w:unhideWhenUsed="0" w:qFormat="1"/>
-    <w:lsdException w:name="heading 2" w:uiPriority="9" w:qFormat="1"/>
-    <w:lsdException w:name="heading 3" w:uiPriority="9" w:qFormat="1"/>
-    <w:lsdException w:name="heading 4" w:uiPriority="9" w:qFormat="1"/>
-    <w:lsdException w:name="heading 5" w:uiPriority="9" w:qFormat="1"/>
-    <w:lsdException w:name="heading 6" w:uiPriority="9" w:qFormat="1"/>
-    <w:lsdException w:name="heading 7" w:uiPriority="9" w:qFormat="1"/>
-    <w:lsdException w:name="heading 8" w:uiPriority="9" w:qFormat="1"/>
-    <w:lsdException w:name="heading 9" w:uiPriority="9" w:qFormat="1"/>
-    <w:lsdException w:name="toc 1" w:uiPriority="39"/>
-    <w:lsdException w:name="toc 2" w:uiPriority="39"/>
-    <w:lsdException w:name="toc 3" w:uiPriority="39"/>
-    <w:lsdException w:name="toc 4" w:uiPriority="39"/>
-    <w:lsdException w:name="toc 5" w:uiPriority="39"/>
-    <w:lsdException w:name="toc 6" w:uiPriority="39"/>
-    <w:lsdException w:name="toc 7" w:uiPriority="39"/>
-    <w:lsdException w:name="toc 8" w:uiPriority="39"/>
-    <w:lsdException w:name="toc 9" w:uiPriority="39"/>
-    <w:lsdException w:name="caption" w:uiPriority="35" w:qFormat="1"/>
-    <w:lsdException w:name="Title" w:semiHidden="0" w:uiPriority="10" w:unhideWhenUsed="0" w:qFormat="1"/>
-    <w:lsdException w:name="Default Paragraph Font" w:uiPriority="1"/>
-    <w:lsdException w:name="Subtitle" w:semiHidden="0" w:uiPriority="11" w:unhideWhenUsed="0" w:qFormat="1"/>
-    <w:lsdException w:name="Strong" w:semiHidden="0" w:uiPriority="22" w:unhideWhenUsed="0" w:qFormat="1"/>
-    <w:lsdException w:name="Emphasis" w:semiHidden="0" w:uiPriority="20" w:unhideWhenUsed="0" w:qFormat="1"/>
-    <w:lsdException w:name="Table Grid" w:semiHidden="0" w:uiPriority="59" w:unhideWhenUsed="0"/>
-    <w:lsdException w:name="Placeholder Text" w:unhideWhenUsed="0"/>
-    <w:lsdException w:name="No Spacing" w:semiHidden="0" w:uiPriority="1" w:unhideWhenUsed="0" w:qFormat="1"/>
-    <w:lsdException w:name="Light Shading" w:semiHidden="0" w:uiPriority="60" w:unhideWhenUsed="0"/>
-    <w:lsdException w:name="Light List" w:semiHidden="0" w:uiPriority="61" w:unhideWhenUsed="0"/>
-    <w:lsdException w:name="Light Grid" w:semiHidden="0" w:uiPriority="62" w:unhideWhenUsed="0"/>
-    <w:lsdException w:name="Medium Shading 1" w:semiHidden="0" w:uiPriority="63" w:unhideWhenUsed="0"/>
-    <w:lsdException w:name="Medium Shading 2" w:semiHidden="0" w:uiPriority="64" w:unhideWhenUsed="0"/>
-    <w:lsdException w:name="Medium List 1" w:semiHidden="0" w:uiPriority="65" w:unhideWhenUsed="0"/>
-    <w:lsdException w:name="Medium List 2" w:semiHidden="0" w:uiPriority="66" w:unhideWhenUsed="0"/>
-    <w:lsdException w:name="Medium Grid 1" w:semiHidden="0" w:uiPriority="67" w:unhideWhenUsed="0"/>
-    <w:lsdException w:name="Medium Grid 2" w:semiHidden="0" w:uiPriority="68" w:unhideWhenUsed="0"/>
-    <w:lsdException w:name="Medium Grid 3" w:semiHidden="0" w:uiPriority="69" w:unhideWhenUsed="0"/>
-    <w:lsdException w:name="Dark List" w:semiHidden="0" w:uiPriority="70" w:unhideWhenUsed="0"/>
-    <w:lsdException w:name="Colorful Shading" w:semiHidden="0" w:uiPriority="71" w:unhideWhenUsed="0"/>
-    <w:lsdException w:name="Colorful List" w:semiHidden="0" w:uiPriority="72" w:unhideWhenUsed="0"/>
-    <w:lsdException w:name="Colorful Grid" w:semiHidden="0" w:uiPriority="73" w:unhideWhenUsed="0"/>
-    <w:lsdException w:name="Light Shading Accent 1" w:semiHidden="0" w:uiPriority="60" w:unhideWhenUsed="0"/>
-    <w:lsdException w:name="Light List Accent 1" w:semiHidden="0" w:uiPriority="61" w:unhideWhenUsed="0"/>
-    <w:lsdException w:name="Light Grid Accent 1" w:semiHidden="0" w:uiPriority="62" w:unhideWhenUsed="0"/>
-    <w:lsdException w:name="Medium Shading 1 Accent 1" w:semiHidden="0" w:uiPriority="63" w:unhideWhenUsed="0"/>
-    <w:lsdException w:name="Medium Shading 2 Accent 1" w:semiHidden="0" w:uiPriority="64" w:unhideWhenUsed="0"/>
-    <w:lsdException w:name="Medium List 1 Accent 1" w:semiHidden="0" w:uiPriority="65" w:unhideWhenUsed="0"/>
-    <w:lsdException w:name="Revision" w:unhideWhenUsed="0"/>
-    <w:lsdException w:name="List Paragraph" w:semiHidden="0" w:uiPriority="34" w:unhideWhenUsed="0" w:qFormat="1"/>
-    <w:lsdException w:name="Quote" w:semiHidden="0" w:uiPriority="29" w:unhideWhenUsed="0" w:qFormat="1"/>
-    <w:lsdException w:name="Intense Quote" w:semiHidden="0" w:uiPriority="30" w:unhideWhenUsed="0" w:qFormat="1"/>
-    <w:lsdException w:name="Medium List 2 Accent 1" w:semiHidden="0" w:uiPriority="66" w:unhideWhenUsed="0"/>
-    <w:lsdException w:name="Medium Grid 1 Accent 1" w:semiHidden="0" w:uiPriority="67" w:unhideWhenUsed="0"/>
-    <w:lsdException w:name="Medium Grid 2 Accent 1" w:semiHidden="0" w:uiPriority="68" w:unhideWhenUsed="0"/>
-    <w:lsdException w:name="Medium Grid 3 Accent 1" w:semiHidden="0" w:uiPriority="69" w:unhideWhenUsed="0"/>
-    <w:lsdException w:name="Dark List Accent 1" w:semiHidden="0" w:uiPriority="70" w:unhideWhenUsed="0"/>
-    <w:lsdException w:name="Colorful Shading Accent 1" w:semiHidden="0" w:uiPriority="71" w:unhideWhenUsed="0"/>
-    <w:lsdException w:name="Colorful List Accent 1" w:semiHidden="0" w:uiPriority="72" w:unhideWhenUsed="0"/>
-    <w:lsdException w:name="Colorful Grid Accent 1" w:semiHidden="0" w:uiPriority="73" w:unhideWhenUsed="0"/>
-    <w:lsdException w:name="Light Shading Accent 2" w:semiHidden="0" w:uiPriority="60" w:unhideWhenUsed="0"/>
-    <w:lsdException w:name="Light List Accent 2" w:semiHidden="0" w:uiPriority="61" w:unhideWhenUsed="0"/>
-    <w:lsdException w:name="Light Grid Accent 2" w:semiHidden="0" w:uiPriority="62" w:unhideWhenUsed="0"/>
-    <w:lsdException w:name="Medium Shading 1 Accent 2" w:semiHidden="0" w:uiPriority="63" w:unhideWhenUsed="0"/>
-    <w:lsdException w:name="Medium Shading 2 Accent 2" w:semiHidden="0" w:uiPriority="64" w:unhideWhenUsed="0"/>
-    <w:lsdException w:name="Medium List 1 Accent 2" w:semiHidden="0" w:uiPriority="65" w:unhideWhenUsed="0"/>
-    <w:lsdException w:name="Medium List 2 Accent 2" w:semiHidden="0" w:uiPriority="66" w:unhideWhenUsed="0"/>
-    <w:lsdException w:name="Medium Grid 1 Accent 2" w:semiHidden="0" w:uiPriority="67" w:unhideWhenUsed="0"/>
-    <w:lsdException w:name="Medium Grid 2 Accent 2" w:semiHidden="0" w:uiPriority="68" w:unhideWhenUsed="0"/>
-    <w:lsdException w:name="Medium Grid 3 Accent 2" w:semiHidden="0" w:uiPriority="69" w:unhideWhenUsed="0"/>
-    <w:lsdException w:name="Dark List Accent 2" w:semiHidden="0" w:uiPriority="70" w:unhideWhenUsed="0"/>
-    <w:lsdException w:name="Colorful Shading Accent 2" w:semiHidden="0" w:uiPriority="71" w:unhideWhenUsed="0"/>
-    <w:lsdException w:name="Colorful List Accent 2" w:semiHidden="0" w:uiPriority="72" w:unhideWhenUsed="0"/>
-    <w:lsdException w:name="Colorful Grid Accent 2" w:semiHidden="0" w:uiPriority="73" w:unhideWhenUsed="0"/>
-    <w:lsdException w:name="Light Shading Accent 3" w:semiHidden="0" w:uiPriority="60" w:unhideWhenUsed="0"/>
-    <w:lsdException w:name="Light List Accent 3" w:semiHidden="0" w:uiPriority="61" w:unhideWhenUsed="0"/>
-    <w:lsdException w:name="Light Grid Accent 3" w:semiHidden="0" w:uiPriority="62" w:unhideWhenUsed="0"/>
-    <w:lsdException w:name="Medium Shading 1 Accent 3" w:semiHidden="0" w:uiPriority="63" w:unhideWhenUsed="0"/>
-    <w:lsdException w:name="Medium Shading 2 Accent 3" w:semiHidden="0" w:uiPriority="64" w:unhideWhenUsed="0"/>
-    <w:lsdException w:name="Medium List 1 Accent 3" w:semiHidden="0" w:uiPriority="65" w:unhideWhenUsed="0"/>
-    <w:lsdException w:name="Medium List 2 Accent 3" w:semiHidden="0" w:uiPriority="66" w:unhideWhenUsed="0"/>
-    <w:lsdException w:name="Medium Grid 1 Accent 3" w:semiHidden="0" w:uiPriority="67" w:unhideWhenUsed="0"/>
-    <w:lsdException w:name="Medium Grid 2 Accent 3" w:semiHidden="0" w:uiPriority="68" w:unhideWhenUsed="0"/>
-    <w:lsdException w:name="Medium Grid 3 Accent 3" w:semiHidden="0" w:uiPriority="69" w:unhideWhenUsed="0"/>
-    <w:lsdException w:name="Dark List Accent 3" w:semiHidden="0" w:uiPriority="70" w:unhideWhenUsed="0"/>
-    <w:lsdException w:name="Colorful Shading Accent 3" w:semiHidden="0" w:uiPriority="71" w:unhideWhenUsed="0"/>
-    <w:lsdException w:name="Colorful List Accent 3" w:semiHidden="0" w:uiPriority="72" w:unhideWhenUsed="0"/>
-    <w:lsdException w:name="Colorful Grid Accent 3" w:semiHidden="0" w:uiPriority="73" w:unhideWhenUsed="0"/>
-    <w:lsdException w:name="Light Shading Accent 4" w:semiHidden="0" w:uiPriority="60" w:unhideWhenUsed="0"/>
-    <w:lsdException w:name="Light List Accent 4" w:semiHidden="0" w:uiPriority="61" w:unhideWhenUsed="0"/>
-    <w:lsdException w:name="Light Grid Accent 4" w:semiHidden="0" w:uiPriority="62" w:unhideWhenUsed="0"/>
-    <w:lsdException w:name="Medium Shading 1 Accent 4" w:semiHidden="0" w:uiPriority="63" w:unhideWhenUsed="0"/>
-    <w:lsdException w:name="Medium Shading 2 Accent 4" w:semiHidden="0" w:uiPriority="64" w:unhideWhenUsed="0"/>
-    <w:lsdException w:name="Medium List 1 Accent 4" w:semiHidden="0" w:uiPriority="65" w:unhideWhenUsed="0"/>
-    <w:lsdException w:name="Medium List 2 Accent 4" w:semiHidden="0" w:uiPriority="66" w:unhideWhenUsed="0"/>
-    <w:lsdException w:name="Medium Grid 1 Accent 4" w:semiHidden="0" w:uiPriority="67" w:unhideWhenUsed="0"/>
-    <w:lsdException w:name="Medium Grid 2 Accent 4" w:semiHidden="0" w:uiPriority="68" w:unhideWhenUsed="0"/>
-    <w:lsdException w:name="Medium Grid 3 Accent 4" w:semiHidden="0" w:uiPriority="69" w:unhideWhenUsed="0"/>
-    <w:lsdException w:name="Dark List Accent 4" w:semiHidden="0" w:uiPriority="70" w:unhideWhenUsed="0"/>
-    <w:lsdException w:name="Colorful Shading Accent 4" w:semiHidden="0" w:uiPriority="71" w:unhideWhenUsed="0"/>
-    <w:lsdException w:name="Colorful List Accent 4" w:semiHidden="0" w:uiPriority="72" w:unhideWhenUsed="0"/>
-    <w:lsdException w:name="Colorful Grid Accent 4" w:semiHidden="0" w:uiPriority="73" w:unhideWhenUsed="0"/>
-    <w:lsdException w:name="Light Shading Accent 5" w:semiHidden="0" w:uiPriority="60" w:unhideWhenUsed="0"/>
-    <w:lsdException w:name="Light List Accent 5" w:semiHidden="0" w:uiPriority="61" w:unhideWhenUsed="0"/>
-    <w:lsdException w:name="Light Grid Accent 5" w:semiHidden="0" w:uiPriority="62" w:unhideWhenUsed="0"/>
-    <w:lsdException w:name="Medium Shading 1 Accent 5" w:semiHidden="0" w:uiPriority="63" w:unhideWhenUsed="0"/>
-    <w:lsdException w:name="Medium Shading 2 Accent 5" w:semiHidden="0" w:uiPriority="64" w:unhideWhenUsed="0"/>
-    <w:lsdException w:name="Medium List 1 Accent 5" w:semiHidden="0" w:uiPriority="65" w:unhideWhenUsed="0"/>
-    <w:lsdException w:name="Medium List 2 Accent 5" w:semiHidden="0" w:uiPriority="66" w:unhideWhenUsed="0"/>
-    <w:lsdException w:name="Medium Grid 1 Accent 5" w:semiHidden="0" w:uiPriority="67" w:unhideWhenUsed="0"/>
-    <w:lsdException w:name="Medium Grid 2 Accent 5" w:semiHidden="0" w:uiPriority="68" w:unhideWhenUsed="0"/>
-    <w:lsdException w:name="Medium Grid 3 Accent 5" w:semiHidden="0" w:uiPriority="69" w:unhideWhenUsed="0"/>
-    <w:lsdException w:name="Dark List Accent 5" w:semiHidden="0" w:uiPriority="70" w:unhideWhenUsed="0"/>
-    <w:lsdException w:name="Colorful Shading Accent 5" w:semiHidden="0" w:uiPriority="71" w:unhideWhenUsed="0"/>
-    <w:lsdException w:name="Colorful List Accent 5" w:semiHidden="0" w:uiPriority="72" w:unhideWhenUsed="0"/>
-    <w:lsdException w:name="Colorful Grid Accent 5" w:semiHidden="0" w:uiPriority="73" w:unhideWhenUsed="0"/>
-    <w:lsdException w:name="Light Shading Accent 6" w:semiHidden="0" w:uiPriority="60" w:unhideWhenUsed="0"/>
-    <w:lsdException w:name="Light List Accent 6" w:semiHidden="0" w:uiPriority="61" w:unhideWhenUsed="0"/>
-    <w:lsdException w:name="Light Grid Accent 6" w:semiHidden="0" w:uiPriority="62" w:unhideWhenUsed="0"/>
-    <w:lsdException w:name="Medium Shading 1 Accent 6" w:semiHidden="0" w:uiPriority="63" w:unhideWhenUsed="0"/>
-    <w:lsdException w:name="Medium Shading 2 Accent 6" w:semiHidden="0" w:uiPriority="64" w:unhideWhenUsed="0"/>
-    <w:lsdException w:name="Medium List 1 Accent 6" w:semiHidden="0" w:uiPriority="65" w:unhideWhenUsed="0"/>
-    <w:lsdException w:name="Medium List 2 Accent 6" w:semiHidden="0" w:uiPriority="66" w:unhideWhenUsed="0"/>
-    <w:lsdException w:name="Medium Grid 1 Accent 6" w:semiHidden="0" w:uiPriority="67" w:unhideWhenUsed="0"/>
-    <w:lsdException w:name="Medium Grid 2 Accent 6" w:semiHidden="0" w:uiPriority="68" w:unhideWhenUsed="0"/>
-    <w:lsdException w:name="Medium Grid 3 Accent 6" w:semiHidden="0" w:uiPriority="69" w:unhideWhenUsed="0"/>
-    <w:lsdException w:name="Dark List Accent 6" w:semiHidden="0" w:uiPriority="70" w:unhideWhenUsed="0"/>
-    <w:lsdException w:name="Colorful Shading Accent 6" w:semiHidden="0" w:uiPriority="71" w:unhideWhenUsed="0"/>
-    <w:lsdException w:name="Colorful List Accent 6" w:semiHidden="0" w:uiPriority="72" w:unhideWhenUsed="0"/>
-    <w:lsdException w:name="Colorful Grid Accent 6" w:semiHidden="0" w:uiPriority="73" w:unhideWhenUsed="0"/>
-    <w:lsdException w:name="Subtle Emphasis" w:semiHidden="0" w:uiPriority="19" w:unhideWhenUsed="0" w:qFormat="1"/>
-    <w:lsdException w:name="Intense Emphasis" w:semiHidden="0" w:uiPriority="21" w:unhideWhenUsed="0" w:qFormat="1"/>
-    <w:lsdException w:name="Subtle Reference" w:semiHidden="0" w:uiPriority="31" w:unhideWhenUsed="0" w:qFormat="1"/>
-    <w:lsdException w:name="Intense Reference" w:semiHidden="0" w:uiPriority="32" w:unhideWhenUsed="0" w:qFormat="1"/>
-    <w:lsdException w:name="Book Title" w:semiHidden="0" w:uiPriority="33" w:unhideWhenUsed="0" w:qFormat="1"/>
-    <w:lsdException w:name="Bibliography" w:uiPriority="37"/>
-    <w:lsdException w:name="TOC Heading" w:uiPriority="39" w:qFormat="1"/>
+  <w:latentStyles w:defLockedState="0" w:defUIPriority="99" w:defSemiHidden="0" w:defUnhideWhenUsed="0" w:defQFormat="0" w:count="374">
+    <w:lsdException w:name="Normal" w:uiPriority="0" w:qFormat="1"/>
+    <w:lsdException w:name="heading 1" w:uiPriority="9" w:qFormat="1"/>
+    <w:lsdException w:name="heading 2" w:semiHidden="1" w:uiPriority="9" w:unhideWhenUsed="1" w:qFormat="1"/>
+    <w:lsdException w:name="heading 3" w:semiHidden="1" w:uiPriority="9" w:unhideWhenUsed="1" w:qFormat="1"/>
+    <w:lsdException w:name="heading 4" w:semiHidden="1" w:uiPriority="9" w:unhideWhenUsed="1" w:qFormat="1"/>
+    <w:lsdException w:name="heading 5" w:semiHidden="1" w:uiPriority="9" w:unhideWhenUsed="1" w:qFormat="1"/>
+    <w:lsdException w:name="heading 6" w:semiHidden="1" w:uiPriority="9" w:unhideWhenUsed="1" w:qFormat="1"/>
+    <w:lsdException w:name="heading 7" w:semiHidden="1" w:uiPriority="9" w:unhideWhenUsed="1" w:qFormat="1"/>
+    <w:lsdException w:name="heading 8" w:semiHidden="1" w:uiPriority="9" w:unhideWhenUsed="1" w:qFormat="1"/>
+    <w:lsdException w:name="heading 9" w:semiHidden="1" w:uiPriority="9" w:unhideWhenUsed="1" w:qFormat="1"/>
+    <w:lsdException w:name="index 1" w:semiHidden="1" w:unhideWhenUsed="1"/>
+    <w:lsdException w:name="index 2" w:semiHidden="1" w:unhideWhenUsed="1"/>
+    <w:lsdException w:name="index 3" w:semiHidden="1" w:unhideWhenUsed="1"/>
+    <w:lsdException w:name="index 4" w:semiHidden="1" w:unhideWhenUsed="1"/>
+    <w:lsdException w:name="index 5" w:semiHidden="1" w:unhideWhenUsed="1"/>
+    <w:lsdException w:name="index 6" w:semiHidden="1" w:unhideWhenUsed="1"/>
+    <w:lsdException w:name="index 7" w:semiHidden="1" w:unhideWhenUsed="1"/>
+    <w:lsdException w:name="index 8" w:semiHidden="1" w:unhideWhenUsed="1"/>
+    <w:lsdException w:name="index 9" w:semiHidden="1" w:unhideWhenUsed="1"/>
+    <w:lsdException w:name="toc 1" w:semiHidden="1" w:uiPriority="39" w:unhideWhenUsed="1"/>
+    <w:lsdException w:name="toc 2" w:semiHidden="1" w:uiPriority="39" w:unhideWhenUsed="1"/>
+    <w:lsdException w:name="toc 3" w:semiHidden="1" w:uiPriority="39" w:unhideWhenUsed="1"/>
+    <w:lsdException w:name="toc 4" w:semiHidden="1" w:uiPriority="39" w:unhideWhenUsed="1"/>
+    <w:lsdException w:name="toc 5" w:semiHidden="1" w:uiPriority="39" w:unhideWhenUsed="1"/>
+    <w:lsdException w:name="toc 6" w:semiHidden="1" w:uiPriority="39" w:unhideWhenUsed="1"/>
+    <w:lsdException w:name="toc 7" w:semiHidden="1" w:uiPriority="39" w:unhideWhenUsed="1"/>
+    <w:lsdException w:name="toc 8" w:semiHidden="1" w:uiPriority="39" w:unhideWhenUsed="1"/>
+    <w:lsdException w:name="toc 9" w:semiHidden="1" w:uiPriority="39" w:unhideWhenUsed="1"/>
+    <w:lsdException w:name="Normal Indent" w:semiHidden="1" w:unhideWhenUsed="1"/>
+    <w:lsdException w:name="footnote text" w:semiHidden="1" w:unhideWhenUsed="1"/>
+    <w:lsdException w:name="annotation text" w:semiHidden="1" w:unhideWhenUsed="1"/>
+    <w:lsdException w:name="header" w:semiHidden="1" w:unhideWhenUsed="1"/>
+    <w:lsdException w:name="footer" w:semiHidden="1" w:unhideWhenUsed="1"/>
+    <w:lsdException w:name="index heading" w:semiHidden="1" w:unhideWhenUsed="1"/>
+    <w:lsdException w:name="caption" w:semiHidden="1" w:uiPriority="35" w:unhideWhenUsed="1" w:qFormat="1"/>
+    <w:lsdException w:name="table of figures" w:semiHidden="1" w:unhideWhenUsed="1"/>
+    <w:lsdException w:name="envelope address" w:semiHidden="1" w:unhideWhenUsed="1"/>
+    <w:lsdException w:name="envelope return" w:semiHidden="1" w:unhideWhenUsed="1"/>
+    <w:lsdException w:name="footnote reference" w:semiHidden="1" w:unhideWhenUsed="1"/>
+    <w:lsdException w:name="annotation reference" w:semiHidden="1" w:unhideWhenUsed="1"/>
+    <w:lsdException w:name="line number" w:semiHidden="1" w:unhideWhenUsed="1"/>
+    <w:lsdException w:name="page number" w:semiHidden="1" w:unhideWhenUsed="1"/>
+    <w:lsdException w:name="endnote reference" w:semiHidden="1" w:unhideWhenUsed="1"/>
+    <w:lsdException w:name="endnote text" w:semiHidden="1" w:unhideWhenUsed="1"/>
+    <w:lsdException w:name="table of authorities" w:semiHidden="1" w:unhideWhenUsed="1"/>
+    <w:lsdException w:name="macro" w:semiHidden="1" w:unhideWhenUsed="1"/>
+    <w:lsdException w:name="toa heading" w:semiHidden="1" w:unhideWhenUsed="1"/>
+    <w:lsdException w:name="List" w:semiHidden="1" w:unhideWhenUsed="1"/>
+    <w:lsdException w:name="List Bullet" w:semiHidden="1" w:unhideWhenUsed="1"/>
+    <w:lsdException w:name="List Number" w:semiHidden="1" w:unhideWhenUsed="1"/>
+    <w:lsdException w:name="List 2" w:semiHidden="1" w:unhideWhenUsed="1"/>
+    <w:lsdException w:name="List 3" w:semiHidden="1" w:unhideWhenUsed="1"/>
+    <w:lsdException w:name="List 4" w:semiHidden="1" w:unhideWhenUsed="1"/>
+    <w:lsdException w:name="List 5" w:semiHidden="1" w:unhideWhenUsed="1"/>
+    <w:lsdException w:name="List Bullet 2" w:semiHidden="1" w:unhideWhenUsed="1"/>
+    <w:lsdException w:name="List Bullet 3" w:semiHidden="1" w:unhideWhenUsed="1"/>
+    <w:lsdException w:name="List Bullet 4" w:semiHidden="1" w:unhideWhenUsed="1"/>
+    <w:lsdException w:name="List Bullet 5" w:semiHidden="1" w:unhideWhenUsed="1"/>
+    <w:lsdException w:name="List Number 2" w:semiHidden="1" w:unhideWhenUsed="1"/>
+    <w:lsdException w:name="List Number 3" w:semiHidden="1" w:unhideWhenUsed="1"/>
+    <w:lsdException w:name="List Number 4" w:semiHidden="1" w:unhideWhenUsed="1"/>
+    <w:lsdException w:name="List Number 5" w:semiHidden="1" w:unhideWhenUsed="1"/>
+    <w:lsdException w:name="Title" w:uiPriority="10" w:qFormat="1"/>
+    <w:lsdException w:name="Closing" w:semiHidden="1" w:unhideWhenUsed="1"/>
+    <w:lsdException w:name="Signature" w:semiHidden="1" w:unhideWhenUsed="1"/>
+    <w:lsdException w:name="Default Paragraph Font" w:semiHidden="1" w:uiPriority="1" w:unhideWhenUsed="1"/>
+    <w:lsdException w:name="Body Text" w:semiHidden="1" w:unhideWhenUsed="1"/>
+    <w:lsdException w:name="Body Text Indent" w:semiHidden="1" w:unhideWhenUsed="1"/>
+    <w:lsdException w:name="List Continue" w:semiHidden="1" w:unhideWhenUsed="1"/>
+    <w:lsdException w:name="List Continue 2" w:semiHidden="1" w:unhideWhenUsed="1"/>
+    <w:lsdException w:name="List Continue 3" w:semiHidden="1" w:unhideWhenUsed="1"/>
+    <w:lsdException w:name="List Continue 4" w:semiHidden="1" w:unhideWhenUsed="1"/>
+    <w:lsdException w:name="List Continue 5" w:semiHidden="1" w:unhideWhenUsed="1"/>
+    <w:lsdException w:name="Message Header" w:semiHidden="1" w:unhideWhenUsed="1"/>
+    <w:lsdException w:name="Subtitle" w:uiPriority="11" w:qFormat="1"/>
+    <w:lsdException w:name="Salutation" w:semiHidden="1" w:unhideWhenUsed="1"/>
+    <w:lsdException w:name="Date" w:semiHidden="1" w:unhideWhenUsed="1"/>
+    <w:lsdException w:name="Body Text First Indent" w:semiHidden="1" w:unhideWhenUsed="1"/>
+    <w:lsdException w:name="Body Text First Indent 2" w:semiHidden="1" w:unhideWhenUsed="1"/>
+    <w:lsdException w:name="Note Heading" w:semiHidden="1" w:unhideWhenUsed="1"/>
+    <w:lsdException w:name="Body Text 2" w:semiHidden="1" w:unhideWhenUsed="1"/>
+    <w:lsdException w:name="Body Text 3" w:semiHidden="1" w:unhideWhenUsed="1"/>
+    <w:lsdException w:name="Body Text Indent 2" w:semiHidden="1" w:unhideWhenUsed="1"/>
+    <w:lsdException w:name="Body Text Indent 3" w:semiHidden="1" w:unhideWhenUsed="1"/>
+    <w:lsdException w:name="Block Text" w:semiHidden="1" w:unhideWhenUsed="1"/>
+    <w:lsdException w:name="Hyperlink" w:semiHidden="1" w:unhideWhenUsed="1"/>
+    <w:lsdException w:name="FollowedHyperlink" w:semiHidden="1" w:unhideWhenUsed="1"/>
+    <w:lsdException w:name="Strong" w:uiPriority="22" w:qFormat="1"/>
+    <w:lsdException w:name="Emphasis" w:uiPriority="20" w:qFormat="1"/>
+    <w:lsdException w:name="Document Map" w:semiHidden="1" w:unhideWhenUsed="1"/>
+    <w:lsdException w:name="Plain Text" w:semiHidden="1" w:unhideWhenUsed="1"/>
+    <w:lsdException w:name="E-mail Signature" w:semiHidden="1" w:unhideWhenUsed="1"/>
+    <w:lsdException w:name="HTML Top of Form" w:semiHidden="1" w:unhideWhenUsed="1"/>
+    <w:lsdException w:name="HTML Bottom of Form" w:semiHidden="1" w:unhideWhenUsed="1"/>
+    <w:lsdException w:name="Normal (Web)" w:semiHidden="1" w:unhideWhenUsed="1"/>
+    <w:lsdException w:name="HTML Acronym" w:semiHidden="1" w:unhideWhenUsed="1"/>
+    <w:lsdException w:name="HTML Address" w:semiHidden="1" w:unhideWhenUsed="1"/>
+    <w:lsdException w:name="HTML Cite" w:semiHidden="1" w:unhideWhenUsed="1"/>
+    <w:lsdException w:name="HTML Code" w:semiHidden="1" w:unhideWhenUsed="1"/>
+    <w:lsdException w:name="HTML Definition" w:semiHidden="1" w:unhideWhenUsed="1"/>
+    <w:lsdException w:name="HTML Keyboard" w:semiHidden="1" w:unhideWhenUsed="1"/>
+    <w:lsdException w:name="HTML Preformatted" w:semiHidden="1" w:unhideWhenUsed="1"/>
+    <w:lsdException w:name="HTML Sample" w:semiHidden="1" w:unhideWhenUsed="1"/>
+    <w:lsdException w:name="HTML Typewriter" w:semiHidden="1" w:unhideWhenUsed="1"/>
+    <w:lsdException w:name="HTML Variable" w:semiHidden="1" w:unhideWhenUsed="1"/>
+    <w:lsdException w:name="Normal Table" w:semiHidden="1" w:unhideWhenUsed="1"/>
+    <w:lsdException w:name="annotation subject" w:semiHidden="1" w:unhideWhenUsed="1"/>
+    <w:lsdException w:name="No List" w:semiHidden="1" w:unhideWhenUsed="1"/>
+    <w:lsdException w:name="Outline List 1" w:semiHidden="1" w:unhideWhenUsed="1"/>
+    <w:lsdException w:name="Outline List 2" w:semiHidden="1" w:unhideWhenUsed="1"/>
+    <w:lsdException w:name="Outline List 3" w:semiHidden="1" w:unhideWhenUsed="1"/>
+    <w:lsdException w:name="Table Simple 1" w:semiHidden="1" w:unhideWhenUsed="1"/>
+    <w:lsdException w:name="Table Simple 2" w:semiHidden="1" w:unhideWhenUsed="1"/>
+    <w:lsdException w:name="Table Simple 3" w:semiHidden="1" w:unhideWhenUsed="1"/>
+    <w:lsdException w:name="Table Classic 1" w:semiHidden="1" w:unhideWhenUsed="1"/>
+    <w:lsdException w:name="Table Classic 2" w:semiHidden="1" w:unhideWhenUsed="1"/>
+    <w:lsdException w:name="Table Classic 3" w:semiHidden="1" w:unhideWhenUsed="1"/>
+    <w:lsdException w:name="Table Classic 4" w:semiHidden="1" w:unhideWhenUsed="1"/>
+    <w:lsdException w:name="Table Colorful 1" w:semiHidden="1" w:unhideWhenUsed="1"/>
+    <w:lsdException w:name="Table Colorful 2" w:semiHidden="1" w:unhideWhenUsed="1"/>
+    <w:lsdException w:name="Table Colorful 3" w:semiHidden="1" w:unhideWhenUsed="1"/>
+    <w:lsdException w:name="Table Columns 1" w:semiHidden="1" w:unhideWhenUsed="1"/>
+    <w:lsdException w:name="Table Columns 2" w:semiHidden="1" w:unhideWhenUsed="1"/>
+    <w:lsdException w:name="Table Columns 3" w:semiHidden="1" w:unhideWhenUsed="1"/>
+    <w:lsdException w:name="Table Columns 4" w:semiHidden="1" w:unhideWhenUsed="1"/>
+    <w:lsdException w:name="Table Columns 5" w:semiHidden="1" w:unhideWhenUsed="1"/>
+    <w:lsdException w:name="Table Grid 1" w:semiHidden="1" w:unhideWhenUsed="1"/>
+    <w:lsdException w:name="Table Grid 2" w:semiHidden="1" w:unhideWhenUsed="1"/>
+    <w:lsdException w:name="Table Grid 3" w:semiHidden="1" w:unhideWhenUsed="1"/>
+    <w:lsdException w:name="Table Grid 4" w:semiHidden="1" w:unhideWhenUsed="1"/>
+    <w:lsdException w:name="Table Grid 5" w:semiHidden="1" w:unhideWhenUsed="1"/>
+    <w:lsdException w:name="Table Grid 6" w:semiHidden="1" w:unhideWhenUsed="1"/>
+    <w:lsdException w:name="Table Grid 7" w:semiHidden="1" w:unhideWhenUsed="1"/>
+    <w:lsdException w:name="Table Grid 8" w:semiHidden="1" w:unhideWhenUsed="1"/>
+    <w:lsdException w:name="Table List 1" w:semiHidden="1" w:unhideWhenUsed="1"/>
+    <w:lsdException w:name="Table List 2" w:semiHidden="1" w:unhideWhenUsed="1"/>
+    <w:lsdException w:name="Table List 3" w:semiHidden="1" w:unhideWhenUsed="1"/>
+    <w:lsdException w:name="Table List 4" w:semiHidden="1" w:unhideWhenUsed="1"/>
+    <w:lsdException w:name="Table List 5" w:semiHidden="1" w:unhideWhenUsed="1"/>
+    <w:lsdException w:name="Table List 6" w:semiHidden="1" w:unhideWhenUsed="1"/>
+    <w:lsdException w:name="Table List 7" w:semiHidden="1" w:unhideWhenUsed="1"/>
+    <w:lsdException w:name="Table List 8" w:semiHidden="1" w:unhideWhenUsed="1"/>
+    <w:lsdException w:name="Table 3D effects 1" w:semiHidden="1" w:unhideWhenUsed="1"/>
+    <w:lsdException w:name="Table 3D effects 2" w:semiHidden="1" w:unhideWhenUsed="1"/>
+    <w:lsdException w:name="Table 3D effects 3" w:semiHidden="1" w:unhideWhenUsed="1"/>
+    <w:lsdException w:name="Table Contemporary" w:semiHidden="1" w:unhideWhenUsed="1"/>
+    <w:lsdException w:name="Table Elegant" w:semiHidden="1" w:unhideWhenUsed="1"/>
+    <w:lsdException w:name="Table Professional" w:semiHidden="1" w:unhideWhenUsed="1"/>
+    <w:lsdException w:name="Table Subtle 1" w:semiHidden="1" w:unhideWhenUsed="1"/>
+    <w:lsdException w:name="Table Subtle 2" w:semiHidden="1" w:unhideWhenUsed="1"/>
+    <w:lsdException w:name="Table Web 1" w:semiHidden="1" w:unhideWhenUsed="1"/>
+    <w:lsdException w:name="Table Web 2" w:semiHidden="1" w:unhideWhenUsed="1"/>
+    <w:lsdException w:name="Table Web 3" w:semiHidden="1" w:unhideWhenUsed="1"/>
+    <w:lsdException w:name="Balloon Text" w:semiHidden="1" w:unhideWhenUsed="1"/>
+    <w:lsdException w:name="Table Grid" w:uiPriority="59"/>
+    <w:lsdException w:name="Table Theme" w:semiHidden="1" w:unhideWhenUsed="1"/>
+    <w:lsdException w:name="Placeholder Text" w:semiHidden="1"/>
+    <w:lsdException w:name="No Spacing" w:uiPriority="1" w:qFormat="1"/>
+    <w:lsdException w:name="Light Shading" w:uiPriority="60"/>
+    <w:lsdException w:name="Light List" w:uiPriority="61"/>
+    <w:lsdException w:name="Light Grid" w:uiPriority="62"/>
+    <w:lsdException w:name="Medium Shading 1" w:uiPriority="63"/>
+    <w:lsdException w:name="Medium Shading 2" w:uiPriority="64"/>
+    <w:lsdException w:name="Medium List 1" w:uiPriority="65"/>
+    <w:lsdException w:name="Medium List 2" w:uiPriority="66"/>
+    <w:lsdException w:name="Medium Grid 1" w:uiPriority="67"/>
+    <w:lsdException w:name="Medium Grid 2" w:uiPriority="68"/>
+    <w:lsdException w:name="Medium Grid 3" w:uiPriority="69"/>
+    <w:lsdException w:name="Dark List" w:uiPriority="70"/>
+    <w:lsdException w:name="Colorful Shading" w:uiPriority="71"/>
+    <w:lsdException w:name="Colorful List" w:uiPriority="72"/>
+    <w:lsdException w:name="Colorful Grid" w:uiPriority="73"/>
+    <w:lsdException w:name="Light Shading Accent 1" w:uiPriority="60"/>
+    <w:lsdException w:name="Light List Accent 1" w:uiPriority="61"/>
+    <w:lsdException w:name="Light Grid Accent 1" w:uiPriority="62"/>
+    <w:lsdException w:name="Medium Shading 1 Accent 1" w:uiPriority="63"/>
+    <w:lsdException w:name="Medium Shading 2 Accent 1" w:uiPriority="64"/>
+    <w:lsdException w:name="Medium List 1 Accent 1" w:uiPriority="65"/>
+    <w:lsdException w:name="Revision" w:semiHidden="1"/>
+    <w:lsdException w:name="List Paragraph" w:uiPriority="34" w:qFormat="1"/>
+    <w:lsdException w:name="Quote" w:uiPriority="29" w:qFormat="1"/>
+    <w:lsdException w:name="Intense Quote" w:uiPriority="30" w:qFormat="1"/>
+    <w:lsdException w:name="Medium List 2 Accent 1" w:uiPriority="66"/>
+    <w:lsdException w:name="Medium Grid 1 Accent 1" w:uiPriority="67"/>
+    <w:lsdException w:name="Medium Grid 2 Accent 1" w:uiPriority="68"/>
+    <w:lsdException w:name="Medium Grid 3 Accent 1" w:uiPriority="69"/>
+    <w:lsdException w:name="Dark List Accent 1" w:uiPriority="70"/>
+    <w:lsdException w:name="Colorful Shading Accent 1" w:uiPriority="71"/>
+    <w:lsdException w:name="Colorful List Accent 1" w:uiPriority="72"/>
+    <w:lsdException w:name="Colorful Grid Accent 1" w:uiPriority="73"/>
+    <w:lsdException w:name="Light Shading Accent 2" w:uiPriority="60"/>
+    <w:lsdException w:name="Light List Accent 2" w:uiPriority="61"/>
+    <w:lsdException w:name="Light Grid Accent 2" w:uiPriority="62"/>
+    <w:lsdException w:name="Medium Shading 1 Accent 2" w:uiPriority="63"/>
+    <w:lsdException w:name="Medium Shading 2 Accent 2" w:uiPriority="64"/>
+    <w:lsdException w:name="Medium List 1 Accent 2" w:uiPriority="65"/>
+    <w:lsdException w:name="Medium List 2 Accent 2" w:uiPriority="66"/>
+    <w:lsdException w:name="Medium Grid 1 Accent 2" w:uiPriority="67"/>
+    <w:lsdException w:name="Medium Grid 2 Accent 2" w:uiPriority="68"/>
+    <w:lsdException w:name="Medium Grid 3 Accent 2" w:uiPriority="69"/>
+    <w:lsdException w:name="Dark List Accent 2" w:uiPriority="70"/>
+    <w:lsdException w:name="Colorful Shading Accent 2" w:uiPriority="71"/>
+    <w:lsdException w:name="Colorful List Accent 2" w:uiPriority="72"/>
+    <w:lsdException w:name="Colorful Grid Accent 2" w:uiPriority="73"/>
+    <w:lsdException w:name="Light Shading Accent 3" w:uiPriority="60"/>
+    <w:lsdException w:name="Light List Accent 3" w:uiPriority="61"/>
+    <w:lsdException w:name="Light Grid Accent 3" w:uiPriority="62"/>
+    <w:lsdException w:name="Medium Shading 1 Accent 3" w:uiPriority="63"/>
+    <w:lsdException w:name="Medium Shading 2 Accent 3" w:uiPriority="64"/>
+    <w:lsdException w:name="Medium List 1 Accent 3" w:uiPriority="65"/>
+    <w:lsdException w:name="Medium List 2 Accent 3" w:uiPriority="66"/>
+    <w:lsdException w:name="Medium Grid 1 Accent 3" w:uiPriority="67"/>
+    <w:lsdException w:name="Medium Grid 2 Accent 3" w:uiPriority="68"/>
+    <w:lsdException w:name="Medium Grid 3 Accent 3" w:uiPriority="69"/>
+    <w:lsdException w:name="Dark List Accent 3" w:uiPriority="70"/>
+    <w:lsdException w:name="Colorful Shading Accent 3" w:uiPriority="71"/>
+    <w:lsdException w:name="Colorful List Accent 3" w:uiPriority="72"/>
+    <w:lsdException w:name="Colorful Grid Accent 3" w:uiPriority="73"/>
+    <w:lsdException w:name="Light Shading Accent 4" w:uiPriority="60"/>
+    <w:lsdException w:name="Light List Accent 4" w:uiPriority="61"/>
+    <w:lsdException w:name="Light Grid Accent 4" w:uiPriority="62"/>
+    <w:lsdException w:name="Medium Shading 1 Accent 4" w:uiPriority="63"/>
+    <w:lsdException w:name="Medium Shading 2 Accent 4" w:uiPriority="64"/>
+    <w:lsdException w:name="Medium List 1 Accent 4" w:uiPriority="65"/>
+    <w:lsdException w:name="Medium List 2 Accent 4" w:uiPriority="66"/>
+    <w:lsdException w:name="Medium Grid 1 Accent 4" w:uiPriority="67"/>
+    <w:lsdException w:name="Medium Grid 2 Accent 4" w:uiPriority="68"/>
+    <w:lsdException w:name="Medium Grid 3 Accent 4" w:uiPriority="69"/>
+    <w:lsdException w:name="Dark List Accent 4" w:uiPriority="70"/>
+    <w:lsdException w:name="Colorful Shading Accent 4" w:uiPriority="71"/>
+    <w:lsdException w:name="Colorful List Accent 4" w:uiPriority="72"/>
+    <w:lsdException w:name="Colorful Grid Accent 4" w:uiPriority="73"/>
+    <w:lsdException w:name="Light Shading Accent 5" w:uiPriority="60"/>
+    <w:lsdException w:name="Light List Accent 5" w:uiPriority="61"/>
+    <w:lsdException w:name="Light Grid Accent 5" w:uiPriority="62"/>
+    <w:lsdException w:name="Medium Shading 1 Accent 5" w:uiPriority="63"/>
+    <w:lsdException w:name="Medium Shading 2 Accent 5" w:uiPriority="64"/>
+    <w:lsdException w:name="Medium List 1 Accent 5" w:uiPriority="65"/>
+    <w:lsdException w:name="Medium List 2 Accent 5" w:uiPriority="66"/>
+    <w:lsdException w:name="Medium Grid 1 Accent 5" w:uiPriority="67"/>
+    <w:lsdException w:name="Medium Grid 2 Accent 5" w:uiPriority="68"/>
+    <w:lsdException w:name="Medium Grid 3 Accent 5" w:uiPriority="69"/>
+    <w:lsdException w:name="Dark List Accent 5" w:uiPriority="70"/>
+    <w:lsdException w:name="Colorful Shading Accent 5" w:uiPriority="71"/>
+    <w:lsdException w:name="Colorful List Accent 5" w:uiPriority="72"/>
+    <w:lsdException w:name="Colorful Grid Accent 5" w:uiPriority="73"/>
+    <w:lsdException w:name="Light Shading Accent 6" w:uiPriority="60"/>
+    <w:lsdException w:name="Light List Accent 6" w:uiPriority="61"/>
+    <w:lsdException w:name="Light Grid Accent 6" w:uiPriority="62"/>
+    <w:lsdException w:name="Medium Shading 1 Accent 6" w:uiPriority="63"/>
+    <w:lsdException w:name="Medium Shading 2 Accent 6" w:uiPriority="64"/>
+    <w:lsdException w:name="Medium List 1 Accent 6" w:uiPriority="65"/>
+    <w:lsdException w:name="Medium List 2 Accent 6" w:uiPriority="66"/>
+    <w:lsdException w:name="Medium Grid 1 Accent 6" w:uiPriority="67"/>
+    <w:lsdException w:name="Medium Grid 2 Accent 6" w:uiPriority="68"/>
+    <w:lsdException w:name="Medium Grid 3 Accent 6" w:uiPriority="69"/>
+    <w:lsdException w:name="Dark List Accent 6" w:uiPriority="70"/>
+    <w:lsdException w:name="Colorful Shading Accent 6" w:uiPriority="71"/>
+    <w:lsdException w:name="Colorful List Accent 6" w:uiPriority="72"/>
+    <w:lsdException w:name="Colorful Grid Accent 6" w:uiPriority="73"/>
+    <w:lsdException w:name="Subtle Emphasis" w:uiPriority="19" w:qFormat="1"/>
+    <w:lsdException w:name="Intense Emphasis" w:uiPriority="21" w:qFormat="1"/>
+    <w:lsdException w:name="Subtle Reference" w:uiPriority="31" w:qFormat="1"/>
+    <w:lsdException w:name="Intense Reference" w:uiPriority="32" w:qFormat="1"/>
+    <w:lsdException w:name="Book Title" w:uiPriority="33" w:qFormat="1"/>
+    <w:lsdException w:name="Bibliography" w:semiHidden="1" w:uiPriority="37" w:unhideWhenUsed="1"/>
+    <w:lsdException w:name="TOC Heading" w:semiHidden="1" w:uiPriority="39" w:unhideWhenUsed="1" w:qFormat="1"/>
+    <w:lsdException w:name="Grid Table 1 Light" w:semiHidden="1" w:unhideWhenUsed="1"/>
+    <w:lsdException w:name="Grid Table 2" w:semiHidden="1" w:unhideWhenUsed="1"/>
+    <w:lsdException w:name="Grid Table 3" w:semiHidden="1" w:unhideWhenUsed="1"/>
+    <w:lsdException w:name="Grid Table 4" w:uiPriority="49"/>
+    <w:lsdException w:name="Grid Table 5 Dark" w:uiPriority="50"/>
+    <w:lsdException w:name="Grid Table 6 Colorful" w:uiPriority="51"/>
+    <w:lsdException w:name="Grid Table 7 Colorful" w:uiPriority="52"/>
+    <w:lsdException w:name="Grid Table 1 Light Accent 1" w:uiPriority="46"/>
+    <w:lsdException w:name="Grid Table 2 Accent 1" w:uiPriority="47"/>
+    <w:lsdException w:name="Grid Table 3 Accent 1" w:uiPriority="48"/>
+    <w:lsdException w:name="Grid Table 4 Accent 1" w:uiPriority="49"/>
+    <w:lsdException w:name="Grid Table 5 Dark Accent 1" w:uiPriority="50"/>
+    <w:lsdException w:name="Grid Table 6 Colorful Accent 1" w:uiPriority="51"/>
+    <w:lsdException w:name="Grid Table 7 Colorful Accent 1" w:uiPriority="52"/>
+    <w:lsdException w:name="Grid Table 1 Light Accent 2" w:uiPriority="46"/>
+    <w:lsdException w:name="Grid Table 2 Accent 2" w:uiPriority="47"/>
+    <w:lsdException w:name="Grid Table 3 Accent 2" w:uiPriority="48"/>
+    <w:lsdException w:name="Grid Table 4 Accent 2" w:uiPriority="49"/>
+    <w:lsdException w:name="Grid Table 5 Dark Accent 2" w:uiPriority="50"/>
+    <w:lsdException w:name="Grid Table 6 Colorful Accent 2" w:uiPriority="51"/>
+    <w:lsdException w:name="Grid Table 7 Colorful Accent 2" w:uiPriority="52"/>
+    <w:lsdException w:name="Grid Table 1 Light Accent 3" w:uiPriority="46"/>
+    <w:lsdException w:name="Grid Table 2 Accent 3" w:uiPriority="47"/>
+    <w:lsdException w:name="Grid Table 3 Accent 3" w:uiPriority="48"/>
+    <w:lsdException w:name="Grid Table 4 Accent 3" w:uiPriority="49"/>
+    <w:lsdException w:name="Grid Table 5 Dark Accent 3" w:uiPriority="50"/>
+    <w:lsdException w:name="Grid Table 6 Colorful Accent 3" w:uiPriority="51"/>
+    <w:lsdException w:name="Grid Table 7 Colorful Accent 3" w:uiPriority="52"/>
+    <w:lsdException w:name="Grid Table 1 Light Accent 4" w:uiPriority="46"/>
+    <w:lsdException w:name="Grid Table 2 Accent 4" w:uiPriority="47"/>
+    <w:lsdException w:name="Grid Table 3 Accent 4" w:uiPriority="48"/>
+    <w:lsdException w:name="Grid Table 4 Accent 4" w:uiPriority="49"/>
+    <w:lsdException w:name="Grid Table 5 Dark Accent 4" w:uiPriority="50"/>
+    <w:lsdException w:name="Grid Table 6 Colorful Accent 4" w:uiPriority="51"/>
+    <w:lsdException w:name="Grid Table 7 Colorful Accent 4" w:uiPriority="52"/>
+    <w:lsdException w:name="Grid Table 1 Light Accent 5" w:uiPriority="46"/>
+    <w:lsdException w:name="Grid Table 2 Accent 5" w:uiPriority="47"/>
+    <w:lsdException w:name="Grid Table 3 Accent 5" w:uiPriority="48"/>
+    <w:lsdException w:name="Grid Table 4 Accent 5" w:uiPriority="49"/>
+    <w:lsdException w:name="Grid Table 5 Dark Accent 5" w:uiPriority="50"/>
+    <w:lsdException w:name="Grid Table 6 Colorful Accent 5" w:uiPriority="51"/>
+    <w:lsdException w:name="Grid Table 7 Colorful Accent 5" w:uiPriority="52"/>
+    <w:lsdException w:name="Grid Table 1 Light Accent 6" w:uiPriority="46"/>
+    <w:lsdException w:name="Grid Table 2 Accent 6" w:uiPriority="47"/>
+    <w:lsdException w:name="Grid Table 3 Accent 6" w:uiPriority="48"/>
+    <w:lsdException w:name="Grid Table 4 Accent 6" w:uiPriority="49"/>
+    <w:lsdException w:name="Grid Table 5 Dark Accent 6" w:uiPriority="50"/>
+    <w:lsdException w:name="Grid Table 6 Colorful Accent 6" w:uiPriority="51"/>
+    <w:lsdException w:name="Grid Table 7 Colorful Accent 6" w:uiPriority="52"/>
+    <w:lsdException w:name="List Table 1 Light" w:uiPriority="46"/>
+    <w:lsdException w:name="List Table 2" w:uiPriority="47"/>
+    <w:lsdException w:name="List Table 3" w:uiPriority="48"/>
+    <w:lsdException w:name="List Table 4" w:uiPriority="49"/>
+    <w:lsdException w:name="List Table 5 Dark" w:uiPriority="50"/>
+    <w:lsdException w:name="List Table 6 Colorful" w:uiPriority="51"/>
+    <w:lsdException w:name="List Table 7 Colorful" w:uiPriority="52"/>
+    <w:lsdException w:name="List Table 1 Light Accent 1" w:uiPriority="46"/>
+    <w:lsdException w:name="List Table 2 Accent 1" w:uiPriority="47"/>
+    <w:lsdException w:name="List Table 3 Accent 1" w:uiPriority="48"/>
+    <w:lsdException w:name="List Table 4 Accent 1" w:uiPriority="49"/>
+    <w:lsdException w:name="List Table 5 Dark Accent 1" w:uiPriority="50"/>
+    <w:lsdException w:name="List Table 6 Colorful Accent 1" w:uiPriority="51"/>
+    <w:lsdException w:name="List Table 7 Colorful Accent 1" w:uiPriority="52"/>
+    <w:lsdException w:name="List Table 1 Light Accent 2" w:uiPriority="46"/>
+    <w:lsdException w:name="List Table 2 Accent 2" w:uiPriority="47"/>
+    <w:lsdException w:name="List Table 3 Accent 2" w:uiPriority="48"/>
+    <w:lsdException w:name="List Table 4 Accent 2" w:uiPriority="49"/>
+    <w:lsdException w:name="List Table 5 Dark Accent 2" w:uiPriority="50"/>
+    <w:lsdException w:name="List Table 6 Colorful Accent 2" w:uiPriority="51"/>
+    <w:lsdException w:name="List Table 7 Colorful Accent 2" w:uiPriority="52"/>
+    <w:lsdException w:name="List Table 1 Light Accent 3" w:uiPriority="46"/>
+    <w:lsdException w:name="List Table 2 Accent 3" w:uiPriority="47"/>
+    <w:lsdException w:name="List Table 3 Accent 3" w:uiPriority="48"/>
+    <w:lsdException w:name="List Table 4 Accent 3" w:uiPriority="49"/>
+    <w:lsdException w:name="List Table 5 Dark Accent 3" w:uiPriority="50"/>
+    <w:lsdException w:name="List Table 6 Colorful Accent 3" w:uiPriority="51"/>
+    <w:lsdException w:name="List Table 7 Colorful Accent 3" w:uiPriority="52"/>
+    <w:lsdException w:name="List Table 1 Light Accent 4" w:uiPriority="46"/>
+    <w:lsdException w:name="List Table 2 Accent 4" w:uiPriority="47"/>
+    <w:lsdException w:name="List Table 3 Accent 4" w:uiPriority="48"/>
+    <w:lsdException w:name="List Table 4 Accent 4" w:uiPriority="49"/>
+    <w:lsdException w:name="List Table 5 Dark Accent 4" w:uiPriority="50"/>
+    <w:lsdException w:name="List Table 6 Colorful Accent 4" w:uiPriority="51"/>
+    <w:lsdException w:name="List Table 7 Colorful Accent 4" w:uiPriority="52"/>
+    <w:lsdException w:name="List Table 1 Light Accent 5" w:uiPriority="46"/>
+    <w:lsdException w:name="List Table 2 Accent 5" w:uiPriority="47"/>
+    <w:lsdException w:name="List Table 3 Accent 5" w:uiPriority="48"/>
+    <w:lsdException w:name="List Table 4 Accent 5" w:uiPriority="49"/>
+    <w:lsdException w:name="List Table 5 Dark Accent 5" w:uiPriority="50"/>
+    <w:lsdException w:name="List Table 6 Colorful Accent 5" w:uiPriority="51"/>
+    <w:lsdException w:name="List Table 7 Colorful Accent 5" w:uiPriority="52"/>
+    <w:lsdException w:name="List Table 1 Light Accent 6" w:uiPriority="46"/>
+    <w:lsdException w:name="List Table 2 Accent 6" w:uiPriority="47"/>
+    <w:lsdException w:name="List Table 3 Accent 6" w:uiPriority="48"/>
+    <w:lsdException w:name="List Table 4 Accent 6" w:uiPriority="49"/>
+    <w:lsdException w:name="List Table 5 Dark Accent 6" w:uiPriority="50"/>
+    <w:lsdException w:name="List Table 6 Colorful Accent 6" w:uiPriority="51"/>
+    <w:lsdException w:name="List Table 7 Colorful Accent 6" w:uiPriority="52"/>
+    <w:lsdException w:name="Mention" w:semiHidden="1" w:unhideWhenUsed="1"/>
+    <w:lsdException w:name="Smart Hyperlink" w:semiHidden="1" w:unhideWhenUsed="1"/>
+    <w:lsdException w:name="Hashtag" w:semiHidden="1" w:unhideWhenUsed="1"/>
   </w:latentStyles>
   <w:style w:type="paragraph" w:default="1" w:styleId="Normal">
     <w:name w:val="Normal"/>
@@ -12563,9 +12832,8 @@
 </file>
 
 <file path=word/glossary/webSettings.xml><?xml version="1.0" encoding="utf-8"?>
-<w:webSettings xmlns:mc="http://schemas.openxmlformats.org/markup-compatibility/2006" xmlns:r="http://schemas.openxmlformats.org/officeDocument/2006/relationships" xmlns:w="http://schemas.openxmlformats.org/wordprocessingml/2006/main" xmlns:w14="http://schemas.microsoft.com/office/word/2010/wordml" mc:Ignorable="w14">
+<w:webSettings xmlns:mc="http://schemas.openxmlformats.org/markup-compatibility/2006" xmlns:r="http://schemas.openxmlformats.org/officeDocument/2006/relationships" xmlns:w="http://schemas.openxmlformats.org/wordprocessingml/2006/main" xmlns:w14="http://schemas.microsoft.com/office/word/2010/wordml" xmlns:w15="http://schemas.microsoft.com/office/word/2012/wordml" xmlns:w16se="http://schemas.microsoft.com/office/word/2015/wordml/symex" mc:Ignorable="w14 w15 w16se">
   <w:allowPNG/>
-  <w:doNotSaveAsSingleFile/>
 </w:webSettings>
 </file>
 
@@ -12872,6 +13140,15 @@
 </file>
 
 <file path=customXml/item3.xml><?xml version="1.0" encoding="utf-8"?>
+<?mso-contentType ?>
+<FormTemplates xmlns="http://schemas.microsoft.com/sharepoint/v3/contenttype/forms">
+  <Display>DocumentLibraryForm</Display>
+  <Edit>DocumentLibraryForm</Edit>
+  <New>DocumentLibraryForm</New>
+</FormTemplates>
+</file>
+
+<file path=customXml/item4.xml><?xml version="1.0" encoding="utf-8"?>
 <ct:contentTypeSchema xmlns:ct="http://schemas.microsoft.com/office/2006/metadata/contentType" xmlns:ma="http://schemas.microsoft.com/office/2006/metadata/properties/metaAttributes" ct:_="" ma:_="" ma:contentTypeName="Document" ma:contentTypeID="0x01010028BB3CA8684FFA4E8D7C64CF5C951A27" ma:contentTypeVersion="" ma:contentTypeDescription="Create a new document." ma:contentTypeScope="" ma:versionID="9f0b42d8be0bc561361cd52546a9e8a4">
   <xsd:schema xmlns:xsd="http://www.w3.org/2001/XMLSchema" xmlns:xs="http://www.w3.org/2001/XMLSchema" xmlns:p="http://schemas.microsoft.com/office/2006/metadata/properties" targetNamespace="http://schemas.microsoft.com/office/2006/metadata/properties" ma:root="true" ma:fieldsID="f3e687d5f98ee29b9cfcc2ff24550dc4">
     <xsd:element name="properties">
@@ -12985,15 +13262,6 @@
 </ct:contentTypeSchema>
 </file>
 
-<file path=customXml/item4.xml><?xml version="1.0" encoding="utf-8"?>
-<?mso-contentType ?>
-<FormTemplates xmlns="http://schemas.microsoft.com/sharepoint/v3/contenttype/forms">
-  <Display>DocumentLibraryForm</Display>
-  <Edit>DocumentLibraryForm</Edit>
-  <New>DocumentLibraryForm</New>
-</FormTemplates>
-</file>
-
 <file path=customXml/item5.xml><?xml version="1.0" encoding="utf-8"?>
 <b:Sources xmlns:b="http://schemas.openxmlformats.org/officeDocument/2006/bibliography" xmlns="http://schemas.openxmlformats.org/officeDocument/2006/bibliography" SelectedStyle="\APA.XSL" StyleName="APA"/>
 </file>
@@ -13016,6 +13284,14 @@
 </file>
 
 <file path=customXml/itemProps3.xml><?xml version="1.0" encoding="utf-8"?>
+<ds:datastoreItem xmlns:ds="http://schemas.openxmlformats.org/officeDocument/2006/customXml" ds:itemID="{710DA8E1-4377-4B6A-9EE7-F56C77C510A6}">
+  <ds:schemaRefs>
+    <ds:schemaRef ds:uri="http://schemas.microsoft.com/sharepoint/v3/contenttype/forms"/>
+  </ds:schemaRefs>
+</ds:datastoreItem>
+</file>
+
+<file path=customXml/itemProps4.xml><?xml version="1.0" encoding="utf-8"?>
 <ds:datastoreItem xmlns:ds="http://schemas.openxmlformats.org/officeDocument/2006/customXml" ds:itemID="{01620A2C-5CCB-4452-9A4D-FD6B77419B1C}">
   <ds:schemaRefs>
     <ds:schemaRef ds:uri="http://schemas.microsoft.com/office/2006/metadata/contentType"/>
@@ -13031,16 +13307,8 @@
 </ds:datastoreItem>
 </file>
 
-<file path=customXml/itemProps4.xml><?xml version="1.0" encoding="utf-8"?>
-<ds:datastoreItem xmlns:ds="http://schemas.openxmlformats.org/officeDocument/2006/customXml" ds:itemID="{710DA8E1-4377-4B6A-9EE7-F56C77C510A6}">
-  <ds:schemaRefs>
-    <ds:schemaRef ds:uri="http://schemas.microsoft.com/sharepoint/v3/contenttype/forms"/>
-  </ds:schemaRefs>
-</ds:datastoreItem>
-</file>
-
 <file path=customXml/itemProps5.xml><?xml version="1.0" encoding="utf-8"?>
-<ds:datastoreItem xmlns:ds="http://schemas.openxmlformats.org/officeDocument/2006/customXml" ds:itemID="{2D554E76-43EA-4A4A-A9BD-CA35643AAC2A}">
+<ds:datastoreItem xmlns:ds="http://schemas.openxmlformats.org/officeDocument/2006/customXml" ds:itemID="{FBFF8195-DB6D-4BEC-BCEB-79218B1C1ABC}">
   <ds:schemaRefs>
     <ds:schemaRef ds:uri="http://schemas.openxmlformats.org/officeDocument/2006/bibliography"/>
   </ds:schemaRefs>

</xml_diff>

<commit_message>
Clarifiation about removing courses from a program, but not deleting, but rather moving it to unmapped.
</commit_message>
<xml_diff>
--- a/DeptGuide.docx
+++ b/DeptGuide.docx
@@ -1,8 +1,7 @@
 
 <file path=word/document.xml><?xml version="1.0" encoding="utf-8"?>
-<w:document xmlns:wpc="http://schemas.microsoft.com/office/word/2010/wordprocessingCanvas" xmlns:mc="http://schemas.openxmlformats.org/markup-compatibility/2006" xmlns:o="urn:schemas-microsoft-com:office:office" xmlns:r="http://schemas.openxmlformats.org/officeDocument/2006/relationships" xmlns:m="http://schemas.openxmlformats.org/officeDocument/2006/math" xmlns:v="urn:schemas-microsoft-com:vml" xmlns:wp14="http://schemas.microsoft.com/office/word/2010/wordprocessingDrawing" xmlns:wp="http://schemas.openxmlformats.org/drawingml/2006/wordprocessingDrawing" xmlns:w10="urn:schemas-microsoft-com:office:word" xmlns:w="http://schemas.openxmlformats.org/wordprocessingml/2006/main" xmlns:w14="http://schemas.microsoft.com/office/word/2010/wordml" xmlns:wpg="http://schemas.microsoft.com/office/word/2010/wordprocessingGroup" xmlns:wpi="http://schemas.microsoft.com/office/word/2010/wordprocessingInk" xmlns:wne="http://schemas.microsoft.com/office/word/2006/wordml" xmlns:wps="http://schemas.microsoft.com/office/word/2010/wordprocessingShape" mc:Ignorable="w14 wp14">
+<w:document xmlns:wpc="http://schemas.microsoft.com/office/word/2010/wordprocessingCanvas" xmlns:mo="http://schemas.microsoft.com/office/mac/office/2008/main" xmlns:mc="http://schemas.openxmlformats.org/markup-compatibility/2006" xmlns:mv="urn:schemas-microsoft-com:mac:vml" xmlns:o="urn:schemas-microsoft-com:office:office" xmlns:r="http://schemas.openxmlformats.org/officeDocument/2006/relationships" xmlns:m="http://schemas.openxmlformats.org/officeDocument/2006/math" xmlns:v="urn:schemas-microsoft-com:vml" xmlns:wp14="http://schemas.microsoft.com/office/word/2010/wordprocessingDrawing" xmlns:wp="http://schemas.openxmlformats.org/drawingml/2006/wordprocessingDrawing" xmlns:w10="urn:schemas-microsoft-com:office:word" xmlns:w="http://schemas.openxmlformats.org/wordprocessingml/2006/main" xmlns:w14="http://schemas.microsoft.com/office/word/2010/wordml" xmlns:wpg="http://schemas.microsoft.com/office/word/2010/wordprocessingGroup" xmlns:wpi="http://schemas.microsoft.com/office/word/2010/wordprocessingInk" xmlns:wne="http://schemas.microsoft.com/office/word/2006/wordml" xmlns:wps="http://schemas.microsoft.com/office/word/2010/wordprocessingShape" mc:Ignorable="w14 wp14">
   <w:body>
-    <w:bookmarkStart w:id="0" w:name="_GoBack" w:displacedByCustomXml="next"/>
     <w:sdt>
       <w:sdtPr>
         <w:rPr>
@@ -2574,8 +2573,8 @@
         </w:rPr>
         <w:br w:type="page"/>
       </w:r>
-      <w:bookmarkStart w:id="1" w:name="_Pre-requisites"/>
-      <w:bookmarkEnd w:id="1"/>
+      <w:bookmarkStart w:id="0" w:name="_Pre-requisites"/>
+      <w:bookmarkEnd w:id="0"/>
     </w:p>
     <w:p>
       <w:pPr>
@@ -2590,8 +2589,8 @@
           <w:szCs w:val="24"/>
         </w:rPr>
       </w:pPr>
-      <w:bookmarkStart w:id="2" w:name="_Toc341427881"/>
-      <w:bookmarkStart w:id="3" w:name="_Toc347489010"/>
+      <w:bookmarkStart w:id="1" w:name="_Toc341427881"/>
+      <w:bookmarkStart w:id="2" w:name="_Toc347489010"/>
       <w:r>
         <w:rPr>
           <w:sz w:val="24"/>
@@ -2600,7 +2599,7 @@
         <w:lastRenderedPageBreak/>
         <w:t>Introduction</w:t>
       </w:r>
-      <w:bookmarkEnd w:id="2"/>
+      <w:bookmarkEnd w:id="1"/>
     </w:p>
     <w:p>
       <w:pPr>
@@ -2632,21 +2631,7 @@
         <w:rPr>
           <w:rFonts w:ascii="Arial" w:hAnsi="Arial" w:cs="Arial"/>
         </w:rPr>
-        <w:t xml:space="preserve"> part of MEASURE (McMaster Engineering Accreditation System for </w:t>
-      </w:r>
-      <w:proofErr w:type="spellStart"/>
-      <w:r>
-        <w:rPr>
-          <w:rFonts w:ascii="Arial" w:hAnsi="Arial" w:cs="Arial"/>
-        </w:rPr>
-        <w:t>UndeRgraduatE</w:t>
-      </w:r>
-      <w:proofErr w:type="spellEnd"/>
-      <w:r>
-        <w:rPr>
-          <w:rFonts w:ascii="Arial" w:hAnsi="Arial" w:cs="Arial"/>
-        </w:rPr>
-        <w:t>). MEASURE</w:t>
+        <w:t xml:space="preserve"> part of MEASURE (McMaster Engineering Accreditation System for UndeRgraduatE). MEASURE</w:t>
       </w:r>
       <w:r>
         <w:rPr>
@@ -2882,7 +2867,7 @@
           <w:szCs w:val="24"/>
         </w:rPr>
       </w:pPr>
-      <w:bookmarkStart w:id="4" w:name="_Toc341427882"/>
+      <w:bookmarkStart w:id="3" w:name="_Toc341427882"/>
       <w:r>
         <w:rPr>
           <w:sz w:val="24"/>
@@ -2890,8 +2875,8 @@
         </w:rPr>
         <w:t>Pre-requisites</w:t>
       </w:r>
+      <w:bookmarkEnd w:id="2"/>
       <w:bookmarkEnd w:id="3"/>
-      <w:bookmarkEnd w:id="4"/>
     </w:p>
     <w:p>
       <w:pPr>
@@ -2911,8 +2896,8 @@
           <w:rFonts w:ascii="Arial" w:hAnsi="Arial" w:cs="Arial"/>
         </w:rPr>
       </w:pPr>
-      <w:bookmarkStart w:id="5" w:name="_Location_of_Relevant"/>
-      <w:bookmarkEnd w:id="5"/>
+      <w:bookmarkStart w:id="4" w:name="_Location_of_Relevant"/>
+      <w:bookmarkEnd w:id="4"/>
       <w:r>
         <w:rPr>
           <w:rFonts w:ascii="Arial" w:hAnsi="Arial" w:cs="Arial"/>
@@ -3161,7 +3146,7 @@
           <w:szCs w:val="24"/>
         </w:rPr>
       </w:pPr>
-      <w:bookmarkStart w:id="6" w:name="_Toc341427883"/>
+      <w:bookmarkStart w:id="5" w:name="_Toc341427883"/>
       <w:r>
         <w:rPr>
           <w:sz w:val="24"/>
@@ -3169,7 +3154,7 @@
         </w:rPr>
         <w:t>Annual Timeline</w:t>
       </w:r>
-      <w:bookmarkEnd w:id="6"/>
+      <w:bookmarkEnd w:id="5"/>
     </w:p>
     <w:p>
       <w:pPr>
@@ -3504,19 +3489,11 @@
                 <w:rFonts w:ascii="Arial" w:hAnsi="Arial" w:cs="Arial"/>
               </w:rPr>
             </w:pPr>
-            <w:proofErr w:type="spellStart"/>
-            <w:r>
-              <w:rPr>
-                <w:rFonts w:ascii="Arial" w:hAnsi="Arial" w:cs="Arial"/>
-              </w:rPr>
-              <w:t>Assoc</w:t>
-            </w:r>
-            <w:proofErr w:type="spellEnd"/>
-            <w:r>
-              <w:rPr>
-                <w:rFonts w:ascii="Arial" w:hAnsi="Arial" w:cs="Arial"/>
-              </w:rPr>
-              <w:t xml:space="preserve"> Dean</w:t>
+            <w:r>
+              <w:rPr>
+                <w:rFonts w:ascii="Arial" w:hAnsi="Arial" w:cs="Arial"/>
+              </w:rPr>
+              <w:t>Assoc Dean</w:t>
             </w:r>
           </w:p>
         </w:tc>
@@ -3574,6 +3551,13 @@
                 <w:rFonts w:ascii="Arial" w:hAnsi="Arial" w:cs="Arial"/>
                 <w:b/>
               </w:rPr>
+              <w:t>, until moving them to unmapped</w:t>
+            </w:r>
+            <w:r>
+              <w:rPr>
+                <w:rFonts w:ascii="Arial" w:hAnsi="Arial" w:cs="Arial"/>
+                <w:b/>
+              </w:rPr>
               <w:t>!</w:t>
             </w:r>
             <w:r>
@@ -4306,19 +4290,11 @@
                 <w:rFonts w:ascii="Arial" w:hAnsi="Arial" w:cs="Arial"/>
               </w:rPr>
             </w:pPr>
-            <w:proofErr w:type="spellStart"/>
-            <w:r>
-              <w:rPr>
-                <w:rFonts w:ascii="Arial" w:hAnsi="Arial" w:cs="Arial"/>
-              </w:rPr>
-              <w:t>Assoc</w:t>
-            </w:r>
-            <w:proofErr w:type="spellEnd"/>
-            <w:r>
-              <w:rPr>
-                <w:rFonts w:ascii="Arial" w:hAnsi="Arial" w:cs="Arial"/>
-              </w:rPr>
-              <w:t xml:space="preserve"> Dean</w:t>
+            <w:r>
+              <w:rPr>
+                <w:rFonts w:ascii="Arial" w:hAnsi="Arial" w:cs="Arial"/>
+              </w:rPr>
+              <w:t>Assoc Dean</w:t>
             </w:r>
           </w:p>
         </w:tc>
@@ -4728,34 +4704,31 @@
           <w:szCs w:val="24"/>
         </w:rPr>
       </w:pPr>
-      <w:bookmarkStart w:id="7" w:name="_Toc340895642"/>
-      <w:bookmarkStart w:id="8" w:name="_Toc341427884"/>
+      <w:bookmarkStart w:id="6" w:name="_Toc340895642"/>
+      <w:bookmarkStart w:id="7" w:name="_Toc341427884"/>
       <w:r>
         <w:rPr>
           <w:b w:val="0"/>
           <w:sz w:val="24"/>
           <w:szCs w:val="24"/>
         </w:rPr>
-        <w:lastRenderedPageBreak/>
-        <w:t xml:space="preserve">Throughout the year the departmental </w:t>
-      </w:r>
-      <w:proofErr w:type="spellStart"/>
+        <w:t xml:space="preserve">Throughout the year the departmental representative’s can look at the reports generated by MEASURE.  </w:t>
+      </w:r>
       <w:r>
         <w:rPr>
           <w:b w:val="0"/>
           <w:sz w:val="24"/>
           <w:szCs w:val="24"/>
         </w:rPr>
-        <w:t>representative’s</w:t>
-      </w:r>
-      <w:proofErr w:type="spellEnd"/>
+        <w:t xml:space="preserve">These reports will also be useful for filling out the CEAB questionnaire in accreditation years.  </w:t>
+      </w:r>
       <w:r>
         <w:rPr>
           <w:b w:val="0"/>
           <w:sz w:val="24"/>
           <w:szCs w:val="24"/>
         </w:rPr>
-        <w:t xml:space="preserve"> can look at the reports generated by MEASURE.  </w:t>
+        <w:t xml:space="preserve">The reports include the following: </w:t>
       </w:r>
       <w:r>
         <w:rPr>
@@ -4763,7 +4736,7 @@
           <w:sz w:val="24"/>
           <w:szCs w:val="24"/>
         </w:rPr>
-        <w:t xml:space="preserve">These reports will also be useful for filling out the CEAB questionnaire in accreditation years.  </w:t>
+        <w:t xml:space="preserve">Curriculum Committee Recommendations Report, </w:t>
       </w:r>
       <w:r>
         <w:rPr>
@@ -4771,7 +4744,7 @@
           <w:sz w:val="24"/>
           <w:szCs w:val="24"/>
         </w:rPr>
-        <w:t xml:space="preserve">The reports include the following: </w:t>
+        <w:t>Attribute Map Report, Attribute Map Summary Report</w:t>
       </w:r>
       <w:r>
         <w:rPr>
@@ -4779,7 +4752,7 @@
           <w:sz w:val="24"/>
           <w:szCs w:val="24"/>
         </w:rPr>
-        <w:t xml:space="preserve">Curriculum Committee Recommendations Report, </w:t>
+        <w:t xml:space="preserve">, </w:t>
       </w:r>
       <w:r>
         <w:rPr>
@@ -4787,7 +4760,7 @@
           <w:sz w:val="24"/>
           <w:szCs w:val="24"/>
         </w:rPr>
-        <w:t>Attribute Map Report, Attribute Map Summary Report</w:t>
+        <w:t xml:space="preserve">Indicator Map Report and the </w:t>
       </w:r>
       <w:r>
         <w:rPr>
@@ -4795,7 +4768,7 @@
           <w:sz w:val="24"/>
           <w:szCs w:val="24"/>
         </w:rPr>
-        <w:t xml:space="preserve">, </w:t>
+        <w:t>Course Report</w:t>
       </w:r>
       <w:r>
         <w:rPr>
@@ -4803,7 +4776,7 @@
           <w:sz w:val="24"/>
           <w:szCs w:val="24"/>
         </w:rPr>
-        <w:t xml:space="preserve">Indicator Map Report and the </w:t>
+        <w:t xml:space="preserve"> (for any course).  Using MEASURE it is also possible </w:t>
       </w:r>
       <w:r>
         <w:rPr>
@@ -4811,7 +4784,7 @@
           <w:sz w:val="24"/>
           <w:szCs w:val="24"/>
         </w:rPr>
-        <w:t>Course Report</w:t>
+        <w:t xml:space="preserve">to view the historical data through the </w:t>
       </w:r>
       <w:r>
         <w:rPr>
@@ -4819,7 +4792,7 @@
           <w:sz w:val="24"/>
           <w:szCs w:val="24"/>
         </w:rPr>
-        <w:t xml:space="preserve"> (for any course).  Using MEASURE it is also possible </w:t>
+        <w:t xml:space="preserve">Historical </w:t>
       </w:r>
       <w:r>
         <w:rPr>
@@ -4827,7 +4800,8 @@
           <w:sz w:val="24"/>
           <w:szCs w:val="24"/>
         </w:rPr>
-        <w:t xml:space="preserve">to view the historical data through the </w:t>
+        <w:lastRenderedPageBreak/>
+        <w:t xml:space="preserve">Course Measurement Report and the </w:t>
       </w:r>
       <w:r>
         <w:rPr>
@@ -4835,7 +4809,7 @@
           <w:sz w:val="24"/>
           <w:szCs w:val="24"/>
         </w:rPr>
-        <w:t xml:space="preserve">Historical Course Measurement Report and the </w:t>
+        <w:t>Historical Program Measurement Report.</w:t>
       </w:r>
       <w:r>
         <w:rPr>
@@ -4843,46 +4817,46 @@
           <w:sz w:val="24"/>
           <w:szCs w:val="24"/>
         </w:rPr>
-        <w:t>Historical Program Measurement Report.</w:t>
-      </w:r>
-      <w:r>
+        <w:t xml:space="preserve">  The reports are summarized in Section 10.</w:t>
+      </w:r>
+      <w:bookmarkEnd w:id="6"/>
+      <w:bookmarkEnd w:id="7"/>
+    </w:p>
+    <w:p>
+      <w:pPr>
+        <w:rPr>
+          <w:rFonts w:ascii="Arial" w:hAnsi="Arial" w:cs="Arial"/>
+          <w:b/>
+        </w:rPr>
+      </w:pPr>
+    </w:p>
+    <w:p>
+      <w:pPr>
+        <w:pStyle w:val="Heading1"/>
+        <w:ind w:left="360"/>
         <w:rPr>
           <w:b w:val="0"/>
           <w:sz w:val="24"/>
           <w:szCs w:val="24"/>
         </w:rPr>
-        <w:t xml:space="preserve">  The reports are summarized in Section 10.</w:t>
-      </w:r>
-      <w:bookmarkEnd w:id="7"/>
-      <w:bookmarkEnd w:id="8"/>
-    </w:p>
-    <w:p>
-      <w:pPr>
-        <w:rPr>
-          <w:rFonts w:ascii="Arial" w:hAnsi="Arial" w:cs="Arial"/>
-          <w:b/>
-        </w:rPr>
-      </w:pPr>
-    </w:p>
-    <w:p>
-      <w:pPr>
-        <w:pStyle w:val="Heading1"/>
-        <w:ind w:left="360"/>
+      </w:pPr>
+      <w:bookmarkStart w:id="8" w:name="_Toc340895643"/>
+      <w:bookmarkStart w:id="9" w:name="_Toc341427885"/>
+      <w:r>
         <w:rPr>
           <w:b w:val="0"/>
           <w:sz w:val="24"/>
           <w:szCs w:val="24"/>
         </w:rPr>
-      </w:pPr>
-      <w:bookmarkStart w:id="9" w:name="_Toc340895643"/>
-      <w:bookmarkStart w:id="10" w:name="_Toc341427885"/>
+        <w:t>The timeline table shows an entry for adding courses, but no time slot for deleting courses</w:t>
+      </w:r>
       <w:r>
         <w:rPr>
           <w:b w:val="0"/>
           <w:sz w:val="24"/>
           <w:szCs w:val="24"/>
         </w:rPr>
-        <w:t>The timeline table shows an entry for adding courses, but no time slot for deleting courses</w:t>
+        <w:t xml:space="preserve"> that are no longer offered</w:t>
       </w:r>
       <w:r>
         <w:rPr>
@@ -4890,7 +4864,7 @@
           <w:sz w:val="24"/>
           <w:szCs w:val="24"/>
         </w:rPr>
-        <w:t xml:space="preserve"> that are no longer offered</w:t>
+        <w:t>.  This is because</w:t>
       </w:r>
       <w:r>
         <w:rPr>
@@ -4898,7 +4872,7 @@
           <w:sz w:val="24"/>
           <w:szCs w:val="24"/>
         </w:rPr>
-        <w:t>.  This is because</w:t>
+        <w:t xml:space="preserve"> </w:t>
       </w:r>
       <w:r>
         <w:rPr>
@@ -4906,7 +4880,7 @@
           <w:sz w:val="24"/>
           <w:szCs w:val="24"/>
         </w:rPr>
-        <w:t xml:space="preserve"> </w:t>
+        <w:t>courses are not deleted</w:t>
       </w:r>
       <w:r>
         <w:rPr>
@@ -4914,7 +4888,7 @@
           <w:sz w:val="24"/>
           <w:szCs w:val="24"/>
         </w:rPr>
-        <w:t>courses are not deleted</w:t>
+        <w:t xml:space="preserve">, since deleting them will remove all of the historical data </w:t>
       </w:r>
       <w:r>
         <w:rPr>
@@ -4922,25 +4896,23 @@
           <w:sz w:val="24"/>
           <w:szCs w:val="24"/>
         </w:rPr>
-        <w:t xml:space="preserve">, since deleting </w:t>
-      </w:r>
-      <w:proofErr w:type="gramStart"/>
+        <w:t>associated with the course</w:t>
+      </w:r>
       <w:r>
         <w:rPr>
           <w:b w:val="0"/>
           <w:sz w:val="24"/>
           <w:szCs w:val="24"/>
         </w:rPr>
-        <w:t>them</w:t>
-      </w:r>
-      <w:proofErr w:type="gramEnd"/>
+        <w:t>.</w:t>
+      </w:r>
       <w:r>
         <w:rPr>
           <w:b w:val="0"/>
           <w:sz w:val="24"/>
           <w:szCs w:val="24"/>
         </w:rPr>
-        <w:t xml:space="preserve"> will remove all of the historical data </w:t>
+        <w:t xml:space="preserve">  Courses can be removed from a </w:t>
       </w:r>
       <w:r>
         <w:rPr>
@@ -4948,7 +4920,7 @@
           <w:sz w:val="24"/>
           <w:szCs w:val="24"/>
         </w:rPr>
-        <w:t>associated with the course</w:t>
+        <w:t xml:space="preserve">specific </w:t>
       </w:r>
       <w:r>
         <w:rPr>
@@ -4956,34 +4928,18 @@
           <w:sz w:val="24"/>
           <w:szCs w:val="24"/>
         </w:rPr>
-        <w:t>.</w:t>
-      </w:r>
+        <w:t>program, but should not be removed from the Vena database.</w:t>
+      </w:r>
+      <w:bookmarkEnd w:id="8"/>
+      <w:bookmarkEnd w:id="9"/>
       <w:r>
         <w:rPr>
           <w:b w:val="0"/>
           <w:sz w:val="24"/>
           <w:szCs w:val="24"/>
         </w:rPr>
-        <w:t xml:space="preserve">  Courses can be removed from a </w:t>
-      </w:r>
-      <w:r>
-        <w:rPr>
-          <w:b w:val="0"/>
-          <w:sz w:val="24"/>
-          <w:szCs w:val="24"/>
-        </w:rPr>
-        <w:t xml:space="preserve">specific </w:t>
-      </w:r>
-      <w:r>
-        <w:rPr>
-          <w:b w:val="0"/>
-          <w:sz w:val="24"/>
-          <w:szCs w:val="24"/>
-        </w:rPr>
-        <w:t>program, but should not be removed from the Vena database.</w:t>
-      </w:r>
-      <w:bookmarkEnd w:id="9"/>
-      <w:bookmarkEnd w:id="10"/>
+        <w:t xml:space="preserve">  Courses that are no longer offered should be moved to unmapped, as described in the appropriate section below.</w:t>
+      </w:r>
     </w:p>
     <w:p>
       <w:pPr>
@@ -5005,7 +4961,7 @@
           <w:szCs w:val="24"/>
         </w:rPr>
       </w:pPr>
-      <w:bookmarkStart w:id="11" w:name="_Toc341427886"/>
+      <w:bookmarkStart w:id="10" w:name="_Toc341427886"/>
       <w:r>
         <w:rPr>
           <w:sz w:val="24"/>
@@ -5013,7 +4969,7 @@
         </w:rPr>
         <w:t>Check Out and Check In Files</w:t>
       </w:r>
-      <w:bookmarkEnd w:id="11"/>
+      <w:bookmarkEnd w:id="10"/>
     </w:p>
     <w:p>
       <w:pPr>
@@ -5025,8 +4981,8 @@
           <w:szCs w:val="24"/>
         </w:rPr>
       </w:pPr>
-      <w:bookmarkStart w:id="12" w:name="_Toc340895645"/>
-      <w:bookmarkStart w:id="13" w:name="_Toc341427887"/>
+      <w:bookmarkStart w:id="11" w:name="_Toc340895645"/>
+      <w:bookmarkStart w:id="12" w:name="_Toc341427887"/>
       <w:r>
         <w:rPr>
           <w:b w:val="0"/>
@@ -5067,8 +5023,8 @@
         </w:rPr>
         <w:t xml:space="preserve"> back in.  This section describes how to do this in general.</w:t>
       </w:r>
+      <w:bookmarkEnd w:id="11"/>
       <w:bookmarkEnd w:id="12"/>
-      <w:bookmarkEnd w:id="13"/>
     </w:p>
     <w:p>
       <w:pPr>
@@ -5584,7 +5540,7 @@
           <w:szCs w:val="24"/>
         </w:rPr>
       </w:pPr>
-      <w:bookmarkStart w:id="14" w:name="_Toc341427888"/>
+      <w:bookmarkStart w:id="13" w:name="_Toc341427888"/>
       <w:r>
         <w:rPr>
           <w:sz w:val="24"/>
@@ -5592,7 +5548,7 @@
         </w:rPr>
         <w:t>Add New Course</w:t>
       </w:r>
-      <w:bookmarkEnd w:id="14"/>
+      <w:bookmarkEnd w:id="13"/>
     </w:p>
     <w:p>
       <w:pPr>
@@ -5963,7 +5919,7 @@
           <w:szCs w:val="24"/>
         </w:rPr>
       </w:pPr>
-      <w:bookmarkStart w:id="15" w:name="_Toc341427889"/>
+      <w:bookmarkStart w:id="14" w:name="_Toc341427889"/>
       <w:r>
         <w:rPr>
           <w:sz w:val="24"/>
@@ -5971,7 +5927,7 @@
         </w:rPr>
         <w:t>Edit Courses and Programs Mapping</w:t>
       </w:r>
-      <w:bookmarkEnd w:id="15"/>
+      <w:bookmarkEnd w:id="14"/>
       <w:r>
         <w:rPr>
           <w:sz w:val="24"/>
@@ -6337,7 +6293,7 @@
               </wp:anchor>
             </w:drawing>
           </mc:Choice>
-          <mc:Fallback xmlns:mo="http://schemas.microsoft.com/office/mac/office/2008/main" xmlns:mv="urn:schemas-microsoft-com:mac:vml" xmlns:w16se="http://schemas.microsoft.com/office/word/2015/wordml/symex" xmlns:w15="http://schemas.microsoft.com/office/word/2012/wordml" xmlns:cx5="http://schemas.microsoft.com/office/drawing/2016/5/11/chartex" xmlns:cx4="http://schemas.microsoft.com/office/drawing/2016/5/10/chartex" xmlns:cx3="http://schemas.microsoft.com/office/drawing/2016/5/9/chartex" xmlns:cx2="http://schemas.microsoft.com/office/drawing/2015/10/21/chartex" xmlns:cx1="http://schemas.microsoft.com/office/drawing/2015/9/8/chartex" xmlns:cx="http://schemas.microsoft.com/office/drawing/2014/chartex">
+          <mc:Fallback xmlns:cx="http://schemas.microsoft.com/office/drawing/2014/chartex" xmlns:cx1="http://schemas.microsoft.com/office/drawing/2015/9/8/chartex" xmlns:cx2="http://schemas.microsoft.com/office/drawing/2015/10/21/chartex" xmlns:cx3="http://schemas.microsoft.com/office/drawing/2016/5/9/chartex" xmlns:cx4="http://schemas.microsoft.com/office/drawing/2016/5/10/chartex" xmlns:cx5="http://schemas.microsoft.com/office/drawing/2016/5/11/chartex" xmlns:w15="http://schemas.microsoft.com/office/word/2012/wordml" xmlns:w16se="http://schemas.microsoft.com/office/word/2015/wordml/symex">
             <w:pict>
               <v:roundrect w14:anchorId="34D0526C" id="Rounded Rectangle 7" o:spid="_x0000_s1026" style="position:absolute;margin-left:41.45pt;margin-top:137.9pt;width:29.95pt;height:19pt;z-index:251659264;visibility:visible;mso-wrap-style:square;mso-width-percent:0;mso-height-percent:0;mso-wrap-distance-left:9pt;mso-wrap-distance-top:0;mso-wrap-distance-right:9pt;mso-wrap-distance-bottom:0;mso-position-horizontal:absolute;mso-position-horizontal-relative:text;mso-position-vertical:absolute;mso-position-vertical-relative:text;mso-width-percent:0;mso-height-percent:0;mso-width-relative:margin;mso-height-relative:margin;v-text-anchor:middle" arcsize="10923f" o:gfxdata="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" filled="f" strokecolor="red" strokeweight="2pt"/>
             </w:pict>
@@ -6418,7 +6374,7 @@
               </wp:anchor>
             </w:drawing>
           </mc:Choice>
-          <mc:Fallback xmlns:mo="http://schemas.microsoft.com/office/mac/office/2008/main" xmlns:mv="urn:schemas-microsoft-com:mac:vml" xmlns:w16se="http://schemas.microsoft.com/office/word/2015/wordml/symex" xmlns:w15="http://schemas.microsoft.com/office/word/2012/wordml" xmlns:cx5="http://schemas.microsoft.com/office/drawing/2016/5/11/chartex" xmlns:cx4="http://schemas.microsoft.com/office/drawing/2016/5/10/chartex" xmlns:cx3="http://schemas.microsoft.com/office/drawing/2016/5/9/chartex" xmlns:cx2="http://schemas.microsoft.com/office/drawing/2015/10/21/chartex" xmlns:cx1="http://schemas.microsoft.com/office/drawing/2015/9/8/chartex" xmlns:cx="http://schemas.microsoft.com/office/drawing/2014/chartex">
+          <mc:Fallback xmlns:cx="http://schemas.microsoft.com/office/drawing/2014/chartex" xmlns:cx1="http://schemas.microsoft.com/office/drawing/2015/9/8/chartex" xmlns:cx2="http://schemas.microsoft.com/office/drawing/2015/10/21/chartex" xmlns:cx3="http://schemas.microsoft.com/office/drawing/2016/5/9/chartex" xmlns:cx4="http://schemas.microsoft.com/office/drawing/2016/5/10/chartex" xmlns:cx5="http://schemas.microsoft.com/office/drawing/2016/5/11/chartex" xmlns:w15="http://schemas.microsoft.com/office/word/2012/wordml" xmlns:w16se="http://schemas.microsoft.com/office/word/2015/wordml/symex">
             <w:pict>
               <v:roundrect w14:anchorId="60DD3B79" id="Rounded Rectangle 8" o:spid="_x0000_s1026" style="position:absolute;margin-left:258pt;margin-top:275.6pt;width:47.8pt;height:14.4pt;z-index:251660288;visibility:visible;mso-wrap-style:square;mso-width-percent:0;mso-height-percent:0;mso-wrap-distance-left:9pt;mso-wrap-distance-top:0;mso-wrap-distance-right:9pt;mso-wrap-distance-bottom:0;mso-position-horizontal:absolute;mso-position-horizontal-relative:text;mso-position-vertical:absolute;mso-position-vertical-relative:text;mso-width-percent:0;mso-height-percent:0;mso-width-relative:margin;mso-height-relative:margin;v-text-anchor:middle" arcsize="10923f" o:gfxdata="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" filled="f" strokecolor="red" strokeweight="2pt"/>
             </w:pict>
@@ -6511,6 +6467,8 @@
         <w:t>Right click on the course you want to remove from the mapping and select ‘Cut’</w:t>
       </w:r>
     </w:p>
+    <w:bookmarkStart w:id="15" w:name="_GoBack"/>
+    <w:bookmarkEnd w:id="15"/>
     <w:p>
       <w:pPr>
         <w:pStyle w:val="ListParagraph"/>
@@ -9417,21 +9375,7 @@
         <w:rPr>
           <w:rFonts w:ascii="Arial" w:hAnsi="Arial" w:cs="Arial"/>
         </w:rPr>
-        <w:t>Right click on the sheet navigation area then unhide the “</w:t>
-      </w:r>
-      <w:proofErr w:type="spellStart"/>
-      <w:r>
-        <w:rPr>
-          <w:rFonts w:ascii="Arial" w:hAnsi="Arial" w:cs="Arial"/>
-        </w:rPr>
-        <w:t>CoueseList</w:t>
-      </w:r>
-      <w:proofErr w:type="spellEnd"/>
-      <w:r>
-        <w:rPr>
-          <w:rFonts w:ascii="Arial" w:hAnsi="Arial" w:cs="Arial"/>
-        </w:rPr>
-        <w:t>” sheet in the “Rubric Input Template”</w:t>
+        <w:t>Right click on the sheet navigation area then unhide the “CoueseList” sheet in the “Rubric Input Template”</w:t>
       </w:r>
     </w:p>
     <w:p>
@@ -9584,21 +9528,7 @@
         <w:rPr>
           <w:rFonts w:ascii="Arial" w:hAnsi="Arial" w:cs="Arial"/>
         </w:rPr>
-        <w:t>Hide the ““</w:t>
-      </w:r>
-      <w:proofErr w:type="spellStart"/>
-      <w:r>
-        <w:rPr>
-          <w:rFonts w:ascii="Arial" w:hAnsi="Arial" w:cs="Arial"/>
-        </w:rPr>
-        <w:t>CoueseList</w:t>
-      </w:r>
-      <w:proofErr w:type="spellEnd"/>
-      <w:r>
-        <w:rPr>
-          <w:rFonts w:ascii="Arial" w:hAnsi="Arial" w:cs="Arial"/>
-        </w:rPr>
-        <w:t>” sheet”</w:t>
+        <w:t>Hide the ““CoueseList” sheet”</w:t>
       </w:r>
     </w:p>
     <w:p>
@@ -9826,7 +9756,6 @@
           <w:t>mailto:zhengm2@mcmaster.ca</w:t>
         </w:r>
       </w:hyperlink>
-      <w:bookmarkEnd w:id="0"/>
     </w:p>
     <w:sectPr>
       <w:headerReference w:type="default" r:id="rId55"/>
@@ -9842,7 +9771,7 @@
 </file>
 
 <file path=word/endnotes.xml><?xml version="1.0" encoding="utf-8"?>
-<w:endnotes xmlns:wpc="http://schemas.microsoft.com/office/word/2010/wordprocessingCanvas" xmlns:mc="http://schemas.openxmlformats.org/markup-compatibility/2006" xmlns:o="urn:schemas-microsoft-com:office:office" xmlns:r="http://schemas.openxmlformats.org/officeDocument/2006/relationships" xmlns:m="http://schemas.openxmlformats.org/officeDocument/2006/math" xmlns:v="urn:schemas-microsoft-com:vml" xmlns:wp14="http://schemas.microsoft.com/office/word/2010/wordprocessingDrawing" xmlns:wp="http://schemas.openxmlformats.org/drawingml/2006/wordprocessingDrawing" xmlns:w10="urn:schemas-microsoft-com:office:word" xmlns:w="http://schemas.openxmlformats.org/wordprocessingml/2006/main" xmlns:w14="http://schemas.microsoft.com/office/word/2010/wordml" xmlns:wpg="http://schemas.microsoft.com/office/word/2010/wordprocessingGroup" xmlns:wpi="http://schemas.microsoft.com/office/word/2010/wordprocessingInk" xmlns:wne="http://schemas.microsoft.com/office/word/2006/wordml" xmlns:wps="http://schemas.microsoft.com/office/word/2010/wordprocessingShape" mc:Ignorable="w14 wp14">
+<w:endnotes xmlns:wpc="http://schemas.microsoft.com/office/word/2010/wordprocessingCanvas" xmlns:mo="http://schemas.microsoft.com/office/mac/office/2008/main" xmlns:mc="http://schemas.openxmlformats.org/markup-compatibility/2006" xmlns:mv="urn:schemas-microsoft-com:mac:vml" xmlns:o="urn:schemas-microsoft-com:office:office" xmlns:r="http://schemas.openxmlformats.org/officeDocument/2006/relationships" xmlns:m="http://schemas.openxmlformats.org/officeDocument/2006/math" xmlns:v="urn:schemas-microsoft-com:vml" xmlns:wp14="http://schemas.microsoft.com/office/word/2010/wordprocessingDrawing" xmlns:wp="http://schemas.openxmlformats.org/drawingml/2006/wordprocessingDrawing" xmlns:w10="urn:schemas-microsoft-com:office:word" xmlns:w="http://schemas.openxmlformats.org/wordprocessingml/2006/main" xmlns:w14="http://schemas.microsoft.com/office/word/2010/wordml" xmlns:wpg="http://schemas.microsoft.com/office/word/2010/wordprocessingGroup" xmlns:wpi="http://schemas.microsoft.com/office/word/2010/wordprocessingInk" xmlns:wne="http://schemas.microsoft.com/office/word/2006/wordml" xmlns:wps="http://schemas.microsoft.com/office/word/2010/wordprocessingShape" mc:Ignorable="w14 wp14">
   <w:endnote w:type="separator" w:id="-1">
     <w:p>
       <w:r>
@@ -9861,7 +9790,7 @@
 </file>
 
 <file path=word/footer1.xml><?xml version="1.0" encoding="utf-8"?>
-<w:ftr xmlns:wpc="http://schemas.microsoft.com/office/word/2010/wordprocessingCanvas" xmlns:mc="http://schemas.openxmlformats.org/markup-compatibility/2006" xmlns:o="urn:schemas-microsoft-com:office:office" xmlns:r="http://schemas.openxmlformats.org/officeDocument/2006/relationships" xmlns:m="http://schemas.openxmlformats.org/officeDocument/2006/math" xmlns:v="urn:schemas-microsoft-com:vml" xmlns:wp14="http://schemas.microsoft.com/office/word/2010/wordprocessingDrawing" xmlns:wp="http://schemas.openxmlformats.org/drawingml/2006/wordprocessingDrawing" xmlns:w10="urn:schemas-microsoft-com:office:word" xmlns:w="http://schemas.openxmlformats.org/wordprocessingml/2006/main" xmlns:w14="http://schemas.microsoft.com/office/word/2010/wordml" xmlns:wpg="http://schemas.microsoft.com/office/word/2010/wordprocessingGroup" xmlns:wpi="http://schemas.microsoft.com/office/word/2010/wordprocessingInk" xmlns:wne="http://schemas.microsoft.com/office/word/2006/wordml" xmlns:wps="http://schemas.microsoft.com/office/word/2010/wordprocessingShape" mc:Ignorable="w14 wp14">
+<w:ftr xmlns:wpc="http://schemas.microsoft.com/office/word/2010/wordprocessingCanvas" xmlns:mo="http://schemas.microsoft.com/office/mac/office/2008/main" xmlns:mc="http://schemas.openxmlformats.org/markup-compatibility/2006" xmlns:mv="urn:schemas-microsoft-com:mac:vml" xmlns:o="urn:schemas-microsoft-com:office:office" xmlns:r="http://schemas.openxmlformats.org/officeDocument/2006/relationships" xmlns:m="http://schemas.openxmlformats.org/officeDocument/2006/math" xmlns:v="urn:schemas-microsoft-com:vml" xmlns:wp14="http://schemas.microsoft.com/office/word/2010/wordprocessingDrawing" xmlns:wp="http://schemas.openxmlformats.org/drawingml/2006/wordprocessingDrawing" xmlns:w10="urn:schemas-microsoft-com:office:word" xmlns:w="http://schemas.openxmlformats.org/wordprocessingml/2006/main" xmlns:w14="http://schemas.microsoft.com/office/word/2010/wordml" xmlns:wpg="http://schemas.microsoft.com/office/word/2010/wordprocessingGroup" xmlns:wpi="http://schemas.microsoft.com/office/word/2010/wordprocessingInk" xmlns:wne="http://schemas.microsoft.com/office/word/2006/wordml" xmlns:wps="http://schemas.microsoft.com/office/word/2010/wordprocessingShape" mc:Ignorable="w14 wp14">
   <w:p>
     <w:pPr>
       <w:pStyle w:val="Footer"/>
@@ -9907,7 +9836,7 @@
         <w:sz w:val="20"/>
         <w:szCs w:val="20"/>
       </w:rPr>
-      <w:t>3</w:t>
+      <w:t>11</w:t>
     </w:r>
     <w:r>
       <w:rPr>
@@ -9978,7 +9907,7 @@
 </file>
 
 <file path=word/footnotes.xml><?xml version="1.0" encoding="utf-8"?>
-<w:footnotes xmlns:wpc="http://schemas.microsoft.com/office/word/2010/wordprocessingCanvas" xmlns:mc="http://schemas.openxmlformats.org/markup-compatibility/2006" xmlns:o="urn:schemas-microsoft-com:office:office" xmlns:r="http://schemas.openxmlformats.org/officeDocument/2006/relationships" xmlns:m="http://schemas.openxmlformats.org/officeDocument/2006/math" xmlns:v="urn:schemas-microsoft-com:vml" xmlns:wp14="http://schemas.microsoft.com/office/word/2010/wordprocessingDrawing" xmlns:wp="http://schemas.openxmlformats.org/drawingml/2006/wordprocessingDrawing" xmlns:w10="urn:schemas-microsoft-com:office:word" xmlns:w="http://schemas.openxmlformats.org/wordprocessingml/2006/main" xmlns:w14="http://schemas.microsoft.com/office/word/2010/wordml" xmlns:wpg="http://schemas.microsoft.com/office/word/2010/wordprocessingGroup" xmlns:wpi="http://schemas.microsoft.com/office/word/2010/wordprocessingInk" xmlns:wne="http://schemas.microsoft.com/office/word/2006/wordml" xmlns:wps="http://schemas.microsoft.com/office/word/2010/wordprocessingShape" mc:Ignorable="w14 wp14">
+<w:footnotes xmlns:wpc="http://schemas.microsoft.com/office/word/2010/wordprocessingCanvas" xmlns:mo="http://schemas.microsoft.com/office/mac/office/2008/main" xmlns:mc="http://schemas.openxmlformats.org/markup-compatibility/2006" xmlns:mv="urn:schemas-microsoft-com:mac:vml" xmlns:o="urn:schemas-microsoft-com:office:office" xmlns:r="http://schemas.openxmlformats.org/officeDocument/2006/relationships" xmlns:m="http://schemas.openxmlformats.org/officeDocument/2006/math" xmlns:v="urn:schemas-microsoft-com:vml" xmlns:wp14="http://schemas.microsoft.com/office/word/2010/wordprocessingDrawing" xmlns:wp="http://schemas.openxmlformats.org/drawingml/2006/wordprocessingDrawing" xmlns:w10="urn:schemas-microsoft-com:office:word" xmlns:w="http://schemas.openxmlformats.org/wordprocessingml/2006/main" xmlns:w14="http://schemas.microsoft.com/office/word/2010/wordml" xmlns:wpg="http://schemas.microsoft.com/office/word/2010/wordprocessingGroup" xmlns:wpi="http://schemas.microsoft.com/office/word/2010/wordprocessingInk" xmlns:wne="http://schemas.microsoft.com/office/word/2006/wordml" xmlns:wps="http://schemas.microsoft.com/office/word/2010/wordprocessingShape" mc:Ignorable="w14 wp14">
   <w:footnote w:type="separator" w:id="-1">
     <w:p>
       <w:r>
@@ -9997,7 +9926,7 @@
 </file>
 
 <file path=word/header1.xml><?xml version="1.0" encoding="utf-8"?>
-<w:hdr xmlns:wpc="http://schemas.microsoft.com/office/word/2010/wordprocessingCanvas" xmlns:mc="http://schemas.openxmlformats.org/markup-compatibility/2006" xmlns:o="urn:schemas-microsoft-com:office:office" xmlns:r="http://schemas.openxmlformats.org/officeDocument/2006/relationships" xmlns:m="http://schemas.openxmlformats.org/officeDocument/2006/math" xmlns:v="urn:schemas-microsoft-com:vml" xmlns:wp14="http://schemas.microsoft.com/office/word/2010/wordprocessingDrawing" xmlns:wp="http://schemas.openxmlformats.org/drawingml/2006/wordprocessingDrawing" xmlns:w10="urn:schemas-microsoft-com:office:word" xmlns:w="http://schemas.openxmlformats.org/wordprocessingml/2006/main" xmlns:w14="http://schemas.microsoft.com/office/word/2010/wordml" xmlns:wpg="http://schemas.microsoft.com/office/word/2010/wordprocessingGroup" xmlns:wpi="http://schemas.microsoft.com/office/word/2010/wordprocessingInk" xmlns:wne="http://schemas.microsoft.com/office/word/2006/wordml" xmlns:wps="http://schemas.microsoft.com/office/word/2010/wordprocessingShape" mc:Ignorable="w14 wp14">
+<w:hdr xmlns:wpc="http://schemas.microsoft.com/office/word/2010/wordprocessingCanvas" xmlns:mo="http://schemas.microsoft.com/office/mac/office/2008/main" xmlns:mc="http://schemas.openxmlformats.org/markup-compatibility/2006" xmlns:mv="urn:schemas-microsoft-com:mac:vml" xmlns:o="urn:schemas-microsoft-com:office:office" xmlns:r="http://schemas.openxmlformats.org/officeDocument/2006/relationships" xmlns:m="http://schemas.openxmlformats.org/officeDocument/2006/math" xmlns:v="urn:schemas-microsoft-com:vml" xmlns:wp14="http://schemas.microsoft.com/office/word/2010/wordprocessingDrawing" xmlns:wp="http://schemas.openxmlformats.org/drawingml/2006/wordprocessingDrawing" xmlns:w10="urn:schemas-microsoft-com:office:word" xmlns:w="http://schemas.openxmlformats.org/wordprocessingml/2006/main" xmlns:w14="http://schemas.microsoft.com/office/word/2010/wordml" xmlns:wpg="http://schemas.microsoft.com/office/word/2010/wordprocessingGroup" xmlns:wpi="http://schemas.microsoft.com/office/word/2010/wordprocessingInk" xmlns:wne="http://schemas.microsoft.com/office/word/2006/wordml" xmlns:wps="http://schemas.microsoft.com/office/word/2010/wordprocessingShape" mc:Ignorable="w14 wp14">
   <w:p>
     <w:pPr>
       <w:pStyle w:val="Header"/>
@@ -10089,7 +10018,7 @@
                           <a:noFill/>
                         </a:ln>
                         <a:extLst>
-                          <a:ext uri="{53640926-AAD7-44D8-BBD7-CCE9431645EC}">
+                          <a:ext uri="{53640926-AAD7-44d8-BBD7-CCE9431645EC}">
                             <a14:shadowObscured xmlns:a14="http://schemas.microsoft.com/office/drawing/2010/main"/>
                           </a:ext>
                         </a:extLst>
@@ -10296,7 +10225,7 @@
 </file>
 
 <file path=word/numbering.xml><?xml version="1.0" encoding="utf-8"?>
-<w:numbering xmlns:wpc="http://schemas.microsoft.com/office/word/2010/wordprocessingCanvas" xmlns:mc="http://schemas.openxmlformats.org/markup-compatibility/2006" xmlns:o="urn:schemas-microsoft-com:office:office" xmlns:r="http://schemas.openxmlformats.org/officeDocument/2006/relationships" xmlns:m="http://schemas.openxmlformats.org/officeDocument/2006/math" xmlns:v="urn:schemas-microsoft-com:vml" xmlns:wp14="http://schemas.microsoft.com/office/word/2010/wordprocessingDrawing" xmlns:wp="http://schemas.openxmlformats.org/drawingml/2006/wordprocessingDrawing" xmlns:w10="urn:schemas-microsoft-com:office:word" xmlns:w="http://schemas.openxmlformats.org/wordprocessingml/2006/main" xmlns:w14="http://schemas.microsoft.com/office/word/2010/wordml" xmlns:wpg="http://schemas.microsoft.com/office/word/2010/wordprocessingGroup" xmlns:wpi="http://schemas.microsoft.com/office/word/2010/wordprocessingInk" xmlns:wne="http://schemas.microsoft.com/office/word/2006/wordml" xmlns:wps="http://schemas.microsoft.com/office/word/2010/wordprocessingShape" mc:Ignorable="w14 wp14">
+<w:numbering xmlns:wpc="http://schemas.microsoft.com/office/word/2010/wordprocessingCanvas" xmlns:mo="http://schemas.microsoft.com/office/mac/office/2008/main" xmlns:mc="http://schemas.openxmlformats.org/markup-compatibility/2006" xmlns:mv="urn:schemas-microsoft-com:mac:vml" xmlns:o="urn:schemas-microsoft-com:office:office" xmlns:r="http://schemas.openxmlformats.org/officeDocument/2006/relationships" xmlns:m="http://schemas.openxmlformats.org/officeDocument/2006/math" xmlns:v="urn:schemas-microsoft-com:vml" xmlns:wp14="http://schemas.microsoft.com/office/word/2010/wordprocessingDrawing" xmlns:wp="http://schemas.openxmlformats.org/drawingml/2006/wordprocessingDrawing" xmlns:w10="urn:schemas-microsoft-com:office:word" xmlns:w="http://schemas.openxmlformats.org/wordprocessingml/2006/main" xmlns:w14="http://schemas.microsoft.com/office/word/2010/wordml" xmlns:wpg="http://schemas.microsoft.com/office/word/2010/wordprocessingGroup" xmlns:wpi="http://schemas.microsoft.com/office/word/2010/wordprocessingInk" xmlns:wne="http://schemas.microsoft.com/office/word/2006/wordml" xmlns:wps="http://schemas.microsoft.com/office/word/2010/wordprocessingShape" mc:Ignorable="w14 wp14">
   <w:abstractNum w:abstractNumId="0">
     <w:nsid w:val="0BEB6BF0"/>
     <w:multiLevelType w:val="hybridMultilevel"/>
@@ -11929,7 +11858,7 @@
     </w:rPrDefault>
     <w:pPrDefault/>
   </w:docDefaults>
-  <w:latentStyles w:defLockedState="0" w:defUIPriority="99" w:defSemiHidden="1" w:defUnhideWhenUsed="1" w:defQFormat="0" w:count="267">
+  <w:latentStyles w:defLockedState="0" w:defUIPriority="99" w:defSemiHidden="1" w:defUnhideWhenUsed="1" w:defQFormat="0" w:count="276">
     <w:lsdException w:name="Normal" w:semiHidden="0" w:uiPriority="0" w:unhideWhenUsed="0" w:qFormat="1"/>
     <w:lsdException w:name="heading 1" w:semiHidden="0" w:uiPriority="0" w:unhideWhenUsed="0" w:qFormat="1"/>
     <w:lsdException w:name="heading 2" w:semiHidden="0" w:uiPriority="9" w:unhideWhenUsed="0" w:qFormat="1"/>
@@ -12194,6 +12123,7 @@
     <w:uiPriority w:val="59"/>
     <w:rsid w:val="00F506BB"/>
     <w:tblPr>
+      <w:tblInd w:w="0" w:type="dxa"/>
       <w:tblBorders>
         <w:top w:val="single" w:sz="4" w:space="0" w:color="auto"/>
         <w:left w:val="single" w:sz="4" w:space="0" w:color="auto"/>
@@ -12202,6 +12132,12 @@
         <w:insideH w:val="single" w:sz="4" w:space="0" w:color="auto"/>
         <w:insideV w:val="single" w:sz="4" w:space="0" w:color="auto"/>
       </w:tblBorders>
+      <w:tblCellMar>
+        <w:top w:w="0" w:type="dxa"/>
+        <w:left w:w="108" w:type="dxa"/>
+        <w:bottom w:w="0" w:type="dxa"/>
+        <w:right w:w="108" w:type="dxa"/>
+      </w:tblCellMar>
     </w:tblPr>
   </w:style>
   <w:style w:type="character" w:styleId="PageNumber">
@@ -12368,6 +12304,7 @@
     </w:pPr>
     <w:tblPr>
       <w:tblCellSpacing w:w="20" w:type="dxa"/>
+      <w:tblInd w:w="0" w:type="dxa"/>
       <w:tblBorders>
         <w:top w:val="inset" w:sz="6" w:space="0" w:color="auto"/>
         <w:left w:val="inset" w:sz="6" w:space="0" w:color="auto"/>
@@ -12376,6 +12313,12 @@
         <w:insideH w:val="inset" w:sz="6" w:space="0" w:color="auto"/>
         <w:insideV w:val="inset" w:sz="6" w:space="0" w:color="auto"/>
       </w:tblBorders>
+      <w:tblCellMar>
+        <w:top w:w="0" w:type="dxa"/>
+        <w:left w:w="108" w:type="dxa"/>
+        <w:bottom w:w="0" w:type="dxa"/>
+        <w:right w:w="108" w:type="dxa"/>
+      </w:tblCellMar>
     </w:tblPr>
     <w:trPr>
       <w:tblCellSpacing w:w="20" w:type="dxa"/>
@@ -12470,7 +12413,7 @@
 </file>
 
 <file path=word/stylesWithEffects.xml><?xml version="1.0" encoding="utf-8"?>
-<w:styles xmlns:wpc="http://schemas.microsoft.com/office/word/2010/wordprocessingCanvas" xmlns:mc="http://schemas.openxmlformats.org/markup-compatibility/2006" xmlns:o="urn:schemas-microsoft-com:office:office" xmlns:r="http://schemas.openxmlformats.org/officeDocument/2006/relationships" xmlns:m="http://schemas.openxmlformats.org/officeDocument/2006/math" xmlns:v="urn:schemas-microsoft-com:vml" xmlns:wp14="http://schemas.microsoft.com/office/word/2010/wordprocessingDrawing" xmlns:wp="http://schemas.openxmlformats.org/drawingml/2006/wordprocessingDrawing" xmlns:w10="urn:schemas-microsoft-com:office:word" xmlns:w="http://schemas.openxmlformats.org/wordprocessingml/2006/main" xmlns:w14="http://schemas.microsoft.com/office/word/2010/wordml" xmlns:wpg="http://schemas.microsoft.com/office/word/2010/wordprocessingGroup" xmlns:wpi="http://schemas.microsoft.com/office/word/2010/wordprocessingInk" xmlns:wne="http://schemas.microsoft.com/office/word/2006/wordml" xmlns:wps="http://schemas.microsoft.com/office/word/2010/wordprocessingShape" mc:Ignorable="w14 wp14">
+<w:styles xmlns:wpc="http://schemas.microsoft.com/office/word/2010/wordprocessingCanvas" xmlns:mo="http://schemas.microsoft.com/office/mac/office/2008/main" xmlns:mc="http://schemas.openxmlformats.org/markup-compatibility/2006" xmlns:mv="urn:schemas-microsoft-com:mac:vml" xmlns:o="urn:schemas-microsoft-com:office:office" xmlns:r="http://schemas.openxmlformats.org/officeDocument/2006/relationships" xmlns:m="http://schemas.openxmlformats.org/officeDocument/2006/math" xmlns:v="urn:schemas-microsoft-com:vml" xmlns:wp14="http://schemas.microsoft.com/office/word/2010/wordprocessingDrawing" xmlns:wp="http://schemas.openxmlformats.org/drawingml/2006/wordprocessingDrawing" xmlns:w10="urn:schemas-microsoft-com:office:word" xmlns:w="http://schemas.openxmlformats.org/wordprocessingml/2006/main" xmlns:w14="http://schemas.microsoft.com/office/word/2010/wordml" xmlns:wpg="http://schemas.microsoft.com/office/word/2010/wordprocessingGroup" xmlns:wpi="http://schemas.microsoft.com/office/word/2010/wordprocessingInk" xmlns:wne="http://schemas.microsoft.com/office/word/2006/wordml" xmlns:wps="http://schemas.microsoft.com/office/word/2010/wordprocessingShape" mc:Ignorable="w14 wp14">
   <w:docDefaults>
     <w:rPrDefault>
       <w:rPr>
@@ -12480,7 +12423,7 @@
     </w:rPrDefault>
     <w:pPrDefault/>
   </w:docDefaults>
-  <w:latentStyles w:defLockedState="0" w:defUIPriority="99" w:defSemiHidden="1" w:defUnhideWhenUsed="1" w:defQFormat="0" w:count="267">
+  <w:latentStyles w:defLockedState="0" w:defUIPriority="99" w:defSemiHidden="1" w:defUnhideWhenUsed="1" w:defQFormat="0" w:count="276">
     <w:lsdException w:name="Normal" w:semiHidden="0" w:uiPriority="0" w:unhideWhenUsed="0" w:qFormat="1"/>
     <w:lsdException w:name="heading 1" w:semiHidden="0" w:uiPriority="0" w:unhideWhenUsed="0" w:qFormat="1"/>
     <w:lsdException w:name="heading 2" w:semiHidden="0" w:uiPriority="9" w:unhideWhenUsed="0" w:qFormat="1"/>
@@ -12745,6 +12688,7 @@
     <w:uiPriority w:val="59"/>
     <w:rsid w:val="00F506BB"/>
     <w:tblPr>
+      <w:tblInd w:w="0" w:type="dxa"/>
       <w:tblBorders>
         <w:top w:val="single" w:sz="4" w:space="0" w:color="auto"/>
         <w:left w:val="single" w:sz="4" w:space="0" w:color="auto"/>
@@ -12753,6 +12697,12 @@
         <w:insideH w:val="single" w:sz="4" w:space="0" w:color="auto"/>
         <w:insideV w:val="single" w:sz="4" w:space="0" w:color="auto"/>
       </w:tblBorders>
+      <w:tblCellMar>
+        <w:top w:w="0" w:type="dxa"/>
+        <w:left w:w="108" w:type="dxa"/>
+        <w:bottom w:w="0" w:type="dxa"/>
+        <w:right w:w="108" w:type="dxa"/>
+      </w:tblCellMar>
     </w:tblPr>
   </w:style>
   <w:style w:type="character" w:styleId="PageNumber">
@@ -12919,6 +12869,7 @@
     </w:pPr>
     <w:tblPr>
       <w:tblCellSpacing w:w="20" w:type="dxa"/>
+      <w:tblInd w:w="0" w:type="dxa"/>
       <w:tblBorders>
         <w:top w:val="inset" w:sz="6" w:space="0" w:color="auto"/>
         <w:left w:val="inset" w:sz="6" w:space="0" w:color="auto"/>
@@ -12927,6 +12878,12 @@
         <w:insideH w:val="inset" w:sz="6" w:space="0" w:color="auto"/>
         <w:insideV w:val="inset" w:sz="6" w:space="0" w:color="auto"/>
       </w:tblBorders>
+      <w:tblCellMar>
+        <w:top w:w="0" w:type="dxa"/>
+        <w:left w:w="108" w:type="dxa"/>
+        <w:bottom w:w="0" w:type="dxa"/>
+        <w:right w:w="108" w:type="dxa"/>
+      </w:tblCellMar>
     </w:tblPr>
     <w:trPr>
       <w:tblCellSpacing w:w="20" w:type="dxa"/>
@@ -13497,7 +13454,7 @@
 </file>
 
 <file path=customXml/itemProps5.xml><?xml version="1.0" encoding="utf-8"?>
-<ds:datastoreItem xmlns:ds="http://schemas.openxmlformats.org/officeDocument/2006/customXml" ds:itemID="{4DEECFF5-C7BB-4DBA-A3D7-ECA1759B572B}">
+<ds:datastoreItem xmlns:ds="http://schemas.openxmlformats.org/officeDocument/2006/customXml" ds:itemID="{355384CA-F9C8-B041-B954-DE8FE1A67D2D}">
   <ds:schemaRefs>
     <ds:schemaRef ds:uri="http://schemas.openxmlformats.org/officeDocument/2006/bibliography"/>
   </ds:schemaRefs>

</xml_diff>

<commit_message>
Updating dept guide and insturctor's guide.
</commit_message>
<xml_diff>
--- a/DeptGuide.docx
+++ b/DeptGuide.docx
@@ -1429,6 +1429,103 @@
           </w:p>
         </w:tc>
       </w:tr>
+      <w:tr>
+        <w:trPr>
+          <w:jc w:val="center"/>
+        </w:trPr>
+        <w:tc>
+          <w:tcPr>
+            <w:tcW w:w="1696" w:type="dxa"/>
+            <w:shd w:val="clear" w:color="auto" w:fill="auto"/>
+          </w:tcPr>
+          <w:p>
+            <w:pPr>
+              <w:jc w:val="center"/>
+              <w:rPr>
+                <w:rFonts w:ascii="Arial" w:hAnsi="Arial" w:cs="Arial"/>
+              </w:rPr>
+            </w:pPr>
+            <w:r>
+              <w:rPr>
+                <w:rFonts w:ascii="Arial" w:hAnsi="Arial" w:cs="Arial"/>
+              </w:rPr>
+              <w:t>2.1</w:t>
+            </w:r>
+          </w:p>
+        </w:tc>
+        <w:tc>
+          <w:tcPr>
+            <w:tcW w:w="2127" w:type="dxa"/>
+            <w:shd w:val="clear" w:color="auto" w:fill="auto"/>
+          </w:tcPr>
+          <w:p>
+            <w:pPr>
+              <w:jc w:val="center"/>
+              <w:rPr>
+                <w:rFonts w:ascii="Arial" w:hAnsi="Arial" w:cs="Arial"/>
+              </w:rPr>
+            </w:pPr>
+            <w:r>
+              <w:rPr>
+                <w:rFonts w:ascii="Arial" w:hAnsi="Arial" w:cs="Arial"/>
+              </w:rPr>
+              <w:t>January 2, 2016</w:t>
+            </w:r>
+          </w:p>
+        </w:tc>
+        <w:tc>
+          <w:tcPr>
+            <w:tcW w:w="2126" w:type="dxa"/>
+            <w:shd w:val="clear" w:color="auto" w:fill="auto"/>
+          </w:tcPr>
+          <w:p>
+            <w:pPr>
+              <w:jc w:val="center"/>
+              <w:rPr>
+                <w:rFonts w:ascii="Arial" w:hAnsi="Arial" w:cs="Arial"/>
+              </w:rPr>
+            </w:pPr>
+            <w:r>
+              <w:rPr>
+                <w:rFonts w:ascii="Arial" w:hAnsi="Arial" w:cs="Arial"/>
+              </w:rPr>
+              <w:t>Spencer Smith</w:t>
+            </w:r>
+          </w:p>
+        </w:tc>
+        <w:tc>
+          <w:tcPr>
+            <w:tcW w:w="3367" w:type="dxa"/>
+            <w:shd w:val="clear" w:color="auto" w:fill="auto"/>
+          </w:tcPr>
+          <w:p>
+            <w:pPr>
+              <w:jc w:val="center"/>
+              <w:rPr>
+                <w:rFonts w:ascii="Arial" w:hAnsi="Arial" w:cs="Arial"/>
+              </w:rPr>
+            </w:pPr>
+            <w:r>
+              <w:rPr>
+                <w:rFonts w:ascii="Arial" w:hAnsi="Arial" w:cs="Arial"/>
+              </w:rPr>
+              <w:t xml:space="preserve">Move </w:t>
+            </w:r>
+            <w:r>
+              <w:rPr>
+                <w:rFonts w:ascii="Arial" w:hAnsi="Arial" w:cs="Arial"/>
+              </w:rPr>
+              <w:t>Curriculum Committee Recommendations Report to Instructor Guide</w:t>
+            </w:r>
+            <w:r>
+              <w:rPr>
+                <w:rFonts w:ascii="Arial" w:hAnsi="Arial" w:cs="Arial"/>
+              </w:rPr>
+              <w:t xml:space="preserve"> </w:t>
+            </w:r>
+          </w:p>
+        </w:tc>
+      </w:tr>
     </w:tbl>
     <w:p>
       <w:pPr>
@@ -5008,12 +5105,44 @@
           <w:sz w:val="24"/>
           <w:szCs w:val="24"/>
         </w:rPr>
-        <w:t xml:space="preserve">  The reports are summarized in Section 10.</w:t>
-      </w:r>
-      <w:bookmarkStart w:id="9" w:name="_GoBack"/>
+        <w:t xml:space="preserve">  </w:t>
+      </w:r>
+      <w:r>
+        <w:rPr>
+          <w:b w:val="0"/>
+          <w:sz w:val="24"/>
+          <w:szCs w:val="24"/>
+        </w:rPr>
+        <w:t>All of the</w:t>
+      </w:r>
+      <w:r>
+        <w:rPr>
+          <w:b w:val="0"/>
+          <w:sz w:val="24"/>
+          <w:szCs w:val="24"/>
+        </w:rPr>
+        <w:t xml:space="preserve"> repo</w:t>
+      </w:r>
+      <w:r>
+        <w:rPr>
+          <w:b w:val="0"/>
+          <w:sz w:val="24"/>
+          <w:szCs w:val="24"/>
+        </w:rPr>
+        <w:t>rts are summarized in Section 9</w:t>
+      </w:r>
       <w:bookmarkEnd w:id="6"/>
       <w:bookmarkEnd w:id="7"/>
       <w:bookmarkEnd w:id="8"/>
+      <w:r>
+        <w:rPr>
+          <w:b w:val="0"/>
+          <w:sz w:val="24"/>
+          <w:szCs w:val="24"/>
+        </w:rPr>
+        <w:t>, except for the Curriculum Committee Recommendations Report, which is given in the Instructor Guide.</w:t>
+      </w:r>
+      <w:bookmarkStart w:id="9" w:name="_GoBack"/>
       <w:bookmarkEnd w:id="9"/>
     </w:p>
     <w:p>
@@ -6483,7 +6612,7 @@
               </wp:anchor>
             </w:drawing>
           </mc:Choice>
-          <mc:Fallback xmlns:cx="http://schemas.microsoft.com/office/drawing/2014/chartex" xmlns:cx1="http://schemas.microsoft.com/office/drawing/2015/9/8/chartex" xmlns:cx2="http://schemas.microsoft.com/office/drawing/2015/10/21/chartex" xmlns:cx3="http://schemas.microsoft.com/office/drawing/2016/5/9/chartex" xmlns:cx4="http://schemas.microsoft.com/office/drawing/2016/5/10/chartex" xmlns:cx5="http://schemas.microsoft.com/office/drawing/2016/5/11/chartex" xmlns:w16se="http://schemas.microsoft.com/office/word/2015/wordml/symex">
+          <mc:Fallback xmlns:w16se="http://schemas.microsoft.com/office/word/2015/wordml/symex" xmlns:cx5="http://schemas.microsoft.com/office/drawing/2016/5/11/chartex" xmlns:cx4="http://schemas.microsoft.com/office/drawing/2016/5/10/chartex" xmlns:cx3="http://schemas.microsoft.com/office/drawing/2016/5/9/chartex" xmlns:cx2="http://schemas.microsoft.com/office/drawing/2015/10/21/chartex" xmlns:cx1="http://schemas.microsoft.com/office/drawing/2015/9/8/chartex" xmlns:cx="http://schemas.microsoft.com/office/drawing/2014/chartex">
             <w:pict>
               <v:roundrect w14:anchorId="34D0526C" id="Rounded Rectangle 7" o:spid="_x0000_s1026" style="position:absolute;margin-left:41.45pt;margin-top:137.9pt;width:29.95pt;height:19pt;z-index:251659264;visibility:visible;mso-wrap-style:square;mso-width-percent:0;mso-height-percent:0;mso-wrap-distance-left:9pt;mso-wrap-distance-top:0;mso-wrap-distance-right:9pt;mso-wrap-distance-bottom:0;mso-position-horizontal:absolute;mso-position-horizontal-relative:text;mso-position-vertical:absolute;mso-position-vertical-relative:text;mso-width-percent:0;mso-height-percent:0;mso-width-relative:margin;mso-height-relative:margin;v-text-anchor:middle" arcsize="10923f" o:gfxdata="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" filled="f" strokecolor="red" strokeweight="2pt"/>
             </w:pict>
@@ -6564,7 +6693,7 @@
               </wp:anchor>
             </w:drawing>
           </mc:Choice>
-          <mc:Fallback xmlns:cx="http://schemas.microsoft.com/office/drawing/2014/chartex" xmlns:cx1="http://schemas.microsoft.com/office/drawing/2015/9/8/chartex" xmlns:cx2="http://schemas.microsoft.com/office/drawing/2015/10/21/chartex" xmlns:cx3="http://schemas.microsoft.com/office/drawing/2016/5/9/chartex" xmlns:cx4="http://schemas.microsoft.com/office/drawing/2016/5/10/chartex" xmlns:cx5="http://schemas.microsoft.com/office/drawing/2016/5/11/chartex" xmlns:w16se="http://schemas.microsoft.com/office/word/2015/wordml/symex">
+          <mc:Fallback xmlns:w16se="http://schemas.microsoft.com/office/word/2015/wordml/symex" xmlns:cx5="http://schemas.microsoft.com/office/drawing/2016/5/11/chartex" xmlns:cx4="http://schemas.microsoft.com/office/drawing/2016/5/10/chartex" xmlns:cx3="http://schemas.microsoft.com/office/drawing/2016/5/9/chartex" xmlns:cx2="http://schemas.microsoft.com/office/drawing/2015/10/21/chartex" xmlns:cx1="http://schemas.microsoft.com/office/drawing/2015/9/8/chartex" xmlns:cx="http://schemas.microsoft.com/office/drawing/2014/chartex">
             <w:pict>
               <v:roundrect w14:anchorId="60DD3B79" id="Rounded Rectangle 8" o:spid="_x0000_s1026" style="position:absolute;margin-left:258pt;margin-top:275.6pt;width:47.8pt;height:14.4pt;z-index:251660288;visibility:visible;mso-wrap-style:square;mso-width-percent:0;mso-height-percent:0;mso-wrap-distance-left:9pt;mso-wrap-distance-top:0;mso-wrap-distance-right:9pt;mso-wrap-distance-bottom:0;mso-position-horizontal:absolute;mso-position-horizontal-relative:text;mso-position-vertical:absolute;mso-position-vertical-relative:text;mso-width-percent:0;mso-height-percent:0;mso-width-relative:margin;mso-height-relative:margin;v-text-anchor:middle" arcsize="10923f" o:gfxdata="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" filled="f" strokecolor="red" strokeweight="2pt"/>
             </w:pict>
@@ -9058,107 +9187,55 @@
     </w:p>
     <w:p>
       <w:pPr>
-        <w:pStyle w:val="ListParagraph"/>
-        <w:numPr>
-          <w:ilvl w:val="1"/>
-          <w:numId w:val="1"/>
-        </w:numPr>
-        <w:rPr>
-          <w:rFonts w:ascii="Arial" w:hAnsi="Arial" w:cs="Arial"/>
-        </w:rPr>
-      </w:pPr>
-      <w:r>
-        <w:rPr>
-          <w:rStyle w:val="apple-converted-space"/>
-          <w:rFonts w:ascii="Arial" w:hAnsi="Arial" w:cs="Arial"/>
-          <w:color w:val="333333"/>
-          <w:shd w:val="clear" w:color="auto" w:fill="FFFFFF"/>
-        </w:rPr>
-        <w:t> </w:t>
-      </w:r>
-      <w:r>
-        <w:rPr>
-          <w:rFonts w:ascii="Arial" w:hAnsi="Arial" w:cs="Arial"/>
-        </w:rPr>
-        <w:t>Curriculum Committee Recommendations Report</w:t>
-      </w:r>
-    </w:p>
-    <w:p>
-      <w:pPr>
-        <w:pStyle w:val="ListParagraph"/>
-        <w:numPr>
-          <w:ilvl w:val="2"/>
-          <w:numId w:val="1"/>
-        </w:numPr>
-        <w:rPr>
-          <w:rFonts w:ascii="Arial" w:hAnsi="Arial" w:cs="Arial"/>
-        </w:rPr>
-      </w:pPr>
-      <w:r>
-        <w:rPr>
-          <w:rFonts w:ascii="Arial" w:hAnsi="Arial" w:cs="Arial"/>
-        </w:rPr>
-        <w:t xml:space="preserve">Shows the recommendations from the curriculum committee at both course and program level. </w:t>
-      </w:r>
-      <w:r>
-        <w:rPr>
-          <w:rFonts w:ascii="Arial" w:hAnsi="Arial" w:cs="Arial"/>
-        </w:rPr>
-        <w:t xml:space="preserve"> This report can be viewed for any year where data is available.</w:t>
-      </w:r>
-      <w:r>
-        <w:rPr>
-          <w:rFonts w:ascii="Arial" w:hAnsi="Arial" w:cs="Arial"/>
-        </w:rPr>
-        <w:t xml:space="preserve">  The data comes from the inputs provided in the “Curriculum Committee Recommendations Input Template</w:t>
-      </w:r>
-      <w:r>
-        <w:rPr>
-          <w:rFonts w:ascii="Arial" w:hAnsi="Arial" w:cs="Arial"/>
-        </w:rPr>
-        <w:t>” (Section 8</w:t>
-      </w:r>
-      <w:r>
-        <w:rPr>
-          <w:rFonts w:ascii="Arial" w:hAnsi="Arial" w:cs="Arial"/>
-        </w:rPr>
-        <w:t>).</w:t>
-      </w:r>
-    </w:p>
-    <w:p>
-      <w:pPr>
-        <w:pStyle w:val="ListParagraph"/>
-        <w:numPr>
-          <w:ilvl w:val="2"/>
-          <w:numId w:val="1"/>
-        </w:numPr>
-        <w:rPr>
-          <w:rFonts w:ascii="Arial" w:hAnsi="Arial" w:cs="Arial"/>
-        </w:rPr>
-      </w:pPr>
-      <w:r>
-        <w:rPr>
-          <w:rFonts w:ascii="Arial" w:hAnsi="Arial" w:cs="Arial"/>
-        </w:rPr>
-        <w:t>If an attachment is included from the curriculum committee, it can be viewed by selecting the program recommendation area</w:t>
-      </w:r>
-      <w:r>
-        <w:rPr>
-          <w:rFonts w:ascii="Arial" w:hAnsi="Arial" w:cs="Arial"/>
-        </w:rPr>
-        <w:sym w:font="Wingdings" w:char="F0E0"/>
-      </w:r>
-      <w:r>
-        <w:rPr>
-          <w:rFonts w:ascii="Arial" w:hAnsi="Arial" w:cs="Arial"/>
-        </w:rPr>
-        <w:t>Click on “Comments” under “Vena” Tab (see below picture)</w:t>
-      </w:r>
-    </w:p>
-    <w:p>
-      <w:pPr>
-        <w:pStyle w:val="ListParagraph"/>
-        <w:ind w:left="792"/>
+        <w:rPr>
+          <w:rFonts w:ascii="Arial" w:hAnsi="Arial" w:cs="Arial"/>
+        </w:rPr>
+      </w:pPr>
+      <w:r>
+        <w:rPr>
+          <w:rFonts w:ascii="Arial" w:hAnsi="Arial" w:cs="Arial"/>
+        </w:rPr>
+        <w:t xml:space="preserve">Reports are viewed from the Contributor tab by selecting Accreditation 2.0 and then selecting Reports.  Clicking on Reports under My Tasks will show the screenshot shown below.  Most of the report types are described in </w:t>
+      </w:r>
+      <w:r>
+        <w:rPr>
+          <w:rFonts w:ascii="Arial" w:hAnsi="Arial" w:cs="Arial"/>
+        </w:rPr>
+        <w:t>this section</w:t>
+      </w:r>
+      <w:r>
+        <w:rPr>
+          <w:rFonts w:ascii="Arial" w:hAnsi="Arial" w:cs="Arial"/>
+        </w:rPr>
+        <w:t xml:space="preserve">.  However, </w:t>
+      </w:r>
+      <w:r>
+        <w:rPr>
+          <w:rFonts w:ascii="Arial" w:hAnsi="Arial" w:cs="Arial"/>
+        </w:rPr>
+        <w:t xml:space="preserve">given its interest for instructors, how to view </w:t>
+      </w:r>
+      <w:r>
+        <w:rPr>
+          <w:rFonts w:ascii="Arial" w:hAnsi="Arial" w:cs="Arial"/>
+        </w:rPr>
+        <w:t>the Curriculum Committee Recommendation Report</w:t>
+      </w:r>
+      <w:r>
+        <w:rPr>
+          <w:rFonts w:ascii="Arial" w:hAnsi="Arial" w:cs="Arial"/>
+        </w:rPr>
+        <w:t xml:space="preserve"> is described in the Instructor manual</w:t>
+      </w:r>
+      <w:r>
+        <w:rPr>
+          <w:rFonts w:ascii="Arial" w:hAnsi="Arial" w:cs="Arial"/>
+        </w:rPr>
+        <w:t>.  Instructors may also want to view Course Reports for other courses.  The details of these reports are given below.</w:t>
+      </w:r>
+    </w:p>
+    <w:p>
+      <w:pPr>
         <w:rPr>
           <w:rFonts w:ascii="Arial" w:hAnsi="Arial" w:cs="Arial"/>
         </w:rPr>
@@ -9170,10 +9247,10 @@
         </w:rPr>
         <w:lastRenderedPageBreak/>
         <w:drawing>
-          <wp:inline distT="0" distB="0" distL="0" distR="0" wp14:anchorId="3D1FF27F" wp14:editId="0DA6BA12">
-            <wp:extent cx="5200650" cy="2708672"/>
-            <wp:effectExtent l="0" t="0" r="0" b="0"/>
-            <wp:docPr id="4" name="Picture 4"/>
+          <wp:inline distT="0" distB="0" distL="0" distR="0" wp14:anchorId="4DE9075C" wp14:editId="6BD137EB">
+            <wp:extent cx="5943600" cy="5144135"/>
+            <wp:effectExtent l="0" t="0" r="0" b="12065"/>
+            <wp:docPr id="29" name="Picture 29"/>
             <wp:cNvGraphicFramePr>
               <a:graphicFrameLocks xmlns:a="http://schemas.openxmlformats.org/drawingml/2006/main" noChangeAspect="1"/>
             </wp:cNvGraphicFramePr>
@@ -9181,10 +9258,8 @@
               <a:graphicData uri="http://schemas.openxmlformats.org/drawingml/2006/picture">
                 <pic:pic xmlns:pic="http://schemas.openxmlformats.org/drawingml/2006/picture">
                   <pic:nvPicPr>
-                    <pic:cNvPr id="0" name="Picture 1"/>
-                    <pic:cNvPicPr>
-                      <a:picLocks noChangeAspect="1" noChangeArrowheads="1"/>
-                    </pic:cNvPicPr>
+                    <pic:cNvPr id="1" name="Reports.tiff"/>
+                    <pic:cNvPicPr/>
                   </pic:nvPicPr>
                   <pic:blipFill>
                     <a:blip r:embed="rId39">
@@ -9194,23 +9269,18 @@
                         </a:ext>
                       </a:extLst>
                     </a:blip>
-                    <a:srcRect/>
                     <a:stretch>
                       <a:fillRect/>
                     </a:stretch>
                   </pic:blipFill>
-                  <pic:spPr bwMode="auto">
+                  <pic:spPr>
                     <a:xfrm>
                       <a:off x="0" y="0"/>
-                      <a:ext cx="5202960" cy="2709875"/>
+                      <a:ext cx="5943600" cy="5144135"/>
                     </a:xfrm>
                     <a:prstGeom prst="rect">
                       <a:avLst/>
                     </a:prstGeom>
-                    <a:noFill/>
-                    <a:ln>
-                      <a:noFill/>
-                    </a:ln>
                   </pic:spPr>
                 </pic:pic>
               </a:graphicData>
@@ -9218,16 +9288,107 @@
           </wp:inline>
         </w:drawing>
       </w:r>
+    </w:p>
+    <w:p>
+      <w:pPr>
+        <w:rPr>
+          <w:rFonts w:ascii="Arial" w:hAnsi="Arial" w:cs="Arial"/>
+        </w:rPr>
+      </w:pPr>
+    </w:p>
+    <w:p>
+      <w:pPr>
+        <w:rPr>
+          <w:rFonts w:ascii="Arial" w:hAnsi="Arial" w:cs="Arial"/>
+        </w:rPr>
+      </w:pPr>
+    </w:p>
+    <w:p>
+      <w:pPr>
+        <w:pStyle w:val="ListParagraph"/>
+        <w:numPr>
+          <w:ilvl w:val="1"/>
+          <w:numId w:val="1"/>
+        </w:numPr>
+        <w:rPr>
+          <w:rFonts w:ascii="Arial" w:hAnsi="Arial" w:cs="Arial"/>
+        </w:rPr>
+      </w:pPr>
+      <w:r>
+        <w:rPr>
+          <w:rFonts w:ascii="Arial" w:hAnsi="Arial" w:cs="Arial"/>
+        </w:rPr>
+        <w:t xml:space="preserve">Attribute Map Report </w:t>
+      </w:r>
+    </w:p>
+    <w:p>
+      <w:pPr>
+        <w:pStyle w:val="ListParagraph"/>
+        <w:ind w:left="792"/>
+        <w:rPr>
+          <w:rFonts w:ascii="Arial" w:hAnsi="Arial" w:cs="Arial"/>
+        </w:rPr>
+      </w:pPr>
+      <w:r>
+        <w:rPr>
+          <w:rFonts w:ascii="Arial" w:hAnsi="Arial" w:cs="Arial"/>
+        </w:rPr>
+        <w:t>Indicated the measure level at the attribute level, if different indicator level appears, the highest level will show up A &gt;</w:t>
+      </w:r>
+      <w:r>
+        <w:rPr>
+          <w:rFonts w:ascii="Arial" w:hAnsi="Arial" w:cs="Arial"/>
+        </w:rPr>
+        <w:t xml:space="preserve"> </w:t>
+      </w:r>
+      <w:r>
+        <w:rPr>
+          <w:rFonts w:ascii="Arial" w:hAnsi="Arial" w:cs="Arial"/>
+        </w:rPr>
+        <w:t>D</w:t>
+      </w:r>
+      <w:r>
+        <w:rPr>
+          <w:rFonts w:ascii="Arial" w:hAnsi="Arial" w:cs="Arial"/>
+        </w:rPr>
+        <w:t xml:space="preserve"> </w:t>
+      </w:r>
+      <w:r>
+        <w:rPr>
+          <w:rFonts w:ascii="Arial" w:hAnsi="Arial" w:cs="Arial"/>
+        </w:rPr>
+        <w:t>&gt;</w:t>
+      </w:r>
+      <w:r>
+        <w:rPr>
+          <w:rFonts w:ascii="Arial" w:hAnsi="Arial" w:cs="Arial"/>
+        </w:rPr>
+        <w:t xml:space="preserve"> </w:t>
+      </w:r>
+      <w:r>
+        <w:rPr>
+          <w:rFonts w:ascii="Arial" w:hAnsi="Arial" w:cs="Arial"/>
+        </w:rPr>
+        <w:t>I.</w:t>
+      </w:r>
+    </w:p>
+    <w:p>
+      <w:pPr>
+        <w:rPr>
+          <w:rFonts w:ascii="Arial" w:hAnsi="Arial" w:cs="Arial"/>
+        </w:rPr>
+      </w:pPr>
       <w:r>
         <w:rPr>
           <w:rFonts w:ascii="Arial" w:hAnsi="Arial" w:cs="Arial"/>
           <w:noProof/>
         </w:rPr>
+        <w:lastRenderedPageBreak/>
         <w:drawing>
-          <wp:inline distT="0" distB="0" distL="0" distR="0" wp14:anchorId="503D0666" wp14:editId="502B6A4B">
-            <wp:extent cx="5476875" cy="3376821"/>
+          <wp:inline distT="0" distB="0" distL="0" distR="0" wp14:anchorId="2C99A706" wp14:editId="1DA95A9D">
+            <wp:extent cx="5943600" cy="2217420"/>
             <wp:effectExtent l="0" t="0" r="0" b="0"/>
-            <wp:docPr id="5" name="Picture 5"/>
+            <wp:docPr id="46" name="Picture 46"/>
             <wp:cNvGraphicFramePr>
               <a:graphicFrameLocks xmlns:a="http://schemas.openxmlformats.org/drawingml/2006/main" noChangeAspect="1"/>
             </wp:cNvGraphicFramePr>
@@ -9247,7 +9408,7 @@
                   <pic:spPr>
                     <a:xfrm>
                       <a:off x="0" y="0"/>
-                      <a:ext cx="5479128" cy="3378210"/>
+                      <a:ext cx="5943600" cy="2217420"/>
                     </a:xfrm>
                     <a:prstGeom prst="rect">
                       <a:avLst/>
@@ -9262,13 +9423,6 @@
     </w:p>
     <w:p>
       <w:pPr>
-        <w:rPr>
-          <w:rFonts w:ascii="Arial" w:hAnsi="Arial" w:cs="Arial"/>
-        </w:rPr>
-      </w:pPr>
-    </w:p>
-    <w:p>
-      <w:pPr>
         <w:pStyle w:val="ListParagraph"/>
         <w:numPr>
           <w:ilvl w:val="1"/>
@@ -9282,7 +9436,7 @@
         <w:rPr>
           <w:rFonts w:ascii="Arial" w:hAnsi="Arial" w:cs="Arial"/>
         </w:rPr>
-        <w:t xml:space="preserve">Attribute Map Report </w:t>
+        <w:t>Attribute Map Summary Report</w:t>
       </w:r>
     </w:p>
     <w:p>
@@ -9297,43 +9451,7 @@
         <w:rPr>
           <w:rFonts w:ascii="Arial" w:hAnsi="Arial" w:cs="Arial"/>
         </w:rPr>
-        <w:t>Indicated the measure level at the attribute level, if different indicator level appears, the highest level will show up A &gt;</w:t>
-      </w:r>
-      <w:r>
-        <w:rPr>
-          <w:rFonts w:ascii="Arial" w:hAnsi="Arial" w:cs="Arial"/>
-        </w:rPr>
-        <w:t xml:space="preserve"> </w:t>
-      </w:r>
-      <w:r>
-        <w:rPr>
-          <w:rFonts w:ascii="Arial" w:hAnsi="Arial" w:cs="Arial"/>
-        </w:rPr>
-        <w:t>D</w:t>
-      </w:r>
-      <w:r>
-        <w:rPr>
-          <w:rFonts w:ascii="Arial" w:hAnsi="Arial" w:cs="Arial"/>
-        </w:rPr>
-        <w:t xml:space="preserve"> </w:t>
-      </w:r>
-      <w:r>
-        <w:rPr>
-          <w:rFonts w:ascii="Arial" w:hAnsi="Arial" w:cs="Arial"/>
-        </w:rPr>
-        <w:t>&gt;</w:t>
-      </w:r>
-      <w:r>
-        <w:rPr>
-          <w:rFonts w:ascii="Arial" w:hAnsi="Arial" w:cs="Arial"/>
-        </w:rPr>
-        <w:t xml:space="preserve"> </w:t>
-      </w:r>
-      <w:r>
-        <w:rPr>
-          <w:rFonts w:ascii="Arial" w:hAnsi="Arial" w:cs="Arial"/>
-        </w:rPr>
-        <w:t>I.</w:t>
+        <w:t>Similar to the Attribute report, instead showing the actual level (A, D, I), the summary report will only show the “X” to indicate that the specific course is measured at the specific attribute.</w:t>
       </w:r>
     </w:p>
     <w:p>
@@ -9347,12 +9465,11 @@
           <w:rFonts w:ascii="Arial" w:hAnsi="Arial" w:cs="Arial"/>
           <w:noProof/>
         </w:rPr>
-        <w:lastRenderedPageBreak/>
         <w:drawing>
-          <wp:inline distT="0" distB="0" distL="0" distR="0" wp14:anchorId="2C99A706" wp14:editId="1DA95A9D">
-            <wp:extent cx="5943600" cy="2217420"/>
-            <wp:effectExtent l="0" t="0" r="0" b="0"/>
-            <wp:docPr id="46" name="Picture 46"/>
+          <wp:inline distT="0" distB="0" distL="0" distR="0" wp14:anchorId="0505ECD1" wp14:editId="4F5AAEBE">
+            <wp:extent cx="5943600" cy="2018665"/>
+            <wp:effectExtent l="0" t="0" r="0" b="635"/>
+            <wp:docPr id="47" name="Picture 47"/>
             <wp:cNvGraphicFramePr>
               <a:graphicFrameLocks xmlns:a="http://schemas.openxmlformats.org/drawingml/2006/main" noChangeAspect="1"/>
             </wp:cNvGraphicFramePr>
@@ -9372,7 +9489,7 @@
                   <pic:spPr>
                     <a:xfrm>
                       <a:off x="0" y="0"/>
-                      <a:ext cx="5943600" cy="2217420"/>
+                      <a:ext cx="5943600" cy="2018665"/>
                     </a:xfrm>
                     <a:prstGeom prst="rect">
                       <a:avLst/>
@@ -9400,7 +9517,7 @@
         <w:rPr>
           <w:rFonts w:ascii="Arial" w:hAnsi="Arial" w:cs="Arial"/>
         </w:rPr>
-        <w:t>Attribute Map Summary Report</w:t>
+        <w:t>Indicator Map Report</w:t>
       </w:r>
     </w:p>
     <w:p>
@@ -9415,7 +9532,7 @@
         <w:rPr>
           <w:rFonts w:ascii="Arial" w:hAnsi="Arial" w:cs="Arial"/>
         </w:rPr>
-        <w:t>Similar to the Attribute report, instead showing the actual level (A, D, I), the summary report will only show the “X” to indicate that the specific course is measured at the specific attribute.</w:t>
+        <w:t>Indicates the measure level at the indicator level (Lowest level in the hierarchy)</w:t>
       </w:r>
     </w:p>
     <w:p>
@@ -9430,10 +9547,10 @@
           <w:noProof/>
         </w:rPr>
         <w:drawing>
-          <wp:inline distT="0" distB="0" distL="0" distR="0" wp14:anchorId="0505ECD1" wp14:editId="4F5AAEBE">
-            <wp:extent cx="5943600" cy="2018665"/>
-            <wp:effectExtent l="0" t="0" r="0" b="635"/>
-            <wp:docPr id="47" name="Picture 47"/>
+          <wp:inline distT="0" distB="0" distL="0" distR="0" wp14:anchorId="64EE9E4A" wp14:editId="313B72F9">
+            <wp:extent cx="5943600" cy="2691130"/>
+            <wp:effectExtent l="0" t="0" r="0" b="0"/>
+            <wp:docPr id="48" name="Picture 48"/>
             <wp:cNvGraphicFramePr>
               <a:graphicFrameLocks xmlns:a="http://schemas.openxmlformats.org/drawingml/2006/main" noChangeAspect="1"/>
             </wp:cNvGraphicFramePr>
@@ -9453,7 +9570,7 @@
                   <pic:spPr>
                     <a:xfrm>
                       <a:off x="0" y="0"/>
-                      <a:ext cx="5943600" cy="2018665"/>
+                      <a:ext cx="5943600" cy="2691130"/>
                     </a:xfrm>
                     <a:prstGeom prst="rect">
                       <a:avLst/>
@@ -9481,7 +9598,8 @@
         <w:rPr>
           <w:rFonts w:ascii="Arial" w:hAnsi="Arial" w:cs="Arial"/>
         </w:rPr>
-        <w:t>Indicator Map Report</w:t>
+        <w:lastRenderedPageBreak/>
+        <w:t>Historical Course Measurement Report</w:t>
       </w:r>
     </w:p>
     <w:p>
@@ -9496,7 +9614,7 @@
         <w:rPr>
           <w:rFonts w:ascii="Arial" w:hAnsi="Arial" w:cs="Arial"/>
         </w:rPr>
-        <w:t>Indicates the measure level at the indicator level (Lowest level in the hierarchy)</w:t>
+        <w:t>Shows the historical trend for each course at different levels (indicator, attribute and all)</w:t>
       </w:r>
     </w:p>
     <w:p>
@@ -9511,10 +9629,10 @@
           <w:noProof/>
         </w:rPr>
         <w:drawing>
-          <wp:inline distT="0" distB="0" distL="0" distR="0" wp14:anchorId="64EE9E4A" wp14:editId="313B72F9">
-            <wp:extent cx="5943600" cy="2691130"/>
+          <wp:inline distT="0" distB="0" distL="0" distR="0" wp14:anchorId="50B6781F" wp14:editId="032B29E9">
+            <wp:extent cx="5415115" cy="4924425"/>
             <wp:effectExtent l="0" t="0" r="0" b="0"/>
-            <wp:docPr id="48" name="Picture 48"/>
+            <wp:docPr id="49" name="Picture 49"/>
             <wp:cNvGraphicFramePr>
               <a:graphicFrameLocks xmlns:a="http://schemas.openxmlformats.org/drawingml/2006/main" noChangeAspect="1"/>
             </wp:cNvGraphicFramePr>
@@ -9534,7 +9652,7 @@
                   <pic:spPr>
                     <a:xfrm>
                       <a:off x="0" y="0"/>
-                      <a:ext cx="5943600" cy="2691130"/>
+                      <a:ext cx="5417357" cy="4926464"/>
                     </a:xfrm>
                     <a:prstGeom prst="rect">
                       <a:avLst/>
@@ -9562,8 +9680,7 @@
         <w:rPr>
           <w:rFonts w:ascii="Arial" w:hAnsi="Arial" w:cs="Arial"/>
         </w:rPr>
-        <w:lastRenderedPageBreak/>
-        <w:t>Historical Course Measurement Report</w:t>
+        <w:t>Historical Program Measurement Report</w:t>
       </w:r>
     </w:p>
     <w:p>
@@ -9592,11 +9709,12 @@
           <w:rFonts w:ascii="Arial" w:hAnsi="Arial" w:cs="Arial"/>
           <w:noProof/>
         </w:rPr>
+        <w:lastRenderedPageBreak/>
         <w:drawing>
-          <wp:inline distT="0" distB="0" distL="0" distR="0" wp14:anchorId="50B6781F" wp14:editId="032B29E9">
-            <wp:extent cx="5415115" cy="4924425"/>
-            <wp:effectExtent l="0" t="0" r="0" b="0"/>
-            <wp:docPr id="49" name="Picture 49"/>
+          <wp:inline distT="0" distB="0" distL="0" distR="0" wp14:anchorId="29F391A8" wp14:editId="0027B4DA">
+            <wp:extent cx="5867400" cy="5095875"/>
+            <wp:effectExtent l="0" t="0" r="0" b="9525"/>
+            <wp:docPr id="50" name="Picture 50"/>
             <wp:cNvGraphicFramePr>
               <a:graphicFrameLocks xmlns:a="http://schemas.openxmlformats.org/drawingml/2006/main" noChangeAspect="1"/>
             </wp:cNvGraphicFramePr>
@@ -9616,7 +9734,7 @@
                   <pic:spPr>
                     <a:xfrm>
                       <a:off x="0" y="0"/>
-                      <a:ext cx="5417357" cy="4926464"/>
+                      <a:ext cx="5867400" cy="5095875"/>
                     </a:xfrm>
                     <a:prstGeom prst="rect">
                       <a:avLst/>
@@ -9644,7 +9762,7 @@
         <w:rPr>
           <w:rFonts w:ascii="Arial" w:hAnsi="Arial" w:cs="Arial"/>
         </w:rPr>
-        <w:t>Historical Program Measurement Report</w:t>
+        <w:t>Course Report</w:t>
       </w:r>
     </w:p>
     <w:p>
@@ -9659,7 +9777,37 @@
         <w:rPr>
           <w:rFonts w:ascii="Arial" w:hAnsi="Arial" w:cs="Arial"/>
         </w:rPr>
-        <w:t>Shows the historical trend for each course at different levels (indicator, attribute and all)</w:t>
+        <w:t xml:space="preserve">Shows the course outcome and recommendations from curriculum committee, instructors also enter </w:t>
+      </w:r>
+      <w:r>
+        <w:rPr>
+          <w:rFonts w:ascii="Arial" w:hAnsi="Arial" w:cs="Arial"/>
+        </w:rPr>
+        <w:t xml:space="preserve">their </w:t>
+      </w:r>
+      <w:r>
+        <w:rPr>
+          <w:rFonts w:ascii="Arial" w:hAnsi="Arial" w:cs="Arial"/>
+        </w:rPr>
+        <w:t xml:space="preserve">continuous improvement plan </w:t>
+      </w:r>
+      <w:r>
+        <w:rPr>
+          <w:rFonts w:ascii="Arial" w:hAnsi="Arial" w:cs="Arial"/>
+        </w:rPr>
+        <w:t>information through the</w:t>
+      </w:r>
+      <w:r>
+        <w:rPr>
+          <w:rFonts w:ascii="Arial" w:hAnsi="Arial" w:cs="Arial"/>
+        </w:rPr>
+        <w:t xml:space="preserve"> course report</w:t>
+      </w:r>
+      <w:r>
+        <w:rPr>
+          <w:rFonts w:ascii="Arial" w:hAnsi="Arial" w:cs="Arial"/>
+        </w:rPr>
+        <w:t>.  Every course for which rubric data is entered will have a corresponding Course Report.</w:t>
       </w:r>
     </w:p>
     <w:p>
@@ -9675,10 +9823,10 @@
         </w:rPr>
         <w:lastRenderedPageBreak/>
         <w:drawing>
-          <wp:inline distT="0" distB="0" distL="0" distR="0" wp14:anchorId="29F391A8" wp14:editId="0027B4DA">
-            <wp:extent cx="5867400" cy="5095875"/>
-            <wp:effectExtent l="0" t="0" r="0" b="9525"/>
-            <wp:docPr id="50" name="Picture 50"/>
+          <wp:inline distT="0" distB="0" distL="0" distR="0" wp14:anchorId="0E51B902" wp14:editId="703342D7">
+            <wp:extent cx="5943600" cy="2969895"/>
+            <wp:effectExtent l="0" t="0" r="0" b="1905"/>
+            <wp:docPr id="51" name="Picture 51"/>
             <wp:cNvGraphicFramePr>
               <a:graphicFrameLocks xmlns:a="http://schemas.openxmlformats.org/drawingml/2006/main" noChangeAspect="1"/>
             </wp:cNvGraphicFramePr>
@@ -9698,118 +9846,6 @@
                   <pic:spPr>
                     <a:xfrm>
                       <a:off x="0" y="0"/>
-                      <a:ext cx="5867400" cy="5095875"/>
-                    </a:xfrm>
-                    <a:prstGeom prst="rect">
-                      <a:avLst/>
-                    </a:prstGeom>
-                  </pic:spPr>
-                </pic:pic>
-              </a:graphicData>
-            </a:graphic>
-          </wp:inline>
-        </w:drawing>
-      </w:r>
-    </w:p>
-    <w:p>
-      <w:pPr>
-        <w:pStyle w:val="ListParagraph"/>
-        <w:numPr>
-          <w:ilvl w:val="1"/>
-          <w:numId w:val="1"/>
-        </w:numPr>
-        <w:rPr>
-          <w:rFonts w:ascii="Arial" w:hAnsi="Arial" w:cs="Arial"/>
-        </w:rPr>
-      </w:pPr>
-      <w:r>
-        <w:rPr>
-          <w:rFonts w:ascii="Arial" w:hAnsi="Arial" w:cs="Arial"/>
-        </w:rPr>
-        <w:t>Course Report</w:t>
-      </w:r>
-    </w:p>
-    <w:p>
-      <w:pPr>
-        <w:pStyle w:val="ListParagraph"/>
-        <w:ind w:left="792"/>
-        <w:rPr>
-          <w:rFonts w:ascii="Arial" w:hAnsi="Arial" w:cs="Arial"/>
-        </w:rPr>
-      </w:pPr>
-      <w:r>
-        <w:rPr>
-          <w:rFonts w:ascii="Arial" w:hAnsi="Arial" w:cs="Arial"/>
-        </w:rPr>
-        <w:t xml:space="preserve">Shows the course outcome and recommendations from curriculum committee, instructors also enter </w:t>
-      </w:r>
-      <w:r>
-        <w:rPr>
-          <w:rFonts w:ascii="Arial" w:hAnsi="Arial" w:cs="Arial"/>
-        </w:rPr>
-        <w:t xml:space="preserve">their </w:t>
-      </w:r>
-      <w:r>
-        <w:rPr>
-          <w:rFonts w:ascii="Arial" w:hAnsi="Arial" w:cs="Arial"/>
-        </w:rPr>
-        <w:t xml:space="preserve">continuous improvement plan </w:t>
-      </w:r>
-      <w:r>
-        <w:rPr>
-          <w:rFonts w:ascii="Arial" w:hAnsi="Arial" w:cs="Arial"/>
-        </w:rPr>
-        <w:t>information through the</w:t>
-      </w:r>
-      <w:r>
-        <w:rPr>
-          <w:rFonts w:ascii="Arial" w:hAnsi="Arial" w:cs="Arial"/>
-        </w:rPr>
-        <w:t xml:space="preserve"> course report</w:t>
-      </w:r>
-      <w:r>
-        <w:rPr>
-          <w:rFonts w:ascii="Arial" w:hAnsi="Arial" w:cs="Arial"/>
-        </w:rPr>
-        <w:t>.  Every course for which rubric data is entered will have a corresponding Course Report.</w:t>
-      </w:r>
-    </w:p>
-    <w:p>
-      <w:pPr>
-        <w:rPr>
-          <w:rFonts w:ascii="Arial" w:hAnsi="Arial" w:cs="Arial"/>
-        </w:rPr>
-      </w:pPr>
-      <w:r>
-        <w:rPr>
-          <w:rFonts w:ascii="Arial" w:hAnsi="Arial" w:cs="Arial"/>
-          <w:noProof/>
-        </w:rPr>
-        <w:lastRenderedPageBreak/>
-        <w:drawing>
-          <wp:inline distT="0" distB="0" distL="0" distR="0" wp14:anchorId="0E51B902" wp14:editId="703342D7">
-            <wp:extent cx="5943600" cy="2969895"/>
-            <wp:effectExtent l="0" t="0" r="0" b="1905"/>
-            <wp:docPr id="51" name="Picture 51"/>
-            <wp:cNvGraphicFramePr>
-              <a:graphicFrameLocks xmlns:a="http://schemas.openxmlformats.org/drawingml/2006/main" noChangeAspect="1"/>
-            </wp:cNvGraphicFramePr>
-            <a:graphic xmlns:a="http://schemas.openxmlformats.org/drawingml/2006/main">
-              <a:graphicData uri="http://schemas.openxmlformats.org/drawingml/2006/picture">
-                <pic:pic xmlns:pic="http://schemas.openxmlformats.org/drawingml/2006/picture">
-                  <pic:nvPicPr>
-                    <pic:cNvPr id="1" name=""/>
-                    <pic:cNvPicPr/>
-                  </pic:nvPicPr>
-                  <pic:blipFill>
-                    <a:blip r:embed="rId46"/>
-                    <a:stretch>
-                      <a:fillRect/>
-                    </a:stretch>
-                  </pic:blipFill>
-                  <pic:spPr>
-                    <a:xfrm>
-                      <a:off x="0" y="0"/>
                       <a:ext cx="5943600" cy="2969895"/>
                     </a:xfrm>
                     <a:prstGeom prst="rect">
@@ -9923,7 +9959,7 @@
                     </pic:cNvPicPr>
                   </pic:nvPicPr>
                   <pic:blipFill>
-                    <a:blip r:embed="rId47">
+                    <a:blip r:embed="rId46">
                       <a:extLst>
                         <a:ext uri="{28A0092B-C50C-407E-A947-70E740481C1C}">
                           <a14:useLocalDpi xmlns:a14="http://schemas.microsoft.com/office/drawing/2010/main" val="0"/>
@@ -10014,7 +10050,7 @@
                     <pic:cNvPicPr/>
                   </pic:nvPicPr>
                   <pic:blipFill>
-                    <a:blip r:embed="rId48"/>
+                    <a:blip r:embed="rId47"/>
                     <a:stretch>
                       <a:fillRect/>
                     </a:stretch>
@@ -10081,7 +10117,7 @@
                     <pic:cNvPicPr/>
                   </pic:nvPicPr>
                   <pic:blipFill>
-                    <a:blip r:embed="rId49"/>
+                    <a:blip r:embed="rId48"/>
                     <a:stretch>
                       <a:fillRect/>
                     </a:stretch>
@@ -10192,7 +10228,7 @@
                     </pic:cNvPicPr>
                   </pic:nvPicPr>
                   <pic:blipFill>
-                    <a:blip r:embed="rId50">
+                    <a:blip r:embed="rId49">
                       <a:extLst>
                         <a:ext uri="{28A0092B-C50C-407E-A947-70E740481C1C}">
                           <a14:useLocalDpi xmlns:a14="http://schemas.microsoft.com/office/drawing/2010/main" val="0"/>
@@ -10527,7 +10563,7 @@
         </w:rPr>
         <w:t xml:space="preserve">To submit an issue, please fill out </w:t>
       </w:r>
-      <w:hyperlink r:id="rId51" w:history="1">
+      <w:hyperlink r:id="rId50" w:history="1">
         <w:r>
           <w:rPr>
             <w:rStyle w:val="Hyperlink"/>
@@ -10560,7 +10596,7 @@
         </w:rPr>
         <w:t xml:space="preserve">For Vena training or user manuals, please refer to </w:t>
       </w:r>
-      <w:hyperlink r:id="rId52" w:history="1">
+      <w:hyperlink r:id="rId51" w:history="1">
         <w:r>
           <w:rPr>
             <w:rStyle w:val="Hyperlink"/>
@@ -10604,7 +10640,7 @@
         </w:rPr>
         <w:t xml:space="preserve">Michelle Zheng </w:t>
       </w:r>
-      <w:hyperlink r:id="rId53" w:history="1">
+      <w:hyperlink r:id="rId52" w:history="1">
         <w:r>
           <w:rPr>
             <w:rStyle w:val="Hyperlink"/>
@@ -10615,8 +10651,8 @@
       </w:hyperlink>
     </w:p>
     <w:sectPr>
-      <w:headerReference w:type="default" r:id="rId54"/>
-      <w:footerReference w:type="default" r:id="rId55"/>
+      <w:headerReference w:type="default" r:id="rId53"/>
+      <w:footerReference w:type="default" r:id="rId54"/>
       <w:pgSz w:w="12240" w:h="15840"/>
       <w:pgMar w:top="1440" w:right="1440" w:bottom="1080" w:left="1440" w:header="720" w:footer="720" w:gutter="0"/>
       <w:cols w:space="720"/>
@@ -14075,7 +14111,7 @@
 </file>
 
 <file path=customXml/itemProps5.xml><?xml version="1.0" encoding="utf-8"?>
-<ds:datastoreItem xmlns:ds="http://schemas.openxmlformats.org/officeDocument/2006/customXml" ds:itemID="{318E031B-F7FD-724E-AE70-5FA800F1CB41}">
+<ds:datastoreItem xmlns:ds="http://schemas.openxmlformats.org/officeDocument/2006/customXml" ds:itemID="{658CB6C7-55EE-624E-81A4-DC4416C82CFA}">
   <ds:schemaRefs>
     <ds:schemaRef ds:uri="http://schemas.openxmlformats.org/officeDocument/2006/bibliography"/>
   </ds:schemaRefs>

</xml_diff>

<commit_message>
Correction of date for Dept Guide on title page.
</commit_message>
<xml_diff>
--- a/DeptGuide.docx
+++ b/DeptGuide.docx
@@ -167,17 +167,7 @@
                   <w:sz w:val="28"/>
                   <w:lang w:val="en-CA"/>
                 </w:rPr>
-                <w:t>November 16</w:t>
-              </w:r>
-              <w:r>
-                <w:rPr>
-                  <w:rFonts w:ascii="Arial" w:hAnsi="Arial" w:cs="Arial"/>
-                  <w:noProof/>
-                  <w:color w:val="000000" w:themeColor="text1"/>
-                  <w:sz w:val="28"/>
-                  <w:lang w:val="en-CA"/>
-                </w:rPr>
-                <w:t>, 2016</w:t>
+                <w:t>January 2, 2017</w:t>
               </w:r>
             </w:sdtContent>
           </w:sdt>
@@ -1865,7 +1855,7 @@
             <w:noProof/>
             <w:webHidden/>
           </w:rPr>
-          <w:t>5</w:t>
+          <w:t>4</w:t>
         </w:r>
         <w:r>
           <w:rPr>
@@ -1949,7 +1939,7 @@
             <w:noProof/>
             <w:webHidden/>
           </w:rPr>
-          <w:t>5</w:t>
+          <w:t>4</w:t>
         </w:r>
         <w:r>
           <w:rPr>
@@ -2033,7 +2023,7 @@
             <w:noProof/>
             <w:webHidden/>
           </w:rPr>
-          <w:t>5</w:t>
+          <w:t>4</w:t>
         </w:r>
         <w:r>
           <w:rPr>
@@ -2117,7 +2107,7 @@
             <w:noProof/>
             <w:webHidden/>
           </w:rPr>
-          <w:t>7</w:t>
+          <w:t>6</w:t>
         </w:r>
         <w:r>
           <w:rPr>
@@ -2201,7 +2191,7 @@
             <w:noProof/>
             <w:webHidden/>
           </w:rPr>
-          <w:t>8</w:t>
+          <w:t>7</w:t>
         </w:r>
         <w:r>
           <w:rPr>
@@ -2285,7 +2275,7 @@
             <w:noProof/>
             <w:webHidden/>
           </w:rPr>
-          <w:t>9</w:t>
+          <w:t>8</w:t>
         </w:r>
         <w:r>
           <w:rPr>
@@ -2369,7 +2359,7 @@
             <w:noProof/>
             <w:webHidden/>
           </w:rPr>
-          <w:t>13</w:t>
+          <w:t>12</w:t>
         </w:r>
         <w:r>
           <w:rPr>
@@ -2453,7 +2443,7 @@
             <w:noProof/>
             <w:webHidden/>
           </w:rPr>
-          <w:t>16</w:t>
+          <w:t>15</w:t>
         </w:r>
         <w:r>
           <w:rPr>
@@ -2537,7 +2527,7 @@
             <w:noProof/>
             <w:webHidden/>
           </w:rPr>
-          <w:t>18</w:t>
+          <w:t>17</w:t>
         </w:r>
         <w:r>
           <w:rPr>
@@ -2621,7 +2611,7 @@
             <w:noProof/>
             <w:webHidden/>
           </w:rPr>
-          <w:t>23</w:t>
+          <w:t>22</w:t>
         </w:r>
         <w:r>
           <w:rPr>
@@ -2705,7 +2695,7 @@
             <w:noProof/>
             <w:webHidden/>
           </w:rPr>
-          <w:t>25</w:t>
+          <w:t>24</w:t>
         </w:r>
         <w:r>
           <w:rPr>
@@ -2789,7 +2779,7 @@
             <w:noProof/>
             <w:webHidden/>
           </w:rPr>
-          <w:t>25</w:t>
+          <w:t>24</w:t>
         </w:r>
         <w:r>
           <w:rPr>
@@ -5142,8 +5132,6 @@
         </w:rPr>
         <w:t>, except for the Curriculum Committee Recommendations Report, which is given in the Instructor Guide.</w:t>
       </w:r>
-      <w:bookmarkStart w:id="9" w:name="_GoBack"/>
-      <w:bookmarkEnd w:id="9"/>
     </w:p>
     <w:p>
       <w:pPr>
@@ -5155,9 +5143,9 @@
           <w:szCs w:val="24"/>
         </w:rPr>
       </w:pPr>
-      <w:bookmarkStart w:id="10" w:name="_Toc340895643"/>
-      <w:bookmarkStart w:id="11" w:name="_Toc341427885"/>
-      <w:bookmarkStart w:id="12" w:name="_Toc469652170"/>
+      <w:bookmarkStart w:id="9" w:name="_Toc340895643"/>
+      <w:bookmarkStart w:id="10" w:name="_Toc341427885"/>
+      <w:bookmarkStart w:id="11" w:name="_Toc469652170"/>
       <w:r>
         <w:rPr>
           <w:b w:val="0"/>
@@ -5246,8 +5234,8 @@
         </w:rPr>
         <w:t>program, but should not be removed from the Vena database.</w:t>
       </w:r>
+      <w:bookmarkEnd w:id="9"/>
       <w:bookmarkEnd w:id="10"/>
-      <w:bookmarkEnd w:id="11"/>
       <w:r>
         <w:rPr>
           <w:b w:val="0"/>
@@ -5256,7 +5244,7 @@
         </w:rPr>
         <w:t xml:space="preserve">  Courses that are no longer offered should be moved to unmapped, as described in the appropriate section below.</w:t>
       </w:r>
-      <w:bookmarkEnd w:id="12"/>
+      <w:bookmarkEnd w:id="11"/>
     </w:p>
     <w:p>
       <w:pPr>
@@ -5278,7 +5266,7 @@
           <w:szCs w:val="24"/>
         </w:rPr>
       </w:pPr>
-      <w:bookmarkStart w:id="13" w:name="_Toc469652171"/>
+      <w:bookmarkStart w:id="12" w:name="_Toc469652171"/>
       <w:r>
         <w:rPr>
           <w:sz w:val="24"/>
@@ -5286,7 +5274,7 @@
         </w:rPr>
         <w:t>Check Out and Check In Files</w:t>
       </w:r>
-      <w:bookmarkEnd w:id="13"/>
+      <w:bookmarkEnd w:id="12"/>
     </w:p>
     <w:p>
       <w:pPr>
@@ -5298,9 +5286,9 @@
           <w:szCs w:val="24"/>
         </w:rPr>
       </w:pPr>
-      <w:bookmarkStart w:id="14" w:name="_Toc340895645"/>
-      <w:bookmarkStart w:id="15" w:name="_Toc341427887"/>
-      <w:bookmarkStart w:id="16" w:name="_Toc469652172"/>
+      <w:bookmarkStart w:id="13" w:name="_Toc340895645"/>
+      <w:bookmarkStart w:id="14" w:name="_Toc341427887"/>
+      <w:bookmarkStart w:id="15" w:name="_Toc469652172"/>
       <w:r>
         <w:rPr>
           <w:b w:val="0"/>
@@ -5341,9 +5329,9 @@
         </w:rPr>
         <w:t xml:space="preserve"> back in.  This section describes how to do this in general.</w:t>
       </w:r>
+      <w:bookmarkEnd w:id="13"/>
       <w:bookmarkEnd w:id="14"/>
       <w:bookmarkEnd w:id="15"/>
-      <w:bookmarkEnd w:id="16"/>
     </w:p>
     <w:p>
       <w:pPr>
@@ -5859,7 +5847,7 @@
           <w:szCs w:val="24"/>
         </w:rPr>
       </w:pPr>
-      <w:bookmarkStart w:id="17" w:name="_Toc469652173"/>
+      <w:bookmarkStart w:id="16" w:name="_Toc469652173"/>
       <w:r>
         <w:rPr>
           <w:sz w:val="24"/>
@@ -5867,7 +5855,7 @@
         </w:rPr>
         <w:t>Add New Course</w:t>
       </w:r>
-      <w:bookmarkEnd w:id="17"/>
+      <w:bookmarkEnd w:id="16"/>
     </w:p>
     <w:p>
       <w:pPr>
@@ -6238,7 +6226,7 @@
           <w:szCs w:val="24"/>
         </w:rPr>
       </w:pPr>
-      <w:bookmarkStart w:id="18" w:name="_Toc469652174"/>
+      <w:bookmarkStart w:id="17" w:name="_Toc469652174"/>
       <w:r>
         <w:rPr>
           <w:sz w:val="24"/>
@@ -6246,7 +6234,7 @@
         </w:rPr>
         <w:t>Edit Courses and Programs Mapping</w:t>
       </w:r>
-      <w:bookmarkEnd w:id="18"/>
+      <w:bookmarkEnd w:id="17"/>
       <w:r>
         <w:rPr>
           <w:sz w:val="24"/>
@@ -6612,7 +6600,7 @@
               </wp:anchor>
             </w:drawing>
           </mc:Choice>
-          <mc:Fallback xmlns:w16se="http://schemas.microsoft.com/office/word/2015/wordml/symex" xmlns:cx5="http://schemas.microsoft.com/office/drawing/2016/5/11/chartex" xmlns:cx4="http://schemas.microsoft.com/office/drawing/2016/5/10/chartex" xmlns:cx3="http://schemas.microsoft.com/office/drawing/2016/5/9/chartex" xmlns:cx2="http://schemas.microsoft.com/office/drawing/2015/10/21/chartex" xmlns:cx1="http://schemas.microsoft.com/office/drawing/2015/9/8/chartex" xmlns:cx="http://schemas.microsoft.com/office/drawing/2014/chartex">
+          <mc:Fallback xmlns:cx="http://schemas.microsoft.com/office/drawing/2014/chartex" xmlns:cx1="http://schemas.microsoft.com/office/drawing/2015/9/8/chartex" xmlns:cx2="http://schemas.microsoft.com/office/drawing/2015/10/21/chartex" xmlns:cx3="http://schemas.microsoft.com/office/drawing/2016/5/9/chartex" xmlns:cx4="http://schemas.microsoft.com/office/drawing/2016/5/10/chartex" xmlns:cx5="http://schemas.microsoft.com/office/drawing/2016/5/11/chartex" xmlns:w16se="http://schemas.microsoft.com/office/word/2015/wordml/symex">
             <w:pict>
               <v:roundrect w14:anchorId="34D0526C" id="Rounded Rectangle 7" o:spid="_x0000_s1026" style="position:absolute;margin-left:41.45pt;margin-top:137.9pt;width:29.95pt;height:19pt;z-index:251659264;visibility:visible;mso-wrap-style:square;mso-width-percent:0;mso-height-percent:0;mso-wrap-distance-left:9pt;mso-wrap-distance-top:0;mso-wrap-distance-right:9pt;mso-wrap-distance-bottom:0;mso-position-horizontal:absolute;mso-position-horizontal-relative:text;mso-position-vertical:absolute;mso-position-vertical-relative:text;mso-width-percent:0;mso-height-percent:0;mso-width-relative:margin;mso-height-relative:margin;v-text-anchor:middle" arcsize="10923f" o:gfxdata="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" filled="f" strokecolor="red" strokeweight="2pt"/>
             </w:pict>
@@ -6693,7 +6681,7 @@
               </wp:anchor>
             </w:drawing>
           </mc:Choice>
-          <mc:Fallback xmlns:w16se="http://schemas.microsoft.com/office/word/2015/wordml/symex" xmlns:cx5="http://schemas.microsoft.com/office/drawing/2016/5/11/chartex" xmlns:cx4="http://schemas.microsoft.com/office/drawing/2016/5/10/chartex" xmlns:cx3="http://schemas.microsoft.com/office/drawing/2016/5/9/chartex" xmlns:cx2="http://schemas.microsoft.com/office/drawing/2015/10/21/chartex" xmlns:cx1="http://schemas.microsoft.com/office/drawing/2015/9/8/chartex" xmlns:cx="http://schemas.microsoft.com/office/drawing/2014/chartex">
+          <mc:Fallback xmlns:cx="http://schemas.microsoft.com/office/drawing/2014/chartex" xmlns:cx1="http://schemas.microsoft.com/office/drawing/2015/9/8/chartex" xmlns:cx2="http://schemas.microsoft.com/office/drawing/2015/10/21/chartex" xmlns:cx3="http://schemas.microsoft.com/office/drawing/2016/5/9/chartex" xmlns:cx4="http://schemas.microsoft.com/office/drawing/2016/5/10/chartex" xmlns:cx5="http://schemas.microsoft.com/office/drawing/2016/5/11/chartex" xmlns:w16se="http://schemas.microsoft.com/office/word/2015/wordml/symex">
             <w:pict>
               <v:roundrect w14:anchorId="60DD3B79" id="Rounded Rectangle 8" o:spid="_x0000_s1026" style="position:absolute;margin-left:258pt;margin-top:275.6pt;width:47.8pt;height:14.4pt;z-index:251660288;visibility:visible;mso-wrap-style:square;mso-width-percent:0;mso-height-percent:0;mso-wrap-distance-left:9pt;mso-wrap-distance-top:0;mso-wrap-distance-right:9pt;mso-wrap-distance-bottom:0;mso-position-horizontal:absolute;mso-position-horizontal-relative:text;mso-position-vertical:absolute;mso-position-vertical-relative:text;mso-width-percent:0;mso-height-percent:0;mso-width-relative:margin;mso-height-relative:margin;v-text-anchor:middle" arcsize="10923f" o:gfxdata="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" filled="f" strokecolor="red" strokeweight="2pt"/>
             </w:pict>
@@ -7811,8 +7799,8 @@
           <w:szCs w:val="24"/>
         </w:rPr>
       </w:pPr>
-      <w:bookmarkStart w:id="19" w:name="_Toc465438032"/>
-      <w:bookmarkStart w:id="20" w:name="_Toc469652175"/>
+      <w:bookmarkStart w:id="18" w:name="_Toc465438032"/>
+      <w:bookmarkStart w:id="19" w:name="_Toc469652175"/>
       <w:r>
         <w:rPr>
           <w:sz w:val="24"/>
@@ -7820,8 +7808,8 @@
         </w:rPr>
         <w:t>Department Input</w:t>
       </w:r>
+      <w:bookmarkEnd w:id="18"/>
       <w:bookmarkEnd w:id="19"/>
-      <w:bookmarkEnd w:id="20"/>
     </w:p>
     <w:p>
       <w:pPr>
@@ -7833,9 +7821,9 @@
           <w:szCs w:val="24"/>
         </w:rPr>
       </w:pPr>
-      <w:bookmarkStart w:id="21" w:name="_Toc340895649"/>
-      <w:bookmarkStart w:id="22" w:name="_Toc341427891"/>
-      <w:bookmarkStart w:id="23" w:name="_Toc469652176"/>
+      <w:bookmarkStart w:id="20" w:name="_Toc340895649"/>
+      <w:bookmarkStart w:id="21" w:name="_Toc341427891"/>
+      <w:bookmarkStart w:id="22" w:name="_Toc469652176"/>
       <w:r>
         <w:rPr>
           <w:b w:val="0"/>
@@ -7844,9 +7832,9 @@
         </w:rPr>
         <w:t>Each department needs to enter their curriculum map (subsection 1 below) and a measurement map (subsection 2 below).  The curriculum map summarizes where the indicators are offered, and at what level, in each program.  The measurement map for each year identifies what needs to be measured for that year.  Although it might appear that information is duplicated between the two templates, this is not actually the case.  Not all indicators are measured, and not every measured indicator is part of the curriculum map.  This second case occurs when a course does not explicitly teach an indicator, but it is measured.  This might happen in a capstone course, for instance, where a presentation related indicator is measured, even though this indicator is not explicitly taught in the course.</w:t>
       </w:r>
+      <w:bookmarkEnd w:id="20"/>
       <w:bookmarkEnd w:id="21"/>
       <w:bookmarkEnd w:id="22"/>
-      <w:bookmarkEnd w:id="23"/>
       <w:r>
         <w:rPr>
           <w:b w:val="0"/>
@@ -8575,7 +8563,7 @@
           <w:szCs w:val="24"/>
         </w:rPr>
       </w:pPr>
-      <w:bookmarkStart w:id="24" w:name="_Toc469652177"/>
+      <w:bookmarkStart w:id="23" w:name="_Toc469652177"/>
       <w:r>
         <w:rPr>
           <w:sz w:val="24"/>
@@ -8583,7 +8571,7 @@
         </w:rPr>
         <w:t>Curriculum Committee Recommendations</w:t>
       </w:r>
-      <w:bookmarkEnd w:id="24"/>
+      <w:bookmarkEnd w:id="23"/>
     </w:p>
     <w:p>
       <w:pPr>
@@ -9109,9 +9097,9 @@
         </w:rPr>
         <w:t>Click “Save Data” under “Vena” Tab and “Check in” the file</w:t>
       </w:r>
-      <w:bookmarkStart w:id="25" w:name="_Toc460260904"/>
-    </w:p>
-    <w:bookmarkEnd w:id="25"/>
+      <w:bookmarkStart w:id="24" w:name="_Toc460260904"/>
+    </w:p>
+    <w:bookmarkEnd w:id="24"/>
     <w:p>
       <w:pPr>
         <w:pStyle w:val="Heading1"/>
@@ -9143,7 +9131,7 @@
           <w:szCs w:val="24"/>
         </w:rPr>
       </w:pPr>
-      <w:bookmarkStart w:id="26" w:name="_Toc469652178"/>
+      <w:bookmarkStart w:id="25" w:name="_Toc469652178"/>
       <w:r>
         <w:rPr>
           <w:sz w:val="24"/>
@@ -9151,7 +9139,7 @@
         </w:rPr>
         <w:t>Reports</w:t>
       </w:r>
-      <w:bookmarkEnd w:id="26"/>
+      <w:bookmarkEnd w:id="25"/>
     </w:p>
     <w:p>
       <w:pPr>
@@ -9163,9 +9151,9 @@
           <w:szCs w:val="24"/>
         </w:rPr>
       </w:pPr>
-      <w:bookmarkStart w:id="27" w:name="_Toc340895653"/>
-      <w:bookmarkStart w:id="28" w:name="_Toc341427894"/>
-      <w:bookmarkStart w:id="29" w:name="_Toc469652179"/>
+      <w:bookmarkStart w:id="26" w:name="_Toc340895653"/>
+      <w:bookmarkStart w:id="27" w:name="_Toc341427894"/>
+      <w:bookmarkStart w:id="28" w:name="_Toc469652179"/>
       <w:r>
         <w:rPr>
           <w:b w:val="0"/>
@@ -9174,64 +9162,28 @@
         </w:rPr>
         <w:t>The data in the MEASURE database is viewed using spreadsheet reports.  The purpose of the reports is to transform the information into a form that is suitable for review, including by the CEAB when necessary.  Reports can be viewed for any year where the data has been entered.</w:t>
       </w:r>
+      <w:bookmarkEnd w:id="26"/>
       <w:bookmarkEnd w:id="27"/>
       <w:bookmarkEnd w:id="28"/>
-      <w:bookmarkEnd w:id="29"/>
-    </w:p>
-    <w:p>
-      <w:pPr>
-        <w:rPr>
-          <w:rFonts w:ascii="Arial" w:hAnsi="Arial" w:cs="Arial"/>
-        </w:rPr>
-      </w:pPr>
-    </w:p>
-    <w:p>
-      <w:pPr>
-        <w:rPr>
-          <w:rFonts w:ascii="Arial" w:hAnsi="Arial" w:cs="Arial"/>
-        </w:rPr>
-      </w:pPr>
-      <w:r>
-        <w:rPr>
-          <w:rFonts w:ascii="Arial" w:hAnsi="Arial" w:cs="Arial"/>
-        </w:rPr>
-        <w:t xml:space="preserve">Reports are viewed from the Contributor tab by selecting Accreditation 2.0 and then selecting Reports.  Clicking on Reports under My Tasks will show the screenshot shown below.  Most of the report types are described in </w:t>
-      </w:r>
-      <w:r>
-        <w:rPr>
-          <w:rFonts w:ascii="Arial" w:hAnsi="Arial" w:cs="Arial"/>
-        </w:rPr>
-        <w:t>this section</w:t>
-      </w:r>
-      <w:r>
-        <w:rPr>
-          <w:rFonts w:ascii="Arial" w:hAnsi="Arial" w:cs="Arial"/>
-        </w:rPr>
-        <w:t xml:space="preserve">.  However, </w:t>
-      </w:r>
-      <w:r>
-        <w:rPr>
-          <w:rFonts w:ascii="Arial" w:hAnsi="Arial" w:cs="Arial"/>
-        </w:rPr>
-        <w:t xml:space="preserve">given its interest for instructors, how to view </w:t>
-      </w:r>
-      <w:r>
-        <w:rPr>
-          <w:rFonts w:ascii="Arial" w:hAnsi="Arial" w:cs="Arial"/>
-        </w:rPr>
-        <w:t>the Curriculum Committee Recommendation Report</w:t>
-      </w:r>
-      <w:r>
-        <w:rPr>
-          <w:rFonts w:ascii="Arial" w:hAnsi="Arial" w:cs="Arial"/>
-        </w:rPr>
-        <w:t xml:space="preserve"> is described in the Instructor manual</w:t>
-      </w:r>
-      <w:r>
-        <w:rPr>
-          <w:rFonts w:ascii="Arial" w:hAnsi="Arial" w:cs="Arial"/>
-        </w:rPr>
-        <w:t>.  Instructors may also want to view Course Reports for other courses.  The details of these reports are given below.</w:t>
+    </w:p>
+    <w:p>
+      <w:pPr>
+        <w:rPr>
+          <w:rFonts w:ascii="Arial" w:hAnsi="Arial" w:cs="Arial"/>
+        </w:rPr>
+      </w:pPr>
+    </w:p>
+    <w:p>
+      <w:pPr>
+        <w:rPr>
+          <w:rFonts w:ascii="Arial" w:hAnsi="Arial" w:cs="Arial"/>
+        </w:rPr>
+      </w:pPr>
+      <w:r>
+        <w:rPr>
+          <w:rFonts w:ascii="Arial" w:hAnsi="Arial" w:cs="Arial"/>
+        </w:rPr>
+        <w:t>Reports are viewed from the Contributor tab by selecting Accreditation 2.0 and then selecting Reports.  Clicking on Reports under My Tasks will show the screenshot shown below.  Most of the report types are described in this section.  However, given its interest for instructors, how to view the Curriculum Committee Recommendation Report is described in the Instructor manual.  Instructors may also want to view Course Reports for other courses.  The details of these reports are given below.</w:t>
       </w:r>
     </w:p>
     <w:p>
@@ -9879,8 +9831,8 @@
           <w:szCs w:val="24"/>
         </w:rPr>
       </w:pPr>
-      <w:bookmarkStart w:id="30" w:name="_Toc469652180"/>
-      <w:bookmarkStart w:id="31" w:name="_Toc340895654"/>
+      <w:bookmarkStart w:id="29" w:name="_Toc469652180"/>
+      <w:bookmarkStart w:id="30" w:name="_Toc340895654"/>
       <w:r>
         <w:rPr>
           <w:sz w:val="24"/>
@@ -9888,7 +9840,7 @@
         </w:rPr>
         <w:t>Updating Valid Course Information</w:t>
       </w:r>
-      <w:bookmarkEnd w:id="30"/>
+      <w:bookmarkEnd w:id="29"/>
     </w:p>
     <w:p/>
     <w:p>
@@ -10260,7 +10212,7 @@
         </w:drawing>
       </w:r>
     </w:p>
-    <w:bookmarkEnd w:id="31"/>
+    <w:bookmarkEnd w:id="30"/>
     <w:p>
       <w:pPr>
         <w:pStyle w:val="ListParagraph"/>
@@ -10467,7 +10419,7 @@
           <w:szCs w:val="24"/>
         </w:rPr>
       </w:pPr>
-      <w:bookmarkStart w:id="32" w:name="_Toc469652181"/>
+      <w:bookmarkStart w:id="31" w:name="_Toc469652181"/>
       <w:r>
         <w:rPr>
           <w:sz w:val="24"/>
@@ -10475,7 +10427,7 @@
         </w:rPr>
         <w:t>Rubric Entry Report</w:t>
       </w:r>
-      <w:bookmarkEnd w:id="32"/>
+      <w:bookmarkEnd w:id="31"/>
     </w:p>
     <w:p/>
     <w:p>
@@ -10529,7 +10481,7 @@
           <w:szCs w:val="24"/>
         </w:rPr>
       </w:pPr>
-      <w:bookmarkStart w:id="33" w:name="_Toc469652182"/>
+      <w:bookmarkStart w:id="32" w:name="_Toc469652182"/>
       <w:r>
         <w:rPr>
           <w:sz w:val="24"/>
@@ -10537,7 +10489,7 @@
         </w:rPr>
         <w:t>Other Vena Resources</w:t>
       </w:r>
-      <w:bookmarkEnd w:id="33"/>
+      <w:bookmarkEnd w:id="32"/>
     </w:p>
     <w:p>
       <w:pPr>
@@ -10729,7 +10681,7 @@
         <w:sz w:val="20"/>
         <w:szCs w:val="20"/>
       </w:rPr>
-      <w:t>3</w:t>
+      <w:t>2</w:t>
     </w:r>
     <w:r>
       <w:rPr>
@@ -14111,7 +14063,7 @@
 </file>
 
 <file path=customXml/itemProps5.xml><?xml version="1.0" encoding="utf-8"?>
-<ds:datastoreItem xmlns:ds="http://schemas.openxmlformats.org/officeDocument/2006/customXml" ds:itemID="{658CB6C7-55EE-624E-81A4-DC4416C82CFA}">
+<ds:datastoreItem xmlns:ds="http://schemas.openxmlformats.org/officeDocument/2006/customXml" ds:itemID="{F1CE66BE-187A-AE44-8313-AC76557E89FD}">
   <ds:schemaRefs>
     <ds:schemaRef ds:uri="http://schemas.openxmlformats.org/officeDocument/2006/bibliography"/>
   </ds:schemaRefs>

</xml_diff>

<commit_message>
Reintroduced Measurement Map Report to Instructors Manual from an earlier draft.  Closes #92.
</commit_message>
<xml_diff>
--- a/DeptGuide.docx
+++ b/DeptGuide.docx
@@ -2892,7 +2892,21 @@
         <w:rPr>
           <w:rFonts w:ascii="Arial" w:hAnsi="Arial" w:cs="Arial"/>
         </w:rPr>
-        <w:t xml:space="preserve"> part of MEASURE (McMaster Engineering Accreditation System for UndeRgraduatE). MEASURE</w:t>
+        <w:t xml:space="preserve"> part of MEASURE (McMaster Engineering Accreditation System for </w:t>
+      </w:r>
+      <w:proofErr w:type="spellStart"/>
+      <w:r>
+        <w:rPr>
+          <w:rFonts w:ascii="Arial" w:hAnsi="Arial" w:cs="Arial"/>
+        </w:rPr>
+        <w:t>UndeRgraduatE</w:t>
+      </w:r>
+      <w:proofErr w:type="spellEnd"/>
+      <w:r>
+        <w:rPr>
+          <w:rFonts w:ascii="Arial" w:hAnsi="Arial" w:cs="Arial"/>
+        </w:rPr>
+        <w:t>). MEASURE</w:t>
       </w:r>
       <w:r>
         <w:rPr>
@@ -3750,11 +3764,19 @@
                 <w:rFonts w:ascii="Arial" w:hAnsi="Arial" w:cs="Arial"/>
               </w:rPr>
             </w:pPr>
-            <w:r>
-              <w:rPr>
-                <w:rFonts w:ascii="Arial" w:hAnsi="Arial" w:cs="Arial"/>
-              </w:rPr>
-              <w:t>Assoc Dean</w:t>
+            <w:proofErr w:type="spellStart"/>
+            <w:r>
+              <w:rPr>
+                <w:rFonts w:ascii="Arial" w:hAnsi="Arial" w:cs="Arial"/>
+              </w:rPr>
+              <w:t>Assoc</w:t>
+            </w:r>
+            <w:proofErr w:type="spellEnd"/>
+            <w:r>
+              <w:rPr>
+                <w:rFonts w:ascii="Arial" w:hAnsi="Arial" w:cs="Arial"/>
+              </w:rPr>
+              <w:t xml:space="preserve"> Dean</w:t>
             </w:r>
           </w:p>
         </w:tc>
@@ -4551,11 +4573,19 @@
                 <w:rFonts w:ascii="Arial" w:hAnsi="Arial" w:cs="Arial"/>
               </w:rPr>
             </w:pPr>
-            <w:r>
-              <w:rPr>
-                <w:rFonts w:ascii="Arial" w:hAnsi="Arial" w:cs="Arial"/>
-              </w:rPr>
-              <w:t>Assoc Dean</w:t>
+            <w:proofErr w:type="spellStart"/>
+            <w:r>
+              <w:rPr>
+                <w:rFonts w:ascii="Arial" w:hAnsi="Arial" w:cs="Arial"/>
+              </w:rPr>
+              <w:t>Assoc</w:t>
+            </w:r>
+            <w:proofErr w:type="spellEnd"/>
+            <w:r>
+              <w:rPr>
+                <w:rFonts w:ascii="Arial" w:hAnsi="Arial" w:cs="Arial"/>
+              </w:rPr>
+              <w:t xml:space="preserve"> Dean</w:t>
             </w:r>
           </w:p>
         </w:tc>
@@ -5054,7 +5084,25 @@
           <w:sz w:val="24"/>
           <w:szCs w:val="24"/>
         </w:rPr>
-        <w:t xml:space="preserve"> (for any course).  Using MEASURE it is also possible </w:t>
+        <w:t xml:space="preserve"> (for any course).  Using </w:t>
+      </w:r>
+      <w:proofErr w:type="gramStart"/>
+      <w:r>
+        <w:rPr>
+          <w:b w:val="0"/>
+          <w:sz w:val="24"/>
+          <w:szCs w:val="24"/>
+        </w:rPr>
+        <w:t>MEASURE</w:t>
+      </w:r>
+      <w:proofErr w:type="gramEnd"/>
+      <w:r>
+        <w:rPr>
+          <w:b w:val="0"/>
+          <w:sz w:val="24"/>
+          <w:szCs w:val="24"/>
+        </w:rPr>
+        <w:t xml:space="preserve"> it is also possible </w:t>
       </w:r>
       <w:r>
         <w:rPr>
@@ -5272,7 +5320,23 @@
           <w:sz w:val="24"/>
           <w:szCs w:val="24"/>
         </w:rPr>
-        <w:t>Check Out and Check In Files</w:t>
+        <w:t xml:space="preserve">Check Out and Check </w:t>
+      </w:r>
+      <w:proofErr w:type="gramStart"/>
+      <w:r>
+        <w:rPr>
+          <w:sz w:val="24"/>
+          <w:szCs w:val="24"/>
+        </w:rPr>
+        <w:t>In</w:t>
+      </w:r>
+      <w:proofErr w:type="gramEnd"/>
+      <w:r>
+        <w:rPr>
+          <w:sz w:val="24"/>
+          <w:szCs w:val="24"/>
+        </w:rPr>
+        <w:t xml:space="preserve"> Files</w:t>
       </w:r>
       <w:bookmarkEnd w:id="12"/>
     </w:p>
@@ -6600,7 +6664,7 @@
               </wp:anchor>
             </w:drawing>
           </mc:Choice>
-          <mc:Fallback xmlns:cx="http://schemas.microsoft.com/office/drawing/2014/chartex" xmlns:cx1="http://schemas.microsoft.com/office/drawing/2015/9/8/chartex" xmlns:cx2="http://schemas.microsoft.com/office/drawing/2015/10/21/chartex" xmlns:cx3="http://schemas.microsoft.com/office/drawing/2016/5/9/chartex" xmlns:cx4="http://schemas.microsoft.com/office/drawing/2016/5/10/chartex" xmlns:cx5="http://schemas.microsoft.com/office/drawing/2016/5/11/chartex" xmlns:w16se="http://schemas.microsoft.com/office/word/2015/wordml/symex">
+          <mc:Fallback xmlns:w16se="http://schemas.microsoft.com/office/word/2015/wordml/symex" xmlns:cx5="http://schemas.microsoft.com/office/drawing/2016/5/11/chartex" xmlns:cx4="http://schemas.microsoft.com/office/drawing/2016/5/10/chartex" xmlns:cx3="http://schemas.microsoft.com/office/drawing/2016/5/9/chartex" xmlns:cx2="http://schemas.microsoft.com/office/drawing/2015/10/21/chartex" xmlns:cx1="http://schemas.microsoft.com/office/drawing/2015/9/8/chartex" xmlns:cx="http://schemas.microsoft.com/office/drawing/2014/chartex">
             <w:pict>
               <v:roundrect w14:anchorId="34D0526C" id="Rounded Rectangle 7" o:spid="_x0000_s1026" style="position:absolute;margin-left:41.45pt;margin-top:137.9pt;width:29.95pt;height:19pt;z-index:251659264;visibility:visible;mso-wrap-style:square;mso-width-percent:0;mso-height-percent:0;mso-wrap-distance-left:9pt;mso-wrap-distance-top:0;mso-wrap-distance-right:9pt;mso-wrap-distance-bottom:0;mso-position-horizontal:absolute;mso-position-horizontal-relative:text;mso-position-vertical:absolute;mso-position-vertical-relative:text;mso-width-percent:0;mso-height-percent:0;mso-width-relative:margin;mso-height-relative:margin;v-text-anchor:middle" arcsize="10923f" o:gfxdata="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" filled="f" strokecolor="red" strokeweight="2pt"/>
             </w:pict>
@@ -6681,7 +6745,7 @@
               </wp:anchor>
             </w:drawing>
           </mc:Choice>
-          <mc:Fallback xmlns:cx="http://schemas.microsoft.com/office/drawing/2014/chartex" xmlns:cx1="http://schemas.microsoft.com/office/drawing/2015/9/8/chartex" xmlns:cx2="http://schemas.microsoft.com/office/drawing/2015/10/21/chartex" xmlns:cx3="http://schemas.microsoft.com/office/drawing/2016/5/9/chartex" xmlns:cx4="http://schemas.microsoft.com/office/drawing/2016/5/10/chartex" xmlns:cx5="http://schemas.microsoft.com/office/drawing/2016/5/11/chartex" xmlns:w16se="http://schemas.microsoft.com/office/word/2015/wordml/symex">
+          <mc:Fallback xmlns:w16se="http://schemas.microsoft.com/office/word/2015/wordml/symex" xmlns:cx5="http://schemas.microsoft.com/office/drawing/2016/5/11/chartex" xmlns:cx4="http://schemas.microsoft.com/office/drawing/2016/5/10/chartex" xmlns:cx3="http://schemas.microsoft.com/office/drawing/2016/5/9/chartex" xmlns:cx2="http://schemas.microsoft.com/office/drawing/2015/10/21/chartex" xmlns:cx1="http://schemas.microsoft.com/office/drawing/2015/9/8/chartex" xmlns:cx="http://schemas.microsoft.com/office/drawing/2014/chartex">
             <w:pict>
               <v:roundrect w14:anchorId="60DD3B79" id="Rounded Rectangle 8" o:spid="_x0000_s1026" style="position:absolute;margin-left:258pt;margin-top:275.6pt;width:47.8pt;height:14.4pt;z-index:251660288;visibility:visible;mso-wrap-style:square;mso-width-percent:0;mso-height-percent:0;mso-wrap-distance-left:9pt;mso-wrap-distance-top:0;mso-wrap-distance-right:9pt;mso-wrap-distance-bottom:0;mso-position-horizontal:absolute;mso-position-horizontal-relative:text;mso-position-vertical:absolute;mso-position-vertical-relative:text;mso-width-percent:0;mso-height-percent:0;mso-width-relative:margin;mso-height-relative:margin;v-text-anchor:middle" arcsize="10923f" o:gfxdata="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" filled="f" strokecolor="red" strokeweight="2pt"/>
             </w:pict>
@@ -6753,7 +6817,21 @@
         <w:rPr>
           <w:rFonts w:ascii="Arial" w:hAnsi="Arial" w:cs="Arial"/>
         </w:rPr>
-        <w:t xml:space="preserve">Remove Courses From </w:t>
+        <w:t xml:space="preserve">Remove Courses </w:t>
+      </w:r>
+      <w:proofErr w:type="gramStart"/>
+      <w:r>
+        <w:rPr>
+          <w:rFonts w:ascii="Arial" w:hAnsi="Arial" w:cs="Arial"/>
+        </w:rPr>
+        <w:t>From</w:t>
+      </w:r>
+      <w:proofErr w:type="gramEnd"/>
+      <w:r>
+        <w:rPr>
+          <w:rFonts w:ascii="Arial" w:hAnsi="Arial" w:cs="Arial"/>
+        </w:rPr>
+        <w:t xml:space="preserve"> </w:t>
       </w:r>
       <w:r>
         <w:rPr>
@@ -7118,7 +7196,21 @@
         <w:rPr>
           <w:rFonts w:ascii="Arial" w:hAnsi="Arial" w:cs="Arial"/>
         </w:rPr>
-        <w:t xml:space="preserve">If this course is shared between programs then you can delete it from </w:t>
+        <w:t xml:space="preserve">If this course is shared between </w:t>
+      </w:r>
+      <w:proofErr w:type="gramStart"/>
+      <w:r>
+        <w:rPr>
+          <w:rFonts w:ascii="Arial" w:hAnsi="Arial" w:cs="Arial"/>
+        </w:rPr>
+        <w:t>programs</w:t>
+      </w:r>
+      <w:proofErr w:type="gramEnd"/>
+      <w:r>
+        <w:rPr>
+          <w:rFonts w:ascii="Arial" w:hAnsi="Arial" w:cs="Arial"/>
+        </w:rPr>
+        <w:t xml:space="preserve"> then you can delete it from </w:t>
       </w:r>
       <w:r>
         <w:rPr>
@@ -7436,7 +7528,21 @@
         <w:rPr>
           <w:rFonts w:ascii="Arial" w:hAnsi="Arial" w:cs="Arial"/>
         </w:rPr>
-        <w:t xml:space="preserve">Remove Course From </w:t>
+        <w:t xml:space="preserve">Remove Course </w:t>
+      </w:r>
+      <w:proofErr w:type="gramStart"/>
+      <w:r>
+        <w:rPr>
+          <w:rFonts w:ascii="Arial" w:hAnsi="Arial" w:cs="Arial"/>
+        </w:rPr>
+        <w:t>From</w:t>
+      </w:r>
+      <w:proofErr w:type="gramEnd"/>
+      <w:r>
+        <w:rPr>
+          <w:rFonts w:ascii="Arial" w:hAnsi="Arial" w:cs="Arial"/>
+        </w:rPr>
+        <w:t xml:space="preserve"> </w:t>
       </w:r>
       <w:r>
         <w:rPr>
@@ -9183,7 +9289,57 @@
         <w:rPr>
           <w:rFonts w:ascii="Arial" w:hAnsi="Arial" w:cs="Arial"/>
         </w:rPr>
-        <w:t>Reports are viewed from the Contributor tab by selecting Accreditation 2.0 and then selecting Reports.  Clicking on Reports under My Tasks will show the screenshot shown below.  Most of the report types are described in this section.  However, given its interest for instructors, how to view the Curriculum Committee Recommendation Report is described in the Instructor manual.  Instructors may also want to view Course Reports for other courses.  The details of these reports are given below.</w:t>
+        <w:t xml:space="preserve">Reports are viewed from the Contributor tab by selecting Accreditation 2.0 and then selecting Reports.  Clicking on Reports under My Tasks will show the screenshot shown below.  Most of the report types are described in this section.  However, given </w:t>
+      </w:r>
+      <w:r>
+        <w:rPr>
+          <w:rFonts w:ascii="Arial" w:hAnsi="Arial" w:cs="Arial"/>
+        </w:rPr>
+        <w:t>their</w:t>
+      </w:r>
+      <w:r>
+        <w:rPr>
+          <w:rFonts w:ascii="Arial" w:hAnsi="Arial" w:cs="Arial"/>
+        </w:rPr>
+        <w:t xml:space="preserve"> interest for instructors, how to view the Curriculum Committee Recommendation Report</w:t>
+      </w:r>
+      <w:r>
+        <w:rPr>
+          <w:rFonts w:ascii="Arial" w:hAnsi="Arial" w:cs="Arial"/>
+        </w:rPr>
+        <w:t xml:space="preserve">, </w:t>
+      </w:r>
+      <w:proofErr w:type="spellStart"/>
+      <w:r>
+        <w:rPr>
+          <w:rFonts w:ascii="Arial" w:hAnsi="Arial" w:cs="Arial"/>
+        </w:rPr>
+        <w:t>Coure</w:t>
+      </w:r>
+      <w:proofErr w:type="spellEnd"/>
+      <w:r>
+        <w:rPr>
+          <w:rFonts w:ascii="Arial" w:hAnsi="Arial" w:cs="Arial"/>
+        </w:rPr>
+        <w:t xml:space="preserve"> Reports and Measurement Map Report, are</w:t>
+      </w:r>
+      <w:r>
+        <w:rPr>
+          <w:rFonts w:ascii="Arial" w:hAnsi="Arial" w:cs="Arial"/>
+        </w:rPr>
+        <w:t xml:space="preserve"> described in the Instructor manual.</w:t>
+      </w:r>
+      <w:r>
+        <w:rPr>
+          <w:rFonts w:ascii="Arial" w:hAnsi="Arial" w:cs="Arial"/>
+        </w:rPr>
+        <w:t xml:space="preserve"> The details of the other r</w:t>
+      </w:r>
+      <w:r>
+        <w:rPr>
+          <w:rFonts w:ascii="Arial" w:hAnsi="Arial" w:cs="Arial"/>
+        </w:rPr>
+        <w:t>eports are given below.</w:t>
       </w:r>
     </w:p>
     <w:p>
@@ -9469,7 +9625,15 @@
         <w:rPr>
           <w:rFonts w:ascii="Arial" w:hAnsi="Arial" w:cs="Arial"/>
         </w:rPr>
-        <w:t>Indicator Map Report</w:t>
+        <w:t>Indicator Map Re</w:t>
+      </w:r>
+      <w:bookmarkStart w:id="29" w:name="_GoBack"/>
+      <w:bookmarkEnd w:id="29"/>
+      <w:r>
+        <w:rPr>
+          <w:rFonts w:ascii="Arial" w:hAnsi="Arial" w:cs="Arial"/>
+        </w:rPr>
+        <w:t>port</w:t>
       </w:r>
     </w:p>
     <w:p>
@@ -9831,8 +9995,8 @@
           <w:szCs w:val="24"/>
         </w:rPr>
       </w:pPr>
-      <w:bookmarkStart w:id="29" w:name="_Toc469652180"/>
-      <w:bookmarkStart w:id="30" w:name="_Toc340895654"/>
+      <w:bookmarkStart w:id="30" w:name="_Toc469652180"/>
+      <w:bookmarkStart w:id="31" w:name="_Toc340895654"/>
       <w:r>
         <w:rPr>
           <w:sz w:val="24"/>
@@ -9840,7 +10004,7 @@
         </w:rPr>
         <w:t>Updating Valid Course Information</w:t>
       </w:r>
-      <w:bookmarkEnd w:id="29"/>
+      <w:bookmarkEnd w:id="30"/>
     </w:p>
     <w:p/>
     <w:p>
@@ -9964,13 +10128,27 @@
         <w:rPr>
           <w:rFonts w:ascii="Arial" w:hAnsi="Arial" w:cs="Arial"/>
         </w:rPr>
-        <w:t>ation area then unhide the “Cour</w:t>
-      </w:r>
-      <w:r>
-        <w:rPr>
-          <w:rFonts w:ascii="Arial" w:hAnsi="Arial" w:cs="Arial"/>
-        </w:rPr>
-        <w:t>seList” sheet in the “Rubric Input Template”</w:t>
+        <w:t>ation area then unhide the “</w:t>
+      </w:r>
+      <w:proofErr w:type="spellStart"/>
+      <w:r>
+        <w:rPr>
+          <w:rFonts w:ascii="Arial" w:hAnsi="Arial" w:cs="Arial"/>
+        </w:rPr>
+        <w:t>Cour</w:t>
+      </w:r>
+      <w:r>
+        <w:rPr>
+          <w:rFonts w:ascii="Arial" w:hAnsi="Arial" w:cs="Arial"/>
+        </w:rPr>
+        <w:t>seList</w:t>
+      </w:r>
+      <w:proofErr w:type="spellEnd"/>
+      <w:r>
+        <w:rPr>
+          <w:rFonts w:ascii="Arial" w:hAnsi="Arial" w:cs="Arial"/>
+        </w:rPr>
+        <w:t>” sheet in the “Rubric Input Template”</w:t>
       </w:r>
     </w:p>
     <w:p>
@@ -10123,13 +10301,27 @@
         <w:rPr>
           <w:rFonts w:ascii="Arial" w:hAnsi="Arial" w:cs="Arial"/>
         </w:rPr>
-        <w:t>Hide the ““Cour</w:t>
-      </w:r>
-      <w:r>
-        <w:rPr>
-          <w:rFonts w:ascii="Arial" w:hAnsi="Arial" w:cs="Arial"/>
-        </w:rPr>
-        <w:t>seList” sheet”</w:t>
+        <w:t>Hide the ““</w:t>
+      </w:r>
+      <w:proofErr w:type="spellStart"/>
+      <w:r>
+        <w:rPr>
+          <w:rFonts w:ascii="Arial" w:hAnsi="Arial" w:cs="Arial"/>
+        </w:rPr>
+        <w:t>Cour</w:t>
+      </w:r>
+      <w:r>
+        <w:rPr>
+          <w:rFonts w:ascii="Arial" w:hAnsi="Arial" w:cs="Arial"/>
+        </w:rPr>
+        <w:t>seList</w:t>
+      </w:r>
+      <w:proofErr w:type="spellEnd"/>
+      <w:r>
+        <w:rPr>
+          <w:rFonts w:ascii="Arial" w:hAnsi="Arial" w:cs="Arial"/>
+        </w:rPr>
+        <w:t>” sheet”</w:t>
       </w:r>
     </w:p>
     <w:p>
@@ -10212,7 +10404,7 @@
         </w:drawing>
       </w:r>
     </w:p>
-    <w:bookmarkEnd w:id="30"/>
+    <w:bookmarkEnd w:id="31"/>
     <w:p>
       <w:pPr>
         <w:pStyle w:val="ListParagraph"/>
@@ -10419,7 +10611,7 @@
           <w:szCs w:val="24"/>
         </w:rPr>
       </w:pPr>
-      <w:bookmarkStart w:id="31" w:name="_Toc469652181"/>
+      <w:bookmarkStart w:id="32" w:name="_Toc469652181"/>
       <w:r>
         <w:rPr>
           <w:sz w:val="24"/>
@@ -10427,7 +10619,7 @@
         </w:rPr>
         <w:t>Rubric Entry Report</w:t>
       </w:r>
-      <w:bookmarkEnd w:id="31"/>
+      <w:bookmarkEnd w:id="32"/>
     </w:p>
     <w:p/>
     <w:p>
@@ -10481,7 +10673,7 @@
           <w:szCs w:val="24"/>
         </w:rPr>
       </w:pPr>
-      <w:bookmarkStart w:id="32" w:name="_Toc469652182"/>
+      <w:bookmarkStart w:id="33" w:name="_Toc469652182"/>
       <w:r>
         <w:rPr>
           <w:sz w:val="24"/>
@@ -10489,7 +10681,7 @@
         </w:rPr>
         <w:t>Other Vena Resources</w:t>
       </w:r>
-      <w:bookmarkEnd w:id="32"/>
+      <w:bookmarkEnd w:id="33"/>
     </w:p>
     <w:p>
       <w:pPr>
@@ -10681,7 +10873,7 @@
         <w:sz w:val="20"/>
         <w:szCs w:val="20"/>
       </w:rPr>
-      <w:t>2</w:t>
+      <w:t>18</w:t>
     </w:r>
     <w:r>
       <w:rPr>
@@ -14063,7 +14255,7 @@
 </file>
 
 <file path=customXml/itemProps5.xml><?xml version="1.0" encoding="utf-8"?>
-<ds:datastoreItem xmlns:ds="http://schemas.openxmlformats.org/officeDocument/2006/customXml" ds:itemID="{F1CE66BE-187A-AE44-8313-AC76557E89FD}">
+<ds:datastoreItem xmlns:ds="http://schemas.openxmlformats.org/officeDocument/2006/customXml" ds:itemID="{CD8978CC-54BA-534F-991C-BA354A0BF68D}">
   <ds:schemaRefs>
     <ds:schemaRef ds:uri="http://schemas.openxmlformats.org/officeDocument/2006/bibliography"/>
   </ds:schemaRefs>

</xml_diff>

<commit_message>
One spelling mistake correction to dept guide.
</commit_message>
<xml_diff>
--- a/DeptGuide.docx
+++ b/DeptGuide.docx
@@ -1,6 +1,6 @@
 
 <file path=word/document.xml><?xml version="1.0" encoding="utf-8"?>
-<w:document xmlns:wpc="http://schemas.microsoft.com/office/word/2010/wordprocessingCanvas" xmlns:mo="http://schemas.microsoft.com/office/mac/office/2008/main" xmlns:mc="http://schemas.openxmlformats.org/markup-compatibility/2006" xmlns:mv="urn:schemas-microsoft-com:mac:vml" xmlns:o="urn:schemas-microsoft-com:office:office" xmlns:r="http://schemas.openxmlformats.org/officeDocument/2006/relationships" xmlns:m="http://schemas.openxmlformats.org/officeDocument/2006/math" xmlns:v="urn:schemas-microsoft-com:vml" xmlns:wp14="http://schemas.microsoft.com/office/word/2010/wordprocessingDrawing" xmlns:wp="http://schemas.openxmlformats.org/drawingml/2006/wordprocessingDrawing" xmlns:w10="urn:schemas-microsoft-com:office:word" xmlns:w="http://schemas.openxmlformats.org/wordprocessingml/2006/main" xmlns:w14="http://schemas.microsoft.com/office/word/2010/wordml" xmlns:w15="http://schemas.microsoft.com/office/word/2012/wordml" xmlns:wpg="http://schemas.microsoft.com/office/word/2010/wordprocessingGroup" xmlns:wpi="http://schemas.microsoft.com/office/word/2010/wordprocessingInk" xmlns:wne="http://schemas.microsoft.com/office/word/2006/wordml" xmlns:wps="http://schemas.microsoft.com/office/word/2010/wordprocessingShape" mc:Ignorable="w14 w15 wp14">
+<w:document xmlns:wpc="http://schemas.microsoft.com/office/word/2010/wordprocessingCanvas" xmlns:mo="http://schemas.microsoft.com/office/mac/office/2008/main" xmlns:mc="http://schemas.openxmlformats.org/markup-compatibility/2006" xmlns:mv="urn:schemas-microsoft-com:mac:vml" xmlns:o="urn:schemas-microsoft-com:office:office" xmlns:r="http://schemas.openxmlformats.org/officeDocument/2006/relationships" xmlns:m="http://schemas.openxmlformats.org/officeDocument/2006/math" xmlns:v="urn:schemas-microsoft-com:vml" xmlns:wp14="http://schemas.microsoft.com/office/word/2010/wordprocessingDrawing" xmlns:wp="http://schemas.openxmlformats.org/drawingml/2006/wordprocessingDrawing" xmlns:w10="urn:schemas-microsoft-com:office:word" xmlns:w="http://schemas.openxmlformats.org/wordprocessingml/2006/main" xmlns:w14="http://schemas.microsoft.com/office/word/2010/wordml" xmlns:wpg="http://schemas.microsoft.com/office/word/2010/wordprocessingGroup" xmlns:wpi="http://schemas.microsoft.com/office/word/2010/wordprocessingInk" xmlns:wne="http://schemas.microsoft.com/office/word/2006/wordml" xmlns:wps="http://schemas.microsoft.com/office/word/2010/wordprocessingShape" mc:Ignorable="w14 wp14">
   <w:body>
     <w:sdt>
       <w:sdtPr>
@@ -60,7 +60,6 @@
               <w:dataBinding w:prefixMappings="xmlns:ns0='http://purl.org/dc/elements/1.1/' xmlns:ns1='http://schemas.openxmlformats.org/package/2006/metadata/core-properties' " w:xpath="/ns1:coreProperties[1]/ns0:title[1]" w:storeItemID="{6C3C8BC8-F283-45AE-878A-BAB7291924A1}"/>
               <w:text/>
             </w:sdtPr>
-            <w:sdtEndPr/>
             <w:sdtContent>
               <w:r>
                 <w:rPr>
@@ -101,7 +100,6 @@
             <w:id w:val="30555238"/>
             <w:text/>
           </w:sdtPr>
-          <w:sdtEndPr/>
           <w:sdtContent>
             <w:p>
               <w:pPr>
@@ -157,7 +155,6 @@
               <w:dataBinding w:prefixMappings="xmlns:ns0='http://purl.org/dc/elements/1.1/' xmlns:ns1='http://schemas.openxmlformats.org/package/2006/metadata/core-properties' " w:xpath="/ns1:coreProperties[1]/ns0:creator[1]" w:storeItemID="{6C3C8BC8-F283-45AE-878A-BAB7291924A1}"/>
               <w:text/>
             </w:sdtPr>
-            <w:sdtEndPr/>
             <w:sdtContent>
               <w:r>
                 <w:rPr>
@@ -208,7 +205,6 @@
             <w:dataBinding w:prefixMappings="xmlns:ns0='http://schemas.microsoft.com/office/2006/coverPageProps' " w:xpath="/ns0:CoverPageProperties[1]/ns0:Abstract[1]" w:storeItemID="{55AF091B-3C7A-41E3-B477-F2FDAA23CFDA}"/>
             <w:text/>
           </w:sdtPr>
-          <w:sdtEndPr/>
           <w:sdtContent>
             <w:p>
               <w:pPr>
@@ -3111,7 +3107,7 @@
         </w:rPr>
         <w:t xml:space="preserve">documents, along with other resources, are available at: </w:t>
       </w:r>
-      <w:hyperlink r:id="rId12" w:history="1">
+      <w:hyperlink r:id="rId13" w:history="1">
         <w:r>
           <w:rPr>
             <w:rStyle w:val="Hyperlink"/>
@@ -3209,7 +3205,7 @@
         </w:rPr>
         <w:t xml:space="preserve"> </w:t>
       </w:r>
-      <w:hyperlink r:id="rId13" w:history="1">
+      <w:hyperlink r:id="rId14" w:history="1">
         <w:r>
           <w:rPr>
             <w:rStyle w:val="Hyperlink"/>
@@ -3309,7 +3305,7 @@
         </w:rPr>
         <w:t xml:space="preserve">Installed Vena Excel add-in </w:t>
       </w:r>
-      <w:hyperlink r:id="rId14" w:history="1">
+      <w:hyperlink r:id="rId15" w:history="1">
         <w:r>
           <w:rPr>
             <w:rStyle w:val="Hyperlink"/>
@@ -3378,7 +3374,7 @@
         </w:rPr>
         <w:t xml:space="preserve"> at: </w:t>
       </w:r>
-      <w:hyperlink r:id="rId15" w:history="1">
+      <w:hyperlink r:id="rId16" w:history="1">
         <w:r>
           <w:rPr>
             <w:rStyle w:val="Hyperlink"/>
@@ -5084,25 +5080,7 @@
           <w:sz w:val="24"/>
           <w:szCs w:val="24"/>
         </w:rPr>
-        <w:t xml:space="preserve"> (for any course).  Using </w:t>
-      </w:r>
-      <w:proofErr w:type="gramStart"/>
-      <w:r>
-        <w:rPr>
-          <w:b w:val="0"/>
-          <w:sz w:val="24"/>
-          <w:szCs w:val="24"/>
-        </w:rPr>
-        <w:t>MEASURE</w:t>
-      </w:r>
-      <w:proofErr w:type="gramEnd"/>
-      <w:r>
-        <w:rPr>
-          <w:b w:val="0"/>
-          <w:sz w:val="24"/>
-          <w:szCs w:val="24"/>
-        </w:rPr>
-        <w:t xml:space="preserve"> it is also possible </w:t>
+        <w:t xml:space="preserve"> (for any course).  Using MEASURE it is also possible </w:t>
       </w:r>
       <w:r>
         <w:rPr>
@@ -5320,23 +5298,7 @@
           <w:sz w:val="24"/>
           <w:szCs w:val="24"/>
         </w:rPr>
-        <w:t xml:space="preserve">Check Out and Check </w:t>
-      </w:r>
-      <w:proofErr w:type="gramStart"/>
-      <w:r>
-        <w:rPr>
-          <w:sz w:val="24"/>
-          <w:szCs w:val="24"/>
-        </w:rPr>
-        <w:t>In</w:t>
-      </w:r>
-      <w:proofErr w:type="gramEnd"/>
-      <w:r>
-        <w:rPr>
-          <w:sz w:val="24"/>
-          <w:szCs w:val="24"/>
-        </w:rPr>
-        <w:t xml:space="preserve"> Files</w:t>
+        <w:t>Check Out and Check In Files</w:t>
       </w:r>
       <w:bookmarkEnd w:id="12"/>
     </w:p>
@@ -5469,7 +5431,7 @@
                     <pic:cNvPicPr/>
                   </pic:nvPicPr>
                   <pic:blipFill>
-                    <a:blip r:embed="rId16">
+                    <a:blip r:embed="rId17">
                       <a:extLst>
                         <a:ext uri="{28A0092B-C50C-407E-A947-70E740481C1C}">
                           <a14:useLocalDpi xmlns:a14="http://schemas.microsoft.com/office/drawing/2010/main" val="0"/>
@@ -5595,7 +5557,7 @@
                     <pic:cNvPicPr/>
                   </pic:nvPicPr>
                   <pic:blipFill>
-                    <a:blip r:embed="rId17">
+                    <a:blip r:embed="rId18">
                       <a:extLst>
                         <a:ext uri="{28A0092B-C50C-407E-A947-70E740481C1C}">
                           <a14:useLocalDpi xmlns:a14="http://schemas.microsoft.com/office/drawing/2010/main" val="0"/>
@@ -5666,7 +5628,7 @@
                     <pic:cNvPicPr/>
                   </pic:nvPicPr>
                   <pic:blipFill>
-                    <a:blip r:embed="rId18">
+                    <a:blip r:embed="rId19">
                       <a:extLst>
                         <a:ext uri="{28A0092B-C50C-407E-A947-70E740481C1C}">
                           <a14:useLocalDpi xmlns:a14="http://schemas.microsoft.com/office/drawing/2010/main" val="0"/>
@@ -5737,7 +5699,7 @@
                     <pic:cNvPicPr/>
                   </pic:nvPicPr>
                   <pic:blipFill>
-                    <a:blip r:embed="rId19">
+                    <a:blip r:embed="rId20">
                       <a:extLst>
                         <a:ext uri="{28A0092B-C50C-407E-A947-70E740481C1C}">
                           <a14:useLocalDpi xmlns:a14="http://schemas.microsoft.com/office/drawing/2010/main" val="0"/>
@@ -5808,7 +5770,7 @@
                     <pic:cNvPicPr/>
                   </pic:nvPicPr>
                   <pic:blipFill>
-                    <a:blip r:embed="rId20">
+                    <a:blip r:embed="rId21">
                       <a:extLst>
                         <a:ext uri="{28A0092B-C50C-407E-A947-70E740481C1C}">
                           <a14:useLocalDpi xmlns:a14="http://schemas.microsoft.com/office/drawing/2010/main" val="0"/>
@@ -6047,7 +6009,7 @@
                     </pic:cNvPicPr>
                   </pic:nvPicPr>
                   <pic:blipFill>
-                    <a:blip r:embed="rId21">
+                    <a:blip r:embed="rId22">
                       <a:extLst>
                         <a:ext uri="{28A0092B-C50C-407E-A947-70E740481C1C}">
                           <a14:useLocalDpi xmlns:a14="http://schemas.microsoft.com/office/drawing/2010/main" val="0"/>
@@ -6176,7 +6138,7 @@
                     </pic:cNvPicPr>
                   </pic:nvPicPr>
                   <pic:blipFill>
-                    <a:blip r:embed="rId22">
+                    <a:blip r:embed="rId23">
                       <a:extLst>
                         <a:ext uri="{28A0092B-C50C-407E-A947-70E740481C1C}">
                           <a14:useLocalDpi xmlns:a14="http://schemas.microsoft.com/office/drawing/2010/main" val="0"/>
@@ -6451,7 +6413,7 @@
                     </pic:cNvPicPr>
                   </pic:nvPicPr>
                   <pic:blipFill>
-                    <a:blip r:embed="rId23">
+                    <a:blip r:embed="rId24">
                       <a:extLst>
                         <a:ext uri="{28A0092B-C50C-407E-A947-70E740481C1C}">
                           <a14:useLocalDpi xmlns:a14="http://schemas.microsoft.com/office/drawing/2010/main" val="0"/>
@@ -6664,7 +6626,7 @@
               </wp:anchor>
             </w:drawing>
           </mc:Choice>
-          <mc:Fallback xmlns:w16se="http://schemas.microsoft.com/office/word/2015/wordml/symex" xmlns:cx5="http://schemas.microsoft.com/office/drawing/2016/5/11/chartex" xmlns:cx4="http://schemas.microsoft.com/office/drawing/2016/5/10/chartex" xmlns:cx3="http://schemas.microsoft.com/office/drawing/2016/5/9/chartex" xmlns:cx2="http://schemas.microsoft.com/office/drawing/2015/10/21/chartex" xmlns:cx1="http://schemas.microsoft.com/office/drawing/2015/9/8/chartex" xmlns:cx="http://schemas.microsoft.com/office/drawing/2014/chartex">
+          <mc:Fallback xmlns:cx="http://schemas.microsoft.com/office/drawing/2014/chartex" xmlns:cx1="http://schemas.microsoft.com/office/drawing/2015/9/8/chartex" xmlns:cx2="http://schemas.microsoft.com/office/drawing/2015/10/21/chartex" xmlns:cx3="http://schemas.microsoft.com/office/drawing/2016/5/9/chartex" xmlns:cx4="http://schemas.microsoft.com/office/drawing/2016/5/10/chartex" xmlns:cx5="http://schemas.microsoft.com/office/drawing/2016/5/11/chartex" xmlns:w16se="http://schemas.microsoft.com/office/word/2015/wordml/symex" xmlns:w15="http://schemas.microsoft.com/office/word/2012/wordml">
             <w:pict>
               <v:roundrect w14:anchorId="34D0526C" id="Rounded Rectangle 7" o:spid="_x0000_s1026" style="position:absolute;margin-left:41.45pt;margin-top:137.9pt;width:29.95pt;height:19pt;z-index:251659264;visibility:visible;mso-wrap-style:square;mso-width-percent:0;mso-height-percent:0;mso-wrap-distance-left:9pt;mso-wrap-distance-top:0;mso-wrap-distance-right:9pt;mso-wrap-distance-bottom:0;mso-position-horizontal:absolute;mso-position-horizontal-relative:text;mso-position-vertical:absolute;mso-position-vertical-relative:text;mso-width-percent:0;mso-height-percent:0;mso-width-relative:margin;mso-height-relative:margin;v-text-anchor:middle" arcsize="10923f" o:gfxdata="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" filled="f" strokecolor="red" strokeweight="2pt"/>
             </w:pict>
@@ -6745,7 +6707,7 @@
               </wp:anchor>
             </w:drawing>
           </mc:Choice>
-          <mc:Fallback xmlns:w16se="http://schemas.microsoft.com/office/word/2015/wordml/symex" xmlns:cx5="http://schemas.microsoft.com/office/drawing/2016/5/11/chartex" xmlns:cx4="http://schemas.microsoft.com/office/drawing/2016/5/10/chartex" xmlns:cx3="http://schemas.microsoft.com/office/drawing/2016/5/9/chartex" xmlns:cx2="http://schemas.microsoft.com/office/drawing/2015/10/21/chartex" xmlns:cx1="http://schemas.microsoft.com/office/drawing/2015/9/8/chartex" xmlns:cx="http://schemas.microsoft.com/office/drawing/2014/chartex">
+          <mc:Fallback xmlns:cx="http://schemas.microsoft.com/office/drawing/2014/chartex" xmlns:cx1="http://schemas.microsoft.com/office/drawing/2015/9/8/chartex" xmlns:cx2="http://schemas.microsoft.com/office/drawing/2015/10/21/chartex" xmlns:cx3="http://schemas.microsoft.com/office/drawing/2016/5/9/chartex" xmlns:cx4="http://schemas.microsoft.com/office/drawing/2016/5/10/chartex" xmlns:cx5="http://schemas.microsoft.com/office/drawing/2016/5/11/chartex" xmlns:w16se="http://schemas.microsoft.com/office/word/2015/wordml/symex" xmlns:w15="http://schemas.microsoft.com/office/word/2012/wordml">
             <w:pict>
               <v:roundrect w14:anchorId="60DD3B79" id="Rounded Rectangle 8" o:spid="_x0000_s1026" style="position:absolute;margin-left:258pt;margin-top:275.6pt;width:47.8pt;height:14.4pt;z-index:251660288;visibility:visible;mso-wrap-style:square;mso-width-percent:0;mso-height-percent:0;mso-wrap-distance-left:9pt;mso-wrap-distance-top:0;mso-wrap-distance-right:9pt;mso-wrap-distance-bottom:0;mso-position-horizontal:absolute;mso-position-horizontal-relative:text;mso-position-vertical:absolute;mso-position-vertical-relative:text;mso-width-percent:0;mso-height-percent:0;mso-width-relative:margin;mso-height-relative:margin;v-text-anchor:middle" arcsize="10923f" o:gfxdata="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" filled="f" strokecolor="red" strokeweight="2pt"/>
             </w:pict>
@@ -6773,7 +6735,7 @@
                     <pic:cNvPicPr/>
                   </pic:nvPicPr>
                   <pic:blipFill>
-                    <a:blip r:embed="rId24"/>
+                    <a:blip r:embed="rId25"/>
                     <a:stretch>
                       <a:fillRect/>
                     </a:stretch>
@@ -6817,21 +6779,7 @@
         <w:rPr>
           <w:rFonts w:ascii="Arial" w:hAnsi="Arial" w:cs="Arial"/>
         </w:rPr>
-        <w:t xml:space="preserve">Remove Courses </w:t>
-      </w:r>
-      <w:proofErr w:type="gramStart"/>
-      <w:r>
-        <w:rPr>
-          <w:rFonts w:ascii="Arial" w:hAnsi="Arial" w:cs="Arial"/>
-        </w:rPr>
-        <w:t>From</w:t>
-      </w:r>
-      <w:proofErr w:type="gramEnd"/>
-      <w:r>
-        <w:rPr>
-          <w:rFonts w:ascii="Arial" w:hAnsi="Arial" w:cs="Arial"/>
-        </w:rPr>
-        <w:t xml:space="preserve"> </w:t>
+        <w:t xml:space="preserve">Remove Courses From </w:t>
       </w:r>
       <w:r>
         <w:rPr>
@@ -6965,7 +6913,7 @@
               </wp:anchor>
             </w:drawing>
           </mc:Choice>
-          <mc:Fallback>
+          <mc:Fallback xmlns:w15="http://schemas.microsoft.com/office/word/2012/wordml">
             <w:pict>
               <v:roundrect id="Rounded Rectangle 10" o:spid="_x0000_s1026" style="position:absolute;margin-left:181.5pt;margin-top:86.2pt;width:47.8pt;height:14.4pt;z-index:251662336;visibility:visible;mso-wrap-style:square;mso-width-percent:0;mso-height-percent:0;mso-wrap-distance-left:9pt;mso-wrap-distance-top:0;mso-wrap-distance-right:9pt;mso-wrap-distance-bottom:0;mso-position-horizontal:absolute;mso-position-horizontal-relative:text;mso-position-vertical:absolute;mso-position-vertical-relative:text;mso-width-percent:0;mso-height-percent:0;mso-width-relative:margin;mso-height-relative:margin;v-text-anchor:middle" arcsize="10923f" o:gfxdata="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" filled="f" strokecolor="red" strokeweight="2pt"/>
             </w:pict>
@@ -6995,7 +6943,7 @@
                     </pic:cNvPicPr>
                   </pic:nvPicPr>
                   <pic:blipFill>
-                    <a:blip r:embed="rId25">
+                    <a:blip r:embed="rId26">
                       <a:extLst>
                         <a:ext uri="{28A0092B-C50C-407E-A947-70E740481C1C}">
                           <a14:useLocalDpi xmlns:a14="http://schemas.microsoft.com/office/drawing/2010/main" val="0"/>
@@ -7113,7 +7061,7 @@
               </wp:anchor>
             </w:drawing>
           </mc:Choice>
-          <mc:Fallback>
+          <mc:Fallback xmlns:w15="http://schemas.microsoft.com/office/word/2012/wordml">
             <w:pict>
               <v:roundrect id="Rounded Rectangle 21" o:spid="_x0000_s1026" style="position:absolute;margin-left:111pt;margin-top:110pt;width:47.8pt;height:14.4pt;z-index:251664384;visibility:visible;mso-wrap-style:square;mso-width-percent:0;mso-height-percent:0;mso-wrap-distance-left:9pt;mso-wrap-distance-top:0;mso-wrap-distance-right:9pt;mso-wrap-distance-bottom:0;mso-position-horizontal:absolute;mso-position-horizontal-relative:text;mso-position-vertical:absolute;mso-position-vertical-relative:text;mso-width-percent:0;mso-height-percent:0;mso-width-relative:margin;mso-height-relative:margin;v-text-anchor:middle" arcsize="10923f" o:gfxdata="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" filled="f" strokecolor="red" strokeweight="2pt"/>
             </w:pict>
@@ -7149,7 +7097,7 @@
                     </pic:cNvPicPr>
                   </pic:nvPicPr>
                   <pic:blipFill>
-                    <a:blip r:embed="rId26">
+                    <a:blip r:embed="rId27">
                       <a:extLst>
                         <a:ext uri="{28A0092B-C50C-407E-A947-70E740481C1C}">
                           <a14:useLocalDpi xmlns:a14="http://schemas.microsoft.com/office/drawing/2010/main" val="0"/>
@@ -7196,21 +7144,7 @@
         <w:rPr>
           <w:rFonts w:ascii="Arial" w:hAnsi="Arial" w:cs="Arial"/>
         </w:rPr>
-        <w:t xml:space="preserve">If this course is shared between </w:t>
-      </w:r>
-      <w:proofErr w:type="gramStart"/>
-      <w:r>
-        <w:rPr>
-          <w:rFonts w:ascii="Arial" w:hAnsi="Arial" w:cs="Arial"/>
-        </w:rPr>
-        <w:t>programs</w:t>
-      </w:r>
-      <w:proofErr w:type="gramEnd"/>
-      <w:r>
-        <w:rPr>
-          <w:rFonts w:ascii="Arial" w:hAnsi="Arial" w:cs="Arial"/>
-        </w:rPr>
-        <w:t xml:space="preserve"> then you can delete it from </w:t>
+        <w:t xml:space="preserve">If this course is shared between programs then you can delete it from </w:t>
       </w:r>
       <w:r>
         <w:rPr>
@@ -7307,7 +7241,7 @@
               </wp:anchor>
             </w:drawing>
           </mc:Choice>
-          <mc:Fallback>
+          <mc:Fallback xmlns:w15="http://schemas.microsoft.com/office/word/2012/wordml">
             <w:pict>
               <v:roundrect id="Rounded Rectangle 24" o:spid="_x0000_s1026" style="position:absolute;margin-left:154.5pt;margin-top:134.6pt;width:47.8pt;height:14.4pt;z-index:251666432;visibility:visible;mso-wrap-style:square;mso-width-percent:0;mso-height-percent:0;mso-wrap-distance-left:9pt;mso-wrap-distance-top:0;mso-wrap-distance-right:9pt;mso-wrap-distance-bottom:0;mso-position-horizontal:absolute;mso-position-horizontal-relative:text;mso-position-vertical:absolute;mso-position-vertical-relative:text;mso-width-percent:0;mso-height-percent:0;mso-width-relative:margin;mso-height-relative:margin;v-text-anchor:middle" arcsize="10923f" o:gfxdata="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" filled="f" strokecolor="red" strokeweight="2pt"/>
             </w:pict>
@@ -7337,7 +7271,7 @@
                     </pic:cNvPicPr>
                   </pic:nvPicPr>
                   <pic:blipFill>
-                    <a:blip r:embed="rId27">
+                    <a:blip r:embed="rId28">
                       <a:extLst>
                         <a:ext uri="{28A0092B-C50C-407E-A947-70E740481C1C}">
                           <a14:useLocalDpi xmlns:a14="http://schemas.microsoft.com/office/drawing/2010/main" val="0"/>
@@ -7451,7 +7385,7 @@
               </wp:anchor>
             </w:drawing>
           </mc:Choice>
-          <mc:Fallback>
+          <mc:Fallback xmlns:w15="http://schemas.microsoft.com/office/word/2012/wordml">
             <w:pict>
               <v:roundrect id="Rounded Rectangle 28" o:spid="_x0000_s1026" style="position:absolute;margin-left:341.5pt;margin-top:104.35pt;width:40.3pt;height:26.25pt;z-index:251668480;visibility:visible;mso-wrap-style:square;mso-width-percent:0;mso-height-percent:0;mso-wrap-distance-left:9pt;mso-wrap-distance-top:0;mso-wrap-distance-right:9pt;mso-wrap-distance-bottom:0;mso-position-horizontal:absolute;mso-position-horizontal-relative:text;mso-position-vertical:absolute;mso-position-vertical-relative:text;mso-width-percent:0;mso-height-percent:0;mso-width-relative:margin;mso-height-relative:margin;v-text-anchor:middle" arcsize="10923f" o:gfxdata="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" filled="f" strokecolor="red" strokeweight="2pt"/>
             </w:pict>
@@ -7481,7 +7415,7 @@
                     </pic:cNvPicPr>
                   </pic:nvPicPr>
                   <pic:blipFill>
-                    <a:blip r:embed="rId28">
+                    <a:blip r:embed="rId29">
                       <a:extLst>
                         <a:ext uri="{28A0092B-C50C-407E-A947-70E740481C1C}">
                           <a14:useLocalDpi xmlns:a14="http://schemas.microsoft.com/office/drawing/2010/main" val="0"/>
@@ -7528,21 +7462,7 @@
         <w:rPr>
           <w:rFonts w:ascii="Arial" w:hAnsi="Arial" w:cs="Arial"/>
         </w:rPr>
-        <w:t xml:space="preserve">Remove Course </w:t>
-      </w:r>
-      <w:proofErr w:type="gramStart"/>
-      <w:r>
-        <w:rPr>
-          <w:rFonts w:ascii="Arial" w:hAnsi="Arial" w:cs="Arial"/>
-        </w:rPr>
-        <w:t>From</w:t>
-      </w:r>
-      <w:proofErr w:type="gramEnd"/>
-      <w:r>
-        <w:rPr>
-          <w:rFonts w:ascii="Arial" w:hAnsi="Arial" w:cs="Arial"/>
-        </w:rPr>
-        <w:t xml:space="preserve"> </w:t>
+        <w:t xml:space="preserve">Remove Course From </w:t>
       </w:r>
       <w:r>
         <w:rPr>
@@ -7677,7 +7597,7 @@
               </wp:anchor>
             </w:drawing>
           </mc:Choice>
-          <mc:Fallback>
+          <mc:Fallback xmlns:w15="http://schemas.microsoft.com/office/word/2012/wordml">
             <w:pict>
               <v:roundrect id="Rounded Rectangle 36" o:spid="_x0000_s1026" style="position:absolute;margin-left:151.55pt;margin-top:136.75pt;width:47.8pt;height:14.4pt;z-index:251670528;visibility:visible;mso-wrap-style:square;mso-width-percent:0;mso-height-percent:0;mso-wrap-distance-left:9pt;mso-wrap-distance-top:0;mso-wrap-distance-right:9pt;mso-wrap-distance-bottom:0;mso-position-horizontal:absolute;mso-position-horizontal-relative:text;mso-position-vertical:absolute;mso-position-vertical-relative:text;mso-width-percent:0;mso-height-percent:0;mso-width-relative:margin;mso-height-relative:margin;v-text-anchor:middle" arcsize="10923f" o:gfxdata="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" filled="f" strokecolor="red" strokeweight="2pt"/>
             </w:pict>
@@ -7707,7 +7627,7 @@
                     </pic:cNvPicPr>
                   </pic:nvPicPr>
                   <pic:blipFill>
-                    <a:blip r:embed="rId27">
+                    <a:blip r:embed="rId28">
                       <a:extLst>
                         <a:ext uri="{28A0092B-C50C-407E-A947-70E740481C1C}">
                           <a14:useLocalDpi xmlns:a14="http://schemas.microsoft.com/office/drawing/2010/main" val="0"/>
@@ -7821,7 +7741,7 @@
               </wp:anchor>
             </w:drawing>
           </mc:Choice>
-          <mc:Fallback>
+          <mc:Fallback xmlns:w15="http://schemas.microsoft.com/office/word/2012/wordml">
             <w:pict>
               <v:roundrect id="Rounded Rectangle 37" o:spid="_x0000_s1026" style="position:absolute;margin-left:341.15pt;margin-top:106.05pt;width:40.3pt;height:26.25pt;z-index:251672576;visibility:visible;mso-wrap-style:square;mso-width-percent:0;mso-height-percent:0;mso-wrap-distance-left:9pt;mso-wrap-distance-top:0;mso-wrap-distance-right:9pt;mso-wrap-distance-bottom:0;mso-position-horizontal:absolute;mso-position-horizontal-relative:text;mso-position-vertical:absolute;mso-position-vertical-relative:text;mso-width-percent:0;mso-height-percent:0;mso-width-relative:margin;mso-height-relative:margin;v-text-anchor:middle" arcsize="10923f" o:gfxdata="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" filled="f" strokecolor="red" strokeweight="2pt"/>
             </w:pict>
@@ -7851,7 +7771,7 @@
                     </pic:cNvPicPr>
                   </pic:nvPicPr>
                   <pic:blipFill>
-                    <a:blip r:embed="rId28">
+                    <a:blip r:embed="rId29">
                       <a:extLst>
                         <a:ext uri="{28A0092B-C50C-407E-A947-70E740481C1C}">
                           <a14:useLocalDpi xmlns:a14="http://schemas.microsoft.com/office/drawing/2010/main" val="0"/>
@@ -8160,7 +8080,7 @@
                     </pic:cNvPicPr>
                   </pic:nvPicPr>
                   <pic:blipFill>
-                    <a:blip r:embed="rId29">
+                    <a:blip r:embed="rId30">
                       <a:extLst>
                         <a:ext uri="{28A0092B-C50C-407E-A947-70E740481C1C}">
                           <a14:useLocalDpi xmlns:a14="http://schemas.microsoft.com/office/drawing/2010/main" val="0"/>
@@ -8268,7 +8188,7 @@
                     </pic:cNvPicPr>
                   </pic:nvPicPr>
                   <pic:blipFill>
-                    <a:blip r:embed="rId30">
+                    <a:blip r:embed="rId31">
                       <a:extLst>
                         <a:ext uri="{28A0092B-C50C-407E-A947-70E740481C1C}">
                           <a14:useLocalDpi xmlns:a14="http://schemas.microsoft.com/office/drawing/2010/main" val="0"/>
@@ -8368,7 +8288,7 @@
                     </pic:cNvPicPr>
                   </pic:nvPicPr>
                   <pic:blipFill>
-                    <a:blip r:embed="rId31">
+                    <a:blip r:embed="rId32">
                       <a:extLst>
                         <a:ext uri="{28A0092B-C50C-407E-A947-70E740481C1C}">
                           <a14:useLocalDpi xmlns:a14="http://schemas.microsoft.com/office/drawing/2010/main" val="0"/>
@@ -8431,7 +8351,7 @@
                     </pic:cNvPicPr>
                   </pic:nvPicPr>
                   <pic:blipFill>
-                    <a:blip r:embed="rId32">
+                    <a:blip r:embed="rId33">
                       <a:extLst>
                         <a:ext uri="{28A0092B-C50C-407E-A947-70E740481C1C}">
                           <a14:useLocalDpi xmlns:a14="http://schemas.microsoft.com/office/drawing/2010/main" val="0"/>
@@ -8551,7 +8471,7 @@
                     </pic:cNvPicPr>
                   </pic:nvPicPr>
                   <pic:blipFill>
-                    <a:blip r:embed="rId33">
+                    <a:blip r:embed="rId34">
                       <a:extLst>
                         <a:ext uri="{28A0092B-C50C-407E-A947-70E740481C1C}">
                           <a14:useLocalDpi xmlns:a14="http://schemas.microsoft.com/office/drawing/2010/main" val="0"/>
@@ -8615,7 +8535,7 @@
                     </pic:cNvPicPr>
                   </pic:nvPicPr>
                   <pic:blipFill>
-                    <a:blip r:embed="rId34">
+                    <a:blip r:embed="rId35">
                       <a:extLst>
                         <a:ext uri="{28A0092B-C50C-407E-A947-70E740481C1C}">
                           <a14:useLocalDpi xmlns:a14="http://schemas.microsoft.com/office/drawing/2010/main" val="0"/>
@@ -8735,7 +8655,7 @@
                     </pic:cNvPicPr>
                   </pic:nvPicPr>
                   <pic:blipFill>
-                    <a:blip r:embed="rId35">
+                    <a:blip r:embed="rId36">
                       <a:extLst>
                         <a:ext uri="{28A0092B-C50C-407E-A947-70E740481C1C}">
                           <a14:useLocalDpi xmlns:a14="http://schemas.microsoft.com/office/drawing/2010/main" val="0"/>
@@ -8839,7 +8759,7 @@
                     <pic:cNvPicPr/>
                   </pic:nvPicPr>
                   <pic:blipFill>
-                    <a:blip r:embed="rId36"/>
+                    <a:blip r:embed="rId37"/>
                     <a:stretch>
                       <a:fillRect/>
                     </a:stretch>
@@ -8921,7 +8841,7 @@
                     </pic:cNvPicPr>
                   </pic:nvPicPr>
                   <pic:blipFill>
-                    <a:blip r:embed="rId37">
+                    <a:blip r:embed="rId38">
                       <a:extLst>
                         <a:ext uri="{28A0092B-C50C-407E-A947-70E740481C1C}">
                           <a14:useLocalDpi xmlns:a14="http://schemas.microsoft.com/office/drawing/2010/main" val="0"/>
@@ -9156,7 +9076,7 @@
                     <pic:cNvPicPr/>
                   </pic:nvPicPr>
                   <pic:blipFill>
-                    <a:blip r:embed="rId38"/>
+                    <a:blip r:embed="rId39"/>
                     <a:stretch>
                       <a:fillRect/>
                     </a:stretch>
@@ -9307,21 +9227,19 @@
         <w:rPr>
           <w:rFonts w:ascii="Arial" w:hAnsi="Arial" w:cs="Arial"/>
         </w:rPr>
-        <w:t xml:space="preserve">, </w:t>
-      </w:r>
-      <w:proofErr w:type="spellStart"/>
-      <w:r>
-        <w:rPr>
-          <w:rFonts w:ascii="Arial" w:hAnsi="Arial" w:cs="Arial"/>
-        </w:rPr>
-        <w:t>Coure</w:t>
-      </w:r>
-      <w:proofErr w:type="spellEnd"/>
-      <w:r>
-        <w:rPr>
-          <w:rFonts w:ascii="Arial" w:hAnsi="Arial" w:cs="Arial"/>
-        </w:rPr>
-        <w:t xml:space="preserve"> Reports and Measurement Map Report, are</w:t>
+        <w:t>, Cour</w:t>
+      </w:r>
+      <w:r>
+        <w:rPr>
+          <w:rFonts w:ascii="Arial" w:hAnsi="Arial" w:cs="Arial"/>
+        </w:rPr>
+        <w:t>s</w:t>
+      </w:r>
+      <w:r>
+        <w:rPr>
+          <w:rFonts w:ascii="Arial" w:hAnsi="Arial" w:cs="Arial"/>
+        </w:rPr>
+        <w:t>e Reports and Measurement Map Report, are</w:t>
       </w:r>
       <w:r>
         <w:rPr>
@@ -9370,7 +9288,7 @@
                     <pic:cNvPicPr/>
                   </pic:nvPicPr>
                   <pic:blipFill>
-                    <a:blip r:embed="rId39">
+                    <a:blip r:embed="rId40">
                       <a:extLst>
                         <a:ext uri="{28A0092B-C50C-407E-A947-70E740481C1C}">
                           <a14:useLocalDpi xmlns:a14="http://schemas.microsoft.com/office/drawing/2010/main" val="0"/>
@@ -9508,7 +9426,7 @@
                     <pic:cNvPicPr/>
                   </pic:nvPicPr>
                   <pic:blipFill>
-                    <a:blip r:embed="rId40"/>
+                    <a:blip r:embed="rId41"/>
                     <a:stretch>
                       <a:fillRect/>
                     </a:stretch>
@@ -9578,95 +9496,6 @@
             <wp:extent cx="5943600" cy="2018665"/>
             <wp:effectExtent l="0" t="0" r="0" b="635"/>
             <wp:docPr id="47" name="Picture 47"/>
-            <wp:cNvGraphicFramePr>
-              <a:graphicFrameLocks xmlns:a="http://schemas.openxmlformats.org/drawingml/2006/main" noChangeAspect="1"/>
-            </wp:cNvGraphicFramePr>
-            <a:graphic xmlns:a="http://schemas.openxmlformats.org/drawingml/2006/main">
-              <a:graphicData uri="http://schemas.openxmlformats.org/drawingml/2006/picture">
-                <pic:pic xmlns:pic="http://schemas.openxmlformats.org/drawingml/2006/picture">
-                  <pic:nvPicPr>
-                    <pic:cNvPr id="1" name=""/>
-                    <pic:cNvPicPr/>
-                  </pic:nvPicPr>
-                  <pic:blipFill>
-                    <a:blip r:embed="rId41"/>
-                    <a:stretch>
-                      <a:fillRect/>
-                    </a:stretch>
-                  </pic:blipFill>
-                  <pic:spPr>
-                    <a:xfrm>
-                      <a:off x="0" y="0"/>
-                      <a:ext cx="5943600" cy="2018665"/>
-                    </a:xfrm>
-                    <a:prstGeom prst="rect">
-                      <a:avLst/>
-                    </a:prstGeom>
-                  </pic:spPr>
-                </pic:pic>
-              </a:graphicData>
-            </a:graphic>
-          </wp:inline>
-        </w:drawing>
-      </w:r>
-    </w:p>
-    <w:p>
-      <w:pPr>
-        <w:pStyle w:val="ListParagraph"/>
-        <w:numPr>
-          <w:ilvl w:val="1"/>
-          <w:numId w:val="1"/>
-        </w:numPr>
-        <w:rPr>
-          <w:rFonts w:ascii="Arial" w:hAnsi="Arial" w:cs="Arial"/>
-        </w:rPr>
-      </w:pPr>
-      <w:r>
-        <w:rPr>
-          <w:rFonts w:ascii="Arial" w:hAnsi="Arial" w:cs="Arial"/>
-        </w:rPr>
-        <w:t>Indicator Map Re</w:t>
-      </w:r>
-      <w:bookmarkStart w:id="29" w:name="_GoBack"/>
-      <w:bookmarkEnd w:id="29"/>
-      <w:r>
-        <w:rPr>
-          <w:rFonts w:ascii="Arial" w:hAnsi="Arial" w:cs="Arial"/>
-        </w:rPr>
-        <w:t>port</w:t>
-      </w:r>
-    </w:p>
-    <w:p>
-      <w:pPr>
-        <w:pStyle w:val="ListParagraph"/>
-        <w:ind w:left="792"/>
-        <w:rPr>
-          <w:rFonts w:ascii="Arial" w:hAnsi="Arial" w:cs="Arial"/>
-        </w:rPr>
-      </w:pPr>
-      <w:r>
-        <w:rPr>
-          <w:rFonts w:ascii="Arial" w:hAnsi="Arial" w:cs="Arial"/>
-        </w:rPr>
-        <w:t>Indicates the measure level at the indicator level (Lowest level in the hierarchy)</w:t>
-      </w:r>
-    </w:p>
-    <w:p>
-      <w:pPr>
-        <w:rPr>
-          <w:rFonts w:ascii="Arial" w:hAnsi="Arial" w:cs="Arial"/>
-        </w:rPr>
-      </w:pPr>
-      <w:r>
-        <w:rPr>
-          <w:rFonts w:ascii="Arial" w:hAnsi="Arial" w:cs="Arial"/>
-          <w:noProof/>
-        </w:rPr>
-        <w:drawing>
-          <wp:inline distT="0" distB="0" distL="0" distR="0" wp14:anchorId="64EE9E4A" wp14:editId="313B72F9">
-            <wp:extent cx="5943600" cy="2691130"/>
-            <wp:effectExtent l="0" t="0" r="0" b="0"/>
-            <wp:docPr id="48" name="Picture 48"/>
             <wp:cNvGraphicFramePr>
               <a:graphicFrameLocks xmlns:a="http://schemas.openxmlformats.org/drawingml/2006/main" noChangeAspect="1"/>
             </wp:cNvGraphicFramePr>
@@ -9686,7 +9515,7 @@
                   <pic:spPr>
                     <a:xfrm>
                       <a:off x="0" y="0"/>
-                      <a:ext cx="5943600" cy="2691130"/>
+                      <a:ext cx="5943600" cy="2018665"/>
                     </a:xfrm>
                     <a:prstGeom prst="rect">
                       <a:avLst/>
@@ -9714,8 +9543,7 @@
         <w:rPr>
           <w:rFonts w:ascii="Arial" w:hAnsi="Arial" w:cs="Arial"/>
         </w:rPr>
-        <w:lastRenderedPageBreak/>
-        <w:t>Historical Course Measurement Report</w:t>
+        <w:t>Indicator Map Report</w:t>
       </w:r>
     </w:p>
     <w:p>
@@ -9730,7 +9558,7 @@
         <w:rPr>
           <w:rFonts w:ascii="Arial" w:hAnsi="Arial" w:cs="Arial"/>
         </w:rPr>
-        <w:t>Shows the historical trend for each course at different levels (indicator, attribute and all)</w:t>
+        <w:t>Indicates the measure level at the indicator level (Lowest level in the hierarchy)</w:t>
       </w:r>
     </w:p>
     <w:p>
@@ -9745,10 +9573,10 @@
           <w:noProof/>
         </w:rPr>
         <w:drawing>
-          <wp:inline distT="0" distB="0" distL="0" distR="0" wp14:anchorId="50B6781F" wp14:editId="032B29E9">
-            <wp:extent cx="5415115" cy="4924425"/>
+          <wp:inline distT="0" distB="0" distL="0" distR="0" wp14:anchorId="64EE9E4A" wp14:editId="313B72F9">
+            <wp:extent cx="5943600" cy="2691130"/>
             <wp:effectExtent l="0" t="0" r="0" b="0"/>
-            <wp:docPr id="49" name="Picture 49"/>
+            <wp:docPr id="48" name="Picture 48"/>
             <wp:cNvGraphicFramePr>
               <a:graphicFrameLocks xmlns:a="http://schemas.openxmlformats.org/drawingml/2006/main" noChangeAspect="1"/>
             </wp:cNvGraphicFramePr>
@@ -9768,7 +9596,7 @@
                   <pic:spPr>
                     <a:xfrm>
                       <a:off x="0" y="0"/>
-                      <a:ext cx="5417357" cy="4926464"/>
+                      <a:ext cx="5943600" cy="2691130"/>
                     </a:xfrm>
                     <a:prstGeom prst="rect">
                       <a:avLst/>
@@ -9796,7 +9624,8 @@
         <w:rPr>
           <w:rFonts w:ascii="Arial" w:hAnsi="Arial" w:cs="Arial"/>
         </w:rPr>
-        <w:t>Historical Program Measurement Report</w:t>
+        <w:lastRenderedPageBreak/>
+        <w:t>Historical Course Measurement Report</w:t>
       </w:r>
     </w:p>
     <w:p>
@@ -9820,17 +9649,18 @@
           <w:rFonts w:ascii="Arial" w:hAnsi="Arial" w:cs="Arial"/>
         </w:rPr>
       </w:pPr>
+      <w:bookmarkStart w:id="29" w:name="_GoBack"/>
+      <w:bookmarkEnd w:id="29"/>
       <w:r>
         <w:rPr>
           <w:rFonts w:ascii="Arial" w:hAnsi="Arial" w:cs="Arial"/>
           <w:noProof/>
         </w:rPr>
-        <w:lastRenderedPageBreak/>
         <w:drawing>
-          <wp:inline distT="0" distB="0" distL="0" distR="0" wp14:anchorId="29F391A8" wp14:editId="0027B4DA">
-            <wp:extent cx="5867400" cy="5095875"/>
-            <wp:effectExtent l="0" t="0" r="0" b="9525"/>
-            <wp:docPr id="50" name="Picture 50"/>
+          <wp:inline distT="0" distB="0" distL="0" distR="0" wp14:anchorId="50B6781F" wp14:editId="032B29E9">
+            <wp:extent cx="5415115" cy="4924425"/>
+            <wp:effectExtent l="0" t="0" r="0" b="0"/>
+            <wp:docPr id="49" name="Picture 49"/>
             <wp:cNvGraphicFramePr>
               <a:graphicFrameLocks xmlns:a="http://schemas.openxmlformats.org/drawingml/2006/main" noChangeAspect="1"/>
             </wp:cNvGraphicFramePr>
@@ -9850,7 +9680,7 @@
                   <pic:spPr>
                     <a:xfrm>
                       <a:off x="0" y="0"/>
-                      <a:ext cx="5867400" cy="5095875"/>
+                      <a:ext cx="5417357" cy="4926464"/>
                     </a:xfrm>
                     <a:prstGeom prst="rect">
                       <a:avLst/>
@@ -9878,7 +9708,7 @@
         <w:rPr>
           <w:rFonts w:ascii="Arial" w:hAnsi="Arial" w:cs="Arial"/>
         </w:rPr>
-        <w:t>Course Report</w:t>
+        <w:t>Historical Program Measurement Report</w:t>
       </w:r>
     </w:p>
     <w:p>
@@ -9893,37 +9723,7 @@
         <w:rPr>
           <w:rFonts w:ascii="Arial" w:hAnsi="Arial" w:cs="Arial"/>
         </w:rPr>
-        <w:t xml:space="preserve">Shows the course outcome and recommendations from curriculum committee, instructors also enter </w:t>
-      </w:r>
-      <w:r>
-        <w:rPr>
-          <w:rFonts w:ascii="Arial" w:hAnsi="Arial" w:cs="Arial"/>
-        </w:rPr>
-        <w:t xml:space="preserve">their </w:t>
-      </w:r>
-      <w:r>
-        <w:rPr>
-          <w:rFonts w:ascii="Arial" w:hAnsi="Arial" w:cs="Arial"/>
-        </w:rPr>
-        <w:t xml:space="preserve">continuous improvement plan </w:t>
-      </w:r>
-      <w:r>
-        <w:rPr>
-          <w:rFonts w:ascii="Arial" w:hAnsi="Arial" w:cs="Arial"/>
-        </w:rPr>
-        <w:t>information through the</w:t>
-      </w:r>
-      <w:r>
-        <w:rPr>
-          <w:rFonts w:ascii="Arial" w:hAnsi="Arial" w:cs="Arial"/>
-        </w:rPr>
-        <w:t xml:space="preserve"> course report</w:t>
-      </w:r>
-      <w:r>
-        <w:rPr>
-          <w:rFonts w:ascii="Arial" w:hAnsi="Arial" w:cs="Arial"/>
-        </w:rPr>
-        <w:t>.  Every course for which rubric data is entered will have a corresponding Course Report.</w:t>
+        <w:t>Shows the historical trend for each course at different levels (indicator, attribute and all)</w:t>
       </w:r>
     </w:p>
     <w:p>
@@ -9939,10 +9739,10 @@
         </w:rPr>
         <w:lastRenderedPageBreak/>
         <w:drawing>
-          <wp:inline distT="0" distB="0" distL="0" distR="0" wp14:anchorId="0E51B902" wp14:editId="703342D7">
-            <wp:extent cx="5943600" cy="2969895"/>
-            <wp:effectExtent l="0" t="0" r="0" b="1905"/>
-            <wp:docPr id="51" name="Picture 51"/>
+          <wp:inline distT="0" distB="0" distL="0" distR="0" wp14:anchorId="29F391A8" wp14:editId="0027B4DA">
+            <wp:extent cx="5867400" cy="5095875"/>
+            <wp:effectExtent l="0" t="0" r="0" b="9525"/>
+            <wp:docPr id="50" name="Picture 50"/>
             <wp:cNvGraphicFramePr>
               <a:graphicFrameLocks xmlns:a="http://schemas.openxmlformats.org/drawingml/2006/main" noChangeAspect="1"/>
             </wp:cNvGraphicFramePr>
@@ -9962,6 +9762,118 @@
                   <pic:spPr>
                     <a:xfrm>
                       <a:off x="0" y="0"/>
+                      <a:ext cx="5867400" cy="5095875"/>
+                    </a:xfrm>
+                    <a:prstGeom prst="rect">
+                      <a:avLst/>
+                    </a:prstGeom>
+                  </pic:spPr>
+                </pic:pic>
+              </a:graphicData>
+            </a:graphic>
+          </wp:inline>
+        </w:drawing>
+      </w:r>
+    </w:p>
+    <w:p>
+      <w:pPr>
+        <w:pStyle w:val="ListParagraph"/>
+        <w:numPr>
+          <w:ilvl w:val="1"/>
+          <w:numId w:val="1"/>
+        </w:numPr>
+        <w:rPr>
+          <w:rFonts w:ascii="Arial" w:hAnsi="Arial" w:cs="Arial"/>
+        </w:rPr>
+      </w:pPr>
+      <w:r>
+        <w:rPr>
+          <w:rFonts w:ascii="Arial" w:hAnsi="Arial" w:cs="Arial"/>
+        </w:rPr>
+        <w:t>Course Report</w:t>
+      </w:r>
+    </w:p>
+    <w:p>
+      <w:pPr>
+        <w:pStyle w:val="ListParagraph"/>
+        <w:ind w:left="792"/>
+        <w:rPr>
+          <w:rFonts w:ascii="Arial" w:hAnsi="Arial" w:cs="Arial"/>
+        </w:rPr>
+      </w:pPr>
+      <w:r>
+        <w:rPr>
+          <w:rFonts w:ascii="Arial" w:hAnsi="Arial" w:cs="Arial"/>
+        </w:rPr>
+        <w:t xml:space="preserve">Shows the course outcome and recommendations from curriculum committee, instructors also enter </w:t>
+      </w:r>
+      <w:r>
+        <w:rPr>
+          <w:rFonts w:ascii="Arial" w:hAnsi="Arial" w:cs="Arial"/>
+        </w:rPr>
+        <w:t xml:space="preserve">their </w:t>
+      </w:r>
+      <w:r>
+        <w:rPr>
+          <w:rFonts w:ascii="Arial" w:hAnsi="Arial" w:cs="Arial"/>
+        </w:rPr>
+        <w:t xml:space="preserve">continuous improvement plan </w:t>
+      </w:r>
+      <w:r>
+        <w:rPr>
+          <w:rFonts w:ascii="Arial" w:hAnsi="Arial" w:cs="Arial"/>
+        </w:rPr>
+        <w:t>information through the</w:t>
+      </w:r>
+      <w:r>
+        <w:rPr>
+          <w:rFonts w:ascii="Arial" w:hAnsi="Arial" w:cs="Arial"/>
+        </w:rPr>
+        <w:t xml:space="preserve"> course report</w:t>
+      </w:r>
+      <w:r>
+        <w:rPr>
+          <w:rFonts w:ascii="Arial" w:hAnsi="Arial" w:cs="Arial"/>
+        </w:rPr>
+        <w:t>.  Every course for which rubric data is entered will have a corresponding Course Report.</w:t>
+      </w:r>
+    </w:p>
+    <w:p>
+      <w:pPr>
+        <w:rPr>
+          <w:rFonts w:ascii="Arial" w:hAnsi="Arial" w:cs="Arial"/>
+        </w:rPr>
+      </w:pPr>
+      <w:r>
+        <w:rPr>
+          <w:rFonts w:ascii="Arial" w:hAnsi="Arial" w:cs="Arial"/>
+          <w:noProof/>
+        </w:rPr>
+        <w:lastRenderedPageBreak/>
+        <w:drawing>
+          <wp:inline distT="0" distB="0" distL="0" distR="0" wp14:anchorId="0E51B902" wp14:editId="703342D7">
+            <wp:extent cx="5943600" cy="2969895"/>
+            <wp:effectExtent l="0" t="0" r="0" b="1905"/>
+            <wp:docPr id="51" name="Picture 51"/>
+            <wp:cNvGraphicFramePr>
+              <a:graphicFrameLocks xmlns:a="http://schemas.openxmlformats.org/drawingml/2006/main" noChangeAspect="1"/>
+            </wp:cNvGraphicFramePr>
+            <a:graphic xmlns:a="http://schemas.openxmlformats.org/drawingml/2006/main">
+              <a:graphicData uri="http://schemas.openxmlformats.org/drawingml/2006/picture">
+                <pic:pic xmlns:pic="http://schemas.openxmlformats.org/drawingml/2006/picture">
+                  <pic:nvPicPr>
+                    <pic:cNvPr id="1" name=""/>
+                    <pic:cNvPicPr/>
+                  </pic:nvPicPr>
+                  <pic:blipFill>
+                    <a:blip r:embed="rId46"/>
+                    <a:stretch>
+                      <a:fillRect/>
+                    </a:stretch>
+                  </pic:blipFill>
+                  <pic:spPr>
+                    <a:xfrm>
+                      <a:off x="0" y="0"/>
                       <a:ext cx="5943600" cy="2969895"/>
                     </a:xfrm>
                     <a:prstGeom prst="rect">
@@ -10075,7 +9987,7 @@
                     </pic:cNvPicPr>
                   </pic:nvPicPr>
                   <pic:blipFill>
-                    <a:blip r:embed="rId46">
+                    <a:blip r:embed="rId47">
                       <a:extLst>
                         <a:ext uri="{28A0092B-C50C-407E-A947-70E740481C1C}">
                           <a14:useLocalDpi xmlns:a14="http://schemas.microsoft.com/office/drawing/2010/main" val="0"/>
@@ -10180,7 +10092,7 @@
                     <pic:cNvPicPr/>
                   </pic:nvPicPr>
                   <pic:blipFill>
-                    <a:blip r:embed="rId47"/>
+                    <a:blip r:embed="rId48"/>
                     <a:stretch>
                       <a:fillRect/>
                     </a:stretch>
@@ -10247,7 +10159,7 @@
                     <pic:cNvPicPr/>
                   </pic:nvPicPr>
                   <pic:blipFill>
-                    <a:blip r:embed="rId48"/>
+                    <a:blip r:embed="rId49"/>
                     <a:stretch>
                       <a:fillRect/>
                     </a:stretch>
@@ -10372,7 +10284,7 @@
                     </pic:cNvPicPr>
                   </pic:nvPicPr>
                   <pic:blipFill>
-                    <a:blip r:embed="rId49">
+                    <a:blip r:embed="rId50">
                       <a:extLst>
                         <a:ext uri="{28A0092B-C50C-407E-A947-70E740481C1C}">
                           <a14:useLocalDpi xmlns:a14="http://schemas.microsoft.com/office/drawing/2010/main" val="0"/>
@@ -10707,7 +10619,7 @@
         </w:rPr>
         <w:t xml:space="preserve">To submit an issue, please fill out </w:t>
       </w:r>
-      <w:hyperlink r:id="rId50" w:history="1">
+      <w:hyperlink r:id="rId51" w:history="1">
         <w:r>
           <w:rPr>
             <w:rStyle w:val="Hyperlink"/>
@@ -10740,7 +10652,7 @@
         </w:rPr>
         <w:t xml:space="preserve">For Vena training or user manuals, please refer to </w:t>
       </w:r>
-      <w:hyperlink r:id="rId51" w:history="1">
+      <w:hyperlink r:id="rId52" w:history="1">
         <w:r>
           <w:rPr>
             <w:rStyle w:val="Hyperlink"/>
@@ -10784,7 +10696,7 @@
         </w:rPr>
         <w:t xml:space="preserve">Michelle Zheng </w:t>
       </w:r>
-      <w:hyperlink r:id="rId52" w:history="1">
+      <w:hyperlink r:id="rId53" w:history="1">
         <w:r>
           <w:rPr>
             <w:rStyle w:val="Hyperlink"/>
@@ -10795,8 +10707,8 @@
       </w:hyperlink>
     </w:p>
     <w:sectPr>
-      <w:headerReference w:type="default" r:id="rId53"/>
-      <w:footerReference w:type="default" r:id="rId54"/>
+      <w:headerReference w:type="default" r:id="rId54"/>
+      <w:footerReference w:type="default" r:id="rId55"/>
       <w:pgSz w:w="12240" w:h="15840"/>
       <w:pgMar w:top="1440" w:right="1440" w:bottom="1080" w:left="1440" w:header="720" w:footer="720" w:gutter="0"/>
       <w:cols w:space="720"/>
@@ -10808,7 +10720,7 @@
 </file>
 
 <file path=word/endnotes.xml><?xml version="1.0" encoding="utf-8"?>
-<w:endnotes xmlns:wpc="http://schemas.microsoft.com/office/word/2010/wordprocessingCanvas" xmlns:mo="http://schemas.microsoft.com/office/mac/office/2008/main" xmlns:mc="http://schemas.openxmlformats.org/markup-compatibility/2006" xmlns:mv="urn:schemas-microsoft-com:mac:vml" xmlns:o="urn:schemas-microsoft-com:office:office" xmlns:r="http://schemas.openxmlformats.org/officeDocument/2006/relationships" xmlns:m="http://schemas.openxmlformats.org/officeDocument/2006/math" xmlns:v="urn:schemas-microsoft-com:vml" xmlns:wp14="http://schemas.microsoft.com/office/word/2010/wordprocessingDrawing" xmlns:wp="http://schemas.openxmlformats.org/drawingml/2006/wordprocessingDrawing" xmlns:w10="urn:schemas-microsoft-com:office:word" xmlns:w="http://schemas.openxmlformats.org/wordprocessingml/2006/main" xmlns:w14="http://schemas.microsoft.com/office/word/2010/wordml" xmlns:w15="http://schemas.microsoft.com/office/word/2012/wordml" xmlns:wpg="http://schemas.microsoft.com/office/word/2010/wordprocessingGroup" xmlns:wpi="http://schemas.microsoft.com/office/word/2010/wordprocessingInk" xmlns:wne="http://schemas.microsoft.com/office/word/2006/wordml" xmlns:wps="http://schemas.microsoft.com/office/word/2010/wordprocessingShape" mc:Ignorable="w14 w15 wp14">
+<w:endnotes xmlns:wpc="http://schemas.microsoft.com/office/word/2010/wordprocessingCanvas" xmlns:mo="http://schemas.microsoft.com/office/mac/office/2008/main" xmlns:mc="http://schemas.openxmlformats.org/markup-compatibility/2006" xmlns:mv="urn:schemas-microsoft-com:mac:vml" xmlns:o="urn:schemas-microsoft-com:office:office" xmlns:r="http://schemas.openxmlformats.org/officeDocument/2006/relationships" xmlns:m="http://schemas.openxmlformats.org/officeDocument/2006/math" xmlns:v="urn:schemas-microsoft-com:vml" xmlns:wp14="http://schemas.microsoft.com/office/word/2010/wordprocessingDrawing" xmlns:wp="http://schemas.openxmlformats.org/drawingml/2006/wordprocessingDrawing" xmlns:w10="urn:schemas-microsoft-com:office:word" xmlns:w="http://schemas.openxmlformats.org/wordprocessingml/2006/main" xmlns:w14="http://schemas.microsoft.com/office/word/2010/wordml" xmlns:wpg="http://schemas.microsoft.com/office/word/2010/wordprocessingGroup" xmlns:wpi="http://schemas.microsoft.com/office/word/2010/wordprocessingInk" xmlns:wne="http://schemas.microsoft.com/office/word/2006/wordml" xmlns:wps="http://schemas.microsoft.com/office/word/2010/wordprocessingShape" mc:Ignorable="w14 wp14">
   <w:endnote w:type="separator" w:id="-1">
     <w:p>
       <w:r>
@@ -10827,7 +10739,7 @@
 </file>
 
 <file path=word/footer1.xml><?xml version="1.0" encoding="utf-8"?>
-<w:ftr xmlns:wpc="http://schemas.microsoft.com/office/word/2010/wordprocessingCanvas" xmlns:mo="http://schemas.microsoft.com/office/mac/office/2008/main" xmlns:mc="http://schemas.openxmlformats.org/markup-compatibility/2006" xmlns:mv="urn:schemas-microsoft-com:mac:vml" xmlns:o="urn:schemas-microsoft-com:office:office" xmlns:r="http://schemas.openxmlformats.org/officeDocument/2006/relationships" xmlns:m="http://schemas.openxmlformats.org/officeDocument/2006/math" xmlns:v="urn:schemas-microsoft-com:vml" xmlns:wp14="http://schemas.microsoft.com/office/word/2010/wordprocessingDrawing" xmlns:wp="http://schemas.openxmlformats.org/drawingml/2006/wordprocessingDrawing" xmlns:w10="urn:schemas-microsoft-com:office:word" xmlns:w="http://schemas.openxmlformats.org/wordprocessingml/2006/main" xmlns:w14="http://schemas.microsoft.com/office/word/2010/wordml" xmlns:w15="http://schemas.microsoft.com/office/word/2012/wordml" xmlns:wpg="http://schemas.microsoft.com/office/word/2010/wordprocessingGroup" xmlns:wpi="http://schemas.microsoft.com/office/word/2010/wordprocessingInk" xmlns:wne="http://schemas.microsoft.com/office/word/2006/wordml" xmlns:wps="http://schemas.microsoft.com/office/word/2010/wordprocessingShape" mc:Ignorable="w14 w15 wp14">
+<w:ftr xmlns:wpc="http://schemas.microsoft.com/office/word/2010/wordprocessingCanvas" xmlns:mo="http://schemas.microsoft.com/office/mac/office/2008/main" xmlns:mc="http://schemas.openxmlformats.org/markup-compatibility/2006" xmlns:mv="urn:schemas-microsoft-com:mac:vml" xmlns:o="urn:schemas-microsoft-com:office:office" xmlns:r="http://schemas.openxmlformats.org/officeDocument/2006/relationships" xmlns:m="http://schemas.openxmlformats.org/officeDocument/2006/math" xmlns:v="urn:schemas-microsoft-com:vml" xmlns:wp14="http://schemas.microsoft.com/office/word/2010/wordprocessingDrawing" xmlns:wp="http://schemas.openxmlformats.org/drawingml/2006/wordprocessingDrawing" xmlns:w10="urn:schemas-microsoft-com:office:word" xmlns:w="http://schemas.openxmlformats.org/wordprocessingml/2006/main" xmlns:w14="http://schemas.microsoft.com/office/word/2010/wordml" xmlns:wpg="http://schemas.microsoft.com/office/word/2010/wordprocessingGroup" xmlns:wpi="http://schemas.microsoft.com/office/word/2010/wordprocessingInk" xmlns:wne="http://schemas.microsoft.com/office/word/2006/wordml" xmlns:wps="http://schemas.microsoft.com/office/word/2010/wordprocessingShape" mc:Ignorable="w14 wp14">
   <w:p>
     <w:pPr>
       <w:pStyle w:val="Footer"/>
@@ -10873,7 +10785,7 @@
         <w:sz w:val="20"/>
         <w:szCs w:val="20"/>
       </w:rPr>
-      <w:t>18</w:t>
+      <w:t>21</w:t>
     </w:r>
     <w:r>
       <w:rPr>
@@ -10944,7 +10856,7 @@
 </file>
 
 <file path=word/footnotes.xml><?xml version="1.0" encoding="utf-8"?>
-<w:footnotes xmlns:wpc="http://schemas.microsoft.com/office/word/2010/wordprocessingCanvas" xmlns:mo="http://schemas.microsoft.com/office/mac/office/2008/main" xmlns:mc="http://schemas.openxmlformats.org/markup-compatibility/2006" xmlns:mv="urn:schemas-microsoft-com:mac:vml" xmlns:o="urn:schemas-microsoft-com:office:office" xmlns:r="http://schemas.openxmlformats.org/officeDocument/2006/relationships" xmlns:m="http://schemas.openxmlformats.org/officeDocument/2006/math" xmlns:v="urn:schemas-microsoft-com:vml" xmlns:wp14="http://schemas.microsoft.com/office/word/2010/wordprocessingDrawing" xmlns:wp="http://schemas.openxmlformats.org/drawingml/2006/wordprocessingDrawing" xmlns:w10="urn:schemas-microsoft-com:office:word" xmlns:w="http://schemas.openxmlformats.org/wordprocessingml/2006/main" xmlns:w14="http://schemas.microsoft.com/office/word/2010/wordml" xmlns:w15="http://schemas.microsoft.com/office/word/2012/wordml" xmlns:wpg="http://schemas.microsoft.com/office/word/2010/wordprocessingGroup" xmlns:wpi="http://schemas.microsoft.com/office/word/2010/wordprocessingInk" xmlns:wne="http://schemas.microsoft.com/office/word/2006/wordml" xmlns:wps="http://schemas.microsoft.com/office/word/2010/wordprocessingShape" mc:Ignorable="w14 w15 wp14">
+<w:footnotes xmlns:wpc="http://schemas.microsoft.com/office/word/2010/wordprocessingCanvas" xmlns:mo="http://schemas.microsoft.com/office/mac/office/2008/main" xmlns:mc="http://schemas.openxmlformats.org/markup-compatibility/2006" xmlns:mv="urn:schemas-microsoft-com:mac:vml" xmlns:o="urn:schemas-microsoft-com:office:office" xmlns:r="http://schemas.openxmlformats.org/officeDocument/2006/relationships" xmlns:m="http://schemas.openxmlformats.org/officeDocument/2006/math" xmlns:v="urn:schemas-microsoft-com:vml" xmlns:wp14="http://schemas.microsoft.com/office/word/2010/wordprocessingDrawing" xmlns:wp="http://schemas.openxmlformats.org/drawingml/2006/wordprocessingDrawing" xmlns:w10="urn:schemas-microsoft-com:office:word" xmlns:w="http://schemas.openxmlformats.org/wordprocessingml/2006/main" xmlns:w14="http://schemas.microsoft.com/office/word/2010/wordml" xmlns:wpg="http://schemas.microsoft.com/office/word/2010/wordprocessingGroup" xmlns:wpi="http://schemas.microsoft.com/office/word/2010/wordprocessingInk" xmlns:wne="http://schemas.microsoft.com/office/word/2006/wordml" xmlns:wps="http://schemas.microsoft.com/office/word/2010/wordprocessingShape" mc:Ignorable="w14 wp14">
   <w:footnote w:type="separator" w:id="-1">
     <w:p>
       <w:r>
@@ -10963,7 +10875,7 @@
 </file>
 
 <file path=word/header1.xml><?xml version="1.0" encoding="utf-8"?>
-<w:hdr xmlns:wpc="http://schemas.microsoft.com/office/word/2010/wordprocessingCanvas" xmlns:mo="http://schemas.microsoft.com/office/mac/office/2008/main" xmlns:mc="http://schemas.openxmlformats.org/markup-compatibility/2006" xmlns:mv="urn:schemas-microsoft-com:mac:vml" xmlns:o="urn:schemas-microsoft-com:office:office" xmlns:r="http://schemas.openxmlformats.org/officeDocument/2006/relationships" xmlns:m="http://schemas.openxmlformats.org/officeDocument/2006/math" xmlns:v="urn:schemas-microsoft-com:vml" xmlns:wp14="http://schemas.microsoft.com/office/word/2010/wordprocessingDrawing" xmlns:wp="http://schemas.openxmlformats.org/drawingml/2006/wordprocessingDrawing" xmlns:w10="urn:schemas-microsoft-com:office:word" xmlns:w="http://schemas.openxmlformats.org/wordprocessingml/2006/main" xmlns:w14="http://schemas.microsoft.com/office/word/2010/wordml" xmlns:w15="http://schemas.microsoft.com/office/word/2012/wordml" xmlns:wpg="http://schemas.microsoft.com/office/word/2010/wordprocessingGroup" xmlns:wpi="http://schemas.microsoft.com/office/word/2010/wordprocessingInk" xmlns:wne="http://schemas.microsoft.com/office/word/2006/wordml" xmlns:wps="http://schemas.microsoft.com/office/word/2010/wordprocessingShape" mc:Ignorable="w14 w15 wp14">
+<w:hdr xmlns:wpc="http://schemas.microsoft.com/office/word/2010/wordprocessingCanvas" xmlns:mo="http://schemas.microsoft.com/office/mac/office/2008/main" xmlns:mc="http://schemas.openxmlformats.org/markup-compatibility/2006" xmlns:mv="urn:schemas-microsoft-com:mac:vml" xmlns:o="urn:schemas-microsoft-com:office:office" xmlns:r="http://schemas.openxmlformats.org/officeDocument/2006/relationships" xmlns:m="http://schemas.openxmlformats.org/officeDocument/2006/math" xmlns:v="urn:schemas-microsoft-com:vml" xmlns:wp14="http://schemas.microsoft.com/office/word/2010/wordprocessingDrawing" xmlns:wp="http://schemas.openxmlformats.org/drawingml/2006/wordprocessingDrawing" xmlns:w10="urn:schemas-microsoft-com:office:word" xmlns:w="http://schemas.openxmlformats.org/wordprocessingml/2006/main" xmlns:w14="http://schemas.microsoft.com/office/word/2010/wordml" xmlns:wpg="http://schemas.microsoft.com/office/word/2010/wordprocessingGroup" xmlns:wpi="http://schemas.microsoft.com/office/word/2010/wordprocessingInk" xmlns:wne="http://schemas.microsoft.com/office/word/2006/wordml" xmlns:wps="http://schemas.microsoft.com/office/word/2010/wordprocessingShape" mc:Ignorable="w14 wp14">
   <w:p>
     <w:pPr>
       <w:pStyle w:val="Header"/>
@@ -11055,7 +10967,7 @@
                           <a:noFill/>
                         </a:ln>
                         <a:extLst>
-                          <a:ext uri="{53640926-AAD7-44D8-BBD7-CCE9431645EC}">
+                          <a:ext uri="{53640926-AAD7-44d8-BBD7-CCE9431645EC}">
                             <a14:shadowObscured xmlns:a14="http://schemas.microsoft.com/office/drawing/2010/main"/>
                           </a:ext>
                         </a:extLst>
@@ -11262,7 +11174,7 @@
 </file>
 
 <file path=word/numbering.xml><?xml version="1.0" encoding="utf-8"?>
-<w:numbering xmlns:wpc="http://schemas.microsoft.com/office/word/2010/wordprocessingCanvas" xmlns:mo="http://schemas.microsoft.com/office/mac/office/2008/main" xmlns:mc="http://schemas.openxmlformats.org/markup-compatibility/2006" xmlns:mv="urn:schemas-microsoft-com:mac:vml" xmlns:o="urn:schemas-microsoft-com:office:office" xmlns:r="http://schemas.openxmlformats.org/officeDocument/2006/relationships" xmlns:m="http://schemas.openxmlformats.org/officeDocument/2006/math" xmlns:v="urn:schemas-microsoft-com:vml" xmlns:wp14="http://schemas.microsoft.com/office/word/2010/wordprocessingDrawing" xmlns:wp="http://schemas.openxmlformats.org/drawingml/2006/wordprocessingDrawing" xmlns:w10="urn:schemas-microsoft-com:office:word" xmlns:w="http://schemas.openxmlformats.org/wordprocessingml/2006/main" xmlns:w14="http://schemas.microsoft.com/office/word/2010/wordml" xmlns:w15="http://schemas.microsoft.com/office/word/2012/wordml" xmlns:wpg="http://schemas.microsoft.com/office/word/2010/wordprocessingGroup" xmlns:wpi="http://schemas.microsoft.com/office/word/2010/wordprocessingInk" xmlns:wne="http://schemas.microsoft.com/office/word/2006/wordml" xmlns:wps="http://schemas.microsoft.com/office/word/2010/wordprocessingShape" mc:Ignorable="w14 w15 wp14">
+<w:numbering xmlns:wpc="http://schemas.microsoft.com/office/word/2010/wordprocessingCanvas" xmlns:mo="http://schemas.microsoft.com/office/mac/office/2008/main" xmlns:mc="http://schemas.openxmlformats.org/markup-compatibility/2006" xmlns:mv="urn:schemas-microsoft-com:mac:vml" xmlns:o="urn:schemas-microsoft-com:office:office" xmlns:r="http://schemas.openxmlformats.org/officeDocument/2006/relationships" xmlns:m="http://schemas.openxmlformats.org/officeDocument/2006/math" xmlns:v="urn:schemas-microsoft-com:vml" xmlns:wp14="http://schemas.microsoft.com/office/word/2010/wordprocessingDrawing" xmlns:wp="http://schemas.openxmlformats.org/drawingml/2006/wordprocessingDrawing" xmlns:w10="urn:schemas-microsoft-com:office:word" xmlns:w="http://schemas.openxmlformats.org/wordprocessingml/2006/main" xmlns:w14="http://schemas.microsoft.com/office/word/2010/wordml" xmlns:wpg="http://schemas.microsoft.com/office/word/2010/wordprocessingGroup" xmlns:wpi="http://schemas.microsoft.com/office/word/2010/wordprocessingInk" xmlns:wne="http://schemas.microsoft.com/office/word/2006/wordml" xmlns:wps="http://schemas.microsoft.com/office/word/2010/wordprocessingShape" mc:Ignorable="w14 wp14">
   <w:abstractNum w:abstractNumId="0">
     <w:nsid w:val="0BEB6BF0"/>
     <w:multiLevelType w:val="hybridMultilevel"/>
@@ -12977,7 +12889,7 @@
 </file>
 
 <file path=word/styles.xml><?xml version="1.0" encoding="utf-8"?>
-<w:styles xmlns:mc="http://schemas.openxmlformats.org/markup-compatibility/2006" xmlns:r="http://schemas.openxmlformats.org/officeDocument/2006/relationships" xmlns:w="http://schemas.openxmlformats.org/wordprocessingml/2006/main" xmlns:w14="http://schemas.microsoft.com/office/word/2010/wordml" xmlns:w15="http://schemas.microsoft.com/office/word/2012/wordml" mc:Ignorable="w14 w15">
+<w:styles xmlns:mc="http://schemas.openxmlformats.org/markup-compatibility/2006" xmlns:r="http://schemas.openxmlformats.org/officeDocument/2006/relationships" xmlns:w="http://schemas.openxmlformats.org/wordprocessingml/2006/main" xmlns:w14="http://schemas.microsoft.com/office/word/2010/wordml" mc:Ignorable="w14">
   <w:docDefaults>
     <w:rPrDefault>
       <w:rPr>
@@ -12987,387 +12899,709 @@
     </w:rPrDefault>
     <w:pPrDefault/>
   </w:docDefaults>
-  <w:latentStyles w:defLockedState="0" w:defUIPriority="99" w:defSemiHidden="0" w:defUnhideWhenUsed="0" w:defQFormat="0" w:count="380">
-    <w:lsdException w:name="Normal" w:uiPriority="0" w:qFormat="1"/>
-    <w:lsdException w:name="heading 1" w:uiPriority="0" w:qFormat="1"/>
-    <w:lsdException w:name="heading 2" w:uiPriority="9" w:qFormat="1"/>
-    <w:lsdException w:name="heading 3" w:uiPriority="0" w:qFormat="1"/>
-    <w:lsdException w:name="heading 4" w:semiHidden="1" w:uiPriority="9" w:unhideWhenUsed="1" w:qFormat="1"/>
-    <w:lsdException w:name="heading 5" w:semiHidden="1" w:uiPriority="9" w:unhideWhenUsed="1" w:qFormat="1"/>
-    <w:lsdException w:name="heading 6" w:semiHidden="1" w:uiPriority="9" w:unhideWhenUsed="1" w:qFormat="1"/>
-    <w:lsdException w:name="heading 7" w:semiHidden="1" w:uiPriority="9" w:unhideWhenUsed="1" w:qFormat="1"/>
-    <w:lsdException w:name="heading 8" w:semiHidden="1" w:uiPriority="9" w:unhideWhenUsed="1" w:qFormat="1"/>
-    <w:lsdException w:name="heading 9" w:semiHidden="1" w:uiPriority="9" w:unhideWhenUsed="1" w:qFormat="1"/>
-    <w:lsdException w:name="index 1" w:semiHidden="1" w:unhideWhenUsed="1"/>
-    <w:lsdException w:name="index 2" w:semiHidden="1" w:unhideWhenUsed="1"/>
-    <w:lsdException w:name="index 3" w:semiHidden="1" w:unhideWhenUsed="1"/>
-    <w:lsdException w:name="index 4" w:semiHidden="1" w:unhideWhenUsed="1"/>
-    <w:lsdException w:name="index 5" w:semiHidden="1" w:unhideWhenUsed="1"/>
-    <w:lsdException w:name="index 6" w:semiHidden="1" w:unhideWhenUsed="1"/>
-    <w:lsdException w:name="index 7" w:semiHidden="1" w:unhideWhenUsed="1"/>
-    <w:lsdException w:name="index 8" w:semiHidden="1" w:unhideWhenUsed="1"/>
-    <w:lsdException w:name="index 9" w:semiHidden="1" w:unhideWhenUsed="1"/>
-    <w:lsdException w:name="toc 1" w:semiHidden="1" w:uiPriority="39" w:unhideWhenUsed="1" w:qFormat="1"/>
-    <w:lsdException w:name="toc 2" w:semiHidden="1" w:uiPriority="39" w:unhideWhenUsed="1" w:qFormat="1"/>
-    <w:lsdException w:name="toc 3" w:semiHidden="1" w:uiPriority="39" w:unhideWhenUsed="1" w:qFormat="1"/>
-    <w:lsdException w:name="toc 4" w:semiHidden="1" w:uiPriority="39" w:unhideWhenUsed="1"/>
-    <w:lsdException w:name="toc 5" w:semiHidden="1" w:uiPriority="39" w:unhideWhenUsed="1"/>
-    <w:lsdException w:name="toc 6" w:semiHidden="1" w:uiPriority="39" w:unhideWhenUsed="1"/>
-    <w:lsdException w:name="toc 7" w:semiHidden="1" w:uiPriority="39" w:unhideWhenUsed="1"/>
-    <w:lsdException w:name="toc 8" w:semiHidden="1" w:uiPriority="39" w:unhideWhenUsed="1"/>
-    <w:lsdException w:name="toc 9" w:semiHidden="1" w:uiPriority="39" w:unhideWhenUsed="1"/>
-    <w:lsdException w:name="Normal Indent" w:semiHidden="1" w:unhideWhenUsed="1"/>
-    <w:lsdException w:name="footnote text" w:semiHidden="1" w:unhideWhenUsed="1"/>
-    <w:lsdException w:name="annotation text" w:semiHidden="1" w:unhideWhenUsed="1"/>
-    <w:lsdException w:name="header" w:semiHidden="1" w:unhideWhenUsed="1"/>
-    <w:lsdException w:name="footer" w:semiHidden="1" w:unhideWhenUsed="1"/>
-    <w:lsdException w:name="index heading" w:semiHidden="1" w:unhideWhenUsed="1"/>
-    <w:lsdException w:name="caption" w:semiHidden="1" w:uiPriority="35" w:unhideWhenUsed="1" w:qFormat="1"/>
-    <w:lsdException w:name="table of figures" w:semiHidden="1" w:unhideWhenUsed="1"/>
-    <w:lsdException w:name="envelope address" w:semiHidden="1" w:unhideWhenUsed="1"/>
-    <w:lsdException w:name="envelope return" w:semiHidden="1" w:unhideWhenUsed="1"/>
-    <w:lsdException w:name="footnote reference" w:semiHidden="1" w:unhideWhenUsed="1"/>
-    <w:lsdException w:name="annotation reference" w:semiHidden="1" w:unhideWhenUsed="1"/>
-    <w:lsdException w:name="line number" w:semiHidden="1" w:unhideWhenUsed="1"/>
-    <w:lsdException w:name="page number" w:semiHidden="1" w:unhideWhenUsed="1"/>
-    <w:lsdException w:name="endnote reference" w:semiHidden="1" w:unhideWhenUsed="1"/>
-    <w:lsdException w:name="endnote text" w:semiHidden="1" w:unhideWhenUsed="1"/>
-    <w:lsdException w:name="table of authorities" w:semiHidden="1" w:unhideWhenUsed="1"/>
-    <w:lsdException w:name="macro" w:semiHidden="1" w:unhideWhenUsed="1"/>
-    <w:lsdException w:name="toa heading" w:semiHidden="1" w:unhideWhenUsed="1"/>
-    <w:lsdException w:name="List" w:semiHidden="1" w:unhideWhenUsed="1"/>
-    <w:lsdException w:name="List Bullet" w:semiHidden="1" w:unhideWhenUsed="1"/>
-    <w:lsdException w:name="List Number" w:semiHidden="1" w:unhideWhenUsed="1"/>
-    <w:lsdException w:name="List 2" w:semiHidden="1" w:unhideWhenUsed="1"/>
-    <w:lsdException w:name="List 3" w:semiHidden="1" w:unhideWhenUsed="1"/>
-    <w:lsdException w:name="List 4" w:semiHidden="1" w:unhideWhenUsed="1"/>
-    <w:lsdException w:name="List 5" w:semiHidden="1" w:unhideWhenUsed="1"/>
-    <w:lsdException w:name="List Bullet 2" w:semiHidden="1" w:unhideWhenUsed="1"/>
-    <w:lsdException w:name="List Bullet 3" w:semiHidden="1" w:unhideWhenUsed="1"/>
-    <w:lsdException w:name="List Bullet 4" w:semiHidden="1" w:unhideWhenUsed="1"/>
-    <w:lsdException w:name="List Bullet 5" w:semiHidden="1" w:unhideWhenUsed="1"/>
-    <w:lsdException w:name="List Number 2" w:semiHidden="1" w:unhideWhenUsed="1"/>
-    <w:lsdException w:name="List Number 3" w:semiHidden="1" w:unhideWhenUsed="1"/>
-    <w:lsdException w:name="List Number 4" w:semiHidden="1" w:unhideWhenUsed="1"/>
-    <w:lsdException w:name="List Number 5" w:semiHidden="1" w:unhideWhenUsed="1"/>
-    <w:lsdException w:name="Title" w:uiPriority="10" w:qFormat="1"/>
-    <w:lsdException w:name="Closing" w:semiHidden="1" w:unhideWhenUsed="1"/>
-    <w:lsdException w:name="Signature" w:semiHidden="1" w:unhideWhenUsed="1"/>
-    <w:lsdException w:name="Default Paragraph Font" w:semiHidden="1" w:uiPriority="1" w:unhideWhenUsed="1"/>
-    <w:lsdException w:name="Body Text" w:semiHidden="1" w:unhideWhenUsed="1"/>
-    <w:lsdException w:name="Body Text Indent" w:semiHidden="1" w:unhideWhenUsed="1"/>
-    <w:lsdException w:name="List Continue" w:semiHidden="1" w:unhideWhenUsed="1"/>
-    <w:lsdException w:name="List Continue 2" w:semiHidden="1" w:unhideWhenUsed="1"/>
-    <w:lsdException w:name="List Continue 3" w:semiHidden="1" w:unhideWhenUsed="1"/>
-    <w:lsdException w:name="List Continue 4" w:semiHidden="1" w:unhideWhenUsed="1"/>
-    <w:lsdException w:name="List Continue 5" w:semiHidden="1" w:unhideWhenUsed="1"/>
-    <w:lsdException w:name="Message Header" w:semiHidden="1" w:unhideWhenUsed="1"/>
-    <w:lsdException w:name="Subtitle" w:uiPriority="11" w:qFormat="1"/>
-    <w:lsdException w:name="Salutation" w:semiHidden="1" w:unhideWhenUsed="1"/>
-    <w:lsdException w:name="Date" w:semiHidden="1" w:unhideWhenUsed="1"/>
-    <w:lsdException w:name="Body Text First Indent" w:semiHidden="1" w:unhideWhenUsed="1"/>
-    <w:lsdException w:name="Body Text First Indent 2" w:semiHidden="1" w:unhideWhenUsed="1"/>
-    <w:lsdException w:name="Note Heading" w:semiHidden="1" w:unhideWhenUsed="1"/>
-    <w:lsdException w:name="Body Text 2" w:semiHidden="1" w:unhideWhenUsed="1"/>
-    <w:lsdException w:name="Body Text 3" w:semiHidden="1" w:unhideWhenUsed="1"/>
-    <w:lsdException w:name="Body Text Indent 2" w:semiHidden="1" w:unhideWhenUsed="1"/>
-    <w:lsdException w:name="Body Text Indent 3" w:semiHidden="1" w:unhideWhenUsed="1"/>
-    <w:lsdException w:name="Block Text" w:semiHidden="1" w:unhideWhenUsed="1"/>
-    <w:lsdException w:name="Hyperlink" w:semiHidden="1" w:unhideWhenUsed="1"/>
-    <w:lsdException w:name="FollowedHyperlink" w:semiHidden="1" w:unhideWhenUsed="1"/>
-    <w:lsdException w:name="Strong" w:uiPriority="22" w:qFormat="1"/>
-    <w:lsdException w:name="Emphasis" w:uiPriority="20" w:qFormat="1"/>
-    <w:lsdException w:name="Document Map" w:semiHidden="1" w:unhideWhenUsed="1"/>
-    <w:lsdException w:name="Plain Text" w:semiHidden="1" w:unhideWhenUsed="1"/>
-    <w:lsdException w:name="E-mail Signature" w:semiHidden="1" w:unhideWhenUsed="1"/>
-    <w:lsdException w:name="HTML Top of Form" w:semiHidden="1" w:unhideWhenUsed="1"/>
-    <w:lsdException w:name="HTML Bottom of Form" w:semiHidden="1" w:unhideWhenUsed="1"/>
-    <w:lsdException w:name="Normal (Web)" w:semiHidden="1" w:unhideWhenUsed="1"/>
-    <w:lsdException w:name="HTML Acronym" w:semiHidden="1" w:unhideWhenUsed="1"/>
-    <w:lsdException w:name="HTML Address" w:semiHidden="1" w:unhideWhenUsed="1"/>
-    <w:lsdException w:name="HTML Cite" w:semiHidden="1" w:unhideWhenUsed="1"/>
-    <w:lsdException w:name="HTML Code" w:semiHidden="1" w:unhideWhenUsed="1"/>
-    <w:lsdException w:name="HTML Definition" w:semiHidden="1" w:unhideWhenUsed="1"/>
-    <w:lsdException w:name="HTML Keyboard" w:semiHidden="1" w:unhideWhenUsed="1"/>
-    <w:lsdException w:name="HTML Preformatted" w:semiHidden="1" w:unhideWhenUsed="1"/>
-    <w:lsdException w:name="HTML Sample" w:semiHidden="1" w:unhideWhenUsed="1"/>
-    <w:lsdException w:name="HTML Typewriter" w:semiHidden="1" w:unhideWhenUsed="1"/>
-    <w:lsdException w:name="HTML Variable" w:semiHidden="1" w:unhideWhenUsed="1"/>
-    <w:lsdException w:name="Normal Table" w:semiHidden="1" w:unhideWhenUsed="1"/>
-    <w:lsdException w:name="annotation subject" w:semiHidden="1" w:unhideWhenUsed="1"/>
-    <w:lsdException w:name="No List" w:semiHidden="1" w:unhideWhenUsed="1"/>
-    <w:lsdException w:name="Outline List 1" w:semiHidden="1" w:unhideWhenUsed="1"/>
-    <w:lsdException w:name="Outline List 2" w:semiHidden="1" w:unhideWhenUsed="1"/>
-    <w:lsdException w:name="Outline List 3" w:semiHidden="1" w:unhideWhenUsed="1"/>
-    <w:lsdException w:name="Table Simple 1" w:semiHidden="1" w:unhideWhenUsed="1"/>
-    <w:lsdException w:name="Table Simple 2" w:semiHidden="1" w:unhideWhenUsed="1"/>
-    <w:lsdException w:name="Table Simple 3" w:semiHidden="1" w:unhideWhenUsed="1"/>
-    <w:lsdException w:name="Table Classic 1" w:semiHidden="1" w:unhideWhenUsed="1"/>
-    <w:lsdException w:name="Table Classic 2" w:semiHidden="1" w:unhideWhenUsed="1"/>
-    <w:lsdException w:name="Table Classic 3" w:semiHidden="1" w:unhideWhenUsed="1"/>
-    <w:lsdException w:name="Table Classic 4" w:semiHidden="1" w:unhideWhenUsed="1"/>
-    <w:lsdException w:name="Table Colorful 1" w:semiHidden="1" w:unhideWhenUsed="1"/>
-    <w:lsdException w:name="Table Colorful 2" w:semiHidden="1" w:unhideWhenUsed="1"/>
-    <w:lsdException w:name="Table Colorful 3" w:semiHidden="1" w:unhideWhenUsed="1"/>
-    <w:lsdException w:name="Table Columns 1" w:semiHidden="1" w:unhideWhenUsed="1"/>
-    <w:lsdException w:name="Table Columns 2" w:semiHidden="1" w:unhideWhenUsed="1"/>
-    <w:lsdException w:name="Table Columns 3" w:semiHidden="1" w:unhideWhenUsed="1"/>
-    <w:lsdException w:name="Table Columns 4" w:semiHidden="1" w:unhideWhenUsed="1"/>
-    <w:lsdException w:name="Table Columns 5" w:semiHidden="1" w:unhideWhenUsed="1"/>
-    <w:lsdException w:name="Table Grid 1" w:semiHidden="1" w:unhideWhenUsed="1"/>
-    <w:lsdException w:name="Table Grid 2" w:semiHidden="1" w:unhideWhenUsed="1"/>
-    <w:lsdException w:name="Table Grid 3" w:semiHidden="1" w:unhideWhenUsed="1"/>
-    <w:lsdException w:name="Table Grid 4" w:semiHidden="1" w:unhideWhenUsed="1"/>
-    <w:lsdException w:name="Table Grid 5" w:semiHidden="1" w:unhideWhenUsed="1"/>
-    <w:lsdException w:name="Table Grid 6" w:semiHidden="1" w:unhideWhenUsed="1"/>
-    <w:lsdException w:name="Table Grid 7" w:semiHidden="1" w:unhideWhenUsed="1"/>
-    <w:lsdException w:name="Table Grid 8" w:semiHidden="1" w:unhideWhenUsed="1"/>
-    <w:lsdException w:name="Table List 1" w:semiHidden="1" w:unhideWhenUsed="1"/>
-    <w:lsdException w:name="Table List 2" w:semiHidden="1" w:unhideWhenUsed="1"/>
-    <w:lsdException w:name="Table List 3" w:semiHidden="1" w:unhideWhenUsed="1"/>
-    <w:lsdException w:name="Table List 4" w:semiHidden="1" w:unhideWhenUsed="1"/>
-    <w:lsdException w:name="Table List 5" w:semiHidden="1" w:unhideWhenUsed="1"/>
-    <w:lsdException w:name="Table List 6" w:semiHidden="1" w:unhideWhenUsed="1"/>
-    <w:lsdException w:name="Table List 7" w:semiHidden="1" w:unhideWhenUsed="1"/>
-    <w:lsdException w:name="Table List 8" w:semiHidden="1" w:unhideWhenUsed="1"/>
-    <w:lsdException w:name="Table 3D effects 1" w:semiHidden="1" w:unhideWhenUsed="1"/>
-    <w:lsdException w:name="Table 3D effects 2" w:semiHidden="1" w:unhideWhenUsed="1"/>
-    <w:lsdException w:name="Table 3D effects 3" w:semiHidden="1" w:unhideWhenUsed="1"/>
-    <w:lsdException w:name="Table Contemporary" w:semiHidden="1" w:unhideWhenUsed="1"/>
-    <w:lsdException w:name="Table Elegant" w:semiHidden="1" w:unhideWhenUsed="1"/>
-    <w:lsdException w:name="Table Professional" w:semiHidden="1" w:unhideWhenUsed="1"/>
-    <w:lsdException w:name="Table Subtle 1" w:semiHidden="1" w:unhideWhenUsed="1"/>
-    <w:lsdException w:name="Table Subtle 2" w:semiHidden="1" w:unhideWhenUsed="1"/>
-    <w:lsdException w:name="Table Web 1" w:semiHidden="1" w:unhideWhenUsed="1"/>
-    <w:lsdException w:name="Table Web 2" w:semiHidden="1" w:unhideWhenUsed="1"/>
-    <w:lsdException w:name="Table Web 3" w:semiHidden="1" w:unhideWhenUsed="1"/>
-    <w:lsdException w:name="Balloon Text" w:semiHidden="1" w:unhideWhenUsed="1"/>
-    <w:lsdException w:name="Table Grid" w:uiPriority="59"/>
-    <w:lsdException w:name="Table Theme" w:semiHidden="1" w:unhideWhenUsed="1"/>
-    <w:lsdException w:name="Note Level 1" w:semiHidden="1" w:unhideWhenUsed="1"/>
-    <w:lsdException w:name="Note Level 2" w:semiHidden="1" w:unhideWhenUsed="1"/>
-    <w:lsdException w:name="Note Level 3" w:semiHidden="1" w:unhideWhenUsed="1"/>
-    <w:lsdException w:name="Note Level 4" w:semiHidden="1" w:unhideWhenUsed="1"/>
-    <w:lsdException w:name="Note Level 5" w:semiHidden="1" w:unhideWhenUsed="1"/>
-    <w:lsdException w:name="Note Level 6" w:semiHidden="1" w:unhideWhenUsed="1"/>
-    <w:lsdException w:name="Note Level 7" w:semiHidden="1" w:unhideWhenUsed="1"/>
-    <w:lsdException w:name="Note Level 8" w:semiHidden="1" w:unhideWhenUsed="1"/>
-    <w:lsdException w:name="Note Level 9" w:semiHidden="1" w:unhideWhenUsed="1"/>
-    <w:lsdException w:name="Placeholder Text" w:semiHidden="1"/>
-    <w:lsdException w:name="No Spacing" w:uiPriority="1" w:qFormat="1"/>
-    <w:lsdException w:name="Light Shading" w:uiPriority="60"/>
-    <w:lsdException w:name="Light List" w:uiPriority="61"/>
-    <w:lsdException w:name="Light Grid" w:uiPriority="62"/>
-    <w:lsdException w:name="Medium Shading 1" w:uiPriority="63"/>
-    <w:lsdException w:name="Medium Shading 2" w:uiPriority="64"/>
-    <w:lsdException w:name="Medium List 1" w:uiPriority="65"/>
-    <w:lsdException w:name="Medium List 2" w:uiPriority="66"/>
-    <w:lsdException w:name="Medium Grid 1" w:uiPriority="67"/>
-    <w:lsdException w:name="Medium Grid 2" w:uiPriority="68"/>
-    <w:lsdException w:name="Medium Grid 3" w:uiPriority="69"/>
-    <w:lsdException w:name="Dark List" w:uiPriority="70"/>
-    <w:lsdException w:name="Colorful Shading" w:uiPriority="71"/>
-    <w:lsdException w:name="Colorful List" w:uiPriority="72"/>
-    <w:lsdException w:name="Colorful Grid" w:uiPriority="73"/>
-    <w:lsdException w:name="Light Shading Accent 1" w:uiPriority="60"/>
-    <w:lsdException w:name="Light List Accent 1" w:uiPriority="61"/>
-    <w:lsdException w:name="Light Grid Accent 1" w:uiPriority="62"/>
-    <w:lsdException w:name="Medium Shading 1 Accent 1" w:uiPriority="63"/>
-    <w:lsdException w:name="Medium Shading 2 Accent 1" w:uiPriority="64"/>
-    <w:lsdException w:name="Medium List 1 Accent 1" w:uiPriority="65"/>
-    <w:lsdException w:name="Revision" w:semiHidden="1"/>
-    <w:lsdException w:name="List Paragraph" w:uiPriority="34" w:qFormat="1"/>
-    <w:lsdException w:name="Quote" w:uiPriority="29" w:qFormat="1"/>
-    <w:lsdException w:name="Intense Quote" w:uiPriority="30" w:qFormat="1"/>
-    <w:lsdException w:name="Medium List 2 Accent 1" w:uiPriority="66"/>
-    <w:lsdException w:name="Medium Grid 1 Accent 1" w:uiPriority="67"/>
-    <w:lsdException w:name="Medium Grid 2 Accent 1" w:uiPriority="68"/>
-    <w:lsdException w:name="Medium Grid 3 Accent 1" w:uiPriority="69"/>
-    <w:lsdException w:name="Dark List Accent 1" w:uiPriority="70"/>
-    <w:lsdException w:name="Colorful Shading Accent 1" w:uiPriority="71"/>
-    <w:lsdException w:name="Colorful List Accent 1" w:uiPriority="72"/>
-    <w:lsdException w:name="Colorful Grid Accent 1" w:uiPriority="73"/>
-    <w:lsdException w:name="Light Shading Accent 2" w:uiPriority="60"/>
-    <w:lsdException w:name="Light List Accent 2" w:uiPriority="61"/>
-    <w:lsdException w:name="Light Grid Accent 2" w:uiPriority="62"/>
-    <w:lsdException w:name="Medium Shading 1 Accent 2" w:uiPriority="63"/>
-    <w:lsdException w:name="Medium Shading 2 Accent 2" w:uiPriority="64"/>
-    <w:lsdException w:name="Medium List 1 Accent 2" w:uiPriority="65"/>
-    <w:lsdException w:name="Medium List 2 Accent 2" w:uiPriority="66"/>
-    <w:lsdException w:name="Medium Grid 1 Accent 2" w:uiPriority="67"/>
-    <w:lsdException w:name="Medium Grid 2 Accent 2" w:uiPriority="68"/>
-    <w:lsdException w:name="Medium Grid 3 Accent 2" w:uiPriority="69"/>
-    <w:lsdException w:name="Dark List Accent 2" w:uiPriority="70"/>
-    <w:lsdException w:name="Colorful Shading Accent 2" w:uiPriority="71"/>
-    <w:lsdException w:name="Colorful List Accent 2" w:uiPriority="72"/>
-    <w:lsdException w:name="Colorful Grid Accent 2" w:uiPriority="73"/>
-    <w:lsdException w:name="Light Shading Accent 3" w:uiPriority="60"/>
-    <w:lsdException w:name="Light List Accent 3" w:uiPriority="61"/>
-    <w:lsdException w:name="Light Grid Accent 3" w:uiPriority="62"/>
-    <w:lsdException w:name="Medium Shading 1 Accent 3" w:uiPriority="63"/>
-    <w:lsdException w:name="Medium Shading 2 Accent 3" w:uiPriority="64"/>
-    <w:lsdException w:name="Medium List 1 Accent 3" w:uiPriority="65"/>
-    <w:lsdException w:name="Medium List 2 Accent 3" w:uiPriority="66"/>
-    <w:lsdException w:name="Medium Grid 1 Accent 3" w:uiPriority="67"/>
-    <w:lsdException w:name="Medium Grid 2 Accent 3" w:uiPriority="68"/>
-    <w:lsdException w:name="Medium Grid 3 Accent 3" w:uiPriority="69"/>
-    <w:lsdException w:name="Dark List Accent 3" w:uiPriority="70"/>
-    <w:lsdException w:name="Colorful Shading Accent 3" w:uiPriority="71"/>
-    <w:lsdException w:name="Colorful List Accent 3" w:uiPriority="72"/>
-    <w:lsdException w:name="Colorful Grid Accent 3" w:uiPriority="73"/>
-    <w:lsdException w:name="Light Shading Accent 4" w:uiPriority="60"/>
-    <w:lsdException w:name="Light List Accent 4" w:uiPriority="61"/>
-    <w:lsdException w:name="Light Grid Accent 4" w:uiPriority="62"/>
-    <w:lsdException w:name="Medium Shading 1 Accent 4" w:uiPriority="63"/>
-    <w:lsdException w:name="Medium Shading 2 Accent 4" w:uiPriority="64"/>
-    <w:lsdException w:name="Medium List 1 Accent 4" w:uiPriority="65"/>
-    <w:lsdException w:name="Medium List 2 Accent 4" w:uiPriority="66"/>
-    <w:lsdException w:name="Medium Grid 1 Accent 4" w:uiPriority="67"/>
-    <w:lsdException w:name="Medium Grid 2 Accent 4" w:uiPriority="68"/>
-    <w:lsdException w:name="Medium Grid 3 Accent 4" w:uiPriority="69"/>
-    <w:lsdException w:name="Dark List Accent 4" w:uiPriority="70"/>
-    <w:lsdException w:name="Colorful Shading Accent 4" w:uiPriority="71"/>
-    <w:lsdException w:name="Colorful List Accent 4" w:uiPriority="72"/>
-    <w:lsdException w:name="Colorful Grid Accent 4" w:uiPriority="73"/>
-    <w:lsdException w:name="Light Shading Accent 5" w:uiPriority="60"/>
-    <w:lsdException w:name="Light List Accent 5" w:uiPriority="61"/>
-    <w:lsdException w:name="Light Grid Accent 5" w:uiPriority="62"/>
-    <w:lsdException w:name="Medium Shading 1 Accent 5" w:uiPriority="63"/>
-    <w:lsdException w:name="Medium Shading 2 Accent 5" w:uiPriority="64"/>
-    <w:lsdException w:name="Medium List 1 Accent 5" w:uiPriority="65"/>
-    <w:lsdException w:name="Medium List 2 Accent 5" w:uiPriority="66"/>
-    <w:lsdException w:name="Medium Grid 1 Accent 5" w:uiPriority="67"/>
-    <w:lsdException w:name="Medium Grid 2 Accent 5" w:uiPriority="68"/>
-    <w:lsdException w:name="Medium Grid 3 Accent 5" w:uiPriority="69"/>
-    <w:lsdException w:name="Dark List Accent 5" w:uiPriority="70"/>
-    <w:lsdException w:name="Colorful Shading Accent 5" w:uiPriority="71"/>
-    <w:lsdException w:name="Colorful List Accent 5" w:uiPriority="72"/>
-    <w:lsdException w:name="Colorful Grid Accent 5" w:uiPriority="73"/>
-    <w:lsdException w:name="Light Shading Accent 6" w:uiPriority="60"/>
-    <w:lsdException w:name="Light List Accent 6" w:uiPriority="61"/>
-    <w:lsdException w:name="Light Grid Accent 6" w:uiPriority="62"/>
-    <w:lsdException w:name="Medium Shading 1 Accent 6" w:uiPriority="63"/>
-    <w:lsdException w:name="Medium Shading 2 Accent 6" w:uiPriority="64"/>
-    <w:lsdException w:name="Medium List 1 Accent 6" w:uiPriority="65"/>
-    <w:lsdException w:name="Medium List 2 Accent 6" w:uiPriority="66"/>
-    <w:lsdException w:name="Medium Grid 1 Accent 6" w:uiPriority="67"/>
-    <w:lsdException w:name="Medium Grid 2 Accent 6" w:uiPriority="68"/>
-    <w:lsdException w:name="Medium Grid 3 Accent 6" w:uiPriority="69"/>
-    <w:lsdException w:name="Dark List Accent 6" w:uiPriority="70"/>
-    <w:lsdException w:name="Colorful Shading Accent 6" w:uiPriority="71"/>
-    <w:lsdException w:name="Colorful List Accent 6" w:uiPriority="72"/>
-    <w:lsdException w:name="Colorful Grid Accent 6" w:uiPriority="73"/>
-    <w:lsdException w:name="Subtle Emphasis" w:uiPriority="19" w:qFormat="1"/>
-    <w:lsdException w:name="Intense Emphasis" w:uiPriority="21" w:qFormat="1"/>
-    <w:lsdException w:name="Subtle Reference" w:uiPriority="31" w:qFormat="1"/>
-    <w:lsdException w:name="Intense Reference" w:uiPriority="32" w:qFormat="1"/>
-    <w:lsdException w:name="Book Title" w:uiPriority="33" w:qFormat="1"/>
-    <w:lsdException w:name="Bibliography" w:semiHidden="1" w:uiPriority="37" w:unhideWhenUsed="1"/>
-    <w:lsdException w:name="TOC Heading" w:semiHidden="1" w:uiPriority="39" w:unhideWhenUsed="1" w:qFormat="1"/>
-    <w:lsdException w:name="Plain Table 1" w:uiPriority="41"/>
-    <w:lsdException w:name="Plain Table 2" w:uiPriority="42"/>
-    <w:lsdException w:name="Plain Table 3" w:uiPriority="43"/>
-    <w:lsdException w:name="Plain Table 4" w:uiPriority="44"/>
-    <w:lsdException w:name="Plain Table 5" w:uiPriority="45"/>
-    <w:lsdException w:name="Grid Table Light" w:uiPriority="40"/>
-    <w:lsdException w:name="Grid Table 1 Light" w:uiPriority="46"/>
-    <w:lsdException w:name="Grid Table 2" w:uiPriority="47"/>
-    <w:lsdException w:name="Grid Table 3" w:uiPriority="48"/>
-    <w:lsdException w:name="Grid Table 4" w:uiPriority="49"/>
-    <w:lsdException w:name="Grid Table 5 Dark" w:uiPriority="50"/>
-    <w:lsdException w:name="Grid Table 6 Colorful" w:uiPriority="51"/>
-    <w:lsdException w:name="Grid Table 7 Colorful" w:uiPriority="52"/>
-    <w:lsdException w:name="Grid Table 1 Light Accent 1" w:uiPriority="46"/>
-    <w:lsdException w:name="Grid Table 2 Accent 1" w:uiPriority="47"/>
-    <w:lsdException w:name="Grid Table 3 Accent 1" w:uiPriority="48"/>
-    <w:lsdException w:name="Grid Table 4 Accent 1" w:uiPriority="49"/>
-    <w:lsdException w:name="Grid Table 5 Dark Accent 1" w:uiPriority="50"/>
-    <w:lsdException w:name="Grid Table 6 Colorful Accent 1" w:uiPriority="51"/>
-    <w:lsdException w:name="Grid Table 7 Colorful Accent 1" w:uiPriority="52"/>
-    <w:lsdException w:name="Grid Table 1 Light Accent 2" w:uiPriority="46"/>
-    <w:lsdException w:name="Grid Table 2 Accent 2" w:uiPriority="47"/>
-    <w:lsdException w:name="Grid Table 3 Accent 2" w:uiPriority="48"/>
-    <w:lsdException w:name="Grid Table 4 Accent 2" w:uiPriority="49"/>
-    <w:lsdException w:name="Grid Table 5 Dark Accent 2" w:uiPriority="50"/>
-    <w:lsdException w:name="Grid Table 6 Colorful Accent 2" w:uiPriority="51"/>
-    <w:lsdException w:name="Grid Table 7 Colorful Accent 2" w:uiPriority="52"/>
-    <w:lsdException w:name="Grid Table 1 Light Accent 3" w:uiPriority="46"/>
-    <w:lsdException w:name="Grid Table 2 Accent 3" w:uiPriority="47"/>
-    <w:lsdException w:name="Grid Table 3 Accent 3" w:uiPriority="48"/>
-    <w:lsdException w:name="Grid Table 4 Accent 3" w:uiPriority="49"/>
-    <w:lsdException w:name="Grid Table 5 Dark Accent 3" w:uiPriority="50"/>
-    <w:lsdException w:name="Grid Table 6 Colorful Accent 3" w:uiPriority="51"/>
-    <w:lsdException w:name="Grid Table 7 Colorful Accent 3" w:uiPriority="52"/>
-    <w:lsdException w:name="Grid Table 1 Light Accent 4" w:uiPriority="46"/>
-    <w:lsdException w:name="Grid Table 2 Accent 4" w:uiPriority="47"/>
-    <w:lsdException w:name="Grid Table 3 Accent 4" w:uiPriority="48"/>
-    <w:lsdException w:name="Grid Table 4 Accent 4" w:uiPriority="49"/>
-    <w:lsdException w:name="Grid Table 5 Dark Accent 4" w:uiPriority="50"/>
-    <w:lsdException w:name="Grid Table 6 Colorful Accent 4" w:uiPriority="51"/>
-    <w:lsdException w:name="Grid Table 7 Colorful Accent 4" w:uiPriority="52"/>
-    <w:lsdException w:name="Grid Table 1 Light Accent 5" w:uiPriority="46"/>
-    <w:lsdException w:name="Grid Table 2 Accent 5" w:uiPriority="47"/>
-    <w:lsdException w:name="Grid Table 3 Accent 5" w:uiPriority="48"/>
-    <w:lsdException w:name="Grid Table 4 Accent 5" w:uiPriority="49"/>
-    <w:lsdException w:name="Grid Table 5 Dark Accent 5" w:uiPriority="50"/>
-    <w:lsdException w:name="Grid Table 6 Colorful Accent 5" w:uiPriority="51"/>
-    <w:lsdException w:name="Grid Table 7 Colorful Accent 5" w:uiPriority="52"/>
-    <w:lsdException w:name="Grid Table 1 Light Accent 6" w:uiPriority="46"/>
-    <w:lsdException w:name="Grid Table 2 Accent 6" w:uiPriority="47"/>
-    <w:lsdException w:name="Grid Table 3 Accent 6" w:uiPriority="48"/>
-    <w:lsdException w:name="Grid Table 4 Accent 6" w:uiPriority="49"/>
-    <w:lsdException w:name="Grid Table 5 Dark Accent 6" w:uiPriority="50"/>
-    <w:lsdException w:name="Grid Table 6 Colorful Accent 6" w:uiPriority="51"/>
-    <w:lsdException w:name="Grid Table 7 Colorful Accent 6" w:uiPriority="52"/>
-    <w:lsdException w:name="List Table 1 Light" w:uiPriority="46"/>
-    <w:lsdException w:name="List Table 2" w:uiPriority="47"/>
-    <w:lsdException w:name="List Table 3" w:uiPriority="48"/>
-    <w:lsdException w:name="List Table 4" w:uiPriority="49"/>
-    <w:lsdException w:name="List Table 5 Dark" w:uiPriority="50"/>
-    <w:lsdException w:name="List Table 6 Colorful" w:uiPriority="51"/>
-    <w:lsdException w:name="List Table 7 Colorful" w:uiPriority="52"/>
-    <w:lsdException w:name="List Table 1 Light Accent 1" w:uiPriority="46"/>
-    <w:lsdException w:name="List Table 2 Accent 1" w:uiPriority="47"/>
-    <w:lsdException w:name="List Table 3 Accent 1" w:uiPriority="48"/>
-    <w:lsdException w:name="List Table 4 Accent 1" w:uiPriority="49"/>
-    <w:lsdException w:name="List Table 5 Dark Accent 1" w:uiPriority="50"/>
-    <w:lsdException w:name="List Table 6 Colorful Accent 1" w:uiPriority="51"/>
-    <w:lsdException w:name="List Table 7 Colorful Accent 1" w:uiPriority="52"/>
-    <w:lsdException w:name="List Table 1 Light Accent 2" w:uiPriority="46"/>
-    <w:lsdException w:name="List Table 2 Accent 2" w:uiPriority="47"/>
-    <w:lsdException w:name="List Table 3 Accent 2" w:uiPriority="48"/>
-    <w:lsdException w:name="List Table 4 Accent 2" w:uiPriority="49"/>
-    <w:lsdException w:name="List Table 5 Dark Accent 2" w:uiPriority="50"/>
-    <w:lsdException w:name="List Table 6 Colorful Accent 2" w:uiPriority="51"/>
-    <w:lsdException w:name="List Table 7 Colorful Accent 2" w:uiPriority="52"/>
-    <w:lsdException w:name="List Table 1 Light Accent 3" w:uiPriority="46"/>
-    <w:lsdException w:name="List Table 2 Accent 3" w:uiPriority="47"/>
-    <w:lsdException w:name="List Table 3 Accent 3" w:uiPriority="48"/>
-    <w:lsdException w:name="List Table 4 Accent 3" w:uiPriority="49"/>
-    <w:lsdException w:name="List Table 5 Dark Accent 3" w:uiPriority="50"/>
-    <w:lsdException w:name="List Table 6 Colorful Accent 3" w:uiPriority="51"/>
-    <w:lsdException w:name="List Table 7 Colorful Accent 3" w:uiPriority="52"/>
-    <w:lsdException w:name="List Table 1 Light Accent 4" w:uiPriority="46"/>
-    <w:lsdException w:name="List Table 2 Accent 4" w:uiPriority="47"/>
-    <w:lsdException w:name="List Table 3 Accent 4" w:uiPriority="48"/>
-    <w:lsdException w:name="List Table 4 Accent 4" w:uiPriority="49"/>
-    <w:lsdException w:name="List Table 5 Dark Accent 4" w:uiPriority="50"/>
-    <w:lsdException w:name="List Table 6 Colorful Accent 4" w:uiPriority="51"/>
-    <w:lsdException w:name="List Table 7 Colorful Accent 4" w:uiPriority="52"/>
-    <w:lsdException w:name="List Table 1 Light Accent 5" w:uiPriority="46"/>
-    <w:lsdException w:name="List Table 2 Accent 5" w:uiPriority="47"/>
-    <w:lsdException w:name="List Table 3 Accent 5" w:uiPriority="48"/>
-    <w:lsdException w:name="List Table 4 Accent 5" w:uiPriority="49"/>
-    <w:lsdException w:name="List Table 5 Dark Accent 5" w:uiPriority="50"/>
-    <w:lsdException w:name="List Table 6 Colorful Accent 5" w:uiPriority="51"/>
-    <w:lsdException w:name="List Table 7 Colorful Accent 5" w:uiPriority="52"/>
-    <w:lsdException w:name="List Table 1 Light Accent 6" w:uiPriority="46"/>
-    <w:lsdException w:name="List Table 2 Accent 6" w:uiPriority="47"/>
-    <w:lsdException w:name="List Table 3 Accent 6" w:uiPriority="48"/>
-    <w:lsdException w:name="List Table 4 Accent 6" w:uiPriority="49"/>
-    <w:lsdException w:name="List Table 5 Dark Accent 6" w:uiPriority="50"/>
-    <w:lsdException w:name="List Table 6 Colorful Accent 6" w:uiPriority="51"/>
-    <w:lsdException w:name="List Table 7 Colorful Accent 6" w:uiPriority="52"/>
+  <w:latentStyles w:defLockedState="0" w:defUIPriority="99" w:defSemiHidden="1" w:defUnhideWhenUsed="1" w:defQFormat="0" w:count="276">
+    <w:lsdException w:name="Normal" w:semiHidden="0" w:uiPriority="0" w:unhideWhenUsed="0" w:qFormat="1"/>
+    <w:lsdException w:name="heading 1" w:semiHidden="0" w:uiPriority="0" w:unhideWhenUsed="0" w:qFormat="1"/>
+    <w:lsdException w:name="heading 2" w:semiHidden="0" w:uiPriority="9" w:unhideWhenUsed="0" w:qFormat="1"/>
+    <w:lsdException w:name="heading 3" w:semiHidden="0" w:uiPriority="0" w:unhideWhenUsed="0" w:qFormat="1"/>
+    <w:lsdException w:name="heading 4" w:uiPriority="9" w:qFormat="1"/>
+    <w:lsdException w:name="heading 5" w:uiPriority="9" w:qFormat="1"/>
+    <w:lsdException w:name="heading 6" w:uiPriority="9" w:qFormat="1"/>
+    <w:lsdException w:name="heading 7" w:uiPriority="9" w:qFormat="1"/>
+    <w:lsdException w:name="heading 8" w:uiPriority="9" w:qFormat="1"/>
+    <w:lsdException w:name="heading 9" w:uiPriority="9" w:qFormat="1"/>
+    <w:lsdException w:name="toc 1" w:uiPriority="39" w:qFormat="1"/>
+    <w:lsdException w:name="toc 2" w:uiPriority="39" w:qFormat="1"/>
+    <w:lsdException w:name="toc 3" w:uiPriority="39" w:qFormat="1"/>
+    <w:lsdException w:name="toc 4" w:uiPriority="39"/>
+    <w:lsdException w:name="toc 5" w:uiPriority="39"/>
+    <w:lsdException w:name="toc 6" w:uiPriority="39"/>
+    <w:lsdException w:name="toc 7" w:uiPriority="39"/>
+    <w:lsdException w:name="toc 8" w:uiPriority="39"/>
+    <w:lsdException w:name="toc 9" w:uiPriority="39"/>
+    <w:lsdException w:name="caption" w:uiPriority="35" w:qFormat="1"/>
+    <w:lsdException w:name="Title" w:semiHidden="0" w:uiPriority="10" w:unhideWhenUsed="0" w:qFormat="1"/>
+    <w:lsdException w:name="Default Paragraph Font" w:uiPriority="1"/>
+    <w:lsdException w:name="Subtitle" w:semiHidden="0" w:uiPriority="11" w:unhideWhenUsed="0" w:qFormat="1"/>
+    <w:lsdException w:name="Strong" w:semiHidden="0" w:uiPriority="22" w:unhideWhenUsed="0" w:qFormat="1"/>
+    <w:lsdException w:name="Emphasis" w:semiHidden="0" w:uiPriority="20" w:unhideWhenUsed="0" w:qFormat="1"/>
+    <w:lsdException w:name="Table Grid" w:semiHidden="0" w:uiPriority="59" w:unhideWhenUsed="0"/>
+    <w:lsdException w:name="Placeholder Text" w:unhideWhenUsed="0"/>
+    <w:lsdException w:name="No Spacing" w:semiHidden="0" w:uiPriority="1" w:unhideWhenUsed="0" w:qFormat="1"/>
+    <w:lsdException w:name="Light Shading" w:semiHidden="0" w:uiPriority="60" w:unhideWhenUsed="0"/>
+    <w:lsdException w:name="Light List" w:semiHidden="0" w:uiPriority="61" w:unhideWhenUsed="0"/>
+    <w:lsdException w:name="Light Grid" w:semiHidden="0" w:uiPriority="62" w:unhideWhenUsed="0"/>
+    <w:lsdException w:name="Medium Shading 1" w:semiHidden="0" w:uiPriority="63" w:unhideWhenUsed="0"/>
+    <w:lsdException w:name="Medium Shading 2" w:semiHidden="0" w:uiPriority="64" w:unhideWhenUsed="0"/>
+    <w:lsdException w:name="Medium List 1" w:semiHidden="0" w:uiPriority="65" w:unhideWhenUsed="0"/>
+    <w:lsdException w:name="Medium List 2" w:semiHidden="0" w:uiPriority="66" w:unhideWhenUsed="0"/>
+    <w:lsdException w:name="Medium Grid 1" w:semiHidden="0" w:uiPriority="67" w:unhideWhenUsed="0"/>
+    <w:lsdException w:name="Medium Grid 2" w:semiHidden="0" w:uiPriority="68" w:unhideWhenUsed="0"/>
+    <w:lsdException w:name="Medium Grid 3" w:semiHidden="0" w:uiPriority="69" w:unhideWhenUsed="0"/>
+    <w:lsdException w:name="Dark List" w:semiHidden="0" w:uiPriority="70" w:unhideWhenUsed="0"/>
+    <w:lsdException w:name="Colorful Shading" w:semiHidden="0" w:uiPriority="71" w:unhideWhenUsed="0"/>
+    <w:lsdException w:name="Colorful List" w:semiHidden="0" w:uiPriority="72" w:unhideWhenUsed="0"/>
+    <w:lsdException w:name="Colorful Grid" w:semiHidden="0" w:uiPriority="73" w:unhideWhenUsed="0"/>
+    <w:lsdException w:name="Light Shading Accent 1" w:semiHidden="0" w:uiPriority="60" w:unhideWhenUsed="0"/>
+    <w:lsdException w:name="Light List Accent 1" w:semiHidden="0" w:uiPriority="61" w:unhideWhenUsed="0"/>
+    <w:lsdException w:name="Light Grid Accent 1" w:semiHidden="0" w:uiPriority="62" w:unhideWhenUsed="0"/>
+    <w:lsdException w:name="Medium Shading 1 Accent 1" w:semiHidden="0" w:uiPriority="63" w:unhideWhenUsed="0"/>
+    <w:lsdException w:name="Medium Shading 2 Accent 1" w:semiHidden="0" w:uiPriority="64" w:unhideWhenUsed="0"/>
+    <w:lsdException w:name="Medium List 1 Accent 1" w:semiHidden="0" w:uiPriority="65" w:unhideWhenUsed="0"/>
+    <w:lsdException w:name="Revision" w:unhideWhenUsed="0"/>
+    <w:lsdException w:name="List Paragraph" w:semiHidden="0" w:uiPriority="34" w:unhideWhenUsed="0" w:qFormat="1"/>
+    <w:lsdException w:name="Quote" w:semiHidden="0" w:uiPriority="29" w:unhideWhenUsed="0" w:qFormat="1"/>
+    <w:lsdException w:name="Intense Quote" w:semiHidden="0" w:uiPriority="30" w:unhideWhenUsed="0" w:qFormat="1"/>
+    <w:lsdException w:name="Medium List 2 Accent 1" w:semiHidden="0" w:uiPriority="66" w:unhideWhenUsed="0"/>
+    <w:lsdException w:name="Medium Grid 1 Accent 1" w:semiHidden="0" w:uiPriority="67" w:unhideWhenUsed="0"/>
+    <w:lsdException w:name="Medium Grid 2 Accent 1" w:semiHidden="0" w:uiPriority="68" w:unhideWhenUsed="0"/>
+    <w:lsdException w:name="Medium Grid 3 Accent 1" w:semiHidden="0" w:uiPriority="69" w:unhideWhenUsed="0"/>
+    <w:lsdException w:name="Dark List Accent 1" w:semiHidden="0" w:uiPriority="70" w:unhideWhenUsed="0"/>
+    <w:lsdException w:name="Colorful Shading Accent 1" w:semiHidden="0" w:uiPriority="71" w:unhideWhenUsed="0"/>
+    <w:lsdException w:name="Colorful List Accent 1" w:semiHidden="0" w:uiPriority="72" w:unhideWhenUsed="0"/>
+    <w:lsdException w:name="Colorful Grid Accent 1" w:semiHidden="0" w:uiPriority="73" w:unhideWhenUsed="0"/>
+    <w:lsdException w:name="Light Shading Accent 2" w:semiHidden="0" w:uiPriority="60" w:unhideWhenUsed="0"/>
+    <w:lsdException w:name="Light List Accent 2" w:semiHidden="0" w:uiPriority="61" w:unhideWhenUsed="0"/>
+    <w:lsdException w:name="Light Grid Accent 2" w:semiHidden="0" w:uiPriority="62" w:unhideWhenUsed="0"/>
+    <w:lsdException w:name="Medium Shading 1 Accent 2" w:semiHidden="0" w:uiPriority="63" w:unhideWhenUsed="0"/>
+    <w:lsdException w:name="Medium Shading 2 Accent 2" w:semiHidden="0" w:uiPriority="64" w:unhideWhenUsed="0"/>
+    <w:lsdException w:name="Medium List 1 Accent 2" w:semiHidden="0" w:uiPriority="65" w:unhideWhenUsed="0"/>
+    <w:lsdException w:name="Medium List 2 Accent 2" w:semiHidden="0" w:uiPriority="66" w:unhideWhenUsed="0"/>
+    <w:lsdException w:name="Medium Grid 1 Accent 2" w:semiHidden="0" w:uiPriority="67" w:unhideWhenUsed="0"/>
+    <w:lsdException w:name="Medium Grid 2 Accent 2" w:semiHidden="0" w:uiPriority="68" w:unhideWhenUsed="0"/>
+    <w:lsdException w:name="Medium Grid 3 Accent 2" w:semiHidden="0" w:uiPriority="69" w:unhideWhenUsed="0"/>
+    <w:lsdException w:name="Dark List Accent 2" w:semiHidden="0" w:uiPriority="70" w:unhideWhenUsed="0"/>
+    <w:lsdException w:name="Colorful Shading Accent 2" w:semiHidden="0" w:uiPriority="71" w:unhideWhenUsed="0"/>
+    <w:lsdException w:name="Colorful List Accent 2" w:semiHidden="0" w:uiPriority="72" w:unhideWhenUsed="0"/>
+    <w:lsdException w:name="Colorful Grid Accent 2" w:semiHidden="0" w:uiPriority="73" w:unhideWhenUsed="0"/>
+    <w:lsdException w:name="Light Shading Accent 3" w:semiHidden="0" w:uiPriority="60" w:unhideWhenUsed="0"/>
+    <w:lsdException w:name="Light List Accent 3" w:semiHidden="0" w:uiPriority="61" w:unhideWhenUsed="0"/>
+    <w:lsdException w:name="Light Grid Accent 3" w:semiHidden="0" w:uiPriority="62" w:unhideWhenUsed="0"/>
+    <w:lsdException w:name="Medium Shading 1 Accent 3" w:semiHidden="0" w:uiPriority="63" w:unhideWhenUsed="0"/>
+    <w:lsdException w:name="Medium Shading 2 Accent 3" w:semiHidden="0" w:uiPriority="64" w:unhideWhenUsed="0"/>
+    <w:lsdException w:name="Medium List 1 Accent 3" w:semiHidden="0" w:uiPriority="65" w:unhideWhenUsed="0"/>
+    <w:lsdException w:name="Medium List 2 Accent 3" w:semiHidden="0" w:uiPriority="66" w:unhideWhenUsed="0"/>
+    <w:lsdException w:name="Medium Grid 1 Accent 3" w:semiHidden="0" w:uiPriority="67" w:unhideWhenUsed="0"/>
+    <w:lsdException w:name="Medium Grid 2 Accent 3" w:semiHidden="0" w:uiPriority="68" w:unhideWhenUsed="0"/>
+    <w:lsdException w:name="Medium Grid 3 Accent 3" w:semiHidden="0" w:uiPriority="69" w:unhideWhenUsed="0"/>
+    <w:lsdException w:name="Dark List Accent 3" w:semiHidden="0" w:uiPriority="70" w:unhideWhenUsed="0"/>
+    <w:lsdException w:name="Colorful Shading Accent 3" w:semiHidden="0" w:uiPriority="71" w:unhideWhenUsed="0"/>
+    <w:lsdException w:name="Colorful List Accent 3" w:semiHidden="0" w:uiPriority="72" w:unhideWhenUsed="0"/>
+    <w:lsdException w:name="Colorful Grid Accent 3" w:semiHidden="0" w:uiPriority="73" w:unhideWhenUsed="0"/>
+    <w:lsdException w:name="Light Shading Accent 4" w:semiHidden="0" w:uiPriority="60" w:unhideWhenUsed="0"/>
+    <w:lsdException w:name="Light List Accent 4" w:semiHidden="0" w:uiPriority="61" w:unhideWhenUsed="0"/>
+    <w:lsdException w:name="Light Grid Accent 4" w:semiHidden="0" w:uiPriority="62" w:unhideWhenUsed="0"/>
+    <w:lsdException w:name="Medium Shading 1 Accent 4" w:semiHidden="0" w:uiPriority="63" w:unhideWhenUsed="0"/>
+    <w:lsdException w:name="Medium Shading 2 Accent 4" w:semiHidden="0" w:uiPriority="64" w:unhideWhenUsed="0"/>
+    <w:lsdException w:name="Medium List 1 Accent 4" w:semiHidden="0" w:uiPriority="65" w:unhideWhenUsed="0"/>
+    <w:lsdException w:name="Medium List 2 Accent 4" w:semiHidden="0" w:uiPriority="66" w:unhideWhenUsed="0"/>
+    <w:lsdException w:name="Medium Grid 1 Accent 4" w:semiHidden="0" w:uiPriority="67" w:unhideWhenUsed="0"/>
+    <w:lsdException w:name="Medium Grid 2 Accent 4" w:semiHidden="0" w:uiPriority="68" w:unhideWhenUsed="0"/>
+    <w:lsdException w:name="Medium Grid 3 Accent 4" w:semiHidden="0" w:uiPriority="69" w:unhideWhenUsed="0"/>
+    <w:lsdException w:name="Dark List Accent 4" w:semiHidden="0" w:uiPriority="70" w:unhideWhenUsed="0"/>
+    <w:lsdException w:name="Colorful Shading Accent 4" w:semiHidden="0" w:uiPriority="71" w:unhideWhenUsed="0"/>
+    <w:lsdException w:name="Colorful List Accent 4" w:semiHidden="0" w:uiPriority="72" w:unhideWhenUsed="0"/>
+    <w:lsdException w:name="Colorful Grid Accent 4" w:semiHidden="0" w:uiPriority="73" w:unhideWhenUsed="0"/>
+    <w:lsdException w:name="Light Shading Accent 5" w:semiHidden="0" w:uiPriority="60" w:unhideWhenUsed="0"/>
+    <w:lsdException w:name="Light List Accent 5" w:semiHidden="0" w:uiPriority="61" w:unhideWhenUsed="0"/>
+    <w:lsdException w:name="Light Grid Accent 5" w:semiHidden="0" w:uiPriority="62" w:unhideWhenUsed="0"/>
+    <w:lsdException w:name="Medium Shading 1 Accent 5" w:semiHidden="0" w:uiPriority="63" w:unhideWhenUsed="0"/>
+    <w:lsdException w:name="Medium Shading 2 Accent 5" w:semiHidden="0" w:uiPriority="64" w:unhideWhenUsed="0"/>
+    <w:lsdException w:name="Medium List 1 Accent 5" w:semiHidden="0" w:uiPriority="65" w:unhideWhenUsed="0"/>
+    <w:lsdException w:name="Medium List 2 Accent 5" w:semiHidden="0" w:uiPriority="66" w:unhideWhenUsed="0"/>
+    <w:lsdException w:name="Medium Grid 1 Accent 5" w:semiHidden="0" w:uiPriority="67" w:unhideWhenUsed="0"/>
+    <w:lsdException w:name="Medium Grid 2 Accent 5" w:semiHidden="0" w:uiPriority="68" w:unhideWhenUsed="0"/>
+    <w:lsdException w:name="Medium Grid 3 Accent 5" w:semiHidden="0" w:uiPriority="69" w:unhideWhenUsed="0"/>
+    <w:lsdException w:name="Dark List Accent 5" w:semiHidden="0" w:uiPriority="70" w:unhideWhenUsed="0"/>
+    <w:lsdException w:name="Colorful Shading Accent 5" w:semiHidden="0" w:uiPriority="71" w:unhideWhenUsed="0"/>
+    <w:lsdException w:name="Colorful List Accent 5" w:semiHidden="0" w:uiPriority="72" w:unhideWhenUsed="0"/>
+    <w:lsdException w:name="Colorful Grid Accent 5" w:semiHidden="0" w:uiPriority="73" w:unhideWhenUsed="0"/>
+    <w:lsdException w:name="Light Shading Accent 6" w:semiHidden="0" w:uiPriority="60" w:unhideWhenUsed="0"/>
+    <w:lsdException w:name="Light List Accent 6" w:semiHidden="0" w:uiPriority="61" w:unhideWhenUsed="0"/>
+    <w:lsdException w:name="Light Grid Accent 6" w:semiHidden="0" w:uiPriority="62" w:unhideWhenUsed="0"/>
+    <w:lsdException w:name="Medium Shading 1 Accent 6" w:semiHidden="0" w:uiPriority="63" w:unhideWhenUsed="0"/>
+    <w:lsdException w:name="Medium Shading 2 Accent 6" w:semiHidden="0" w:uiPriority="64" w:unhideWhenUsed="0"/>
+    <w:lsdException w:name="Medium List 1 Accent 6" w:semiHidden="0" w:uiPriority="65" w:unhideWhenUsed="0"/>
+    <w:lsdException w:name="Medium List 2 Accent 6" w:semiHidden="0" w:uiPriority="66" w:unhideWhenUsed="0"/>
+    <w:lsdException w:name="Medium Grid 1 Accent 6" w:semiHidden="0" w:uiPriority="67" w:unhideWhenUsed="0"/>
+    <w:lsdException w:name="Medium Grid 2 Accent 6" w:semiHidden="0" w:uiPriority="68" w:unhideWhenUsed="0"/>
+    <w:lsdException w:name="Medium Grid 3 Accent 6" w:semiHidden="0" w:uiPriority="69" w:unhideWhenUsed="0"/>
+    <w:lsdException w:name="Dark List Accent 6" w:semiHidden="0" w:uiPriority="70" w:unhideWhenUsed="0"/>
+    <w:lsdException w:name="Colorful Shading Accent 6" w:semiHidden="0" w:uiPriority="71" w:unhideWhenUsed="0"/>
+    <w:lsdException w:name="Colorful List Accent 6" w:semiHidden="0" w:uiPriority="72" w:unhideWhenUsed="0"/>
+    <w:lsdException w:name="Colorful Grid Accent 6" w:semiHidden="0" w:uiPriority="73" w:unhideWhenUsed="0"/>
+    <w:lsdException w:name="Subtle Emphasis" w:semiHidden="0" w:uiPriority="19" w:unhideWhenUsed="0" w:qFormat="1"/>
+    <w:lsdException w:name="Intense Emphasis" w:semiHidden="0" w:uiPriority="21" w:unhideWhenUsed="0" w:qFormat="1"/>
+    <w:lsdException w:name="Subtle Reference" w:semiHidden="0" w:uiPriority="31" w:unhideWhenUsed="0" w:qFormat="1"/>
+    <w:lsdException w:name="Intense Reference" w:semiHidden="0" w:uiPriority="32" w:unhideWhenUsed="0" w:qFormat="1"/>
+    <w:lsdException w:name="Book Title" w:semiHidden="0" w:uiPriority="33" w:unhideWhenUsed="0" w:qFormat="1"/>
+    <w:lsdException w:name="Bibliography" w:uiPriority="37"/>
+    <w:lsdException w:name="TOC Heading" w:uiPriority="39" w:qFormat="1"/>
+  </w:latentStyles>
+  <w:style w:type="paragraph" w:default="1" w:styleId="Normal">
+    <w:name w:val="Normal"/>
+    <w:qFormat/>
+    <w:rsid w:val="00B2366C"/>
+    <w:rPr>
+      <w:sz w:val="24"/>
+      <w:szCs w:val="24"/>
+      <w:lang w:val="en-US" w:eastAsia="en-US"/>
+    </w:rPr>
+  </w:style>
+  <w:style w:type="paragraph" w:styleId="Heading1">
+    <w:name w:val="heading 1"/>
+    <w:basedOn w:val="Normal"/>
+    <w:next w:val="Normal"/>
+    <w:link w:val="Heading1Char"/>
+    <w:qFormat/>
+    <w:rsid w:val="004175D9"/>
+    <w:pPr>
+      <w:keepNext/>
+      <w:spacing w:before="240" w:after="60"/>
+      <w:outlineLvl w:val="0"/>
+    </w:pPr>
+    <w:rPr>
+      <w:rFonts w:ascii="Arial" w:hAnsi="Arial" w:cs="Arial"/>
+      <w:b/>
+      <w:bCs/>
+      <w:kern w:val="32"/>
+      <w:sz w:val="32"/>
+      <w:szCs w:val="32"/>
+    </w:rPr>
+  </w:style>
+  <w:style w:type="paragraph" w:styleId="Heading2">
+    <w:name w:val="heading 2"/>
+    <w:basedOn w:val="Normal"/>
+    <w:next w:val="Normal"/>
+    <w:qFormat/>
+    <w:rsid w:val="004175D9"/>
+    <w:pPr>
+      <w:keepNext/>
+      <w:spacing w:before="240" w:after="60"/>
+      <w:outlineLvl w:val="1"/>
+    </w:pPr>
+    <w:rPr>
+      <w:rFonts w:ascii="Arial" w:hAnsi="Arial" w:cs="Arial"/>
+      <w:b/>
+      <w:bCs/>
+      <w:i/>
+      <w:iCs/>
+      <w:sz w:val="28"/>
+      <w:szCs w:val="28"/>
+    </w:rPr>
+  </w:style>
+  <w:style w:type="paragraph" w:styleId="Heading3">
+    <w:name w:val="heading 3"/>
+    <w:basedOn w:val="Normal"/>
+    <w:next w:val="Normal"/>
+    <w:qFormat/>
+    <w:rsid w:val="004175D9"/>
+    <w:pPr>
+      <w:keepNext/>
+      <w:spacing w:before="240" w:after="60"/>
+      <w:outlineLvl w:val="2"/>
+    </w:pPr>
+    <w:rPr>
+      <w:rFonts w:ascii="Arial" w:hAnsi="Arial" w:cs="Arial"/>
+      <w:b/>
+      <w:bCs/>
+      <w:sz w:val="26"/>
+      <w:szCs w:val="26"/>
+    </w:rPr>
+  </w:style>
+  <w:style w:type="character" w:default="1" w:styleId="DefaultParagraphFont">
+    <w:name w:val="Default Paragraph Font"/>
+    <w:uiPriority w:val="1"/>
+    <w:semiHidden/>
+    <w:unhideWhenUsed/>
+  </w:style>
+  <w:style w:type="table" w:default="1" w:styleId="TableNormal">
+    <w:name w:val="Normal Table"/>
+    <w:uiPriority w:val="99"/>
+    <w:semiHidden/>
+    <w:unhideWhenUsed/>
+    <w:tblPr>
+      <w:tblInd w:w="0" w:type="dxa"/>
+      <w:tblCellMar>
+        <w:top w:w="0" w:type="dxa"/>
+        <w:left w:w="108" w:type="dxa"/>
+        <w:bottom w:w="0" w:type="dxa"/>
+        <w:right w:w="108" w:type="dxa"/>
+      </w:tblCellMar>
+    </w:tblPr>
+  </w:style>
+  <w:style w:type="numbering" w:default="1" w:styleId="NoList">
+    <w:name w:val="No List"/>
+    <w:uiPriority w:val="99"/>
+    <w:semiHidden/>
+    <w:unhideWhenUsed/>
+  </w:style>
+  <w:style w:type="paragraph" w:styleId="Header">
+    <w:name w:val="header"/>
+    <w:basedOn w:val="Normal"/>
+    <w:rsid w:val="00F506BB"/>
+    <w:pPr>
+      <w:tabs>
+        <w:tab w:val="center" w:pos="4320"/>
+        <w:tab w:val="right" w:pos="8640"/>
+      </w:tabs>
+    </w:pPr>
+  </w:style>
+  <w:style w:type="paragraph" w:styleId="Footer">
+    <w:name w:val="footer"/>
+    <w:basedOn w:val="Normal"/>
+    <w:rsid w:val="00F506BB"/>
+    <w:pPr>
+      <w:tabs>
+        <w:tab w:val="center" w:pos="4320"/>
+        <w:tab w:val="right" w:pos="8640"/>
+      </w:tabs>
+    </w:pPr>
+  </w:style>
+  <w:style w:type="table" w:styleId="TableGrid">
+    <w:name w:val="Table Grid"/>
+    <w:basedOn w:val="TableNormal"/>
+    <w:uiPriority w:val="59"/>
+    <w:rsid w:val="00F506BB"/>
+    <w:tblPr>
+      <w:tblInd w:w="0" w:type="dxa"/>
+      <w:tblBorders>
+        <w:top w:val="single" w:sz="4" w:space="0" w:color="auto"/>
+        <w:left w:val="single" w:sz="4" w:space="0" w:color="auto"/>
+        <w:bottom w:val="single" w:sz="4" w:space="0" w:color="auto"/>
+        <w:right w:val="single" w:sz="4" w:space="0" w:color="auto"/>
+        <w:insideH w:val="single" w:sz="4" w:space="0" w:color="auto"/>
+        <w:insideV w:val="single" w:sz="4" w:space="0" w:color="auto"/>
+      </w:tblBorders>
+      <w:tblCellMar>
+        <w:top w:w="0" w:type="dxa"/>
+        <w:left w:w="108" w:type="dxa"/>
+        <w:bottom w:w="0" w:type="dxa"/>
+        <w:right w:w="108" w:type="dxa"/>
+      </w:tblCellMar>
+    </w:tblPr>
+  </w:style>
+  <w:style w:type="character" w:styleId="PageNumber">
+    <w:name w:val="page number"/>
+    <w:basedOn w:val="DefaultParagraphFont"/>
+    <w:rsid w:val="00F506BB"/>
+  </w:style>
+  <w:style w:type="paragraph" w:styleId="BalloonText">
+    <w:name w:val="Balloon Text"/>
+    <w:basedOn w:val="Normal"/>
+    <w:link w:val="BalloonTextChar"/>
+    <w:uiPriority w:val="99"/>
+    <w:semiHidden/>
+    <w:unhideWhenUsed/>
+    <w:rsid w:val="00924D7D"/>
+    <w:rPr>
+      <w:rFonts w:ascii="Tahoma" w:hAnsi="Tahoma" w:cs="Tahoma"/>
+      <w:sz w:val="16"/>
+      <w:szCs w:val="16"/>
+    </w:rPr>
+  </w:style>
+  <w:style w:type="character" w:customStyle="1" w:styleId="BalloonTextChar">
+    <w:name w:val="Balloon Text Char"/>
+    <w:link w:val="BalloonText"/>
+    <w:uiPriority w:val="99"/>
+    <w:semiHidden/>
+    <w:rsid w:val="00924D7D"/>
+    <w:rPr>
+      <w:rFonts w:ascii="Tahoma" w:hAnsi="Tahoma" w:cs="Tahoma"/>
+      <w:sz w:val="16"/>
+      <w:szCs w:val="16"/>
+    </w:rPr>
+  </w:style>
+  <w:style w:type="character" w:styleId="Hyperlink">
+    <w:name w:val="Hyperlink"/>
+    <w:uiPriority w:val="99"/>
+    <w:rsid w:val="00333532"/>
+    <w:rPr>
+      <w:color w:val="0000FF"/>
+      <w:u w:val="single"/>
+    </w:rPr>
+  </w:style>
+  <w:style w:type="paragraph" w:styleId="TOC1">
+    <w:name w:val="toc 1"/>
+    <w:basedOn w:val="Normal"/>
+    <w:next w:val="Normal"/>
+    <w:autoRedefine/>
+    <w:uiPriority w:val="39"/>
+    <w:qFormat/>
+    <w:rsid w:val="004175D9"/>
+  </w:style>
+  <w:style w:type="character" w:styleId="FollowedHyperlink">
+    <w:name w:val="FollowedHyperlink"/>
+    <w:rsid w:val="00784CB7"/>
+    <w:rPr>
+      <w:color w:val="800080"/>
+      <w:u w:val="single"/>
+    </w:rPr>
+  </w:style>
+  <w:style w:type="paragraph" w:styleId="TOC3">
+    <w:name w:val="toc 3"/>
+    <w:basedOn w:val="Normal"/>
+    <w:next w:val="Normal"/>
+    <w:autoRedefine/>
+    <w:uiPriority w:val="39"/>
+    <w:qFormat/>
+    <w:rsid w:val="0093617F"/>
+    <w:pPr>
+      <w:ind w:left="480"/>
+    </w:pPr>
+  </w:style>
+  <w:style w:type="paragraph" w:styleId="TOC2">
+    <w:name w:val="toc 2"/>
+    <w:basedOn w:val="Normal"/>
+    <w:next w:val="Normal"/>
+    <w:autoRedefine/>
+    <w:uiPriority w:val="39"/>
+    <w:qFormat/>
+    <w:rsid w:val="00F01CE5"/>
+    <w:pPr>
+      <w:ind w:left="240"/>
+    </w:pPr>
+  </w:style>
+  <w:style w:type="paragraph" w:styleId="ListParagraph">
+    <w:name w:val="List Paragraph"/>
+    <w:basedOn w:val="Normal"/>
+    <w:uiPriority w:val="34"/>
+    <w:qFormat/>
+    <w:rsid w:val="009B5259"/>
+    <w:pPr>
+      <w:ind w:left="720"/>
+    </w:pPr>
+  </w:style>
+  <w:style w:type="paragraph" w:styleId="TOCHeading">
+    <w:name w:val="TOC Heading"/>
+    <w:basedOn w:val="Heading1"/>
+    <w:next w:val="Normal"/>
+    <w:uiPriority w:val="39"/>
+    <w:qFormat/>
+    <w:rsid w:val="00870FC0"/>
+    <w:pPr>
+      <w:keepLines/>
+      <w:spacing w:before="480" w:after="0" w:line="276" w:lineRule="auto"/>
+      <w:outlineLvl w:val="9"/>
+    </w:pPr>
+    <w:rPr>
+      <w:rFonts w:ascii="Cambria" w:eastAsia="MS Gothic" w:hAnsi="Cambria" w:cs="Times New Roman"/>
+      <w:color w:val="365F91"/>
+      <w:kern w:val="0"/>
+      <w:sz w:val="28"/>
+      <w:szCs w:val="28"/>
+      <w:lang w:eastAsia="ja-JP"/>
+    </w:rPr>
+  </w:style>
+  <w:style w:type="paragraph" w:customStyle="1" w:styleId="FieldLabel">
+    <w:name w:val="FieldLabel"/>
+    <w:basedOn w:val="Normal"/>
+    <w:rsid w:val="006914E9"/>
+    <w:pPr>
+      <w:widowControl w:val="0"/>
+      <w:spacing w:before="20" w:after="60"/>
+    </w:pPr>
+    <w:rPr>
+      <w:rFonts w:ascii="Arial" w:hAnsi="Arial"/>
+      <w:sz w:val="20"/>
+      <w:szCs w:val="20"/>
+    </w:rPr>
+  </w:style>
+  <w:style w:type="paragraph" w:styleId="BodyText">
+    <w:name w:val="Body Text"/>
+    <w:basedOn w:val="Normal"/>
+    <w:rsid w:val="00B10ADA"/>
+    <w:pPr>
+      <w:spacing w:after="120" w:line="0" w:lineRule="atLeast"/>
+      <w:ind w:left="360"/>
+    </w:pPr>
+    <w:rPr>
+      <w:rFonts w:ascii="Arial" w:hAnsi="Arial"/>
+      <w:spacing w:val="-5"/>
+      <w:sz w:val="20"/>
+      <w:szCs w:val="20"/>
+    </w:rPr>
+  </w:style>
+  <w:style w:type="paragraph" w:customStyle="1" w:styleId="TableText">
+    <w:name w:val="Table Text"/>
+    <w:basedOn w:val="Normal"/>
+    <w:rsid w:val="00B10ADA"/>
+    <w:pPr>
+      <w:ind w:left="14"/>
+    </w:pPr>
+    <w:rPr>
+      <w:rFonts w:ascii="Arial" w:hAnsi="Arial"/>
+      <w:spacing w:val="-5"/>
+      <w:sz w:val="16"/>
+      <w:szCs w:val="20"/>
+    </w:rPr>
+  </w:style>
+  <w:style w:type="table" w:styleId="TableWeb2">
+    <w:name w:val="Table Web 2"/>
+    <w:basedOn w:val="TableNormal"/>
+    <w:rsid w:val="00B10ADA"/>
+    <w:pPr>
+      <w:widowControl w:val="0"/>
+    </w:pPr>
+    <w:tblPr>
+      <w:tblCellSpacing w:w="20" w:type="dxa"/>
+      <w:tblInd w:w="0" w:type="dxa"/>
+      <w:tblBorders>
+        <w:top w:val="inset" w:sz="6" w:space="0" w:color="auto"/>
+        <w:left w:val="inset" w:sz="6" w:space="0" w:color="auto"/>
+        <w:bottom w:val="inset" w:sz="6" w:space="0" w:color="auto"/>
+        <w:right w:val="inset" w:sz="6" w:space="0" w:color="auto"/>
+        <w:insideH w:val="inset" w:sz="6" w:space="0" w:color="auto"/>
+        <w:insideV w:val="inset" w:sz="6" w:space="0" w:color="auto"/>
+      </w:tblBorders>
+      <w:tblCellMar>
+        <w:top w:w="0" w:type="dxa"/>
+        <w:left w:w="108" w:type="dxa"/>
+        <w:bottom w:w="0" w:type="dxa"/>
+        <w:right w:w="108" w:type="dxa"/>
+      </w:tblCellMar>
+    </w:tblPr>
+    <w:trPr>
+      <w:tblCellSpacing w:w="20" w:type="dxa"/>
+    </w:trPr>
+    <w:tcPr>
+      <w:shd w:val="clear" w:color="auto" w:fill="auto"/>
+    </w:tcPr>
+    <w:tblStylePr w:type="firstRow">
+      <w:rPr>
+        <w:color w:val="auto"/>
+      </w:rPr>
+      <w:tblPr/>
+      <w:tcPr>
+        <w:tcBorders>
+          <w:tl2br w:val="none" w:sz="0" w:space="0" w:color="auto"/>
+          <w:tr2bl w:val="none" w:sz="0" w:space="0" w:color="auto"/>
+        </w:tcBorders>
+      </w:tcPr>
+    </w:tblStylePr>
+  </w:style>
+  <w:style w:type="paragraph" w:customStyle="1" w:styleId="msolistparagraph0">
+    <w:name w:val="msolistparagraph"/>
+    <w:basedOn w:val="Normal"/>
+    <w:semiHidden/>
+    <w:rsid w:val="00B10ADA"/>
+    <w:pPr>
+      <w:ind w:left="720"/>
+    </w:pPr>
+    <w:rPr>
+      <w:rFonts w:eastAsia="Calibri"/>
+      <w:lang w:val="en-CA" w:eastAsia="en-CA"/>
+    </w:rPr>
+  </w:style>
+  <w:style w:type="character" w:customStyle="1" w:styleId="apple-converted-space">
+    <w:name w:val="apple-converted-space"/>
+    <w:basedOn w:val="DefaultParagraphFont"/>
+    <w:rsid w:val="00384A2A"/>
+  </w:style>
+  <w:style w:type="character" w:customStyle="1" w:styleId="variablesproductname">
+    <w:name w:val="variablesproductname"/>
+    <w:basedOn w:val="DefaultParagraphFont"/>
+    <w:rsid w:val="00384A2A"/>
+  </w:style>
+  <w:style w:type="paragraph" w:styleId="NormalWeb">
+    <w:name w:val="Normal (Web)"/>
+    <w:basedOn w:val="Normal"/>
+    <w:uiPriority w:val="99"/>
+    <w:semiHidden/>
+    <w:unhideWhenUsed/>
+    <w:rsid w:val="00384A2A"/>
+    <w:pPr>
+      <w:spacing w:before="100" w:beforeAutospacing="1" w:after="100" w:afterAutospacing="1"/>
+    </w:pPr>
+    <w:rPr>
+      <w:lang w:val="en-CA" w:eastAsia="en-CA"/>
+    </w:rPr>
+  </w:style>
+  <w:style w:type="character" w:styleId="HTMLCode">
+    <w:name w:val="HTML Code"/>
+    <w:basedOn w:val="DefaultParagraphFont"/>
+    <w:uiPriority w:val="99"/>
+    <w:semiHidden/>
+    <w:unhideWhenUsed/>
+    <w:rsid w:val="00F85D11"/>
+    <w:rPr>
+      <w:rFonts w:ascii="Courier New" w:eastAsia="Times New Roman" w:hAnsi="Courier New" w:cs="Courier New"/>
+      <w:sz w:val="20"/>
+      <w:szCs w:val="20"/>
+    </w:rPr>
+  </w:style>
+  <w:style w:type="character" w:customStyle="1" w:styleId="uicontrol">
+    <w:name w:val="uicontrol"/>
+    <w:basedOn w:val="DefaultParagraphFont"/>
+    <w:rsid w:val="00F85D11"/>
+  </w:style>
+  <w:style w:type="character" w:customStyle="1" w:styleId="Heading1Char">
+    <w:name w:val="Heading 1 Char"/>
+    <w:basedOn w:val="DefaultParagraphFont"/>
+    <w:link w:val="Heading1"/>
+    <w:rsid w:val="00647E44"/>
+    <w:rPr>
+      <w:rFonts w:ascii="Arial" w:hAnsi="Arial" w:cs="Arial"/>
+      <w:b/>
+      <w:bCs/>
+      <w:kern w:val="32"/>
+      <w:sz w:val="32"/>
+      <w:szCs w:val="32"/>
+      <w:lang w:val="en-US" w:eastAsia="en-US"/>
+    </w:rPr>
+  </w:style>
+</w:styles>
+</file>
+
+<file path=word/stylesWithEffects.xml><?xml version="1.0" encoding="utf-8"?>
+<w:styles xmlns:wpc="http://schemas.microsoft.com/office/word/2010/wordprocessingCanvas" xmlns:mo="http://schemas.microsoft.com/office/mac/office/2008/main" xmlns:mc="http://schemas.openxmlformats.org/markup-compatibility/2006" xmlns:mv="urn:schemas-microsoft-com:mac:vml" xmlns:o="urn:schemas-microsoft-com:office:office" xmlns:r="http://schemas.openxmlformats.org/officeDocument/2006/relationships" xmlns:m="http://schemas.openxmlformats.org/officeDocument/2006/math" xmlns:v="urn:schemas-microsoft-com:vml" xmlns:wp14="http://schemas.microsoft.com/office/word/2010/wordprocessingDrawing" xmlns:wp="http://schemas.openxmlformats.org/drawingml/2006/wordprocessingDrawing" xmlns:w10="urn:schemas-microsoft-com:office:word" xmlns:w="http://schemas.openxmlformats.org/wordprocessingml/2006/main" xmlns:w14="http://schemas.microsoft.com/office/word/2010/wordml" xmlns:wpg="http://schemas.microsoft.com/office/word/2010/wordprocessingGroup" xmlns:wpi="http://schemas.microsoft.com/office/word/2010/wordprocessingInk" xmlns:wne="http://schemas.microsoft.com/office/word/2006/wordml" xmlns:wps="http://schemas.microsoft.com/office/word/2010/wordprocessingShape" mc:Ignorable="w14 wp14">
+  <w:docDefaults>
+    <w:rPrDefault>
+      <w:rPr>
+        <w:rFonts w:ascii="Times New Roman" w:eastAsia="Times New Roman" w:hAnsi="Times New Roman" w:cs="Times New Roman"/>
+        <w:lang w:val="en-CA" w:eastAsia="en-CA" w:bidi="ar-SA"/>
+      </w:rPr>
+    </w:rPrDefault>
+    <w:pPrDefault/>
+  </w:docDefaults>
+  <w:latentStyles w:defLockedState="0" w:defUIPriority="99" w:defSemiHidden="1" w:defUnhideWhenUsed="1" w:defQFormat="0" w:count="276">
+    <w:lsdException w:name="Normal" w:semiHidden="0" w:uiPriority="0" w:unhideWhenUsed="0" w:qFormat="1"/>
+    <w:lsdException w:name="heading 1" w:semiHidden="0" w:uiPriority="0" w:unhideWhenUsed="0" w:qFormat="1"/>
+    <w:lsdException w:name="heading 2" w:semiHidden="0" w:uiPriority="9" w:unhideWhenUsed="0" w:qFormat="1"/>
+    <w:lsdException w:name="heading 3" w:semiHidden="0" w:uiPriority="0" w:unhideWhenUsed="0" w:qFormat="1"/>
+    <w:lsdException w:name="heading 4" w:uiPriority="9" w:qFormat="1"/>
+    <w:lsdException w:name="heading 5" w:uiPriority="9" w:qFormat="1"/>
+    <w:lsdException w:name="heading 6" w:uiPriority="9" w:qFormat="1"/>
+    <w:lsdException w:name="heading 7" w:uiPriority="9" w:qFormat="1"/>
+    <w:lsdException w:name="heading 8" w:uiPriority="9" w:qFormat="1"/>
+    <w:lsdException w:name="heading 9" w:uiPriority="9" w:qFormat="1"/>
+    <w:lsdException w:name="toc 1" w:uiPriority="39" w:qFormat="1"/>
+    <w:lsdException w:name="toc 2" w:uiPriority="39" w:qFormat="1"/>
+    <w:lsdException w:name="toc 3" w:uiPriority="39" w:qFormat="1"/>
+    <w:lsdException w:name="toc 4" w:uiPriority="39"/>
+    <w:lsdException w:name="toc 5" w:uiPriority="39"/>
+    <w:lsdException w:name="toc 6" w:uiPriority="39"/>
+    <w:lsdException w:name="toc 7" w:uiPriority="39"/>
+    <w:lsdException w:name="toc 8" w:uiPriority="39"/>
+    <w:lsdException w:name="toc 9" w:uiPriority="39"/>
+    <w:lsdException w:name="caption" w:uiPriority="35" w:qFormat="1"/>
+    <w:lsdException w:name="Title" w:semiHidden="0" w:uiPriority="10" w:unhideWhenUsed="0" w:qFormat="1"/>
+    <w:lsdException w:name="Default Paragraph Font" w:uiPriority="1"/>
+    <w:lsdException w:name="Subtitle" w:semiHidden="0" w:uiPriority="11" w:unhideWhenUsed="0" w:qFormat="1"/>
+    <w:lsdException w:name="Strong" w:semiHidden="0" w:uiPriority="22" w:unhideWhenUsed="0" w:qFormat="1"/>
+    <w:lsdException w:name="Emphasis" w:semiHidden="0" w:uiPriority="20" w:unhideWhenUsed="0" w:qFormat="1"/>
+    <w:lsdException w:name="Table Grid" w:semiHidden="0" w:uiPriority="59" w:unhideWhenUsed="0"/>
+    <w:lsdException w:name="Placeholder Text" w:unhideWhenUsed="0"/>
+    <w:lsdException w:name="No Spacing" w:semiHidden="0" w:uiPriority="1" w:unhideWhenUsed="0" w:qFormat="1"/>
+    <w:lsdException w:name="Light Shading" w:semiHidden="0" w:uiPriority="60" w:unhideWhenUsed="0"/>
+    <w:lsdException w:name="Light List" w:semiHidden="0" w:uiPriority="61" w:unhideWhenUsed="0"/>
+    <w:lsdException w:name="Light Grid" w:semiHidden="0" w:uiPriority="62" w:unhideWhenUsed="0"/>
+    <w:lsdException w:name="Medium Shading 1" w:semiHidden="0" w:uiPriority="63" w:unhideWhenUsed="0"/>
+    <w:lsdException w:name="Medium Shading 2" w:semiHidden="0" w:uiPriority="64" w:unhideWhenUsed="0"/>
+    <w:lsdException w:name="Medium List 1" w:semiHidden="0" w:uiPriority="65" w:unhideWhenUsed="0"/>
+    <w:lsdException w:name="Medium List 2" w:semiHidden="0" w:uiPriority="66" w:unhideWhenUsed="0"/>
+    <w:lsdException w:name="Medium Grid 1" w:semiHidden="0" w:uiPriority="67" w:unhideWhenUsed="0"/>
+    <w:lsdException w:name="Medium Grid 2" w:semiHidden="0" w:uiPriority="68" w:unhideWhenUsed="0"/>
+    <w:lsdException w:name="Medium Grid 3" w:semiHidden="0" w:uiPriority="69" w:unhideWhenUsed="0"/>
+    <w:lsdException w:name="Dark List" w:semiHidden="0" w:uiPriority="70" w:unhideWhenUsed="0"/>
+    <w:lsdException w:name="Colorful Shading" w:semiHidden="0" w:uiPriority="71" w:unhideWhenUsed="0"/>
+    <w:lsdException w:name="Colorful List" w:semiHidden="0" w:uiPriority="72" w:unhideWhenUsed="0"/>
+    <w:lsdException w:name="Colorful Grid" w:semiHidden="0" w:uiPriority="73" w:unhideWhenUsed="0"/>
+    <w:lsdException w:name="Light Shading Accent 1" w:semiHidden="0" w:uiPriority="60" w:unhideWhenUsed="0"/>
+    <w:lsdException w:name="Light List Accent 1" w:semiHidden="0" w:uiPriority="61" w:unhideWhenUsed="0"/>
+    <w:lsdException w:name="Light Grid Accent 1" w:semiHidden="0" w:uiPriority="62" w:unhideWhenUsed="0"/>
+    <w:lsdException w:name="Medium Shading 1 Accent 1" w:semiHidden="0" w:uiPriority="63" w:unhideWhenUsed="0"/>
+    <w:lsdException w:name="Medium Shading 2 Accent 1" w:semiHidden="0" w:uiPriority="64" w:unhideWhenUsed="0"/>
+    <w:lsdException w:name="Medium List 1 Accent 1" w:semiHidden="0" w:uiPriority="65" w:unhideWhenUsed="0"/>
+    <w:lsdException w:name="Revision" w:unhideWhenUsed="0"/>
+    <w:lsdException w:name="List Paragraph" w:semiHidden="0" w:uiPriority="34" w:unhideWhenUsed="0" w:qFormat="1"/>
+    <w:lsdException w:name="Quote" w:semiHidden="0" w:uiPriority="29" w:unhideWhenUsed="0" w:qFormat="1"/>
+    <w:lsdException w:name="Intense Quote" w:semiHidden="0" w:uiPriority="30" w:unhideWhenUsed="0" w:qFormat="1"/>
+    <w:lsdException w:name="Medium List 2 Accent 1" w:semiHidden="0" w:uiPriority="66" w:unhideWhenUsed="0"/>
+    <w:lsdException w:name="Medium Grid 1 Accent 1" w:semiHidden="0" w:uiPriority="67" w:unhideWhenUsed="0"/>
+    <w:lsdException w:name="Medium Grid 2 Accent 1" w:semiHidden="0" w:uiPriority="68" w:unhideWhenUsed="0"/>
+    <w:lsdException w:name="Medium Grid 3 Accent 1" w:semiHidden="0" w:uiPriority="69" w:unhideWhenUsed="0"/>
+    <w:lsdException w:name="Dark List Accent 1" w:semiHidden="0" w:uiPriority="70" w:unhideWhenUsed="0"/>
+    <w:lsdException w:name="Colorful Shading Accent 1" w:semiHidden="0" w:uiPriority="71" w:unhideWhenUsed="0"/>
+    <w:lsdException w:name="Colorful List Accent 1" w:semiHidden="0" w:uiPriority="72" w:unhideWhenUsed="0"/>
+    <w:lsdException w:name="Colorful Grid Accent 1" w:semiHidden="0" w:uiPriority="73" w:unhideWhenUsed="0"/>
+    <w:lsdException w:name="Light Shading Accent 2" w:semiHidden="0" w:uiPriority="60" w:unhideWhenUsed="0"/>
+    <w:lsdException w:name="Light List Accent 2" w:semiHidden="0" w:uiPriority="61" w:unhideWhenUsed="0"/>
+    <w:lsdException w:name="Light Grid Accent 2" w:semiHidden="0" w:uiPriority="62" w:unhideWhenUsed="0"/>
+    <w:lsdException w:name="Medium Shading 1 Accent 2" w:semiHidden="0" w:uiPriority="63" w:unhideWhenUsed="0"/>
+    <w:lsdException w:name="Medium Shading 2 Accent 2" w:semiHidden="0" w:uiPriority="64" w:unhideWhenUsed="0"/>
+    <w:lsdException w:name="Medium List 1 Accent 2" w:semiHidden="0" w:uiPriority="65" w:unhideWhenUsed="0"/>
+    <w:lsdException w:name="Medium List 2 Accent 2" w:semiHidden="0" w:uiPriority="66" w:unhideWhenUsed="0"/>
+    <w:lsdException w:name="Medium Grid 1 Accent 2" w:semiHidden="0" w:uiPriority="67" w:unhideWhenUsed="0"/>
+    <w:lsdException w:name="Medium Grid 2 Accent 2" w:semiHidden="0" w:uiPriority="68" w:unhideWhenUsed="0"/>
+    <w:lsdException w:name="Medium Grid 3 Accent 2" w:semiHidden="0" w:uiPriority="69" w:unhideWhenUsed="0"/>
+    <w:lsdException w:name="Dark List Accent 2" w:semiHidden="0" w:uiPriority="70" w:unhideWhenUsed="0"/>
+    <w:lsdException w:name="Colorful Shading Accent 2" w:semiHidden="0" w:uiPriority="71" w:unhideWhenUsed="0"/>
+    <w:lsdException w:name="Colorful List Accent 2" w:semiHidden="0" w:uiPriority="72" w:unhideWhenUsed="0"/>
+    <w:lsdException w:name="Colorful Grid Accent 2" w:semiHidden="0" w:uiPriority="73" w:unhideWhenUsed="0"/>
+    <w:lsdException w:name="Light Shading Accent 3" w:semiHidden="0" w:uiPriority="60" w:unhideWhenUsed="0"/>
+    <w:lsdException w:name="Light List Accent 3" w:semiHidden="0" w:uiPriority="61" w:unhideWhenUsed="0"/>
+    <w:lsdException w:name="Light Grid Accent 3" w:semiHidden="0" w:uiPriority="62" w:unhideWhenUsed="0"/>
+    <w:lsdException w:name="Medium Shading 1 Accent 3" w:semiHidden="0" w:uiPriority="63" w:unhideWhenUsed="0"/>
+    <w:lsdException w:name="Medium Shading 2 Accent 3" w:semiHidden="0" w:uiPriority="64" w:unhideWhenUsed="0"/>
+    <w:lsdException w:name="Medium List 1 Accent 3" w:semiHidden="0" w:uiPriority="65" w:unhideWhenUsed="0"/>
+    <w:lsdException w:name="Medium List 2 Accent 3" w:semiHidden="0" w:uiPriority="66" w:unhideWhenUsed="0"/>
+    <w:lsdException w:name="Medium Grid 1 Accent 3" w:semiHidden="0" w:uiPriority="67" w:unhideWhenUsed="0"/>
+    <w:lsdException w:name="Medium Grid 2 Accent 3" w:semiHidden="0" w:uiPriority="68" w:unhideWhenUsed="0"/>
+    <w:lsdException w:name="Medium Grid 3 Accent 3" w:semiHidden="0" w:uiPriority="69" w:unhideWhenUsed="0"/>
+    <w:lsdException w:name="Dark List Accent 3" w:semiHidden="0" w:uiPriority="70" w:unhideWhenUsed="0"/>
+    <w:lsdException w:name="Colorful Shading Accent 3" w:semiHidden="0" w:uiPriority="71" w:unhideWhenUsed="0"/>
+    <w:lsdException w:name="Colorful List Accent 3" w:semiHidden="0" w:uiPriority="72" w:unhideWhenUsed="0"/>
+    <w:lsdException w:name="Colorful Grid Accent 3" w:semiHidden="0" w:uiPriority="73" w:unhideWhenUsed="0"/>
+    <w:lsdException w:name="Light Shading Accent 4" w:semiHidden="0" w:uiPriority="60" w:unhideWhenUsed="0"/>
+    <w:lsdException w:name="Light List Accent 4" w:semiHidden="0" w:uiPriority="61" w:unhideWhenUsed="0"/>
+    <w:lsdException w:name="Light Grid Accent 4" w:semiHidden="0" w:uiPriority="62" w:unhideWhenUsed="0"/>
+    <w:lsdException w:name="Medium Shading 1 Accent 4" w:semiHidden="0" w:uiPriority="63" w:unhideWhenUsed="0"/>
+    <w:lsdException w:name="Medium Shading 2 Accent 4" w:semiHidden="0" w:uiPriority="64" w:unhideWhenUsed="0"/>
+    <w:lsdException w:name="Medium List 1 Accent 4" w:semiHidden="0" w:uiPriority="65" w:unhideWhenUsed="0"/>
+    <w:lsdException w:name="Medium List 2 Accent 4" w:semiHidden="0" w:uiPriority="66" w:unhideWhenUsed="0"/>
+    <w:lsdException w:name="Medium Grid 1 Accent 4" w:semiHidden="0" w:uiPriority="67" w:unhideWhenUsed="0"/>
+    <w:lsdException w:name="Medium Grid 2 Accent 4" w:semiHidden="0" w:uiPriority="68" w:unhideWhenUsed="0"/>
+    <w:lsdException w:name="Medium Grid 3 Accent 4" w:semiHidden="0" w:uiPriority="69" w:unhideWhenUsed="0"/>
+    <w:lsdException w:name="Dark List Accent 4" w:semiHidden="0" w:uiPriority="70" w:unhideWhenUsed="0"/>
+    <w:lsdException w:name="Colorful Shading Accent 4" w:semiHidden="0" w:uiPriority="71" w:unhideWhenUsed="0"/>
+    <w:lsdException w:name="Colorful List Accent 4" w:semiHidden="0" w:uiPriority="72" w:unhideWhenUsed="0"/>
+    <w:lsdException w:name="Colorful Grid Accent 4" w:semiHidden="0" w:uiPriority="73" w:unhideWhenUsed="0"/>
+    <w:lsdException w:name="Light Shading Accent 5" w:semiHidden="0" w:uiPriority="60" w:unhideWhenUsed="0"/>
+    <w:lsdException w:name="Light List Accent 5" w:semiHidden="0" w:uiPriority="61" w:unhideWhenUsed="0"/>
+    <w:lsdException w:name="Light Grid Accent 5" w:semiHidden="0" w:uiPriority="62" w:unhideWhenUsed="0"/>
+    <w:lsdException w:name="Medium Shading 1 Accent 5" w:semiHidden="0" w:uiPriority="63" w:unhideWhenUsed="0"/>
+    <w:lsdException w:name="Medium Shading 2 Accent 5" w:semiHidden="0" w:uiPriority="64" w:unhideWhenUsed="0"/>
+    <w:lsdException w:name="Medium List 1 Accent 5" w:semiHidden="0" w:uiPriority="65" w:unhideWhenUsed="0"/>
+    <w:lsdException w:name="Medium List 2 Accent 5" w:semiHidden="0" w:uiPriority="66" w:unhideWhenUsed="0"/>
+    <w:lsdException w:name="Medium Grid 1 Accent 5" w:semiHidden="0" w:uiPriority="67" w:unhideWhenUsed="0"/>
+    <w:lsdException w:name="Medium Grid 2 Accent 5" w:semiHidden="0" w:uiPriority="68" w:unhideWhenUsed="0"/>
+    <w:lsdException w:name="Medium Grid 3 Accent 5" w:semiHidden="0" w:uiPriority="69" w:unhideWhenUsed="0"/>
+    <w:lsdException w:name="Dark List Accent 5" w:semiHidden="0" w:uiPriority="70" w:unhideWhenUsed="0"/>
+    <w:lsdException w:name="Colorful Shading Accent 5" w:semiHidden="0" w:uiPriority="71" w:unhideWhenUsed="0"/>
+    <w:lsdException w:name="Colorful List Accent 5" w:semiHidden="0" w:uiPriority="72" w:unhideWhenUsed="0"/>
+    <w:lsdException w:name="Colorful Grid Accent 5" w:semiHidden="0" w:uiPriority="73" w:unhideWhenUsed="0"/>
+    <w:lsdException w:name="Light Shading Accent 6" w:semiHidden="0" w:uiPriority="60" w:unhideWhenUsed="0"/>
+    <w:lsdException w:name="Light List Accent 6" w:semiHidden="0" w:uiPriority="61" w:unhideWhenUsed="0"/>
+    <w:lsdException w:name="Light Grid Accent 6" w:semiHidden="0" w:uiPriority="62" w:unhideWhenUsed="0"/>
+    <w:lsdException w:name="Medium Shading 1 Accent 6" w:semiHidden="0" w:uiPriority="63" w:unhideWhenUsed="0"/>
+    <w:lsdException w:name="Medium Shading 2 Accent 6" w:semiHidden="0" w:uiPriority="64" w:unhideWhenUsed="0"/>
+    <w:lsdException w:name="Medium List 1 Accent 6" w:semiHidden="0" w:uiPriority="65" w:unhideWhenUsed="0"/>
+    <w:lsdException w:name="Medium List 2 Accent 6" w:semiHidden="0" w:uiPriority="66" w:unhideWhenUsed="0"/>
+    <w:lsdException w:name="Medium Grid 1 Accent 6" w:semiHidden="0" w:uiPriority="67" w:unhideWhenUsed="0"/>
+    <w:lsdException w:name="Medium Grid 2 Accent 6" w:semiHidden="0" w:uiPriority="68" w:unhideWhenUsed="0"/>
+    <w:lsdException w:name="Medium Grid 3 Accent 6" w:semiHidden="0" w:uiPriority="69" w:unhideWhenUsed="0"/>
+    <w:lsdException w:name="Dark List Accent 6" w:semiHidden="0" w:uiPriority="70" w:unhideWhenUsed="0"/>
+    <w:lsdException w:name="Colorful Shading Accent 6" w:semiHidden="0" w:uiPriority="71" w:unhideWhenUsed="0"/>
+    <w:lsdException w:name="Colorful List Accent 6" w:semiHidden="0" w:uiPriority="72" w:unhideWhenUsed="0"/>
+    <w:lsdException w:name="Colorful Grid Accent 6" w:semiHidden="0" w:uiPriority="73" w:unhideWhenUsed="0"/>
+    <w:lsdException w:name="Subtle Emphasis" w:semiHidden="0" w:uiPriority="19" w:unhideWhenUsed="0" w:qFormat="1"/>
+    <w:lsdException w:name="Intense Emphasis" w:semiHidden="0" w:uiPriority="21" w:unhideWhenUsed="0" w:qFormat="1"/>
+    <w:lsdException w:name="Subtle Reference" w:semiHidden="0" w:uiPriority="31" w:unhideWhenUsed="0" w:qFormat="1"/>
+    <w:lsdException w:name="Intense Reference" w:semiHidden="0" w:uiPriority="32" w:unhideWhenUsed="0" w:qFormat="1"/>
+    <w:lsdException w:name="Book Title" w:semiHidden="0" w:uiPriority="33" w:unhideWhenUsed="0" w:qFormat="1"/>
+    <w:lsdException w:name="Bibliography" w:uiPriority="37"/>
+    <w:lsdException w:name="TOC Heading" w:uiPriority="39" w:qFormat="1"/>
   </w:latentStyles>
   <w:style w:type="paragraph" w:default="1" w:styleId="Normal">
     <w:name w:val="Normal"/>
@@ -14255,7 +14489,7 @@
 </file>
 
 <file path=customXml/itemProps5.xml><?xml version="1.0" encoding="utf-8"?>
-<ds:datastoreItem xmlns:ds="http://schemas.openxmlformats.org/officeDocument/2006/customXml" ds:itemID="{CD8978CC-54BA-534F-991C-BA354A0BF68D}">
+<ds:datastoreItem xmlns:ds="http://schemas.openxmlformats.org/officeDocument/2006/customXml" ds:itemID="{3C610510-4726-FD4B-B0B3-7EAFDB0F2D7A}">
   <ds:schemaRefs>
     <ds:schemaRef ds:uri="http://schemas.openxmlformats.org/officeDocument/2006/bibliography"/>
   </ds:schemaRefs>

</xml_diff>